<commit_message>
txt+ + doku tabelle
</commit_message>
<xml_diff>
--- a/Dokumentation/Dokumentation Redesign RZ-Webseite.docx
+++ b/Dokumentation/Dokumentation Redesign RZ-Webseite.docx
@@ -1,6 +1,6 @@
 
 <file path=word/document.xml><?xml version="1.0" encoding="utf-8"?>
-<w:document xmlns:wpc="http://schemas.microsoft.com/office/word/2010/wordprocessingCanvas" xmlns:mo="http://schemas.microsoft.com/office/mac/office/2008/main" xmlns:mc="http://schemas.openxmlformats.org/markup-compatibility/2006" xmlns:mv="urn:schemas-microsoft-com:mac:vml" xmlns:o="urn:schemas-microsoft-com:office:office" xmlns:r="http://schemas.openxmlformats.org/officeDocument/2006/relationships" xmlns:m="http://schemas.openxmlformats.org/officeDocument/2006/math" xmlns:v="urn:schemas-microsoft-com:vml" xmlns:wp14="http://schemas.microsoft.com/office/word/2010/wordprocessingDrawing" xmlns:wp="http://schemas.openxmlformats.org/drawingml/2006/wordprocessingDrawing" xmlns:w10="urn:schemas-microsoft-com:office:word" xmlns:w="http://schemas.openxmlformats.org/wordprocessingml/2006/main" xmlns:w14="http://schemas.microsoft.com/office/word/2010/wordml" xmlns:w15="http://schemas.microsoft.com/office/word/2012/wordml" xmlns:wpg="http://schemas.microsoft.com/office/word/2010/wordprocessingGroup" xmlns:wpi="http://schemas.microsoft.com/office/word/2010/wordprocessingInk" xmlns:wne="http://schemas.microsoft.com/office/word/2006/wordml" xmlns:wps="http://schemas.microsoft.com/office/word/2010/wordprocessingShape" mc:Ignorable="w14 w15 wp14">
+<w:document xmlns:wpc="http://schemas.microsoft.com/office/word/2010/wordprocessingCanvas" xmlns:mc="http://schemas.openxmlformats.org/markup-compatibility/2006" xmlns:o="urn:schemas-microsoft-com:office:office" xmlns:r="http://schemas.openxmlformats.org/officeDocument/2006/relationships" xmlns:m="http://schemas.openxmlformats.org/officeDocument/2006/math" xmlns:v="urn:schemas-microsoft-com:vml" xmlns:wp14="http://schemas.microsoft.com/office/word/2010/wordprocessingDrawing" xmlns:wp="http://schemas.openxmlformats.org/drawingml/2006/wordprocessingDrawing" xmlns:w10="urn:schemas-microsoft-com:office:word" xmlns:w="http://schemas.openxmlformats.org/wordprocessingml/2006/main" xmlns:w14="http://schemas.microsoft.com/office/word/2010/wordml" xmlns:w15="http://schemas.microsoft.com/office/word/2012/wordml" xmlns:wpg="http://schemas.microsoft.com/office/word/2010/wordprocessingGroup" xmlns:wpi="http://schemas.microsoft.com/office/word/2010/wordprocessingInk" xmlns:wne="http://schemas.microsoft.com/office/word/2006/wordml" xmlns:wps="http://schemas.microsoft.com/office/word/2010/wordprocessingShape" mc:Ignorable="w14 w15 wp14">
   <w:body>
     <w:p>
       <w:pPr>
@@ -166,12 +166,14 @@
           <w:lang w:val="en-US"/>
         </w:rPr>
       </w:pPr>
+      <w:proofErr w:type="spellStart"/>
       <w:r>
         <w:rPr>
           <w:lang w:val="en-US"/>
         </w:rPr>
         <w:t>Praxisseminar</w:t>
       </w:r>
+      <w:proofErr w:type="spellEnd"/>
       <w:r>
         <w:rPr>
           <w:lang w:val="en-US"/>
@@ -381,7 +383,7 @@
       <w:hyperlink w:anchor="_Toc431283404" w:history="1">
         <w:r>
           <w:rPr>
-            <w:rStyle w:val="Link"/>
+            <w:rStyle w:val="Hyperlink"/>
             <w:rFonts w:eastAsiaTheme="majorEastAsia"/>
             <w:noProof/>
           </w:rPr>
@@ -398,7 +400,7 @@
         </w:r>
         <w:r>
           <w:rPr>
-            <w:rStyle w:val="Link"/>
+            <w:rStyle w:val="Hyperlink"/>
             <w:rFonts w:eastAsiaTheme="majorEastAsia"/>
             <w:noProof/>
           </w:rPr>
@@ -470,7 +472,7 @@
       <w:hyperlink w:anchor="_Toc431283405" w:history="1">
         <w:r>
           <w:rPr>
-            <w:rStyle w:val="Link"/>
+            <w:rStyle w:val="Hyperlink"/>
             <w:rFonts w:eastAsiaTheme="majorEastAsia"/>
             <w:noProof/>
           </w:rPr>
@@ -486,7 +488,7 @@
         </w:r>
         <w:r>
           <w:rPr>
-            <w:rStyle w:val="Link"/>
+            <w:rStyle w:val="Hyperlink"/>
             <w:rFonts w:eastAsiaTheme="majorEastAsia"/>
             <w:noProof/>
           </w:rPr>
@@ -558,7 +560,7 @@
       <w:hyperlink w:anchor="_Toc431283406" w:history="1">
         <w:r>
           <w:rPr>
-            <w:rStyle w:val="Link"/>
+            <w:rStyle w:val="Hyperlink"/>
             <w:rFonts w:eastAsiaTheme="majorEastAsia"/>
             <w:noProof/>
           </w:rPr>
@@ -574,7 +576,7 @@
         </w:r>
         <w:r>
           <w:rPr>
-            <w:rStyle w:val="Link"/>
+            <w:rStyle w:val="Hyperlink"/>
             <w:rFonts w:eastAsiaTheme="majorEastAsia"/>
             <w:noProof/>
           </w:rPr>
@@ -646,7 +648,7 @@
       <w:hyperlink w:anchor="_Toc431283407" w:history="1">
         <w:r>
           <w:rPr>
-            <w:rStyle w:val="Link"/>
+            <w:rStyle w:val="Hyperlink"/>
             <w:rFonts w:eastAsiaTheme="majorEastAsia"/>
             <w:noProof/>
           </w:rPr>
@@ -662,7 +664,7 @@
         </w:r>
         <w:r>
           <w:rPr>
-            <w:rStyle w:val="Link"/>
+            <w:rStyle w:val="Hyperlink"/>
             <w:rFonts w:eastAsiaTheme="majorEastAsia"/>
             <w:noProof/>
           </w:rPr>
@@ -731,7 +733,7 @@
       <w:hyperlink w:anchor="_Toc431283408" w:history="1">
         <w:r>
           <w:rPr>
-            <w:rStyle w:val="Link"/>
+            <w:rStyle w:val="Hyperlink"/>
             <w:rFonts w:eastAsiaTheme="majorEastAsia"/>
             <w:noProof/>
           </w:rPr>
@@ -748,7 +750,7 @@
         </w:r>
         <w:r>
           <w:rPr>
-            <w:rStyle w:val="Link"/>
+            <w:rStyle w:val="Hyperlink"/>
             <w:rFonts w:eastAsiaTheme="majorEastAsia"/>
             <w:noProof/>
           </w:rPr>
@@ -820,7 +822,7 @@
       <w:hyperlink w:anchor="_Toc431283409" w:history="1">
         <w:r>
           <w:rPr>
-            <w:rStyle w:val="Link"/>
+            <w:rStyle w:val="Hyperlink"/>
             <w:rFonts w:eastAsiaTheme="majorEastAsia"/>
             <w:noProof/>
           </w:rPr>
@@ -836,7 +838,7 @@
         </w:r>
         <w:r>
           <w:rPr>
-            <w:rStyle w:val="Link"/>
+            <w:rStyle w:val="Hyperlink"/>
             <w:rFonts w:eastAsiaTheme="majorEastAsia"/>
             <w:noProof/>
           </w:rPr>
@@ -908,7 +910,7 @@
       <w:hyperlink w:anchor="_Toc431283410" w:history="1">
         <w:r>
           <w:rPr>
-            <w:rStyle w:val="Link"/>
+            <w:rStyle w:val="Hyperlink"/>
             <w:rFonts w:eastAsiaTheme="majorEastAsia"/>
             <w:noProof/>
           </w:rPr>
@@ -924,7 +926,7 @@
         </w:r>
         <w:r>
           <w:rPr>
-            <w:rStyle w:val="Link"/>
+            <w:rStyle w:val="Hyperlink"/>
             <w:rFonts w:eastAsiaTheme="majorEastAsia"/>
             <w:noProof/>
           </w:rPr>
@@ -996,7 +998,7 @@
       <w:hyperlink w:anchor="_Toc431283411" w:history="1">
         <w:r>
           <w:rPr>
-            <w:rStyle w:val="Link"/>
+            <w:rStyle w:val="Hyperlink"/>
             <w:rFonts w:eastAsiaTheme="majorEastAsia"/>
             <w:noProof/>
           </w:rPr>
@@ -1012,7 +1014,7 @@
         </w:r>
         <w:r>
           <w:rPr>
-            <w:rStyle w:val="Link"/>
+            <w:rStyle w:val="Hyperlink"/>
             <w:rFonts w:eastAsiaTheme="majorEastAsia"/>
             <w:noProof/>
           </w:rPr>
@@ -1085,7 +1087,7 @@
       <w:hyperlink w:anchor="_Toc431283412" w:history="1">
         <w:r>
           <w:rPr>
-            <w:rStyle w:val="Link"/>
+            <w:rStyle w:val="Hyperlink"/>
             <w:rFonts w:eastAsiaTheme="majorEastAsia"/>
             <w:noProof/>
           </w:rPr>
@@ -1102,7 +1104,7 @@
         </w:r>
         <w:r>
           <w:rPr>
-            <w:rStyle w:val="Link"/>
+            <w:rStyle w:val="Hyperlink"/>
             <w:rFonts w:eastAsiaTheme="majorEastAsia"/>
             <w:noProof/>
           </w:rPr>
@@ -1175,7 +1177,7 @@
       <w:hyperlink w:anchor="_Toc431283413" w:history="1">
         <w:r>
           <w:rPr>
-            <w:rStyle w:val="Link"/>
+            <w:rStyle w:val="Hyperlink"/>
             <w:rFonts w:eastAsiaTheme="majorEastAsia"/>
             <w:noProof/>
           </w:rPr>
@@ -1192,7 +1194,7 @@
         </w:r>
         <w:r>
           <w:rPr>
-            <w:rStyle w:val="Link"/>
+            <w:rStyle w:val="Hyperlink"/>
             <w:rFonts w:eastAsiaTheme="majorEastAsia"/>
             <w:noProof/>
           </w:rPr>
@@ -1264,7 +1266,7 @@
       <w:hyperlink w:anchor="_Toc431283414" w:history="1">
         <w:r>
           <w:rPr>
-            <w:rStyle w:val="Link"/>
+            <w:rStyle w:val="Hyperlink"/>
             <w:rFonts w:eastAsiaTheme="majorEastAsia"/>
             <w:noProof/>
           </w:rPr>
@@ -1280,7 +1282,7 @@
         </w:r>
         <w:r>
           <w:rPr>
-            <w:rStyle w:val="Link"/>
+            <w:rStyle w:val="Hyperlink"/>
             <w:rFonts w:eastAsiaTheme="majorEastAsia"/>
             <w:noProof/>
           </w:rPr>
@@ -1353,7 +1355,7 @@
       <w:hyperlink w:anchor="_Toc431283415" w:history="1">
         <w:r>
           <w:rPr>
-            <w:rStyle w:val="Link"/>
+            <w:rStyle w:val="Hyperlink"/>
             <w:rFonts w:eastAsiaTheme="majorEastAsia"/>
             <w:noProof/>
           </w:rPr>
@@ -1370,7 +1372,7 @@
         </w:r>
         <w:r>
           <w:rPr>
-            <w:rStyle w:val="Link"/>
+            <w:rStyle w:val="Hyperlink"/>
             <w:rFonts w:eastAsiaTheme="majorEastAsia"/>
             <w:noProof/>
           </w:rPr>
@@ -1443,7 +1445,7 @@
       <w:hyperlink w:anchor="_Toc431283416" w:history="1">
         <w:r>
           <w:rPr>
-            <w:rStyle w:val="Link"/>
+            <w:rStyle w:val="Hyperlink"/>
             <w:rFonts w:eastAsiaTheme="majorEastAsia"/>
             <w:noProof/>
           </w:rPr>
@@ -1460,7 +1462,7 @@
         </w:r>
         <w:r>
           <w:rPr>
-            <w:rStyle w:val="Link"/>
+            <w:rStyle w:val="Hyperlink"/>
             <w:rFonts w:eastAsiaTheme="majorEastAsia"/>
             <w:noProof/>
           </w:rPr>
@@ -1533,7 +1535,7 @@
       <w:hyperlink w:anchor="_Toc431283417" w:history="1">
         <w:r>
           <w:rPr>
-            <w:rStyle w:val="Link"/>
+            <w:rStyle w:val="Hyperlink"/>
             <w:rFonts w:eastAsiaTheme="majorEastAsia"/>
             <w:noProof/>
           </w:rPr>
@@ -1550,7 +1552,7 @@
         </w:r>
         <w:r>
           <w:rPr>
-            <w:rStyle w:val="Link"/>
+            <w:rStyle w:val="Hyperlink"/>
             <w:rFonts w:eastAsiaTheme="majorEastAsia"/>
             <w:noProof/>
           </w:rPr>
@@ -1622,7 +1624,7 @@
       <w:hyperlink w:anchor="_Toc431283418" w:history="1">
         <w:r>
           <w:rPr>
-            <w:rStyle w:val="Link"/>
+            <w:rStyle w:val="Hyperlink"/>
             <w:rFonts w:eastAsiaTheme="majorEastAsia"/>
             <w:noProof/>
           </w:rPr>
@@ -1638,7 +1640,7 @@
         </w:r>
         <w:r>
           <w:rPr>
-            <w:rStyle w:val="Link"/>
+            <w:rStyle w:val="Hyperlink"/>
             <w:rFonts w:eastAsiaTheme="majorEastAsia"/>
             <w:noProof/>
           </w:rPr>
@@ -1711,7 +1713,7 @@
       <w:hyperlink w:anchor="_Toc431283419" w:history="1">
         <w:r>
           <w:rPr>
-            <w:rStyle w:val="Link"/>
+            <w:rStyle w:val="Hyperlink"/>
             <w:rFonts w:eastAsiaTheme="majorEastAsia"/>
             <w:noProof/>
           </w:rPr>
@@ -1728,7 +1730,7 @@
         </w:r>
         <w:r>
           <w:rPr>
-            <w:rStyle w:val="Link"/>
+            <w:rStyle w:val="Hyperlink"/>
             <w:rFonts w:eastAsiaTheme="majorEastAsia"/>
             <w:noProof/>
           </w:rPr>
@@ -1801,7 +1803,7 @@
       <w:hyperlink w:anchor="_Toc431283420" w:history="1">
         <w:r>
           <w:rPr>
-            <w:rStyle w:val="Link"/>
+            <w:rStyle w:val="Hyperlink"/>
             <w:rFonts w:eastAsiaTheme="majorEastAsia"/>
             <w:noProof/>
           </w:rPr>
@@ -1818,7 +1820,7 @@
         </w:r>
         <w:r>
           <w:rPr>
-            <w:rStyle w:val="Link"/>
+            <w:rStyle w:val="Hyperlink"/>
             <w:rFonts w:eastAsiaTheme="majorEastAsia"/>
             <w:noProof/>
           </w:rPr>
@@ -1891,7 +1893,7 @@
       <w:hyperlink w:anchor="_Toc431283421" w:history="1">
         <w:r>
           <w:rPr>
-            <w:rStyle w:val="Link"/>
+            <w:rStyle w:val="Hyperlink"/>
             <w:rFonts w:eastAsiaTheme="majorEastAsia"/>
             <w:noProof/>
           </w:rPr>
@@ -1908,7 +1910,7 @@
         </w:r>
         <w:r>
           <w:rPr>
-            <w:rStyle w:val="Link"/>
+            <w:rStyle w:val="Hyperlink"/>
             <w:rFonts w:eastAsiaTheme="majorEastAsia"/>
             <w:noProof/>
           </w:rPr>
@@ -1980,7 +1982,7 @@
       <w:hyperlink w:anchor="_Toc431283422" w:history="1">
         <w:r>
           <w:rPr>
-            <w:rStyle w:val="Link"/>
+            <w:rStyle w:val="Hyperlink"/>
             <w:rFonts w:eastAsiaTheme="majorEastAsia"/>
             <w:noProof/>
           </w:rPr>
@@ -1996,7 +1998,7 @@
         </w:r>
         <w:r>
           <w:rPr>
-            <w:rStyle w:val="Link"/>
+            <w:rStyle w:val="Hyperlink"/>
             <w:rFonts w:eastAsiaTheme="majorEastAsia"/>
             <w:noProof/>
           </w:rPr>
@@ -2069,7 +2071,7 @@
       <w:hyperlink w:anchor="_Toc431283423" w:history="1">
         <w:r>
           <w:rPr>
-            <w:rStyle w:val="Link"/>
+            <w:rStyle w:val="Hyperlink"/>
             <w:rFonts w:eastAsiaTheme="majorEastAsia"/>
             <w:noProof/>
           </w:rPr>
@@ -2086,7 +2088,7 @@
         </w:r>
         <w:r>
           <w:rPr>
-            <w:rStyle w:val="Link"/>
+            <w:rStyle w:val="Hyperlink"/>
             <w:rFonts w:eastAsiaTheme="majorEastAsia"/>
             <w:noProof/>
           </w:rPr>
@@ -2159,7 +2161,7 @@
       <w:hyperlink w:anchor="_Toc431283424" w:history="1">
         <w:r>
           <w:rPr>
-            <w:rStyle w:val="Link"/>
+            <w:rStyle w:val="Hyperlink"/>
             <w:rFonts w:eastAsiaTheme="majorEastAsia"/>
             <w:noProof/>
           </w:rPr>
@@ -2176,7 +2178,7 @@
         </w:r>
         <w:r>
           <w:rPr>
-            <w:rStyle w:val="Link"/>
+            <w:rStyle w:val="Hyperlink"/>
             <w:rFonts w:eastAsiaTheme="majorEastAsia"/>
             <w:noProof/>
           </w:rPr>
@@ -2249,7 +2251,7 @@
       <w:hyperlink w:anchor="_Toc431283425" w:history="1">
         <w:r>
           <w:rPr>
-            <w:rStyle w:val="Link"/>
+            <w:rStyle w:val="Hyperlink"/>
             <w:rFonts w:eastAsiaTheme="majorEastAsia"/>
             <w:noProof/>
           </w:rPr>
@@ -2266,7 +2268,7 @@
         </w:r>
         <w:r>
           <w:rPr>
-            <w:rStyle w:val="Link"/>
+            <w:rStyle w:val="Hyperlink"/>
             <w:rFonts w:eastAsiaTheme="majorEastAsia"/>
             <w:noProof/>
           </w:rPr>
@@ -2338,7 +2340,7 @@
       <w:hyperlink w:anchor="_Toc431283426" w:history="1">
         <w:r>
           <w:rPr>
-            <w:rStyle w:val="Link"/>
+            <w:rStyle w:val="Hyperlink"/>
             <w:rFonts w:eastAsiaTheme="majorEastAsia"/>
             <w:noProof/>
           </w:rPr>
@@ -2354,7 +2356,7 @@
         </w:r>
         <w:r>
           <w:rPr>
-            <w:rStyle w:val="Link"/>
+            <w:rStyle w:val="Hyperlink"/>
             <w:rFonts w:eastAsiaTheme="majorEastAsia"/>
             <w:noProof/>
           </w:rPr>
@@ -2427,7 +2429,7 @@
       <w:hyperlink w:anchor="_Toc431283427" w:history="1">
         <w:r>
           <w:rPr>
-            <w:rStyle w:val="Link"/>
+            <w:rStyle w:val="Hyperlink"/>
             <w:rFonts w:eastAsiaTheme="majorEastAsia"/>
             <w:noProof/>
           </w:rPr>
@@ -2444,7 +2446,7 @@
         </w:r>
         <w:r>
           <w:rPr>
-            <w:rStyle w:val="Link"/>
+            <w:rStyle w:val="Hyperlink"/>
             <w:rFonts w:eastAsiaTheme="majorEastAsia"/>
             <w:noProof/>
           </w:rPr>
@@ -2517,7 +2519,7 @@
       <w:hyperlink w:anchor="_Toc431283428" w:history="1">
         <w:r>
           <w:rPr>
-            <w:rStyle w:val="Link"/>
+            <w:rStyle w:val="Hyperlink"/>
             <w:rFonts w:eastAsiaTheme="majorEastAsia"/>
             <w:noProof/>
           </w:rPr>
@@ -2534,7 +2536,7 @@
         </w:r>
         <w:r>
           <w:rPr>
-            <w:rStyle w:val="Link"/>
+            <w:rStyle w:val="Hyperlink"/>
             <w:rFonts w:eastAsiaTheme="majorEastAsia"/>
             <w:noProof/>
           </w:rPr>
@@ -2607,7 +2609,7 @@
       <w:hyperlink w:anchor="_Toc431283429" w:history="1">
         <w:r>
           <w:rPr>
-            <w:rStyle w:val="Link"/>
+            <w:rStyle w:val="Hyperlink"/>
             <w:rFonts w:eastAsiaTheme="majorEastAsia"/>
             <w:noProof/>
           </w:rPr>
@@ -2624,7 +2626,7 @@
         </w:r>
         <w:r>
           <w:rPr>
-            <w:rStyle w:val="Link"/>
+            <w:rStyle w:val="Hyperlink"/>
             <w:rFonts w:eastAsiaTheme="majorEastAsia"/>
             <w:noProof/>
           </w:rPr>
@@ -2696,7 +2698,7 @@
       <w:hyperlink w:anchor="_Toc431283430" w:history="1">
         <w:r>
           <w:rPr>
-            <w:rStyle w:val="Link"/>
+            <w:rStyle w:val="Hyperlink"/>
             <w:rFonts w:eastAsiaTheme="majorEastAsia"/>
             <w:noProof/>
           </w:rPr>
@@ -2712,7 +2714,7 @@
         </w:r>
         <w:r>
           <w:rPr>
-            <w:rStyle w:val="Link"/>
+            <w:rStyle w:val="Hyperlink"/>
             <w:rFonts w:eastAsiaTheme="majorEastAsia"/>
             <w:noProof/>
           </w:rPr>
@@ -2785,7 +2787,7 @@
       <w:hyperlink w:anchor="_Toc431283431" w:history="1">
         <w:r>
           <w:rPr>
-            <w:rStyle w:val="Link"/>
+            <w:rStyle w:val="Hyperlink"/>
             <w:rFonts w:eastAsiaTheme="majorEastAsia"/>
             <w:noProof/>
           </w:rPr>
@@ -2802,7 +2804,7 @@
         </w:r>
         <w:r>
           <w:rPr>
-            <w:rStyle w:val="Link"/>
+            <w:rStyle w:val="Hyperlink"/>
             <w:rFonts w:eastAsiaTheme="majorEastAsia"/>
             <w:noProof/>
           </w:rPr>
@@ -2875,7 +2877,7 @@
       <w:hyperlink w:anchor="_Toc431283432" w:history="1">
         <w:r>
           <w:rPr>
-            <w:rStyle w:val="Link"/>
+            <w:rStyle w:val="Hyperlink"/>
             <w:rFonts w:eastAsiaTheme="majorEastAsia"/>
             <w:noProof/>
           </w:rPr>
@@ -2892,7 +2894,7 @@
         </w:r>
         <w:r>
           <w:rPr>
-            <w:rStyle w:val="Link"/>
+            <w:rStyle w:val="Hyperlink"/>
             <w:rFonts w:eastAsiaTheme="majorEastAsia"/>
             <w:noProof/>
           </w:rPr>
@@ -2964,7 +2966,7 @@
       <w:hyperlink w:anchor="_Toc431283433" w:history="1">
         <w:r>
           <w:rPr>
-            <w:rStyle w:val="Link"/>
+            <w:rStyle w:val="Hyperlink"/>
             <w:rFonts w:eastAsiaTheme="majorEastAsia"/>
             <w:noProof/>
           </w:rPr>
@@ -2980,7 +2982,7 @@
         </w:r>
         <w:r>
           <w:rPr>
-            <w:rStyle w:val="Link"/>
+            <w:rStyle w:val="Hyperlink"/>
             <w:rFonts w:eastAsiaTheme="majorEastAsia"/>
             <w:noProof/>
           </w:rPr>
@@ -3052,7 +3054,7 @@
       <w:hyperlink w:anchor="_Toc431283434" w:history="1">
         <w:r>
           <w:rPr>
-            <w:rStyle w:val="Link"/>
+            <w:rStyle w:val="Hyperlink"/>
             <w:rFonts w:eastAsiaTheme="majorEastAsia"/>
             <w:noProof/>
           </w:rPr>
@@ -3068,7 +3070,7 @@
         </w:r>
         <w:r>
           <w:rPr>
-            <w:rStyle w:val="Link"/>
+            <w:rStyle w:val="Hyperlink"/>
             <w:rFonts w:eastAsiaTheme="majorEastAsia"/>
             <w:noProof/>
           </w:rPr>
@@ -3140,7 +3142,7 @@
       <w:hyperlink w:anchor="_Toc431283435" w:history="1">
         <w:r>
           <w:rPr>
-            <w:rStyle w:val="Link"/>
+            <w:rStyle w:val="Hyperlink"/>
             <w:rFonts w:eastAsiaTheme="majorEastAsia"/>
             <w:noProof/>
           </w:rPr>
@@ -3156,7 +3158,7 @@
         </w:r>
         <w:r>
           <w:rPr>
-            <w:rStyle w:val="Link"/>
+            <w:rStyle w:val="Hyperlink"/>
             <w:rFonts w:eastAsiaTheme="majorEastAsia"/>
             <w:noProof/>
           </w:rPr>
@@ -3228,7 +3230,7 @@
       <w:hyperlink w:anchor="_Toc431283436" w:history="1">
         <w:r>
           <w:rPr>
-            <w:rStyle w:val="Link"/>
+            <w:rStyle w:val="Hyperlink"/>
             <w:rFonts w:eastAsiaTheme="majorEastAsia"/>
             <w:noProof/>
           </w:rPr>
@@ -3244,7 +3246,7 @@
         </w:r>
         <w:r>
           <w:rPr>
-            <w:rStyle w:val="Link"/>
+            <w:rStyle w:val="Hyperlink"/>
             <w:rFonts w:eastAsiaTheme="majorEastAsia"/>
             <w:noProof/>
           </w:rPr>
@@ -3316,7 +3318,7 @@
       <w:hyperlink w:anchor="_Toc431283437" w:history="1">
         <w:r>
           <w:rPr>
-            <w:rStyle w:val="Link"/>
+            <w:rStyle w:val="Hyperlink"/>
             <w:rFonts w:eastAsiaTheme="majorEastAsia"/>
             <w:noProof/>
           </w:rPr>
@@ -3332,7 +3334,7 @@
         </w:r>
         <w:r>
           <w:rPr>
-            <w:rStyle w:val="Link"/>
+            <w:rStyle w:val="Hyperlink"/>
             <w:rFonts w:eastAsiaTheme="majorEastAsia"/>
             <w:noProof/>
           </w:rPr>
@@ -3404,7 +3406,7 @@
       <w:hyperlink w:anchor="_Toc431283438" w:history="1">
         <w:r>
           <w:rPr>
-            <w:rStyle w:val="Link"/>
+            <w:rStyle w:val="Hyperlink"/>
             <w:rFonts w:eastAsiaTheme="majorEastAsia"/>
             <w:noProof/>
           </w:rPr>
@@ -3420,7 +3422,7 @@
         </w:r>
         <w:r>
           <w:rPr>
-            <w:rStyle w:val="Link"/>
+            <w:rStyle w:val="Hyperlink"/>
             <w:rFonts w:eastAsiaTheme="majorEastAsia"/>
             <w:noProof/>
           </w:rPr>
@@ -3492,7 +3494,7 @@
       <w:hyperlink w:anchor="_Toc431283439" w:history="1">
         <w:r>
           <w:rPr>
-            <w:rStyle w:val="Link"/>
+            <w:rStyle w:val="Hyperlink"/>
             <w:rFonts w:eastAsiaTheme="majorEastAsia"/>
             <w:noProof/>
           </w:rPr>
@@ -3508,7 +3510,7 @@
         </w:r>
         <w:r>
           <w:rPr>
-            <w:rStyle w:val="Link"/>
+            <w:rStyle w:val="Hyperlink"/>
             <w:rFonts w:eastAsiaTheme="majorEastAsia"/>
             <w:noProof/>
           </w:rPr>
@@ -3580,7 +3582,7 @@
       <w:hyperlink w:anchor="_Toc431283440" w:history="1">
         <w:r>
           <w:rPr>
-            <w:rStyle w:val="Link"/>
+            <w:rStyle w:val="Hyperlink"/>
             <w:rFonts w:eastAsiaTheme="majorEastAsia"/>
             <w:noProof/>
           </w:rPr>
@@ -3596,7 +3598,7 @@
         </w:r>
         <w:r>
           <w:rPr>
-            <w:rStyle w:val="Link"/>
+            <w:rStyle w:val="Hyperlink"/>
             <w:rFonts w:eastAsiaTheme="majorEastAsia"/>
             <w:noProof/>
           </w:rPr>
@@ -3668,7 +3670,7 @@
       <w:hyperlink w:anchor="_Toc431283441" w:history="1">
         <w:r>
           <w:rPr>
-            <w:rStyle w:val="Link"/>
+            <w:rStyle w:val="Hyperlink"/>
             <w:rFonts w:eastAsiaTheme="majorEastAsia"/>
             <w:noProof/>
           </w:rPr>
@@ -3684,7 +3686,7 @@
         </w:r>
         <w:r>
           <w:rPr>
-            <w:rStyle w:val="Link"/>
+            <w:rStyle w:val="Hyperlink"/>
             <w:rFonts w:eastAsiaTheme="majorEastAsia"/>
             <w:noProof/>
           </w:rPr>
@@ -3756,7 +3758,7 @@
       <w:hyperlink w:anchor="_Toc431283442" w:history="1">
         <w:r>
           <w:rPr>
-            <w:rStyle w:val="Link"/>
+            <w:rStyle w:val="Hyperlink"/>
             <w:rFonts w:eastAsiaTheme="majorEastAsia"/>
             <w:noProof/>
           </w:rPr>
@@ -3772,7 +3774,7 @@
         </w:r>
         <w:r>
           <w:rPr>
-            <w:rStyle w:val="Link"/>
+            <w:rStyle w:val="Hyperlink"/>
             <w:rFonts w:eastAsiaTheme="majorEastAsia"/>
             <w:noProof/>
           </w:rPr>
@@ -3844,7 +3846,7 @@
       <w:hyperlink w:anchor="_Toc431283443" w:history="1">
         <w:r>
           <w:rPr>
-            <w:rStyle w:val="Link"/>
+            <w:rStyle w:val="Hyperlink"/>
             <w:rFonts w:eastAsiaTheme="majorEastAsia"/>
             <w:noProof/>
           </w:rPr>
@@ -3860,7 +3862,7 @@
         </w:r>
         <w:r>
           <w:rPr>
-            <w:rStyle w:val="Link"/>
+            <w:rStyle w:val="Hyperlink"/>
             <w:rFonts w:eastAsiaTheme="majorEastAsia"/>
             <w:noProof/>
           </w:rPr>
@@ -3932,7 +3934,7 @@
       <w:hyperlink w:anchor="_Toc431283444" w:history="1">
         <w:r>
           <w:rPr>
-            <w:rStyle w:val="Link"/>
+            <w:rStyle w:val="Hyperlink"/>
             <w:rFonts w:eastAsiaTheme="majorEastAsia"/>
             <w:noProof/>
           </w:rPr>
@@ -3948,7 +3950,7 @@
         </w:r>
         <w:r>
           <w:rPr>
-            <w:rStyle w:val="Link"/>
+            <w:rStyle w:val="Hyperlink"/>
             <w:rFonts w:eastAsiaTheme="majorEastAsia"/>
             <w:noProof/>
           </w:rPr>
@@ -4021,7 +4023,7 @@
       <w:hyperlink w:anchor="_Toc431283445" w:history="1">
         <w:r>
           <w:rPr>
-            <w:rStyle w:val="Link"/>
+            <w:rStyle w:val="Hyperlink"/>
             <w:rFonts w:eastAsiaTheme="majorEastAsia"/>
             <w:noProof/>
           </w:rPr>
@@ -4038,7 +4040,7 @@
         </w:r>
         <w:r>
           <w:rPr>
-            <w:rStyle w:val="Link"/>
+            <w:rStyle w:val="Hyperlink"/>
             <w:rFonts w:eastAsiaTheme="majorEastAsia"/>
             <w:noProof/>
           </w:rPr>
@@ -4111,7 +4113,7 @@
       <w:hyperlink w:anchor="_Toc431283446" w:history="1">
         <w:r>
           <w:rPr>
-            <w:rStyle w:val="Link"/>
+            <w:rStyle w:val="Hyperlink"/>
             <w:rFonts w:eastAsiaTheme="majorEastAsia"/>
             <w:noProof/>
           </w:rPr>
@@ -4128,7 +4130,7 @@
         </w:r>
         <w:r>
           <w:rPr>
-            <w:rStyle w:val="Link"/>
+            <w:rStyle w:val="Hyperlink"/>
             <w:rFonts w:eastAsiaTheme="majorEastAsia"/>
             <w:noProof/>
           </w:rPr>
@@ -4201,7 +4203,7 @@
       <w:hyperlink w:anchor="_Toc431283447" w:history="1">
         <w:r>
           <w:rPr>
-            <w:rStyle w:val="Link"/>
+            <w:rStyle w:val="Hyperlink"/>
             <w:rFonts w:eastAsiaTheme="majorEastAsia"/>
             <w:noProof/>
           </w:rPr>
@@ -4218,7 +4220,7 @@
         </w:r>
         <w:r>
           <w:rPr>
-            <w:rStyle w:val="Link"/>
+            <w:rStyle w:val="Hyperlink"/>
             <w:rFonts w:eastAsiaTheme="majorEastAsia"/>
             <w:noProof/>
           </w:rPr>
@@ -4290,7 +4292,7 @@
       <w:hyperlink w:anchor="_Toc431283448" w:history="1">
         <w:r>
           <w:rPr>
-            <w:rStyle w:val="Link"/>
+            <w:rStyle w:val="Hyperlink"/>
             <w:rFonts w:eastAsiaTheme="majorEastAsia"/>
             <w:noProof/>
           </w:rPr>
@@ -4306,7 +4308,7 @@
         </w:r>
         <w:r>
           <w:rPr>
-            <w:rStyle w:val="Link"/>
+            <w:rStyle w:val="Hyperlink"/>
             <w:rFonts w:eastAsiaTheme="majorEastAsia"/>
             <w:noProof/>
           </w:rPr>
@@ -4375,7 +4377,7 @@
       <w:hyperlink w:anchor="_Toc431283449" w:history="1">
         <w:r>
           <w:rPr>
-            <w:rStyle w:val="Link"/>
+            <w:rStyle w:val="Hyperlink"/>
             <w:rFonts w:eastAsiaTheme="majorEastAsia"/>
             <w:noProof/>
           </w:rPr>
@@ -4392,7 +4394,7 @@
         </w:r>
         <w:r>
           <w:rPr>
-            <w:rStyle w:val="Link"/>
+            <w:rStyle w:val="Hyperlink"/>
             <w:rFonts w:eastAsiaTheme="majorEastAsia"/>
             <w:noProof/>
           </w:rPr>
@@ -4558,7 +4560,15 @@
     </w:p>
     <w:p>
       <w:r>
-        <w:t>Da es für die Webseite keine zentrale Administrationsstelle, sondern viele verschiedene Mitarbeiter des Rechenzentrums unabhänig voneinander Inhalt einspeisen, ist sie im Laufe der Zeit unkontrollierbar und ohne ein entscheidendes Kernkonzept gewachsen und Inhalte und Strukturen "auseinandergelaufen". Ebenso prüft keine zentrale Instanz die Webseite auf veraltete oder redundante Informationen. Diese Mängel führen zu einem Verlust an Übersichtlichkeit, fehlender Orientierung an den Wünschen und Bedürfnissen der Nutzer und steigender Unzufriedenheit von Besuchern. Da jedoch das Rechenzentrum einen zentralen und einmaligen Dienstleister an der Universität darstellt, muss die Webseite solchen Ansprüchen genügen.</w:t>
+        <w:t xml:space="preserve">Da es für die Webseite keine zentrale Administrationsstelle, sondern viele verschiedene Mitarbeiter des Rechenzentrums </w:t>
+      </w:r>
+      <w:proofErr w:type="spellStart"/>
+      <w:r>
+        <w:t>unabhänig</w:t>
+      </w:r>
+      <w:proofErr w:type="spellEnd"/>
+      <w:r>
+        <w:t xml:space="preserve"> voneinander Inhalt einspeisen, ist sie im Laufe der Zeit unkontrollierbar und ohne ein entscheidendes Kernkonzept gewachsen und Inhalte und Strukturen "auseinandergelaufen". Ebenso prüft keine zentrale Instanz die Webseite auf veraltete oder redundante Informationen. Diese Mängel führen zu einem Verlust an Übersichtlichkeit, fehlender Orientierung an den Wünschen und Bedürfnissen der Nutzer und steigender Unzufriedenheit von Besuchern. Da jedoch das Rechenzentrum einen zentralen und einmaligen Dienstleister an der Universität darstellt, muss die Webseite solchen Ansprüchen genügen.</w:t>
       </w:r>
     </w:p>
     <w:p>
@@ -4581,7 +4591,15 @@
     </w:p>
     <w:p>
       <w:r>
-        <w:t xml:space="preserve">Die Webseite des Rechenzentrums bietet Informationen und Zugang zu allen seinen Leistungen - "allen Belangen der Informations- und Kommunikationstechnik (IuK)" der </w:t>
+        <w:t>Die Webseite des Rechenzentrums bietet Informationen und Zugang zu allen seinen Leistungen - "allen Belangen der Informations- und Kommunikationstechnik (</w:t>
+      </w:r>
+      <w:proofErr w:type="spellStart"/>
+      <w:r>
+        <w:t>IuK</w:t>
+      </w:r>
+      <w:proofErr w:type="spellEnd"/>
+      <w:r>
+        <w:t xml:space="preserve">)" der </w:t>
       </w:r>
       <w:r>
         <w:lastRenderedPageBreak/>
@@ -4643,7 +4661,15 @@
     </w:p>
     <w:p>
       <w:r>
-        <w:t>Ziel des Projekts ist es, die Webseite des Rechenzentrums strukturell neu zu gestalten. Im Gegensatz zur bisherigen Seite, soll hierbei die neue Version mehr Wert auf eine nutzerorientierte Gestaltung (User Centered Design) legen.</w:t>
+        <w:t xml:space="preserve">Ziel des Projekts ist es, die Webseite des Rechenzentrums strukturell neu zu gestalten. Im Gegensatz zur bisherigen Seite, soll hierbei die neue Version mehr Wert auf eine nutzerorientierte Gestaltung (User </w:t>
+      </w:r>
+      <w:proofErr w:type="spellStart"/>
+      <w:r>
+        <w:t>Centered</w:t>
+      </w:r>
+      <w:proofErr w:type="spellEnd"/>
+      <w:r>
+        <w:t xml:space="preserve"> Design) legen.</w:t>
       </w:r>
     </w:p>
     <w:p>
@@ -4710,19 +4736,6 @@
     </w:p>
     <w:p>
       <w:pPr>
-        <w:rPr>
-          <w:color w:val="FF0000"/>
-        </w:rPr>
-      </w:pPr>
-      <w:r>
-        <w:rPr>
-          <w:color w:val="FF0000"/>
-        </w:rPr>
-        <w:t>TODO</w:t>
-      </w:r>
-    </w:p>
-    <w:p>
-      <w:pPr>
         <w:pStyle w:val="berschrift2"/>
       </w:pPr>
       <w:bookmarkStart w:id="6" w:name="_Toc431283409"/>
@@ -4752,22 +4765,8 @@
       <w:bookmarkEnd w:id="8"/>
     </w:p>
     <w:p>
-      <w:pPr>
-        <w:rPr>
-          <w:color w:val="FF0000"/>
-        </w:rPr>
-      </w:pPr>
       <w:r>
         <w:t>In einem ersten Schritt wird erkannt, dass die Struktur der Webseite des Rechenzentrums der Universität Regensburg sowohl breit, als auch tief angelegt ist. Identische Informationen finden sich dabei an verschiedenen Stellen auf der Seite, was zu Verwirrung bei der Benutzung führt. Ebenso ist die Navigationsstruktur eher breit (durch "nur" drei Menüebenen), jedoch hinterlassen externe Verlinkungen und Tabs auf einzelnen Seiten den Eindruck einer tiefen Struktur. Dies führ</w:t>
-      </w:r>
-      <w:r>
-        <w:t xml:space="preserve"> </w:t>
-      </w:r>
-      <w:r>
-        <w:rPr>
-          <w:color w:val="FF0000"/>
-        </w:rPr>
-        <w:t>TODO</w:t>
       </w:r>
     </w:p>
     <w:p/>
@@ -4828,7 +4827,39 @@
     </w:p>
     <w:p>
       <w:r>
-        <w:t>International werden die University of Cambridge, University of Oxford und die Université Paris-Sorbonne untersucht. Die Rechenzentrumsseite der Pariser Universität kann leider nicht gefunden werden, stattdessen wird die Harvard University analysiert. Von diesen Seiten besitzen zwei eine breit</w:t>
+        <w:t xml:space="preserve">International werden die University </w:t>
+      </w:r>
+      <w:proofErr w:type="spellStart"/>
+      <w:r>
+        <w:t>of</w:t>
+      </w:r>
+      <w:proofErr w:type="spellEnd"/>
+      <w:r>
+        <w:t xml:space="preserve"> Cambridge, University </w:t>
+      </w:r>
+      <w:proofErr w:type="spellStart"/>
+      <w:r>
+        <w:t>of</w:t>
+      </w:r>
+      <w:proofErr w:type="spellEnd"/>
+      <w:r>
+        <w:t xml:space="preserve"> Oxford und die </w:t>
+      </w:r>
+      <w:proofErr w:type="spellStart"/>
+      <w:r>
+        <w:t>Université</w:t>
+      </w:r>
+      <w:proofErr w:type="spellEnd"/>
+      <w:r>
+        <w:t xml:space="preserve"> Paris-</w:t>
+      </w:r>
+      <w:proofErr w:type="spellStart"/>
+      <w:r>
+        <w:t>Sorbonne</w:t>
+      </w:r>
+      <w:proofErr w:type="spellEnd"/>
+      <w:r>
+        <w:t xml:space="preserve"> untersucht. Die Rechenzentrumsseite der Pariser Universität kann leider nicht gefunden werden, stattdessen wird die Harvard University analysiert. Von diesen Seiten besitzen zwei eine breit</w:t>
       </w:r>
       <w:r>
         <w:t xml:space="preserve">e (Oxford und Harvard) und eine </w:t>
@@ -4852,19 +4883,6 @@
     </w:p>
     <w:p>
       <w:pPr>
-        <w:rPr>
-          <w:color w:val="FF0000"/>
-        </w:rPr>
-      </w:pPr>
-      <w:r>
-        <w:rPr>
-          <w:color w:val="FF0000"/>
-        </w:rPr>
-        <w:t>TODO</w:t>
-      </w:r>
-    </w:p>
-    <w:p>
-      <w:pPr>
         <w:pStyle w:val="berschrift4"/>
       </w:pPr>
       <w:bookmarkStart w:id="12" w:name="_Toc431283415"/>
@@ -4890,11 +4908,19 @@
     </w:p>
     <w:p>
       <w:r>
-        <w:t>Bereits während des ersten Stakeholder-Treffens wird deutlich, dass das Rechenzentrum keine aktuelle Auflistung der verwendeten Inhalte besitzt. So muss zu der eigentlichen Bewertung der Inhalte eine Übersicht der einzelnen Unterseiten erstellt werden, welche den eigentlichen Aufbau der Webseite darstellt. Zu Beginn werden als Unterstützung des Analyseprozesses Sitemaps mit automatisierten Tools erstellt. Ein Sitemap ist eine Form der hierarchischen Darstellung einer Webseite inklusive aller untergeordneten Einzeldokumente. Alle verwendeten Angebote zur Erstellung von Sitemaps sind entweder kostenfreie oder zeitlich und funktional begrenzte Dienste. Es stellt sich schnell heraus, dass diese für die umfangreiche Content Analyse ungeeignet sind. Meist sind Kom</w:t>
+        <w:t xml:space="preserve">Bereits während des ersten Stakeholder-Treffens wird deutlich, dass das Rechenzentrum keine aktuelle Auflistung der verwendeten Inhalte besitzt. So muss zu der eigentlichen Bewertung der Inhalte eine Übersicht der einzelnen Unterseiten erstellt werden, welche den eigentlichen Aufbau der Webseite darstellt. Zu Beginn werden als Unterstützung des Analyseprozesses Sitemaps mit automatisierten Tools erstellt. Ein Sitemap ist eine Form der hierarchischen Darstellung einer Webseite inklusive aller untergeordneten Einzeldokumente. Alle verwendeten Angebote zur Erstellung von Sitemaps sind entweder kostenfreie oder zeitlich und funktional begrenzte Dienste. Es stellt sich schnell heraus, dass diese für die umfangreiche Content Analyse ungeeignet sind. Meist sind Komplikationen mit den automatisch erstellten Dateien dafür verantwortlich, dass die Ergebnisse unzureichend sind. Eine händische Anpassung der Dateien stellt sich als viel zu </w:t>
       </w:r>
       <w:r>
         <w:lastRenderedPageBreak/>
-        <w:t>plikationen mit den automatisch erstellten Dateien dafür verantwortlich, dass die Ergebnisse unzureichend sind. Eine händische Anpassung der Dateien stellt sich als viel zu aufwendig dar. Auch der Zugriff und die Bearbeitungsmöglichkeit der erfassten Daten ist eingeschränkt oder schlichtweg unmöglich. Somit muss der Ansatz einer automatisierten Erfassung der Seitenstruktur und das nachträgliche Erfassen von inhaltlicher Information wieder verworfen werden - stattdessen muss eine manuelle Zusammenstellung der Inhalte erfolgen. Dies erfordert, dass jede Unterseite der Webseite gesichtet und zudem ihr textueller Inhalt kurz beschrieben wird. Am Ende werden die gesammelten Daten in einem Spreadsheet gesammelt, um schnell und einfach die gesamte Navigationsstruktur in Kombination mit den Inhalten überblicken zu können. Das erstellte Dokument dient als Ausgangspunkt für mehrere andere Methoden zur Anforderungsanalyse. So kann zum Beispiel auf der Struktur der Content Analyse die Piwik Analyse gestartet werden und Zugriffszahlen auf Unterseiten gleich auf die Struktur der Webseite abgebildet werden.</w:t>
+        <w:t xml:space="preserve">aufwendig dar. Auch der Zugriff und die Bearbeitungsmöglichkeit der erfassten Daten ist eingeschränkt oder schlichtweg unmöglich. Somit muss der Ansatz einer automatisierten Erfassung der Seitenstruktur und das nachträgliche Erfassen von inhaltlicher Information wieder verworfen werden - stattdessen muss eine manuelle Zusammenstellung der Inhalte erfolgen. Dies erfordert, dass jede Unterseite der Webseite gesichtet und zudem ihr textueller Inhalt kurz beschrieben wird. Am Ende werden die gesammelten Daten in einem Spreadsheet gesammelt, um schnell und einfach die gesamte Navigationsstruktur in Kombination mit den Inhalten überblicken zu können. Das erstellte Dokument dient als Ausgangspunkt für mehrere andere Methoden zur Anforderungsanalyse. So kann zum Beispiel auf der Struktur der Content Analyse die </w:t>
+      </w:r>
+      <w:proofErr w:type="spellStart"/>
+      <w:r>
+        <w:t>Piwik</w:t>
+      </w:r>
+      <w:proofErr w:type="spellEnd"/>
+      <w:r>
+        <w:t xml:space="preserve"> Analyse gestartet werden und Zugriffszahlen auf Unterseiten gleich auf die Struktur der Webseite abgebildet werden.</w:t>
       </w:r>
     </w:p>
     <w:p>
@@ -4962,14 +4988,35 @@
         <w:pStyle w:val="berschrift3"/>
       </w:pPr>
       <w:bookmarkStart w:id="15" w:name="_Toc431283418"/>
-      <w:r>
-        <w:t>Piwik- und Log-Daten-Analyse</w:t>
+      <w:proofErr w:type="spellStart"/>
+      <w:r>
+        <w:t>Piwik</w:t>
+      </w:r>
+      <w:proofErr w:type="spellEnd"/>
+      <w:r>
+        <w:t>- und Log-Daten-Analyse</w:t>
       </w:r>
       <w:bookmarkEnd w:id="15"/>
     </w:p>
     <w:p>
       <w:r>
-        <w:t xml:space="preserve">Zur Auswertung von Server-Daten der aktuellen Webseite stellt das Rechenzentrum dem Projektteam das Webanalytik-Werkzeug "Piwik" zur Verfügung. Hierfür erhielt die Projektgruppe am 26. Mai 2015 eine Einführung in die wichtigsten Funktionen. Anzumerken ist, dass eine manuelle Auswertung der Server-Daten nicht mehr durchgeführt wird, da alle relevanten Informationen aus der Software "Piwik" zu entnehmen sind. </w:t>
+        <w:t>Zur Auswertung von Server-Daten der aktuellen Webseite stellt das Rechenzentrum dem Projektteam das Webanalytik-Werkzeug "</w:t>
+      </w:r>
+      <w:proofErr w:type="spellStart"/>
+      <w:r>
+        <w:t>Piwik</w:t>
+      </w:r>
+      <w:proofErr w:type="spellEnd"/>
+      <w:r>
+        <w:t>" zur Verfügung. Hierfür erhielt die Projektgruppe am 26. Mai 2015 eine Einführung in die wichtigsten Funktionen. Anzumerken ist, dass eine manuelle Auswertung der Server-Daten nicht mehr durchgeführt wird, da alle relevanten Informationen aus der Software "</w:t>
+      </w:r>
+      <w:proofErr w:type="spellStart"/>
+      <w:r>
+        <w:t>Piwik</w:t>
+      </w:r>
+      <w:proofErr w:type="spellEnd"/>
+      <w:r>
+        <w:t xml:space="preserve">" zu entnehmen sind. </w:t>
       </w:r>
     </w:p>
     <w:p/>
@@ -4980,16 +5027,29 @@
       <w:bookmarkStart w:id="16" w:name="_Toc431283419"/>
       <w:r>
         <w:lastRenderedPageBreak/>
-        <w:t>Definition Piwik</w:t>
+        <w:t xml:space="preserve">Definition </w:t>
+      </w:r>
+      <w:proofErr w:type="spellStart"/>
+      <w:r>
+        <w:t>Piwik</w:t>
       </w:r>
       <w:bookmarkEnd w:id="16"/>
+      <w:proofErr w:type="spellEnd"/>
       <w:r>
         <w:t xml:space="preserve"> </w:t>
       </w:r>
     </w:p>
     <w:p>
       <w:r>
-        <w:t xml:space="preserve">Bei Piwik handelt es sich um ein Open-Source-Programm, welches im Bereich Webanalytik Anwendung findet. Der Funktionsumfang umfasst: </w:t>
+        <w:t xml:space="preserve">Bei </w:t>
+      </w:r>
+      <w:proofErr w:type="spellStart"/>
+      <w:r>
+        <w:t>Piwik</w:t>
+      </w:r>
+      <w:proofErr w:type="spellEnd"/>
+      <w:r>
+        <w:t xml:space="preserve"> handelt es sich um ein Open-Source-Programm, welches im Bereich Webanalytik Anwendung findet. Der Funktionsumfang umfasst: </w:t>
       </w:r>
     </w:p>
     <w:p>
@@ -5013,8 +5073,29 @@
         </w:numPr>
       </w:pPr>
       <w:r>
-        <w:t>Unique Visits mit third party cookies</w:t>
-      </w:r>
+        <w:t xml:space="preserve">Unique Visits mit </w:t>
+      </w:r>
+      <w:proofErr w:type="spellStart"/>
+      <w:r>
+        <w:t>third</w:t>
+      </w:r>
+      <w:proofErr w:type="spellEnd"/>
+      <w:r>
+        <w:t xml:space="preserve"> </w:t>
+      </w:r>
+      <w:proofErr w:type="spellStart"/>
+      <w:r>
+        <w:t>party</w:t>
+      </w:r>
+      <w:proofErr w:type="spellEnd"/>
+      <w:r>
+        <w:t xml:space="preserve"> </w:t>
+      </w:r>
+      <w:proofErr w:type="spellStart"/>
+      <w:r>
+        <w:t>cookies</w:t>
+      </w:r>
+      <w:proofErr w:type="spellEnd"/>
     </w:p>
     <w:p>
       <w:pPr>
@@ -5108,13 +5189,29 @@
     <w:p/>
     <w:p>
       <w:r>
-        <w:t xml:space="preserve">Im Vergleich mit Google Analytics hat Piwik den Vorteil, die datenschutzrechtlich sensiblen </w:t>
+        <w:t xml:space="preserve">Im Vergleich mit Google Analytics hat </w:t>
+      </w:r>
+      <w:proofErr w:type="spellStart"/>
+      <w:r>
+        <w:t>Piwik</w:t>
+      </w:r>
+      <w:proofErr w:type="spellEnd"/>
+      <w:r>
+        <w:t xml:space="preserve"> den Vorteil, die datenschutzrechtlich sensiblen </w:t>
       </w:r>
       <w:r>
         <w:t>Log Daten</w:t>
       </w:r>
       <w:r>
-        <w:t xml:space="preserve"> auf dem eigenen Server zu speichern. In Deutschland ist Piwik nach Google Analytics das meistverwendete Webanalytik-Werkzeug (https://de.wikipedia.org/wiki/Piwik). </w:t>
+        <w:t xml:space="preserve"> auf dem eigenen Server zu speichern. In Deutschland ist </w:t>
+      </w:r>
+      <w:proofErr w:type="spellStart"/>
+      <w:r>
+        <w:t>Piwik</w:t>
+      </w:r>
+      <w:proofErr w:type="spellEnd"/>
+      <w:r>
+        <w:t xml:space="preserve"> nach Google Analytics das meistverwendete Webanalytik-Werkzeug (https://de.wikipedia.org/wiki/Piwik). </w:t>
       </w:r>
     </w:p>
     <w:p/>
@@ -5152,14 +5249,32 @@
       <w:r>
         <w:fldChar w:fldCharType="separate"/>
       </w:r>
-      <w:r>
-        <w:t>Contextual Inquiry</w:t>
-      </w:r>
+      <w:proofErr w:type="spellStart"/>
+      <w:r>
+        <w:t>Contextual</w:t>
+      </w:r>
+      <w:proofErr w:type="spellEnd"/>
+      <w:r>
+        <w:t xml:space="preserve"> </w:t>
+      </w:r>
+      <w:proofErr w:type="spellStart"/>
+      <w:r>
+        <w:t>Inquiry</w:t>
+      </w:r>
+      <w:proofErr w:type="spellEnd"/>
       <w:r>
         <w:fldChar w:fldCharType="end"/>
       </w:r>
       <w:r>
-        <w:t xml:space="preserve">) nicht aufgelistet werden. Somit stehen keine Daten, wie Seitenaufrufe oder Besucheranalysen zur Verfügung. Der Grund hierfür ist, dass Piwik keine Inhalt, die mit "HTTPS" (https://de.wikipedia.org/wiki/Hypertext_Transfer_Protocol_Secure) übertragen werden, erfassen kann. Für detailliertere Informationen zu dieser Thematik sind bereits unter folgenden Adressen zahlreiche Foreneinträge zu finden: </w:t>
+        <w:t xml:space="preserve">) nicht aufgelistet werden. Somit stehen keine Daten, wie Seitenaufrufe oder Besucheranalysen zur Verfügung. Der Grund hierfür ist, dass </w:t>
+      </w:r>
+      <w:proofErr w:type="spellStart"/>
+      <w:r>
+        <w:t>Piwik</w:t>
+      </w:r>
+      <w:proofErr w:type="spellEnd"/>
+      <w:r>
+        <w:t xml:space="preserve"> keine Inhalt, die mit "HTTPS" (https://de.wikipedia.org/wiki/Hypertext_Transfer_Protocol_Secure) übertragen werden, erfassen kann. Für detailliertere Informationen zu dieser Thematik sind bereits unter folgenden Adressen zahlreiche Foreneinträge zu finden: </w:t>
       </w:r>
     </w:p>
     <w:p>
@@ -5188,7 +5303,31 @@
     </w:p>
     <w:p>
       <w:r>
-        <w:t xml:space="preserve">Nach Rücksprache mit Michael Giesz kann auch das Rechenzentrum für dieses Problem keine Lösung anbieten. Jedoch ist es möglich durch Methoden, wie Contextual Inquiry oder Fragebogen, die fehlenden Informationen zu beschaffen. </w:t>
+        <w:t xml:space="preserve">Nach Rücksprache mit Michael </w:t>
+      </w:r>
+      <w:proofErr w:type="spellStart"/>
+      <w:r>
+        <w:t>Giesz</w:t>
+      </w:r>
+      <w:proofErr w:type="spellEnd"/>
+      <w:r>
+        <w:t xml:space="preserve"> kann auch das Rechenzentrum für dieses Problem keine Lösung anbieten. Jedoch ist es möglich durch Methoden, wie </w:t>
+      </w:r>
+      <w:proofErr w:type="spellStart"/>
+      <w:r>
+        <w:t>Contextual</w:t>
+      </w:r>
+      <w:proofErr w:type="spellEnd"/>
+      <w:r>
+        <w:t xml:space="preserve"> </w:t>
+      </w:r>
+      <w:proofErr w:type="spellStart"/>
+      <w:r>
+        <w:t>Inquiry</w:t>
+      </w:r>
+      <w:proofErr w:type="spellEnd"/>
+      <w:r>
+        <w:t xml:space="preserve"> oder Fragebogen, die fehlenden Informationen zu beschaffen. </w:t>
       </w:r>
     </w:p>
     <w:p/>
@@ -5204,7 +5343,15 @@
     </w:p>
     <w:p>
       <w:r>
-        <w:t xml:space="preserve">Bevor mit der Analyse begonnen werden kann, muss innerhalb der Projektgruppe festgelegt werden, welche in Piwik enthaltenen Informationen, für die spätere Neustrukturierung der Webseite relevant sind und welche vernachlässigt werden können. Die Mitglieder einigen sich auf folgenden Punkte: </w:t>
+        <w:t xml:space="preserve">Bevor mit der Analyse begonnen werden kann, muss innerhalb der Projektgruppe festgelegt werden, welche in </w:t>
+      </w:r>
+      <w:proofErr w:type="spellStart"/>
+      <w:r>
+        <w:t>Piwik</w:t>
+      </w:r>
+      <w:proofErr w:type="spellEnd"/>
+      <w:r>
+        <w:t xml:space="preserve"> enthaltenen Informationen, für die spätere Neustrukturierung der Webseite relevant sind und welche vernachlässigt werden können. Die Mitglieder einigen sich auf folgenden Punkte: </w:t>
       </w:r>
     </w:p>
     <w:p>
@@ -5258,7 +5405,15 @@
     <w:p/>
     <w:p>
       <w:r>
-        <w:t>Hinsichtlich des Umfangs der Piwik-Analyse einigen sich die Mitglieder auf die 50 meistbesuchten RZ-Inhalte. Dabei werden bei den zehn meistbesuchten Seiten alle oben genannten Informationen aufgelistet. Für die restlichen 40 Inhalte erstellt das Projektteam eine Tabelle, worin Seitenansichten, Absprungrate, Durchschnittszeit pro Seite und die Ausstiegsrate enthalten sind.</w:t>
+        <w:t xml:space="preserve">Hinsichtlich des Umfangs der </w:t>
+      </w:r>
+      <w:proofErr w:type="spellStart"/>
+      <w:r>
+        <w:t>Piwik</w:t>
+      </w:r>
+      <w:proofErr w:type="spellEnd"/>
+      <w:r>
+        <w:t>-Analyse einigen sich die Mitglieder auf die 50 meistbesuchten RZ-Inhalte. Dabei werden bei den zehn meistbesuchten Seiten alle oben genannten Informationen aufgelistet. Für die restlichen 40 Inhalte erstellt das Projektteam eine Tabelle, worin Seitenansichten, Absprungrate, Durchschnittszeit pro Seite und die Ausstiegsrate enthalten sind.</w:t>
       </w:r>
     </w:p>
     <w:p>
@@ -5329,7 +5484,15 @@
         </w:numPr>
       </w:pPr>
       <w:r>
-        <w:t>E-Mail: Erhöhte Absprungrate auf dieser Seite. Hohe Anzahl der Nutzer öffnet nach dieser Seite weiterhin Inhalte, die im Kontext E-Mail angesiedelt sind. Daraus lässt sich folgern, dass nicht alle Benutzer die gesuchten Informationen gefunden haben. Auch eine geringe Ausstiegsrate deutet darauf hin. Geringe Anzahl an Benutzer verwendet den Link zu GroupWise.</w:t>
+        <w:t xml:space="preserve">E-Mail: Erhöhte Absprungrate auf dieser Seite. Hohe Anzahl der Nutzer öffnet nach dieser Seite weiterhin Inhalte, die im Kontext E-Mail angesiedelt sind. Daraus lässt sich folgern, dass nicht alle Benutzer die gesuchten Informationen gefunden haben. Auch eine geringe Ausstiegsrate deutet darauf hin. Geringe Anzahl an Benutzer verwendet den Link zu </w:t>
+      </w:r>
+      <w:proofErr w:type="spellStart"/>
+      <w:r>
+        <w:t>GroupWise</w:t>
+      </w:r>
+      <w:proofErr w:type="spellEnd"/>
+      <w:r>
+        <w:t>.</w:t>
       </w:r>
     </w:p>
     <w:p>
@@ -5341,7 +5504,23 @@
         </w:numPr>
       </w:pPr>
       <w:r>
-        <w:t>Ihre universitäre E-Mail-Adresse per Web-Access benutzen: Nutzer, die auf diese Seite gelangen sind auf der Suche nach Informationen über E-Mail. Hohe Anzahl direkter Zugriffe lässt den Aufruf über Bookmarks vermuten. 65% der Nutzer, die auf diese Seite gelangen rufen im Anschluss GroupWise auf. Lässt vermuten, dass die Hauptfunktion dieser Seite der Link zu GroupWise ist.</w:t>
+        <w:t xml:space="preserve">Ihre universitäre E-Mail-Adresse per Web-Access benutzen: Nutzer, die auf diese Seite gelangen sind auf der Suche nach Informationen über E-Mail. Hohe Anzahl direkter Zugriffe lässt den Aufruf über Bookmarks vermuten. 65% der Nutzer, die auf diese Seite gelangen rufen im Anschluss </w:t>
+      </w:r>
+      <w:proofErr w:type="spellStart"/>
+      <w:r>
+        <w:t>GroupWise</w:t>
+      </w:r>
+      <w:proofErr w:type="spellEnd"/>
+      <w:r>
+        <w:t xml:space="preserve"> auf. Lässt vermuten, dass die Hauptfunktion dieser Seite der Link zu </w:t>
+      </w:r>
+      <w:proofErr w:type="spellStart"/>
+      <w:r>
+        <w:t>GroupWise</w:t>
+      </w:r>
+      <w:proofErr w:type="spellEnd"/>
+      <w:r>
+        <w:t xml:space="preserve"> ist.</w:t>
       </w:r>
     </w:p>
     <w:p>
@@ -5365,7 +5544,15 @@
         </w:numPr>
       </w:pPr>
       <w:r>
-        <w:t>Support: Da diese Seite keine essenziellen Informationen beinhaltet, ist die Anzahl der Ausstiege auffällig. Benutzerverwaltung, Workgroupmanager, VPN scheinen beliebte Funktionen zu sein.</w:t>
+        <w:t xml:space="preserve">Support: Da diese Seite keine essenziellen Informationen beinhaltet, ist die Anzahl der Ausstiege auffällig. Benutzerverwaltung, </w:t>
+      </w:r>
+      <w:proofErr w:type="spellStart"/>
+      <w:r>
+        <w:t>Workgroupmanager</w:t>
+      </w:r>
+      <w:proofErr w:type="spellEnd"/>
+      <w:r>
+        <w:t>, VPN scheinen beliebte Funktionen zu sein.</w:t>
       </w:r>
     </w:p>
     <w:p>
@@ -5381,7 +5568,23 @@
       </w:r>
       <w:r>
         <w:lastRenderedPageBreak/>
-        <w:t>größte Teil der Benutzer verwendet diesen Inhalt, um den Outlink „sslgate.uni- regensburg.de“ aufzurufen. Nach dieser Seite navigieren die meisten Nutzer zu Inhalten mit einem anderen Thema. Dies lässt vermuten, dass ihr Informationsbedürfnis gestillt wurde.</w:t>
+        <w:t xml:space="preserve">größte Teil der Benutzer verwendet diesen Inhalt, um den </w:t>
+      </w:r>
+      <w:proofErr w:type="spellStart"/>
+      <w:r>
+        <w:t>Outlink</w:t>
+      </w:r>
+      <w:proofErr w:type="spellEnd"/>
+      <w:r>
+        <w:t xml:space="preserve"> „</w:t>
+      </w:r>
+      <w:proofErr w:type="spellStart"/>
+      <w:r>
+        <w:t>sslgate.uni</w:t>
+      </w:r>
+      <w:proofErr w:type="spellEnd"/>
+      <w:r>
+        <w:t>- regensburg.de“ aufzurufen. Nach dieser Seite navigieren die meisten Nutzer zu Inhalten mit einem anderen Thema. Dies lässt vermuten, dass ihr Informationsbedürfnis gestillt wurde.</w:t>
       </w:r>
     </w:p>
     <w:p>
@@ -5435,7 +5638,15 @@
         </w:numPr>
       </w:pPr>
       <w:r>
-        <w:t xml:space="preserve">Meine Drucker: Da Nutzer außer „WebPrint“ und „Drucken“ Inhalte mit einer anderen Thematik aufrufen, lässt sich annehmen, dass sie auf der Seite „Meine Drucker“ die gewünschten Informationen gefunden haben. Jedoch spricht die geringe Zahl der Ausstiege dagegen. Ein weiteres Indiz gegen das Auffinden der gesuchten Information ist die hohe Anzahl der Nutzer, die nach „Meine Drucker“ wieder zur Startseite navigieren. Dies könnte bedeuten, dass die Besucher an einer anderen Stelle suchen wollen und deshalb die Suche wieder von vorne beginnen. Die hohe Zahl der erneuten Aufrufe </w:t>
+        <w:t>Meine Drucker: Da Nutzer außer „</w:t>
+      </w:r>
+      <w:proofErr w:type="spellStart"/>
+      <w:r>
+        <w:t>WebPrint</w:t>
+      </w:r>
+      <w:proofErr w:type="spellEnd"/>
+      <w:r>
+        <w:t xml:space="preserve">“ und „Drucken“ Inhalte mit einer anderen Thematik aufrufen, lässt sich annehmen, dass sie auf der Seite „Meine Drucker“ die gewünschten Informationen gefunden haben. Jedoch spricht die geringe Zahl der Ausstiege dagegen. Ein weiteres Indiz gegen das Auffinden der gesuchten Information ist die hohe Anzahl der Nutzer, die nach „Meine Drucker“ wieder zur Startseite navigieren. Dies könnte bedeuten, dass die Besucher an einer anderen Stelle suchen wollen und deshalb die Suche wieder von vorne beginnen. Die hohe Zahl der erneuten Aufrufe </w:t>
       </w:r>
       <w:r>
         <w:t>ü</w:t>
@@ -5546,8 +5757,13 @@
           <w:numId w:val="21"/>
         </w:numPr>
       </w:pPr>
-      <w:r>
-        <w:t xml:space="preserve">Netstorage: Hat zwar mit 82% eine relativ hohe Ausstiegsrate. Mit einem auffälligeren Link könnte die Ausstiegsrate eventuell noch gesteigert werden.  </w:t>
+      <w:proofErr w:type="spellStart"/>
+      <w:r>
+        <w:t>Netstorage</w:t>
+      </w:r>
+      <w:proofErr w:type="spellEnd"/>
+      <w:r>
+        <w:t xml:space="preserve">: Hat zwar mit 82% eine relativ hohe Ausstiegsrate. Mit einem auffälligeren Link könnte die Ausstiegsrate eventuell noch gesteigert werden.  </w:t>
       </w:r>
     </w:p>
     <w:p>
@@ -5582,8 +5798,13 @@
           <w:numId w:val="21"/>
         </w:numPr>
       </w:pPr>
-      <w:r>
-        <w:t xml:space="preserve">Workgroupmanager: Ist eine beliebte Funktion mit sehr hoher Durchschnittszeit. Könnte eventuell durch einen besseren Aufbau noch gesenkt werden. </w:t>
+      <w:proofErr w:type="spellStart"/>
+      <w:r>
+        <w:t>Workgroupmanager</w:t>
+      </w:r>
+      <w:proofErr w:type="spellEnd"/>
+      <w:r>
+        <w:t xml:space="preserve">: Ist eine beliebte Funktion mit sehr hoher Durchschnittszeit. Könnte eventuell durch einen besseren Aufbau noch gesenkt werden. </w:t>
       </w:r>
     </w:p>
     <w:p>
@@ -5606,8 +5827,13 @@
           <w:numId w:val="21"/>
         </w:numPr>
       </w:pPr>
-      <w:r>
-        <w:t xml:space="preserve">WebPrint, Zugänge ohne Novell Client und Meine Homepage: Besitzen eine sehr niedrige Ausstiegsrate. </w:t>
+      <w:proofErr w:type="spellStart"/>
+      <w:r>
+        <w:t>WebPrint</w:t>
+      </w:r>
+      <w:proofErr w:type="spellEnd"/>
+      <w:r>
+        <w:t xml:space="preserve">, Zugänge ohne Novell Client und Meine Homepage: Besitzen eine sehr niedrige Ausstiegsrate. </w:t>
       </w:r>
     </w:p>
     <w:p>
@@ -5635,12 +5861,22 @@
       <w:bookmarkStart w:id="19" w:name="_Ref431283196"/>
       <w:bookmarkStart w:id="20" w:name="_Ref431283216"/>
       <w:bookmarkStart w:id="21" w:name="_Toc431283422"/>
-      <w:r>
-        <w:t>Contextual Inquiry</w:t>
+      <w:proofErr w:type="spellStart"/>
+      <w:r>
+        <w:t>Contextual</w:t>
+      </w:r>
+      <w:proofErr w:type="spellEnd"/>
+      <w:r>
+        <w:t xml:space="preserve"> </w:t>
+      </w:r>
+      <w:proofErr w:type="spellStart"/>
+      <w:r>
+        <w:t>Inquiry</w:t>
       </w:r>
       <w:bookmarkEnd w:id="19"/>
       <w:bookmarkEnd w:id="20"/>
       <w:bookmarkEnd w:id="21"/>
+      <w:proofErr w:type="spellEnd"/>
       <w:r>
         <w:t xml:space="preserve"> </w:t>
       </w:r>
@@ -5653,7 +5889,23 @@
         <w:t>erfolgreiche</w:t>
       </w:r>
       <w:r>
-        <w:t xml:space="preserve"> Umgestaltung der Webseite des Rechenzentrums ist es wichtig zu analysieren, wie die aktuelle Version von den Nutzern verwendet wird. Hierfür wird die Methode Contextual Inquiry verwendet. </w:t>
+        <w:t xml:space="preserve"> Umgestaltung der Webseite des Rechenzentrums ist es wichtig zu analysieren, wie die aktuelle Version von den Nutzern verwendet wird. Hierfür wird die Methode </w:t>
+      </w:r>
+      <w:proofErr w:type="spellStart"/>
+      <w:r>
+        <w:t>Contextual</w:t>
+      </w:r>
+      <w:proofErr w:type="spellEnd"/>
+      <w:r>
+        <w:t xml:space="preserve"> </w:t>
+      </w:r>
+      <w:proofErr w:type="spellStart"/>
+      <w:r>
+        <w:t>Inquiry</w:t>
+      </w:r>
+      <w:proofErr w:type="spellEnd"/>
+      <w:r>
+        <w:t xml:space="preserve"> verwendet. </w:t>
       </w:r>
     </w:p>
     <w:p/>
@@ -5670,13 +5922,45 @@
     </w:p>
     <w:p>
       <w:r>
-        <w:t xml:space="preserve">Während einer Contextual Inquiry beobachten die Testleiter den Probanden beim normalen Gebrauch der Webseite und fertigen dabei Notizen an. Die Testgruppe wird in zwei Teile zerlegt: Studenten und Mitarbeiter des Rechenzentrums. Dabei soll festgestellt werden, ob Studierende ein anderes Informationsbedürfnis besitzen als Mitarbeiter. Für die Gruppe Student sollen 20 Probanden gefunden werden, die idealerweise aus unterschiedlichen Fakultäten der Universität stammen. Um Mitarbeiter des </w:t>
+        <w:t xml:space="preserve">Während einer </w:t>
+      </w:r>
+      <w:proofErr w:type="spellStart"/>
+      <w:r>
+        <w:t>Contextual</w:t>
+      </w:r>
+      <w:proofErr w:type="spellEnd"/>
+      <w:r>
+        <w:t xml:space="preserve"> </w:t>
+      </w:r>
+      <w:proofErr w:type="spellStart"/>
+      <w:r>
+        <w:t>Inquiry</w:t>
+      </w:r>
+      <w:proofErr w:type="spellEnd"/>
+      <w:r>
+        <w:t xml:space="preserve"> beobachten die Testleiter den Probanden beim normalen Gebrauch der Webseite und fertigen dabei Notizen an. Die Testgruppe wird in zwei Teile zerlegt: Studenten und Mitarbeiter des Rechenzentrums. Dabei soll festgestellt werden, ob Studierende ein anderes Informationsbedürfnis besitzen als Mitarbeiter. Für die Gruppe Student sollen 20 Probanden gefunden werden, die idealerweise aus unterschiedlichen Fakultäten der Universität stammen. Um Mitarbeiter des </w:t>
       </w:r>
       <w:r>
         <w:t>Rechenzentrums</w:t>
       </w:r>
       <w:r>
-        <w:t xml:space="preserve"> erreichen zu können, kontaktiert die Projektgruppe den Ansprechpartner Michael Giesz, welcher daraufhin Termine mit sechs Angestellten vereinbart. Die Aufgabenstellung an die Probanden lautet: "Benutzen Sie die Webseite des Rechenzentrum genauso, wie Sie es üblicherweise auch tun und führen Sie dabei alle von Ihnen verwendeten Funktionen vor." Zusätzlich wird im Anschluss ein Interview angehängt, worin die Testpersonen nach positiven und negativen Eigenschaften des Testobjekts befragt werden. Für die spätere Auswertung wird der Bildschirm mit Hilfe der Software "Quicktime" aufgenommen. </w:t>
+        <w:t xml:space="preserve"> erreichen zu können, kontaktiert die Projektgruppe den Ansprechpartner Michael </w:t>
+      </w:r>
+      <w:proofErr w:type="spellStart"/>
+      <w:r>
+        <w:t>Giesz</w:t>
+      </w:r>
+      <w:proofErr w:type="spellEnd"/>
+      <w:r>
+        <w:t>, welcher daraufhin Termine mit sechs Angestellten vereinbart. Die Aufgabenstellung an die Probanden lautet: "Benutzen Sie die Webseite des Rechenzentrum genauso, wie Sie es üblicherweise auch tun und führen Sie dabei alle von Ihnen verwendeten Funktionen vor." Zusätzlich wird im Anschluss ein Interview angehängt, worin die Testpersonen nach positiven und negativen Eigenschaften des Testobjekts befragt werden. Für die spätere Auswertung wird der Bildschirm mit Hilfe der Software "</w:t>
+      </w:r>
+      <w:proofErr w:type="spellStart"/>
+      <w:r>
+        <w:t>Quicktime</w:t>
+      </w:r>
+      <w:proofErr w:type="spellEnd"/>
+      <w:r>
+        <w:t xml:space="preserve">" aufgenommen. </w:t>
       </w:r>
     </w:p>
     <w:p/>
@@ -5695,13 +5979,53 @@
     </w:p>
     <w:p>
       <w:r>
-        <w:t xml:space="preserve">Für eine übersichtliche Auflistung der Ergebnisse wird ein Excel-Dokument (CI-Studenten Auswertung.xslx) erstellt, worin auf der X-Achse die ID der Probanden, demographische Daten (Alter, Geschlecht, </w:t>
+        <w:t xml:space="preserve">Für eine übersichtliche Auflistung der Ergebnisse wird ein Excel-Dokument (CI-Studenten </w:t>
+      </w:r>
+      <w:proofErr w:type="spellStart"/>
+      <w:r>
+        <w:t>Auswertung.xslx</w:t>
+      </w:r>
+      <w:proofErr w:type="spellEnd"/>
+      <w:r>
+        <w:t xml:space="preserve">) erstellt, worin auf der X-Achse die ID der Probanden, demographische Daten (Alter, Geschlecht, </w:t>
       </w:r>
       <w:r>
         <w:t>Studi</w:t>
       </w:r>
       <w:r>
-        <w:t xml:space="preserve">enfach) und Eintrittspunkt in die Webseite des Rechenzentrums positioniert sind. Zusätzlich sind dort alle Funktionen der Webseite aufgelistet, die während der Contextual Inquiry erwähnt wurden. Auf der Y-Achse sind die 20 Probanden aufgelistet. Sollte ein Teilnehmer während seiner Contextual Inquiry eine der oben genannten Funktionen verwendet haben, wird die Spalte mit "1" gekennzeichnet. Ansonsten wird eine "0" eingetragen. </w:t>
+        <w:t xml:space="preserve">enfach) und Eintrittspunkt in die Webseite des Rechenzentrums positioniert sind. Zusätzlich sind dort alle Funktionen der Webseite aufgelistet, die während der </w:t>
+      </w:r>
+      <w:proofErr w:type="spellStart"/>
+      <w:r>
+        <w:t>Contextual</w:t>
+      </w:r>
+      <w:proofErr w:type="spellEnd"/>
+      <w:r>
+        <w:t xml:space="preserve"> </w:t>
+      </w:r>
+      <w:proofErr w:type="spellStart"/>
+      <w:r>
+        <w:t>Inquiry</w:t>
+      </w:r>
+      <w:proofErr w:type="spellEnd"/>
+      <w:r>
+        <w:t xml:space="preserve"> erwähnt wurden. Auf der Y-Achse sind die 20 Probanden aufgelistet. Sollte ein Teilnehmer während seiner </w:t>
+      </w:r>
+      <w:proofErr w:type="spellStart"/>
+      <w:r>
+        <w:t>Contextual</w:t>
+      </w:r>
+      <w:proofErr w:type="spellEnd"/>
+      <w:r>
+        <w:t xml:space="preserve"> </w:t>
+      </w:r>
+      <w:proofErr w:type="spellStart"/>
+      <w:r>
+        <w:t>Inquiry</w:t>
+      </w:r>
+      <w:proofErr w:type="spellEnd"/>
+      <w:r>
+        <w:t xml:space="preserve"> eine der oben genannten Funktionen verwendet haben, wird die Spalte mit "1" gekennzeichnet. Ansonsten wird eine "0" eingetragen. </w:t>
       </w:r>
     </w:p>
     <w:p>
@@ -5715,7 +6039,31 @@
       </w:r>
       <w:r>
         <w:lastRenderedPageBreak/>
-        <w:t xml:space="preserve">(45%) am häufigsten verwendet werden. Hingegen suchen die Probanden Informationen über Linux (5%), Smartphone Sync (5%), Apple on Campus (5%) eher selten. Hierbei ist jedoch anzumerken, dass das alleinige Auftreten der Funktionen in dieser Contextual Inquiry für eine </w:t>
+        <w:t xml:space="preserve">(45%) am häufigsten verwendet werden. Hingegen suchen die Probanden Informationen über Linux (5%), Smartphone </w:t>
+      </w:r>
+      <w:proofErr w:type="spellStart"/>
+      <w:r>
+        <w:t>Sync</w:t>
+      </w:r>
+      <w:proofErr w:type="spellEnd"/>
+      <w:r>
+        <w:t xml:space="preserve"> (5%), Apple on Campus (5%) eher selten. Hierbei ist jedoch anzumerken, dass das alleinige Auftreten der Funktionen in dieser </w:t>
+      </w:r>
+      <w:proofErr w:type="spellStart"/>
+      <w:r>
+        <w:t>Contextual</w:t>
+      </w:r>
+      <w:proofErr w:type="spellEnd"/>
+      <w:r>
+        <w:t xml:space="preserve"> </w:t>
+      </w:r>
+      <w:proofErr w:type="spellStart"/>
+      <w:r>
+        <w:t>Inquiry</w:t>
+      </w:r>
+      <w:proofErr w:type="spellEnd"/>
+      <w:r>
+        <w:t xml:space="preserve"> für eine </w:t>
       </w:r>
       <w:r>
         <w:t>häufige</w:t>
@@ -5742,12 +6090,44 @@
     </w:p>
     <w:p>
       <w:r>
-        <w:t xml:space="preserve">Ähnlich wie unter Punkt 2.1.2.3 wird für die Auswertung der Contextual Inquiry mit Mitarbeitern ebenfalls ein Dokument (CI-Mitarbeiter Auswertung.pdf) erstellt. Darin sind alle Funktionen aufgelistet, welche die Mitarbeiter während des Tests angegeben hatten. Zusätzlich enthält der Punkt "Anmerkungen" wichtige Aussagen der Mitarbeiter des Rechenzentrums. </w:t>
-      </w:r>
-    </w:p>
-    <w:p>
-      <w:r>
-        <w:t>Eine Unterteilung in zwei Dateien (Auswertung und Anmerkungen), wie bei der Contextual Inquiry mit Studenten wird als nicht notwendig empfunden, da mit einer Testgruppe von sechs Personen nur eine begrenzte Datenmenge erhoben werden konnte.</w:t>
+        <w:t xml:space="preserve">Ähnlich wie unter Punkt 2.1.2.3 wird für die Auswertung der </w:t>
+      </w:r>
+      <w:proofErr w:type="spellStart"/>
+      <w:r>
+        <w:t>Contextual</w:t>
+      </w:r>
+      <w:proofErr w:type="spellEnd"/>
+      <w:r>
+        <w:t xml:space="preserve"> </w:t>
+      </w:r>
+      <w:proofErr w:type="spellStart"/>
+      <w:r>
+        <w:t>Inquiry</w:t>
+      </w:r>
+      <w:proofErr w:type="spellEnd"/>
+      <w:r>
+        <w:t xml:space="preserve"> mit Mitarbeitern ebenfalls ein Dokument (CI-Mitarbeiter Auswertung.pdf) erstellt. Darin sind alle Funktionen aufgelistet, welche die Mitarbeiter während des Tests angegeben hatten. Zusätzlich enthält der Punkt "Anmerkungen" wichtige Aussagen der Mitarbeiter des Rechenzentrums. </w:t>
+      </w:r>
+    </w:p>
+    <w:p>
+      <w:r>
+        <w:t xml:space="preserve">Eine Unterteilung in zwei Dateien (Auswertung und Anmerkungen), wie bei der </w:t>
+      </w:r>
+      <w:proofErr w:type="spellStart"/>
+      <w:r>
+        <w:t>Contextual</w:t>
+      </w:r>
+      <w:proofErr w:type="spellEnd"/>
+      <w:r>
+        <w:t xml:space="preserve"> </w:t>
+      </w:r>
+      <w:proofErr w:type="spellStart"/>
+      <w:r>
+        <w:t>Inquiry</w:t>
+      </w:r>
+      <w:proofErr w:type="spellEnd"/>
+      <w:r>
+        <w:t xml:space="preserve"> mit Studenten wird als nicht notwendig empfunden, da mit einer Testgruppe von sechs Personen nur eine begrenzte Datenmenge erhoben werden konnte.</w:t>
       </w:r>
     </w:p>
     <w:p>
@@ -5762,12 +6142,52 @@
     </w:p>
     <w:p>
       <w:r>
-        <w:t xml:space="preserve">Da die vorher durchgeführten Contextual Inquiry sehr zeitaufwändig ist und deswegen lediglich mit 24 Probanden (20 Studierende, 6 Mitarbeiter) durchgeführt werden konnte, </w:t>
-      </w:r>
-    </w:p>
-    <w:p>
-      <w:r>
-        <w:t xml:space="preserve">einigten sich die Projektmitglieder darauf, dass ein eigens erstellter Fragebogen den nächsten Schritt der Anforderungsanalyse darstellt. Ziel dieser Methode ist es, die vorher in der Piwik-Analyse und Contextual Inquiry erlangten </w:t>
+        <w:t xml:space="preserve">Da die vorher durchgeführten </w:t>
+      </w:r>
+      <w:proofErr w:type="spellStart"/>
+      <w:r>
+        <w:t>Contextual</w:t>
+      </w:r>
+      <w:proofErr w:type="spellEnd"/>
+      <w:r>
+        <w:t xml:space="preserve"> </w:t>
+      </w:r>
+      <w:proofErr w:type="spellStart"/>
+      <w:r>
+        <w:t>Inquiry</w:t>
+      </w:r>
+      <w:proofErr w:type="spellEnd"/>
+      <w:r>
+        <w:t xml:space="preserve"> sehr zeitaufwändig ist und deswegen lediglich mit 24 Probanden (20 Studierende, 6 Mitarbeiter) durchgeführt werden konnte, </w:t>
+      </w:r>
+    </w:p>
+    <w:p>
+      <w:r>
+        <w:t xml:space="preserve">einigten sich die Projektmitglieder darauf, dass ein eigens erstellter Fragebogen den nächsten Schritt der Anforderungsanalyse darstellt. Ziel dieser Methode ist es, die vorher in der </w:t>
+      </w:r>
+      <w:proofErr w:type="spellStart"/>
+      <w:r>
+        <w:t>Piwik</w:t>
+      </w:r>
+      <w:proofErr w:type="spellEnd"/>
+      <w:r>
+        <w:t xml:space="preserve">-Analyse und </w:t>
+      </w:r>
+      <w:proofErr w:type="spellStart"/>
+      <w:r>
+        <w:t>Contextual</w:t>
+      </w:r>
+      <w:proofErr w:type="spellEnd"/>
+      <w:r>
+        <w:t xml:space="preserve"> </w:t>
+      </w:r>
+      <w:proofErr w:type="spellStart"/>
+      <w:r>
+        <w:t>Inquiry</w:t>
+      </w:r>
+      <w:proofErr w:type="spellEnd"/>
+      <w:r>
+        <w:t xml:space="preserve"> erlangten </w:t>
       </w:r>
       <w:r>
         <w:t>Ergebnisse</w:t>
@@ -5800,7 +6220,15 @@
     </w:p>
     <w:p>
       <w:r>
-        <w:t xml:space="preserve">Den Fragebogen erstellt das Projektteam mit Hilfe von Google Docs, im speziellen Google Formulare. Da sich diese Methode bereits in vorangegangen Projekten bewährt hat, wird sie auch hier verwendet. </w:t>
+        <w:t xml:space="preserve">Den Fragebogen erstellt das Projektteam mit Hilfe von Google </w:t>
+      </w:r>
+      <w:proofErr w:type="spellStart"/>
+      <w:r>
+        <w:t>Docs</w:t>
+      </w:r>
+      <w:proofErr w:type="spellEnd"/>
+      <w:r>
+        <w:t xml:space="preserve">, im speziellen Google Formulare. Da sich diese Methode bereits in vorangegangen Projekten bewährt hat, wird sie auch hier verwendet. </w:t>
       </w:r>
     </w:p>
     <w:p>
@@ -5811,7 +6239,15 @@
         <w:t>Vertretern</w:t>
       </w:r>
       <w:r>
-        <w:t xml:space="preserve"> des Rechenzentrums zugesendet. Michael Giesz und Dr. Christoph Bauer haben dabei die Möglichkeit Anmerkungen und Verbesserungsverschläge anzubringen, die dann im Anschluss umgesetzt werden. </w:t>
+        <w:t xml:space="preserve"> des Rechenzentrums zugesendet. Michael </w:t>
+      </w:r>
+      <w:proofErr w:type="spellStart"/>
+      <w:r>
+        <w:t>Giesz</w:t>
+      </w:r>
+      <w:proofErr w:type="spellEnd"/>
+      <w:r>
+        <w:t xml:space="preserve"> und Dr. Christoph Bauer haben dabei die Möglichkeit Anmerkungen und Verbesserungsverschläge anzubringen, die dann im Anschluss umgesetzt werden. </w:t>
       </w:r>
     </w:p>
     <w:p/>
@@ -6061,7 +6497,31 @@
     </w:p>
     <w:p>
       <w:r>
-        <w:t xml:space="preserve">Ähnlich wie zuvor wünschen die Vertreter des Rechenzentrums bei Frage 9 anstatt eines Freitextfeldes mehrere Auswahlmöglichkeiten. Die hierbei angegebenen Antwortkategorien sind aus den Ergebnissen der Contextual Inquiry abgeleitet und werden mit den Ergebnissen der Piwik-Analyse ergänzt. Zusätzlich wird ein Feld mit "Sonstiges angefügt", um nicht in den Antwortkategorie passende Antworten </w:t>
+        <w:t xml:space="preserve">Ähnlich wie zuvor wünschen die Vertreter des Rechenzentrums bei Frage 9 anstatt eines Freitextfeldes mehrere Auswahlmöglichkeiten. Die hierbei angegebenen Antwortkategorien sind aus den Ergebnissen der </w:t>
+      </w:r>
+      <w:proofErr w:type="spellStart"/>
+      <w:r>
+        <w:t>Contextual</w:t>
+      </w:r>
+      <w:proofErr w:type="spellEnd"/>
+      <w:r>
+        <w:t xml:space="preserve"> </w:t>
+      </w:r>
+      <w:proofErr w:type="spellStart"/>
+      <w:r>
+        <w:t>Inquiry</w:t>
+      </w:r>
+      <w:proofErr w:type="spellEnd"/>
+      <w:r>
+        <w:t xml:space="preserve"> abgeleitet und werden mit den Ergebnissen der </w:t>
+      </w:r>
+      <w:proofErr w:type="spellStart"/>
+      <w:r>
+        <w:t>Piwik</w:t>
+      </w:r>
+      <w:proofErr w:type="spellEnd"/>
+      <w:r>
+        <w:t xml:space="preserve">-Analyse ergänzt. Zusätzlich wird ein Feld mit "Sonstiges angefügt", um nicht in den Antwortkategorie passende Antworten </w:t>
       </w:r>
       <w:r>
         <w:t>abgleichen</w:t>
@@ -6122,12 +6582,52 @@
     </w:p>
     <w:p>
       <w:r>
-        <w:t xml:space="preserve">Ähnlich wie bei der Piwik-Analyse und der Contextual Inquiry soll dieses Kapitel lediglich einen kurzen Überblick über die Ergebnisse dieser Methode geben. Eine exakte Auflistung und Darstellung der Resultate kann dem Dokument "Ergebnisse Fragebogen.pdf" entnommen werden. </w:t>
-      </w:r>
-    </w:p>
-    <w:p>
-      <w:r>
-        <w:t xml:space="preserve">Mit Hilfe des Fragebogens konnten nicht wie in der Contextual Inquiry nur die Zielgruppen Student und Bediensteter erreicht werden, sondern auch neun Dozenten nahmen daran </w:t>
+        <w:t xml:space="preserve">Ähnlich wie bei der </w:t>
+      </w:r>
+      <w:proofErr w:type="spellStart"/>
+      <w:r>
+        <w:t>Piwik</w:t>
+      </w:r>
+      <w:proofErr w:type="spellEnd"/>
+      <w:r>
+        <w:t xml:space="preserve">-Analyse und der </w:t>
+      </w:r>
+      <w:proofErr w:type="spellStart"/>
+      <w:r>
+        <w:t>Contextual</w:t>
+      </w:r>
+      <w:proofErr w:type="spellEnd"/>
+      <w:r>
+        <w:t xml:space="preserve"> </w:t>
+      </w:r>
+      <w:proofErr w:type="spellStart"/>
+      <w:r>
+        <w:t>Inquiry</w:t>
+      </w:r>
+      <w:proofErr w:type="spellEnd"/>
+      <w:r>
+        <w:t xml:space="preserve"> soll dieses Kapitel lediglich einen kurzen Überblick über die Ergebnisse dieser Methode geben. Eine exakte Auflistung und Darstellung der Resultate kann dem Dokument "Ergebnisse Fragebogen.pdf" entnommen werden. </w:t>
+      </w:r>
+    </w:p>
+    <w:p>
+      <w:r>
+        <w:t xml:space="preserve">Mit Hilfe des Fragebogens konnten nicht wie in der </w:t>
+      </w:r>
+      <w:proofErr w:type="spellStart"/>
+      <w:r>
+        <w:t>Contextual</w:t>
+      </w:r>
+      <w:proofErr w:type="spellEnd"/>
+      <w:r>
+        <w:t xml:space="preserve"> </w:t>
+      </w:r>
+      <w:proofErr w:type="spellStart"/>
+      <w:r>
+        <w:t>Inquiry</w:t>
+      </w:r>
+      <w:proofErr w:type="spellEnd"/>
+      <w:r>
+        <w:t xml:space="preserve"> nur die Zielgruppen Student und Bediensteter erreicht werden, sondern auch neun Dozenten nahmen daran </w:t>
       </w:r>
       <w:r>
         <w:t>teil</w:t>
@@ -6180,7 +6680,15 @@
         <w:t>-Passwort ändern (94%), die Ger</w:t>
       </w:r>
       <w:r>
-        <w:t>äteregistrierung (88%) und die Softwarebeschaffung (77%). Mehr als die Hälfte der Teilnehmer gaben an, bereits nach den Punkten WLAN (51%), Groupwise (57%) und VPN (51%) gesucht zu haben. Ein weitere viel gesuchte Kategorie „Drucken“ zeigt sich mit den Zahlen zu Informationen zum Druckerguthaben (45%) und Drucken an der Universität Regensburg (43%).</w:t>
+        <w:t xml:space="preserve">äteregistrierung (88%) und die Softwarebeschaffung (77%). Mehr als die Hälfte der Teilnehmer gaben an, bereits nach den Punkten WLAN (51%), </w:t>
+      </w:r>
+      <w:proofErr w:type="spellStart"/>
+      <w:r>
+        <w:t>Groupwise</w:t>
+      </w:r>
+      <w:proofErr w:type="spellEnd"/>
+      <w:r>
+        <w:t xml:space="preserve"> (57%) und VPN (51%) gesucht zu haben. Ein weitere viel gesuchte Kategorie „Drucken“ zeigt sich mit den Zahlen zu Informationen zum Druckerguthaben (45%) und Drucken an der Universität Regensburg (43%).</w:t>
       </w:r>
     </w:p>
     <w:p>
@@ -6191,7 +6699,15 @@
         <w:t>bzw. dem</w:t>
       </w:r>
       <w:r>
-        <w:t xml:space="preserve"> Softwarekatalog gesucht zu haben. Auch Informationen zu Mail-Einrichtung bzw. Groupwise konnte nicht aufgefunden werden.</w:t>
+        <w:t xml:space="preserve"> Softwarekatalog gesucht zu haben. Auch Informationen zu Mail-Einrichtung bzw. </w:t>
+      </w:r>
+      <w:proofErr w:type="spellStart"/>
+      <w:r>
+        <w:t>Groupwise</w:t>
+      </w:r>
+      <w:proofErr w:type="spellEnd"/>
+      <w:r>
+        <w:t xml:space="preserve"> konnte nicht aufgefunden werden.</w:t>
       </w:r>
     </w:p>
     <w:p>
@@ -6210,15 +6726,28 @@
         <w:t>Überraschenderweise geben die Teilnehmer bei der Frage nach den positiven Aspekten der Webseite vor allem die</w:t>
       </w:r>
       <w:r>
-        <w:t xml:space="preserve"> übersichtliche Informationstruktur</w:t>
-      </w:r>
+        <w:t xml:space="preserve"> übersichtliche </w:t>
+      </w:r>
+      <w:proofErr w:type="spellStart"/>
+      <w:r>
+        <w:t>Informationstruktur</w:t>
+      </w:r>
+      <w:proofErr w:type="spellEnd"/>
       <w:r>
         <w:t xml:space="preserve"> an. Jedoch mit der Anmerkung, dass die notwendigen Funktionen mit einer gewissen Einarbeitungszeit und der damit verbunden Suche gefunden wurden. Das Softwareangebot und der Informationsgehalt wurden als positiv empfunden. Auch das gute Kontaktangebot und der immer sichtbare Ansprechpartner zum entsprechenden Thema wurden als gut empfunden.</w:t>
       </w:r>
     </w:p>
     <w:p>
       <w:r>
-        <w:t>Als zentraler negativer Punkt kristallisiert sich das CMS Imperia heraus. Der Großteil der negativen Aspekte ist auf das unübersichtliche Design des CMS zurückzuführen. So wird zum einen das unschöne Design, aber auch die damit verbundene Suchfunktion von vielen Teilnehmern bemängelt. Ein weiterer, mehrfach genannter negativer Aspekt sind die granularen Informationseinheiten und dadurch schwierige Abgrenzung der Inhalte. Mehrfach wurden auch spezifische Punkte genannt die für den einzelnen Teilnehmer schwer zu finden waren (Email, Wartungsarbeiten). Auch wurde bemängelt, dass Information oft stark redundant vorhanden ist. Des Weiteren bemängelten einige Teilnehmer die Unübersichtlichkeit der Newsseite bzw. die Auffindbarkeit von aktuellen Meldungen.</w:t>
+        <w:t xml:space="preserve">Als zentraler negativer Punkt kristallisiert sich das CMS </w:t>
+      </w:r>
+      <w:proofErr w:type="spellStart"/>
+      <w:r>
+        <w:t>Imperia</w:t>
+      </w:r>
+      <w:proofErr w:type="spellEnd"/>
+      <w:r>
+        <w:t xml:space="preserve"> heraus. Der Großteil der negativen Aspekte ist auf das unübersichtliche Design des CMS zurückzuführen. So wird zum einen das unschöne Design, aber auch die damit verbundene Suchfunktion von vielen Teilnehmern bemängelt. Ein weiterer, mehrfach genannter negativer Aspekt sind die granularen Informationseinheiten und dadurch schwierige Abgrenzung der Inhalte. Mehrfach wurden auch spezifische Punkte genannt die für den einzelnen Teilnehmer schwer zu finden waren (Email, Wartungsarbeiten). Auch wurde bemängelt, dass Information oft stark redundant vorhanden ist. Des Weiteren bemängelten einige Teilnehmer die Unübersichtlichkeit der Newsseite bzw. die Auffindbarkeit von aktuellen Meldungen.</w:t>
       </w:r>
     </w:p>
     <w:p>
@@ -6228,13 +6757,26 @@
       <w:bookmarkStart w:id="29" w:name="_Toc431283430"/>
       <w:r>
         <w:lastRenderedPageBreak/>
-        <w:t>Card Sorting</w:t>
+        <w:t xml:space="preserve">Card </w:t>
+      </w:r>
+      <w:proofErr w:type="spellStart"/>
+      <w:r>
+        <w:t>Sorting</w:t>
       </w:r>
       <w:bookmarkEnd w:id="29"/>
-    </w:p>
-    <w:p>
-      <w:r>
-        <w:t>Beim Card Sorting werden von Probanden vorgegebene Begriffe selbstständig und möglichst ohne äußere Einflüsse in für sie sinnvollen Kategorien gesammelt. Diesen Kategorien werden Namen zugewiesen, die die beinhalteten Begriffe möglichst aussagekräftig zusammenfassen. So entstehen bei mehreren Testpersonen mehr oder weniger ähnliche Strukturen. Ziel dieser Methode ist es, diese Strukturen, die von echten Nutzern erstellt wurden, einen sinnvollen Kompromiss aus allen Ergebnissen und so eine intuitive Gliederung der Elemente zu erreichen.</w:t>
+      <w:proofErr w:type="spellEnd"/>
+    </w:p>
+    <w:p>
+      <w:r>
+        <w:t xml:space="preserve">Beim Card </w:t>
+      </w:r>
+      <w:proofErr w:type="spellStart"/>
+      <w:r>
+        <w:t>Sorting</w:t>
+      </w:r>
+      <w:proofErr w:type="spellEnd"/>
+      <w:r>
+        <w:t xml:space="preserve"> werden von Probanden vorgegebene Begriffe selbstständig und möglichst ohne äußere Einflüsse in für sie sinnvollen Kategorien gesammelt. Diesen Kategorien werden Namen zugewiesen, die die beinhalteten Begriffe möglichst aussagekräftig zusammenfassen. So entstehen bei mehreren Testpersonen mehr oder weniger ähnliche Strukturen. Ziel dieser Methode ist es, diese Strukturen, die von echten Nutzern erstellt wurden, einen sinnvollen Kompromiss aus allen Ergebnissen und so eine intuitive Gliederung der Elemente zu erreichen.</w:t>
       </w:r>
     </w:p>
     <w:p/>
@@ -6250,12 +6792,44 @@
     </w:p>
     <w:p>
       <w:r>
-        <w:t>Sämtliche Begriffe, die die Probanden sortieren sollen, werden der zweiten Ebene der Navigation der aktuellen Webseite des Rechenzentrums entnommen. So werden keine zu allgemeinen bzw. zu spezifischen Begriffe in das Card Sorting mit aufgenommen. Da sich in der dritten Ebene nur weitere Spezifikationen der zweiten Ebene befinden, werden diese hier nicht berücksichtigt. So ergeben sich für das Card Sorting insgesamt 74 Begriffe.</w:t>
-      </w:r>
-    </w:p>
-    <w:p>
-      <w:r>
-        <w:t>[BILD: beispiel begriffe navigation.jpg]</w:t>
+        <w:t xml:space="preserve">Sämtliche Begriffe, die die Probanden sortieren sollen, werden der zweiten Ebene der Navigation der aktuellen Webseite des Rechenzentrums entnommen. So werden keine zu allgemeinen bzw. zu spezifischen Begriffe in das Card </w:t>
+      </w:r>
+      <w:proofErr w:type="spellStart"/>
+      <w:r>
+        <w:t>Sorting</w:t>
+      </w:r>
+      <w:proofErr w:type="spellEnd"/>
+      <w:r>
+        <w:t xml:space="preserve"> mit aufgenommen. Da sich in der dritten Ebene nur weitere Spezifikationen der zweiten Ebene befinden, werden diese hier nicht berücksichtigt. So ergeben sich für das Card </w:t>
+      </w:r>
+      <w:proofErr w:type="spellStart"/>
+      <w:r>
+        <w:t>Sorting</w:t>
+      </w:r>
+      <w:proofErr w:type="spellEnd"/>
+      <w:r>
+        <w:t xml:space="preserve"> insgesamt 74 Begriffe.</w:t>
+      </w:r>
+    </w:p>
+    <w:p>
+      <w:r>
+        <w:t xml:space="preserve">[BILD: </w:t>
+      </w:r>
+      <w:proofErr w:type="spellStart"/>
+      <w:r>
+        <w:t>beispiel</w:t>
+      </w:r>
+      <w:proofErr w:type="spellEnd"/>
+      <w:r>
+        <w:t xml:space="preserve"> </w:t>
+      </w:r>
+      <w:proofErr w:type="spellStart"/>
+      <w:r>
+        <w:t>begriffe</w:t>
+      </w:r>
+      <w:proofErr w:type="spellEnd"/>
+      <w:r>
+        <w:t xml:space="preserve"> navigation.jpg]</w:t>
       </w:r>
     </w:p>
     <w:p>
@@ -6265,7 +6839,31 @@
     </w:p>
     <w:p>
       <w:r>
-        <w:t xml:space="preserve">Das Card Sorting wird im Internet auf der Seite usabilitytools.com gehostet. Vor der eigentlichen Studie wird mit einem kurzen Text das Projekt, die Methode des Card Sortings, sowie das Ziel der Methode erklärt. Bei der Durchführung des Sortierens befinden sich alle unverwendeten Begriffe in einer Spalte am linken Bildschirmrad, durch Drag-and-Drop lassen sie sich in eine neue oder bereits </w:t>
+        <w:t xml:space="preserve">Das Card </w:t>
+      </w:r>
+      <w:proofErr w:type="spellStart"/>
+      <w:r>
+        <w:t>Sorting</w:t>
+      </w:r>
+      <w:proofErr w:type="spellEnd"/>
+      <w:r>
+        <w:t xml:space="preserve"> wird im Internet auf der Seite usabilitytools.com gehostet. Vor der eigentlichen Studie wird mit einem kurzen Text das Projekt, die Methode des Card </w:t>
+      </w:r>
+      <w:proofErr w:type="spellStart"/>
+      <w:r>
+        <w:t>Sortings</w:t>
+      </w:r>
+      <w:proofErr w:type="spellEnd"/>
+      <w:r>
+        <w:t>, sowie das Ziel der Methode erklärt. Bei der Durchführung des Sortierens befinden sich alle unverwendeten Begriffe in einer Spalte am linken Bildschirmrad, durch Drag-</w:t>
+      </w:r>
+      <w:proofErr w:type="spellStart"/>
+      <w:r>
+        <w:t>and</w:t>
+      </w:r>
+      <w:proofErr w:type="spellEnd"/>
+      <w:r>
+        <w:t xml:space="preserve">-Drop lassen sie sich in eine neue oder bereits </w:t>
       </w:r>
       <w:r>
         <w:t>erstellte</w:t>
@@ -6330,7 +6928,15 @@
     </w:p>
     <w:p>
       <w:r>
-        <w:t xml:space="preserve">Analog zu allen Ergebnissen in dieser Dokumentation soll dieses Kapitel lediglich einen kurzen Überblick über die Ergebnisse des Card Sortings geben. Eine exakte Auflistung und Darstellung der Resultate kann dem Dokument "Ergebnisse Card Sorting.pdf" entnommen werden. </w:t>
+        <w:t xml:space="preserve">Analog zu allen Ergebnissen in dieser Dokumentation soll dieses Kapitel lediglich einen kurzen Überblick über die Ergebnisse des Card </w:t>
+      </w:r>
+      <w:proofErr w:type="spellStart"/>
+      <w:r>
+        <w:t>Sortings</w:t>
+      </w:r>
+      <w:proofErr w:type="spellEnd"/>
+      <w:r>
+        <w:t xml:space="preserve"> geben. Eine exakte Auflistung und Darstellung der Resultate kann dem Dokument "Ergebnisse Card Sorting.pdf" entnommen werden. </w:t>
       </w:r>
     </w:p>
     <w:p>
@@ -6457,9 +7063,11 @@
           <w:numId w:val="13"/>
         </w:numPr>
       </w:pPr>
+      <w:proofErr w:type="spellStart"/>
       <w:r>
         <w:t>Workgroupmanager</w:t>
       </w:r>
+      <w:proofErr w:type="spellEnd"/>
     </w:p>
     <w:p>
       <w:pPr>
@@ -6536,12 +7144,28 @@
     </w:p>
     <w:p>
       <w:r>
-        <w:t>Diese Liste stellt keinen endgültigen Aufbau der Neugestaltung an, sondern spiegelt eine erste Erkenntnis aus den Daten des Card Sortings dar.</w:t>
-      </w:r>
-    </w:p>
-    <w:p>
-      <w:r>
-        <w:t>Eine Teilnehmerin benennt die gewählten Kategorien nicht und eine weitere Teilnehmerin verwendet teilweise unbrauchbare Namen wie "must have, interessiert aber niemanden". Erkenntnisse aus diesen Gruppierungen Ergebnisse werden jedoch auch mit in die Ergebnisse aufgenommen, lediglich die unbrauchbaren Namen werden nicht verwendet.</w:t>
+        <w:t xml:space="preserve">Diese Liste stellt keinen endgültigen Aufbau der Neugestaltung an, sondern spiegelt eine erste Erkenntnis aus den Daten des Card </w:t>
+      </w:r>
+      <w:proofErr w:type="spellStart"/>
+      <w:r>
+        <w:t>Sortings</w:t>
+      </w:r>
+      <w:proofErr w:type="spellEnd"/>
+      <w:r>
+        <w:t xml:space="preserve"> dar.</w:t>
+      </w:r>
+    </w:p>
+    <w:p>
+      <w:r>
+        <w:t xml:space="preserve">Eine Teilnehmerin benennt die gewählten Kategorien nicht und eine weitere Teilnehmerin verwendet teilweise unbrauchbare Namen wie "must </w:t>
+      </w:r>
+      <w:proofErr w:type="spellStart"/>
+      <w:r>
+        <w:t>have</w:t>
+      </w:r>
+      <w:proofErr w:type="spellEnd"/>
+      <w:r>
+        <w:t>, interessiert aber niemanden". Erkenntnisse aus diesen Gruppierungen Ergebnisse werden jedoch auch mit in die Ergebnisse aufgenommen, lediglich die unbrauchbaren Namen werden nicht verwendet.</w:t>
       </w:r>
     </w:p>
     <w:p>
@@ -6559,8 +7183,13 @@
         <w:pStyle w:val="berschrift3"/>
       </w:pPr>
       <w:bookmarkStart w:id="33" w:name="_Toc431283434"/>
-      <w:r>
-        <w:t>Personas &amp; Szenarien</w:t>
+      <w:proofErr w:type="spellStart"/>
+      <w:r>
+        <w:t>Personas</w:t>
+      </w:r>
+      <w:proofErr w:type="spellEnd"/>
+      <w:r>
+        <w:t xml:space="preserve"> &amp; Szenarien</w:t>
       </w:r>
       <w:bookmarkEnd w:id="33"/>
       <w:r>
@@ -6569,17 +7198,67 @@
     </w:p>
     <w:p>
       <w:r>
-        <w:t>Um den Prototypen vorab ohne Nutzer testen zu können, wurden Personas erstellt.</w:t>
-      </w:r>
-    </w:p>
-    <w:p>
-      <w:r>
-        <w:t>Personas sind fiktive Personen, welche eine Nutzergruppe repräsentiert. Eine Persona vereint alle Eigenschaften die für diese Nutzergruppe zutreffen. Außerdem sollen bei kritischen Fragen zu späteren Design-Entscheidungen helfen. Erhoben wurden diese Eigenschaften aus der Contextual Inquiry, dem Card Sorting, der Piwik Analyse und dem Fragebogen. Darauf folgend werden zu jeder Persona individuelle Szenarien erstellt. Diese Szenarien wurden ebenfalls aus den erhobenen Eigenschaften abgeleitet.</w:t>
-      </w:r>
-    </w:p>
-    <w:p>
-      <w:r>
-        <w:t>Personas und die dazugehörigen Szenarien, modellieren eine exemplarische Nutzung des Systems. Dies dient dazu, im Vorfeld bereits Designentscheidungen zu bestimmten Nutzergruppen zu treffen.</w:t>
+        <w:t xml:space="preserve">Um den Prototypen vorab ohne Nutzer testen zu können, wurden </w:t>
+      </w:r>
+      <w:proofErr w:type="spellStart"/>
+      <w:r>
+        <w:t>Personas</w:t>
+      </w:r>
+      <w:proofErr w:type="spellEnd"/>
+      <w:r>
+        <w:t xml:space="preserve"> erstellt.</w:t>
+      </w:r>
+    </w:p>
+    <w:p>
+      <w:proofErr w:type="spellStart"/>
+      <w:r>
+        <w:t>Personas</w:t>
+      </w:r>
+      <w:proofErr w:type="spellEnd"/>
+      <w:r>
+        <w:t xml:space="preserve"> sind fiktive Personen, welche eine Nutzergruppe repräsentiert. Eine Persona vereint alle Eigenschaften die für diese Nutzergruppe zutreffen. Außerdem sollen bei kritischen Fragen zu späteren Design-Entscheidungen helfen. Erhoben wurden diese Eigenschaften aus der </w:t>
+      </w:r>
+      <w:proofErr w:type="spellStart"/>
+      <w:r>
+        <w:t>Contextual</w:t>
+      </w:r>
+      <w:proofErr w:type="spellEnd"/>
+      <w:r>
+        <w:t xml:space="preserve"> </w:t>
+      </w:r>
+      <w:proofErr w:type="spellStart"/>
+      <w:r>
+        <w:t>Inquiry</w:t>
+      </w:r>
+      <w:proofErr w:type="spellEnd"/>
+      <w:r>
+        <w:t xml:space="preserve">, dem Card </w:t>
+      </w:r>
+      <w:proofErr w:type="spellStart"/>
+      <w:r>
+        <w:t>Sorting</w:t>
+      </w:r>
+      <w:proofErr w:type="spellEnd"/>
+      <w:r>
+        <w:t xml:space="preserve">, der </w:t>
+      </w:r>
+      <w:proofErr w:type="spellStart"/>
+      <w:r>
+        <w:t>Piwik</w:t>
+      </w:r>
+      <w:proofErr w:type="spellEnd"/>
+      <w:r>
+        <w:t xml:space="preserve"> Analyse und dem Fragebogen. Darauf folgend werden zu jeder Persona individuelle Szenarien erstellt. Diese Szenarien wurden ebenfalls aus den erhobenen Eigenschaften abgeleitet.</w:t>
+      </w:r>
+    </w:p>
+    <w:p>
+      <w:proofErr w:type="spellStart"/>
+      <w:r>
+        <w:t>Personas</w:t>
+      </w:r>
+      <w:proofErr w:type="spellEnd"/>
+      <w:r>
+        <w:t xml:space="preserve"> und die dazugehörigen Szenarien, modellieren eine exemplarische Nutzung des Systems. Dies dient dazu, im Vorfeld bereits Designentscheidungen zu bestimmten Nutzergruppen zu treffen.</w:t>
       </w:r>
     </w:p>
     <w:p>
@@ -6645,188 +7324,715 @@
     </w:p>
     <w:p>
       <w:r>
-        <w:t>Das Ergebnis aus dieser Methode sind sieben unterschiedliche Personas.</w:t>
-      </w:r>
-    </w:p>
-    <w:p>
-      <w:r>
-        <w:t>Die Hintergrundinformationen der Personas sind eine Kombinationen aus Contextual Inquiry (Studierende und Angestellte der Universität Regensburg) und frei zugänglichen Lebensläufen von Angestellten der Universität Regensburg. Die Charakteristika der Personas sollen alle Eigenschaften der identifizierten Nutzergruppen abbilden. Jeder Persona werden nach Fertigstellung der Charakteristika verschiedene Szenarien zugeordnet. Diese werden aus den am häufigsten benutzten Funktionen der Webseite des Rechenzentrums abgeleitet.</w:t>
+        <w:t xml:space="preserve">Das Ergebnis aus dieser Methode sind sieben unterschiedliche </w:t>
+      </w:r>
+      <w:proofErr w:type="spellStart"/>
+      <w:r>
+        <w:t>Personas</w:t>
+      </w:r>
+      <w:proofErr w:type="spellEnd"/>
+      <w:r>
+        <w:t>.</w:t>
+      </w:r>
+    </w:p>
+    <w:p>
+      <w:r>
+        <w:t xml:space="preserve">Die Hintergrundinformationen der </w:t>
+      </w:r>
+      <w:proofErr w:type="spellStart"/>
+      <w:r>
+        <w:t>Personas</w:t>
+      </w:r>
+      <w:proofErr w:type="spellEnd"/>
+      <w:r>
+        <w:t xml:space="preserve"> sind eine Kombinationen aus </w:t>
+      </w:r>
+      <w:proofErr w:type="spellStart"/>
+      <w:r>
+        <w:t>Contextual</w:t>
+      </w:r>
+      <w:proofErr w:type="spellEnd"/>
+      <w:r>
+        <w:t xml:space="preserve"> </w:t>
+      </w:r>
+      <w:proofErr w:type="spellStart"/>
+      <w:r>
+        <w:t>Inquiry</w:t>
+      </w:r>
+      <w:proofErr w:type="spellEnd"/>
+      <w:r>
+        <w:t xml:space="preserve"> (Studierende und Angestellte der Universität Regensburg) und frei zugänglichen Lebensläufen von Angestellten der Universität Regensburg. Die Charakteristika der </w:t>
+      </w:r>
+      <w:proofErr w:type="spellStart"/>
+      <w:r>
+        <w:t>Personas</w:t>
+      </w:r>
+      <w:proofErr w:type="spellEnd"/>
+      <w:r>
+        <w:t xml:space="preserve"> sollen alle Eigenschaften der identifizierten Nutzergruppen abbilden. Jeder Persona werden nach Fertigstellung der Charakteristika verschiedene Szenarien zugeordnet. Diese werden aus den am häufigsten benutzten Funktionen der Webseite des Rechenzentrums abgeleitet.</w:t>
       </w:r>
     </w:p>
     <w:p>
       <w:pPr>
         <w:pStyle w:val="berschrift3"/>
       </w:pPr>
-      <w:bookmarkStart w:id="34" w:name="_Toc431283436"/>
+      <w:bookmarkStart w:id="34" w:name="_Toc431283435"/>
+      <w:r>
+        <w:t xml:space="preserve">Zentrale </w:t>
+      </w:r>
+      <w:r>
+        <w:t>Änderungen</w:t>
+      </w:r>
+      <w:r>
+        <w:t xml:space="preserve"> </w:t>
+      </w:r>
+      <w:r>
+        <w:t>gegenüber der alten Webseite</w:t>
+      </w:r>
+      <w:bookmarkEnd w:id="34"/>
+      <w:r>
+        <w:t xml:space="preserve"> </w:t>
+      </w:r>
+    </w:p>
+    <w:p>
+      <w:pPr>
+        <w:pStyle w:val="berschrift3"/>
+      </w:pPr>
+      <w:bookmarkStart w:id="35" w:name="_Toc431283436"/>
       <w:r>
         <w:t>Aufbau des Prototyps</w:t>
       </w:r>
-      <w:bookmarkEnd w:id="34"/>
+      <w:bookmarkEnd w:id="35"/>
+    </w:p>
+    <w:p>
+      <w:pPr>
+        <w:pStyle w:val="berschrift2"/>
+      </w:pPr>
+      <w:bookmarkStart w:id="36" w:name="_Toc431283437"/>
+      <w:proofErr w:type="spellStart"/>
+      <w:r>
+        <w:t>Heuristic</w:t>
+      </w:r>
+      <w:proofErr w:type="spellEnd"/>
+      <w:r>
+        <w:t xml:space="preserve"> </w:t>
+      </w:r>
+      <w:proofErr w:type="spellStart"/>
+      <w:r>
+        <w:t>Walkthrough</w:t>
+      </w:r>
+      <w:bookmarkEnd w:id="36"/>
+      <w:proofErr w:type="spellEnd"/>
     </w:p>
     <w:p>
       <w:pPr>
         <w:pStyle w:val="berschrift3"/>
       </w:pPr>
-      <w:r>
-        <w:t>Grenzen des Prototyps</w:t>
+      <w:bookmarkStart w:id="37" w:name="_Toc431283438"/>
+      <w:r>
+        <w:t>Durchführung</w:t>
+      </w:r>
+      <w:bookmarkEnd w:id="37"/>
+      <w:r>
+        <w:t xml:space="preserve"> </w:t>
       </w:r>
     </w:p>
     <w:p>
       <w:pPr>
         <w:pStyle w:val="berschrift3"/>
       </w:pPr>
-      <w:r>
-        <w:t>Empfehlungen</w:t>
-      </w:r>
-      <w:bookmarkStart w:id="35" w:name="_GoBack"/>
-      <w:bookmarkEnd w:id="35"/>
-    </w:p>
+      <w:bookmarkStart w:id="38" w:name="_Toc431283439"/>
+      <w:r>
+        <w:t>Ergebnisse</w:t>
+      </w:r>
+      <w:bookmarkEnd w:id="38"/>
+      <w:r>
+        <w:t xml:space="preserve">  </w:t>
+      </w:r>
+    </w:p>
+    <w:p/>
     <w:p>
       <w:pPr>
         <w:pStyle w:val="berschrift2"/>
       </w:pPr>
-      <w:bookmarkStart w:id="36" w:name="_Toc431283437"/>
-      <w:r>
-        <w:t>Heuristic Walkthrough</w:t>
-      </w:r>
-      <w:bookmarkEnd w:id="36"/>
+      <w:bookmarkStart w:id="39" w:name="_Toc431283440"/>
+      <w:r>
+        <w:t>Usability-Test (A-B-Vergleich)</w:t>
+      </w:r>
+      <w:bookmarkEnd w:id="39"/>
+      <w:r>
+        <w:t xml:space="preserve"> </w:t>
+      </w:r>
     </w:p>
     <w:p>
       <w:pPr>
         <w:pStyle w:val="berschrift3"/>
       </w:pPr>
-      <w:bookmarkStart w:id="37" w:name="_Toc431283438"/>
-      <w:r>
-        <w:t>Durchführung</w:t>
-      </w:r>
-      <w:bookmarkEnd w:id="37"/>
+      <w:bookmarkStart w:id="40" w:name="_Toc431283441"/>
+      <w:r>
+        <w:t>Tasks</w:t>
+      </w:r>
+      <w:bookmarkEnd w:id="40"/>
+    </w:p>
+    <w:p>
+      <w:pPr>
+        <w:pStyle w:val="berschrift3"/>
+      </w:pPr>
+      <w:bookmarkStart w:id="41" w:name="_Toc431283442"/>
+      <w:r>
+        <w:t>Testaufbau</w:t>
+      </w:r>
+      <w:bookmarkEnd w:id="41"/>
+    </w:p>
+    <w:p>
+      <w:pPr>
+        <w:pStyle w:val="berschrift3"/>
+      </w:pPr>
+      <w:bookmarkStart w:id="42" w:name="_Toc431283443"/>
+      <w:r>
+        <w:t>Testdurchführung</w:t>
+      </w:r>
+      <w:bookmarkEnd w:id="42"/>
+    </w:p>
+    <w:p>
+      <w:pPr>
+        <w:pStyle w:val="berschrift3"/>
+      </w:pPr>
+      <w:bookmarkStart w:id="43" w:name="_Toc431283444"/>
+      <w:r>
+        <w:t>Ergebnisse des Tests</w:t>
+      </w:r>
+      <w:bookmarkEnd w:id="43"/>
+    </w:p>
+    <w:p>
+      <w:pPr>
+        <w:pStyle w:val="berschrift4"/>
+      </w:pPr>
+      <w:bookmarkStart w:id="44" w:name="_Toc431283445"/>
+      <w:r>
+        <w:t>Quantitative Ergebnisse</w:t>
+      </w:r>
+      <w:bookmarkEnd w:id="44"/>
+    </w:p>
+    <w:p>
+      <w:pPr>
+        <w:pStyle w:val="Beschriftung"/>
+        <w:keepNext/>
+      </w:pPr>
+      <w:r>
+        <w:t xml:space="preserve">Tabelle </w:t>
+      </w:r>
+      <w:fldSimple w:instr=" SEQ Tabelle \* ARABIC ">
+        <w:r>
+          <w:rPr>
+            <w:noProof/>
+          </w:rPr>
+          <w:t>1</w:t>
+        </w:r>
+      </w:fldSimple>
+      <w:r>
+        <w:t xml:space="preserve"> Fehler Probanden Original und </w:t>
+      </w:r>
+      <w:proofErr w:type="spellStart"/>
+      <w:r>
+        <w:t>Redesign</w:t>
+      </w:r>
+      <w:proofErr w:type="spellEnd"/>
+    </w:p>
+    <w:tbl>
+      <w:tblPr>
+        <w:tblW w:w="6280" w:type="dxa"/>
+        <w:jc w:val="center"/>
+        <w:tblCellMar>
+          <w:left w:w="70" w:type="dxa"/>
+          <w:right w:w="70" w:type="dxa"/>
+        </w:tblCellMar>
+        <w:tblLook w:val="04A0" w:firstRow="1" w:lastRow="0" w:firstColumn="1" w:lastColumn="0" w:noHBand="0" w:noVBand="1"/>
+      </w:tblPr>
+      <w:tblGrid>
+        <w:gridCol w:w="960"/>
+        <w:gridCol w:w="1040"/>
+        <w:gridCol w:w="960"/>
+        <w:gridCol w:w="3320"/>
+      </w:tblGrid>
+      <w:tr>
+        <w:trPr>
+          <w:trHeight w:val="288"/>
+          <w:jc w:val="center"/>
+        </w:trPr>
+        <w:tc>
+          <w:tcPr>
+            <w:tcW w:w="960" w:type="dxa"/>
+            <w:tcBorders>
+              <w:top w:val="single" w:sz="4" w:space="0" w:color="auto"/>
+              <w:left w:val="single" w:sz="4" w:space="0" w:color="auto"/>
+              <w:bottom w:val="single" w:sz="4" w:space="0" w:color="auto"/>
+              <w:right w:val="single" w:sz="4" w:space="0" w:color="auto"/>
+            </w:tcBorders>
+            <w:shd w:val="clear" w:color="000000" w:fill="FFFF00"/>
+            <w:noWrap/>
+            <w:vAlign w:val="bottom"/>
+            <w:hideMark/>
+          </w:tcPr>
+          <w:p>
+            <w:pPr>
+              <w:spacing w:line="240" w:lineRule="auto"/>
+              <w:jc w:val="left"/>
+              <w:rPr>
+                <w:rFonts w:ascii="Calibri" w:hAnsi="Calibri"/>
+                <w:color w:val="000000"/>
+                <w:szCs w:val="22"/>
+              </w:rPr>
+            </w:pPr>
+            <w:bookmarkStart w:id="45" w:name="_GoBack"/>
+            <w:r>
+              <w:rPr>
+                <w:rFonts w:ascii="Calibri" w:hAnsi="Calibri"/>
+                <w:color w:val="000000"/>
+                <w:szCs w:val="22"/>
+              </w:rPr>
+              <w:t>Gruppe</w:t>
+            </w:r>
+          </w:p>
+        </w:tc>
+        <w:tc>
+          <w:tcPr>
+            <w:tcW w:w="1040" w:type="dxa"/>
+            <w:tcBorders>
+              <w:top w:val="single" w:sz="4" w:space="0" w:color="auto"/>
+              <w:left w:val="nil"/>
+              <w:bottom w:val="single" w:sz="4" w:space="0" w:color="auto"/>
+              <w:right w:val="single" w:sz="4" w:space="0" w:color="auto"/>
+            </w:tcBorders>
+            <w:shd w:val="clear" w:color="000000" w:fill="FFFF00"/>
+            <w:noWrap/>
+            <w:vAlign w:val="bottom"/>
+            <w:hideMark/>
+          </w:tcPr>
+          <w:p>
+            <w:pPr>
+              <w:spacing w:line="240" w:lineRule="auto"/>
+              <w:jc w:val="left"/>
+              <w:rPr>
+                <w:rFonts w:ascii="Calibri" w:hAnsi="Calibri"/>
+                <w:color w:val="000000"/>
+                <w:szCs w:val="22"/>
+              </w:rPr>
+            </w:pPr>
+            <w:r>
+              <w:rPr>
+                <w:rFonts w:ascii="Calibri" w:hAnsi="Calibri"/>
+                <w:color w:val="000000"/>
+                <w:szCs w:val="22"/>
+              </w:rPr>
+              <w:t>Probanden</w:t>
+            </w:r>
+          </w:p>
+        </w:tc>
+        <w:tc>
+          <w:tcPr>
+            <w:tcW w:w="960" w:type="dxa"/>
+            <w:tcBorders>
+              <w:top w:val="single" w:sz="4" w:space="0" w:color="auto"/>
+              <w:left w:val="nil"/>
+              <w:bottom w:val="single" w:sz="4" w:space="0" w:color="auto"/>
+              <w:right w:val="single" w:sz="4" w:space="0" w:color="auto"/>
+            </w:tcBorders>
+            <w:shd w:val="clear" w:color="000000" w:fill="FFFF00"/>
+            <w:noWrap/>
+            <w:vAlign w:val="bottom"/>
+            <w:hideMark/>
+          </w:tcPr>
+          <w:p>
+            <w:pPr>
+              <w:spacing w:line="240" w:lineRule="auto"/>
+              <w:jc w:val="left"/>
+              <w:rPr>
+                <w:rFonts w:ascii="Calibri" w:hAnsi="Calibri"/>
+                <w:color w:val="000000"/>
+                <w:szCs w:val="22"/>
+              </w:rPr>
+            </w:pPr>
+            <w:r>
+              <w:rPr>
+                <w:rFonts w:ascii="Calibri" w:hAnsi="Calibri"/>
+                <w:color w:val="000000"/>
+                <w:szCs w:val="22"/>
+              </w:rPr>
+              <w:t>Fehler</w:t>
+            </w:r>
+          </w:p>
+        </w:tc>
+        <w:tc>
+          <w:tcPr>
+            <w:tcW w:w="3320" w:type="dxa"/>
+            <w:tcBorders>
+              <w:top w:val="single" w:sz="4" w:space="0" w:color="auto"/>
+              <w:left w:val="nil"/>
+              <w:bottom w:val="single" w:sz="4" w:space="0" w:color="auto"/>
+              <w:right w:val="single" w:sz="4" w:space="0" w:color="auto"/>
+            </w:tcBorders>
+            <w:shd w:val="clear" w:color="000000" w:fill="FFFF00"/>
+            <w:noWrap/>
+            <w:vAlign w:val="bottom"/>
+            <w:hideMark/>
+          </w:tcPr>
+          <w:p>
+            <w:pPr>
+              <w:spacing w:line="240" w:lineRule="auto"/>
+              <w:jc w:val="left"/>
+              <w:rPr>
+                <w:rFonts w:ascii="Calibri" w:hAnsi="Calibri"/>
+                <w:color w:val="000000"/>
+                <w:szCs w:val="22"/>
+              </w:rPr>
+            </w:pPr>
+            <w:r>
+              <w:rPr>
+                <w:rFonts w:ascii="Calibri" w:hAnsi="Calibri"/>
+                <w:color w:val="000000"/>
+                <w:szCs w:val="22"/>
+              </w:rPr>
+              <w:t>Durchschnittliche Fehler pro Proband</w:t>
+            </w:r>
+          </w:p>
+        </w:tc>
+      </w:tr>
+      <w:tr>
+        <w:trPr>
+          <w:trHeight w:val="288"/>
+          <w:jc w:val="center"/>
+        </w:trPr>
+        <w:tc>
+          <w:tcPr>
+            <w:tcW w:w="960" w:type="dxa"/>
+            <w:tcBorders>
+              <w:top w:val="nil"/>
+              <w:left w:val="single" w:sz="4" w:space="0" w:color="auto"/>
+              <w:bottom w:val="single" w:sz="4" w:space="0" w:color="auto"/>
+              <w:right w:val="single" w:sz="4" w:space="0" w:color="auto"/>
+            </w:tcBorders>
+            <w:shd w:val="clear" w:color="000000" w:fill="FFFF00"/>
+            <w:noWrap/>
+            <w:vAlign w:val="bottom"/>
+            <w:hideMark/>
+          </w:tcPr>
+          <w:p>
+            <w:pPr>
+              <w:spacing w:line="240" w:lineRule="auto"/>
+              <w:jc w:val="left"/>
+              <w:rPr>
+                <w:rFonts w:ascii="Calibri" w:hAnsi="Calibri"/>
+                <w:color w:val="000000"/>
+                <w:szCs w:val="22"/>
+              </w:rPr>
+            </w:pPr>
+            <w:r>
+              <w:rPr>
+                <w:rFonts w:ascii="Calibri" w:hAnsi="Calibri"/>
+                <w:color w:val="000000"/>
+                <w:szCs w:val="22"/>
+              </w:rPr>
+              <w:t>Original</w:t>
+            </w:r>
+          </w:p>
+        </w:tc>
+        <w:tc>
+          <w:tcPr>
+            <w:tcW w:w="1040" w:type="dxa"/>
+            <w:tcBorders>
+              <w:top w:val="nil"/>
+              <w:left w:val="nil"/>
+              <w:bottom w:val="nil"/>
+              <w:right w:val="single" w:sz="4" w:space="0" w:color="auto"/>
+            </w:tcBorders>
+            <w:shd w:val="clear" w:color="auto" w:fill="auto"/>
+            <w:noWrap/>
+            <w:vAlign w:val="bottom"/>
+            <w:hideMark/>
+          </w:tcPr>
+          <w:p>
+            <w:pPr>
+              <w:spacing w:line="240" w:lineRule="auto"/>
+              <w:jc w:val="right"/>
+              <w:rPr>
+                <w:rFonts w:ascii="Calibri" w:hAnsi="Calibri"/>
+                <w:color w:val="000000"/>
+                <w:szCs w:val="22"/>
+              </w:rPr>
+            </w:pPr>
+            <w:r>
+              <w:rPr>
+                <w:rFonts w:ascii="Calibri" w:hAnsi="Calibri"/>
+                <w:color w:val="000000"/>
+                <w:szCs w:val="22"/>
+              </w:rPr>
+              <w:t>7</w:t>
+            </w:r>
+          </w:p>
+        </w:tc>
+        <w:tc>
+          <w:tcPr>
+            <w:tcW w:w="960" w:type="dxa"/>
+            <w:tcBorders>
+              <w:top w:val="nil"/>
+              <w:left w:val="nil"/>
+              <w:bottom w:val="nil"/>
+              <w:right w:val="single" w:sz="4" w:space="0" w:color="auto"/>
+            </w:tcBorders>
+            <w:shd w:val="clear" w:color="auto" w:fill="auto"/>
+            <w:noWrap/>
+            <w:vAlign w:val="bottom"/>
+            <w:hideMark/>
+          </w:tcPr>
+          <w:p>
+            <w:pPr>
+              <w:spacing w:line="240" w:lineRule="auto"/>
+              <w:jc w:val="right"/>
+              <w:rPr>
+                <w:rFonts w:ascii="Calibri" w:hAnsi="Calibri"/>
+                <w:color w:val="000000"/>
+                <w:szCs w:val="22"/>
+              </w:rPr>
+            </w:pPr>
+            <w:r>
+              <w:rPr>
+                <w:rFonts w:ascii="Calibri" w:hAnsi="Calibri"/>
+                <w:color w:val="000000"/>
+                <w:szCs w:val="22"/>
+              </w:rPr>
+              <w:t>157</w:t>
+            </w:r>
+          </w:p>
+        </w:tc>
+        <w:tc>
+          <w:tcPr>
+            <w:tcW w:w="3320" w:type="dxa"/>
+            <w:tcBorders>
+              <w:top w:val="nil"/>
+              <w:left w:val="nil"/>
+              <w:bottom w:val="nil"/>
+              <w:right w:val="single" w:sz="4" w:space="0" w:color="auto"/>
+            </w:tcBorders>
+            <w:shd w:val="clear" w:color="auto" w:fill="auto"/>
+            <w:noWrap/>
+            <w:vAlign w:val="bottom"/>
+            <w:hideMark/>
+          </w:tcPr>
+          <w:p>
+            <w:pPr>
+              <w:spacing w:line="240" w:lineRule="auto"/>
+              <w:jc w:val="right"/>
+              <w:rPr>
+                <w:rFonts w:ascii="Calibri" w:hAnsi="Calibri"/>
+                <w:color w:val="000000"/>
+                <w:szCs w:val="22"/>
+              </w:rPr>
+            </w:pPr>
+            <w:r>
+              <w:rPr>
+                <w:rFonts w:ascii="Calibri" w:hAnsi="Calibri"/>
+                <w:color w:val="000000"/>
+                <w:szCs w:val="22"/>
+              </w:rPr>
+              <w:t>22,42857143</w:t>
+            </w:r>
+          </w:p>
+        </w:tc>
+      </w:tr>
+      <w:tr>
+        <w:trPr>
+          <w:trHeight w:val="288"/>
+          <w:jc w:val="center"/>
+        </w:trPr>
+        <w:tc>
+          <w:tcPr>
+            <w:tcW w:w="960" w:type="dxa"/>
+            <w:tcBorders>
+              <w:top w:val="nil"/>
+              <w:left w:val="single" w:sz="4" w:space="0" w:color="auto"/>
+              <w:bottom w:val="single" w:sz="4" w:space="0" w:color="auto"/>
+              <w:right w:val="single" w:sz="4" w:space="0" w:color="auto"/>
+            </w:tcBorders>
+            <w:shd w:val="clear" w:color="000000" w:fill="FFFF00"/>
+            <w:noWrap/>
+            <w:vAlign w:val="bottom"/>
+            <w:hideMark/>
+          </w:tcPr>
+          <w:p>
+            <w:pPr>
+              <w:spacing w:line="240" w:lineRule="auto"/>
+              <w:jc w:val="left"/>
+              <w:rPr>
+                <w:rFonts w:ascii="Calibri" w:hAnsi="Calibri"/>
+                <w:color w:val="000000"/>
+                <w:szCs w:val="22"/>
+              </w:rPr>
+            </w:pPr>
+            <w:proofErr w:type="spellStart"/>
+            <w:r>
+              <w:rPr>
+                <w:rFonts w:ascii="Calibri" w:hAnsi="Calibri"/>
+                <w:color w:val="000000"/>
+                <w:szCs w:val="22"/>
+              </w:rPr>
+              <w:t>Redesign</w:t>
+            </w:r>
+            <w:proofErr w:type="spellEnd"/>
+          </w:p>
+        </w:tc>
+        <w:tc>
+          <w:tcPr>
+            <w:tcW w:w="1040" w:type="dxa"/>
+            <w:tcBorders>
+              <w:top w:val="single" w:sz="4" w:space="0" w:color="auto"/>
+              <w:left w:val="nil"/>
+              <w:bottom w:val="single" w:sz="4" w:space="0" w:color="auto"/>
+              <w:right w:val="single" w:sz="4" w:space="0" w:color="auto"/>
+            </w:tcBorders>
+            <w:shd w:val="clear" w:color="auto" w:fill="auto"/>
+            <w:noWrap/>
+            <w:vAlign w:val="bottom"/>
+            <w:hideMark/>
+          </w:tcPr>
+          <w:p>
+            <w:pPr>
+              <w:spacing w:line="240" w:lineRule="auto"/>
+              <w:jc w:val="right"/>
+              <w:rPr>
+                <w:rFonts w:ascii="Calibri" w:hAnsi="Calibri"/>
+                <w:color w:val="000000"/>
+                <w:szCs w:val="22"/>
+              </w:rPr>
+            </w:pPr>
+            <w:r>
+              <w:rPr>
+                <w:rFonts w:ascii="Calibri" w:hAnsi="Calibri"/>
+                <w:color w:val="000000"/>
+                <w:szCs w:val="22"/>
+              </w:rPr>
+              <w:t>7</w:t>
+            </w:r>
+          </w:p>
+        </w:tc>
+        <w:tc>
+          <w:tcPr>
+            <w:tcW w:w="960" w:type="dxa"/>
+            <w:tcBorders>
+              <w:top w:val="single" w:sz="4" w:space="0" w:color="auto"/>
+              <w:left w:val="nil"/>
+              <w:bottom w:val="single" w:sz="4" w:space="0" w:color="auto"/>
+              <w:right w:val="single" w:sz="4" w:space="0" w:color="auto"/>
+            </w:tcBorders>
+            <w:shd w:val="clear" w:color="auto" w:fill="auto"/>
+            <w:noWrap/>
+            <w:vAlign w:val="bottom"/>
+            <w:hideMark/>
+          </w:tcPr>
+          <w:p>
+            <w:pPr>
+              <w:spacing w:line="240" w:lineRule="auto"/>
+              <w:jc w:val="right"/>
+              <w:rPr>
+                <w:rFonts w:ascii="Calibri" w:hAnsi="Calibri"/>
+                <w:color w:val="000000"/>
+                <w:szCs w:val="22"/>
+              </w:rPr>
+            </w:pPr>
+            <w:r>
+              <w:rPr>
+                <w:rFonts w:ascii="Calibri" w:hAnsi="Calibri"/>
+                <w:color w:val="000000"/>
+                <w:szCs w:val="22"/>
+              </w:rPr>
+              <w:t>16</w:t>
+            </w:r>
+          </w:p>
+        </w:tc>
+        <w:tc>
+          <w:tcPr>
+            <w:tcW w:w="3320" w:type="dxa"/>
+            <w:tcBorders>
+              <w:top w:val="single" w:sz="4" w:space="0" w:color="auto"/>
+              <w:left w:val="nil"/>
+              <w:bottom w:val="single" w:sz="4" w:space="0" w:color="auto"/>
+              <w:right w:val="single" w:sz="4" w:space="0" w:color="auto"/>
+            </w:tcBorders>
+            <w:shd w:val="clear" w:color="auto" w:fill="auto"/>
+            <w:noWrap/>
+            <w:vAlign w:val="bottom"/>
+            <w:hideMark/>
+          </w:tcPr>
+          <w:p>
+            <w:pPr>
+              <w:spacing w:line="240" w:lineRule="auto"/>
+              <w:jc w:val="right"/>
+              <w:rPr>
+                <w:rFonts w:ascii="Calibri" w:hAnsi="Calibri"/>
+                <w:color w:val="000000"/>
+                <w:szCs w:val="22"/>
+              </w:rPr>
+            </w:pPr>
+            <w:r>
+              <w:rPr>
+                <w:rFonts w:ascii="Calibri" w:hAnsi="Calibri"/>
+                <w:color w:val="000000"/>
+                <w:szCs w:val="22"/>
+              </w:rPr>
+              <w:t>2,285714286</w:t>
+            </w:r>
+          </w:p>
+        </w:tc>
+      </w:tr>
+      <w:bookmarkEnd w:id="45"/>
+    </w:tbl>
+    <w:p/>
+    <w:p>
+      <w:pPr>
+        <w:pStyle w:val="berschrift4"/>
+      </w:pPr>
+      <w:bookmarkStart w:id="46" w:name="_Toc431283446"/>
+      <w:r>
+        <w:lastRenderedPageBreak/>
+        <w:t>Qualitative Ergebnisse</w:t>
+      </w:r>
+      <w:bookmarkEnd w:id="46"/>
+    </w:p>
+    <w:p>
+      <w:pPr>
+        <w:pStyle w:val="berschrift4"/>
+      </w:pPr>
+      <w:bookmarkStart w:id="47" w:name="_Toc431283447"/>
+      <w:r>
+        <w:t>Zusammenfassung der Ergebnisse</w:t>
+      </w:r>
+      <w:bookmarkEnd w:id="47"/>
       <w:r>
         <w:t xml:space="preserve"> </w:t>
       </w:r>
     </w:p>
     <w:p>
       <w:pPr>
-        <w:pStyle w:val="berschrift3"/>
-      </w:pPr>
-      <w:bookmarkStart w:id="38" w:name="_Toc431283439"/>
-      <w:r>
-        <w:t>Ergebnisse</w:t>
-      </w:r>
-      <w:bookmarkEnd w:id="38"/>
-      <w:r>
-        <w:t xml:space="preserve">  </w:t>
-      </w:r>
-    </w:p>
-    <w:p/>
-    <w:p>
-      <w:pPr>
         <w:pStyle w:val="berschrift2"/>
       </w:pPr>
-      <w:bookmarkStart w:id="39" w:name="_Toc431283440"/>
-      <w:r>
-        <w:lastRenderedPageBreak/>
-        <w:t>Usability-Test (A-B-Vergleich)</w:t>
-      </w:r>
-      <w:bookmarkEnd w:id="39"/>
+      <w:bookmarkStart w:id="48" w:name="_Toc431283448"/>
+      <w:r>
+        <w:t>Überarbeitung des Prototyps</w:t>
+      </w:r>
+      <w:bookmarkEnd w:id="48"/>
       <w:r>
         <w:t xml:space="preserve"> </w:t>
       </w:r>
     </w:p>
     <w:p>
       <w:pPr>
-        <w:pStyle w:val="berschrift3"/>
-      </w:pPr>
-      <w:bookmarkStart w:id="40" w:name="_Toc431283441"/>
-      <w:r>
-        <w:t>Tasks</w:t>
-      </w:r>
-      <w:bookmarkEnd w:id="40"/>
-    </w:p>
-    <w:p>
-      <w:pPr>
-        <w:pStyle w:val="berschrift3"/>
-      </w:pPr>
-      <w:bookmarkStart w:id="41" w:name="_Toc431283442"/>
-      <w:r>
-        <w:t>Testaufbau</w:t>
-      </w:r>
-      <w:bookmarkEnd w:id="41"/>
-    </w:p>
-    <w:p>
-      <w:pPr>
-        <w:pStyle w:val="berschrift3"/>
-      </w:pPr>
-      <w:bookmarkStart w:id="42" w:name="_Toc431283443"/>
-      <w:r>
-        <w:t>Testdurchführung</w:t>
-      </w:r>
-      <w:bookmarkEnd w:id="42"/>
-    </w:p>
-    <w:p>
-      <w:pPr>
-        <w:pStyle w:val="berschrift3"/>
-      </w:pPr>
-      <w:bookmarkStart w:id="43" w:name="_Toc431283444"/>
-      <w:r>
-        <w:t>Ergebnisse des Tests</w:t>
-      </w:r>
-      <w:bookmarkEnd w:id="43"/>
-    </w:p>
-    <w:p>
-      <w:pPr>
-        <w:pStyle w:val="berschrift4"/>
-      </w:pPr>
-      <w:bookmarkStart w:id="44" w:name="_Toc431283445"/>
-      <w:r>
-        <w:t>Quantitative Ergebnisse</w:t>
-      </w:r>
-      <w:bookmarkEnd w:id="44"/>
-    </w:p>
-    <w:p>
-      <w:pPr>
-        <w:pStyle w:val="berschrift4"/>
-      </w:pPr>
-      <w:bookmarkStart w:id="45" w:name="_Toc431283446"/>
-      <w:r>
-        <w:t>Qualitative Ergebnisse</w:t>
-      </w:r>
-      <w:bookmarkEnd w:id="45"/>
-    </w:p>
-    <w:p>
-      <w:pPr>
-        <w:pStyle w:val="berschrift4"/>
-      </w:pPr>
-      <w:bookmarkStart w:id="46" w:name="_Toc431283447"/>
-      <w:r>
-        <w:t>Zusammenfassung der Ergebnisse</w:t>
-      </w:r>
-      <w:bookmarkEnd w:id="46"/>
-      <w:r>
-        <w:t xml:space="preserve"> </w:t>
-      </w:r>
-    </w:p>
-    <w:p>
-      <w:pPr>
-        <w:pStyle w:val="berschrift2"/>
-      </w:pPr>
-      <w:bookmarkStart w:id="47" w:name="_Toc431283448"/>
-      <w:r>
-        <w:t>Überarbeitung des Prototyps</w:t>
-      </w:r>
-      <w:bookmarkEnd w:id="47"/>
-      <w:r>
-        <w:t xml:space="preserve"> </w:t>
-      </w:r>
-    </w:p>
-    <w:p>
-      <w:pPr>
         <w:pStyle w:val="berschrift1"/>
       </w:pPr>
-      <w:bookmarkStart w:id="48" w:name="_Toc431283449"/>
+      <w:bookmarkStart w:id="49" w:name="_Toc431283449"/>
       <w:r>
         <w:t>Projektabschluss</w:t>
       </w:r>
-      <w:bookmarkEnd w:id="48"/>
+      <w:bookmarkEnd w:id="49"/>
     </w:p>
     <w:p>
       <w:pPr>
@@ -7047,6 +8253,7 @@
           <w:lang w:val="en-US"/>
         </w:rPr>
       </w:pPr>
+      <w:proofErr w:type="spellStart"/>
       <w:r>
         <w:rPr>
           <w:lang w:val="en-US"/>
@@ -7060,6 +8267,7 @@
         </w:rPr>
         <w:t>raturverzeichnis</w:t>
       </w:r>
+      <w:proofErr w:type="spellEnd"/>
     </w:p>
     <w:p>
       <w:pPr>
@@ -7075,7 +8283,15 @@
         <w:t xml:space="preserve"> (</w:t>
       </w:r>
       <w:r>
-        <w:t>2010). Concise Rules of APA Style (6th ed.). Washington: United Book Press.</w:t>
+        <w:t xml:space="preserve">2010). Concise Rules of APA Style (6th </w:t>
+      </w:r>
+      <w:proofErr w:type="gramStart"/>
+      <w:r>
+        <w:t>ed</w:t>
+      </w:r>
+      <w:proofErr w:type="gramEnd"/>
+      <w:r>
+        <w:t>.). Washington: United Book Press.</w:t>
       </w:r>
     </w:p>
     <w:p>
@@ -7124,7 +8340,21 @@
         <w:rPr>
           <w:lang w:val="de-DE"/>
         </w:rPr>
-        <w:t xml:space="preserve"> Hornung A., &amp; Lukesch H. (2008). </w:t>
+        <w:t xml:space="preserve"> Hornung A., &amp; </w:t>
+      </w:r>
+      <w:proofErr w:type="spellStart"/>
+      <w:r>
+        <w:rPr>
+          <w:lang w:val="de-DE"/>
+        </w:rPr>
+        <w:t>Lukesch</w:t>
+      </w:r>
+      <w:proofErr w:type="spellEnd"/>
+      <w:r>
+        <w:rPr>
+          <w:lang w:val="de-DE"/>
+        </w:rPr>
+        <w:t xml:space="preserve"> H. (2008). </w:t>
       </w:r>
       <w:r>
         <w:rPr>
@@ -7168,8 +8398,21 @@
       <w:r>
         <w:br/>
       </w:r>
-      <w:r>
-        <w:t>Lukesch/downloads/Lehre/gestaltung_seminararbeiten.pdf</w:t>
+      <w:proofErr w:type="spellStart"/>
+      <w:r>
+        <w:t>Lukesch</w:t>
+      </w:r>
+      <w:proofErr w:type="spellEnd"/>
+      <w:r>
+        <w:t>/downloads/</w:t>
+      </w:r>
+      <w:proofErr w:type="spellStart"/>
+      <w:r>
+        <w:t>Lehre</w:t>
+      </w:r>
+      <w:proofErr w:type="spellEnd"/>
+      <w:r>
+        <w:t>/gestaltung_seminararbeiten.pdf</w:t>
       </w:r>
       <w:r>
         <w:t>. [07.02.2011]</w:t>
@@ -7369,7 +8612,7 @@
 </file>
 
 <file path=word/endnotes.xml><?xml version="1.0" encoding="utf-8"?>
-<w:endnotes xmlns:wpc="http://schemas.microsoft.com/office/word/2010/wordprocessingCanvas" xmlns:mo="http://schemas.microsoft.com/office/mac/office/2008/main" xmlns:mc="http://schemas.openxmlformats.org/markup-compatibility/2006" xmlns:mv="urn:schemas-microsoft-com:mac:vml" xmlns:o="urn:schemas-microsoft-com:office:office" xmlns:r="http://schemas.openxmlformats.org/officeDocument/2006/relationships" xmlns:m="http://schemas.openxmlformats.org/officeDocument/2006/math" xmlns:v="urn:schemas-microsoft-com:vml" xmlns:wp14="http://schemas.microsoft.com/office/word/2010/wordprocessingDrawing" xmlns:wp="http://schemas.openxmlformats.org/drawingml/2006/wordprocessingDrawing" xmlns:w10="urn:schemas-microsoft-com:office:word" xmlns:w="http://schemas.openxmlformats.org/wordprocessingml/2006/main" xmlns:w14="http://schemas.microsoft.com/office/word/2010/wordml" xmlns:w15="http://schemas.microsoft.com/office/word/2012/wordml" xmlns:wpg="http://schemas.microsoft.com/office/word/2010/wordprocessingGroup" xmlns:wpi="http://schemas.microsoft.com/office/word/2010/wordprocessingInk" xmlns:wne="http://schemas.microsoft.com/office/word/2006/wordml" xmlns:wps="http://schemas.microsoft.com/office/word/2010/wordprocessingShape" mc:Ignorable="w14 w15 wp14">
+<w:endnotes xmlns:wpc="http://schemas.microsoft.com/office/word/2010/wordprocessingCanvas" xmlns:mc="http://schemas.openxmlformats.org/markup-compatibility/2006" xmlns:o="urn:schemas-microsoft-com:office:office" xmlns:r="http://schemas.openxmlformats.org/officeDocument/2006/relationships" xmlns:m="http://schemas.openxmlformats.org/officeDocument/2006/math" xmlns:v="urn:schemas-microsoft-com:vml" xmlns:wp14="http://schemas.microsoft.com/office/word/2010/wordprocessingDrawing" xmlns:wp="http://schemas.openxmlformats.org/drawingml/2006/wordprocessingDrawing" xmlns:w10="urn:schemas-microsoft-com:office:word" xmlns:w="http://schemas.openxmlformats.org/wordprocessingml/2006/main" xmlns:w14="http://schemas.microsoft.com/office/word/2010/wordml" xmlns:w15="http://schemas.microsoft.com/office/word/2012/wordml" xmlns:wpg="http://schemas.microsoft.com/office/word/2010/wordprocessingGroup" xmlns:wpi="http://schemas.microsoft.com/office/word/2010/wordprocessingInk" xmlns:wne="http://schemas.microsoft.com/office/word/2006/wordml" xmlns:wps="http://schemas.microsoft.com/office/word/2010/wordprocessingShape" mc:Ignorable="w14 w15 wp14">
   <w:endnote w:type="separator" w:id="-1">
     <w:p>
       <w:pPr>
@@ -7394,7 +8637,7 @@
 </file>
 
 <file path=word/footnotes.xml><?xml version="1.0" encoding="utf-8"?>
-<w:footnotes xmlns:wpc="http://schemas.microsoft.com/office/word/2010/wordprocessingCanvas" xmlns:mo="http://schemas.microsoft.com/office/mac/office/2008/main" xmlns:mc="http://schemas.openxmlformats.org/markup-compatibility/2006" xmlns:mv="urn:schemas-microsoft-com:mac:vml" xmlns:o="urn:schemas-microsoft-com:office:office" xmlns:r="http://schemas.openxmlformats.org/officeDocument/2006/relationships" xmlns:m="http://schemas.openxmlformats.org/officeDocument/2006/math" xmlns:v="urn:schemas-microsoft-com:vml" xmlns:wp14="http://schemas.microsoft.com/office/word/2010/wordprocessingDrawing" xmlns:wp="http://schemas.openxmlformats.org/drawingml/2006/wordprocessingDrawing" xmlns:w10="urn:schemas-microsoft-com:office:word" xmlns:w="http://schemas.openxmlformats.org/wordprocessingml/2006/main" xmlns:w14="http://schemas.microsoft.com/office/word/2010/wordml" xmlns:w15="http://schemas.microsoft.com/office/word/2012/wordml" xmlns:wpg="http://schemas.microsoft.com/office/word/2010/wordprocessingGroup" xmlns:wpi="http://schemas.microsoft.com/office/word/2010/wordprocessingInk" xmlns:wne="http://schemas.microsoft.com/office/word/2006/wordml" xmlns:wps="http://schemas.microsoft.com/office/word/2010/wordprocessingShape" mc:Ignorable="w14 w15 wp14">
+<w:footnotes xmlns:wpc="http://schemas.microsoft.com/office/word/2010/wordprocessingCanvas" xmlns:mc="http://schemas.openxmlformats.org/markup-compatibility/2006" xmlns:o="urn:schemas-microsoft-com:office:office" xmlns:r="http://schemas.openxmlformats.org/officeDocument/2006/relationships" xmlns:m="http://schemas.openxmlformats.org/officeDocument/2006/math" xmlns:v="urn:schemas-microsoft-com:vml" xmlns:wp14="http://schemas.microsoft.com/office/word/2010/wordprocessingDrawing" xmlns:wp="http://schemas.openxmlformats.org/drawingml/2006/wordprocessingDrawing" xmlns:w10="urn:schemas-microsoft-com:office:word" xmlns:w="http://schemas.openxmlformats.org/wordprocessingml/2006/main" xmlns:w14="http://schemas.microsoft.com/office/word/2010/wordml" xmlns:w15="http://schemas.microsoft.com/office/word/2012/wordml" xmlns:wpg="http://schemas.microsoft.com/office/word/2010/wordprocessingGroup" xmlns:wpi="http://schemas.microsoft.com/office/word/2010/wordprocessingInk" xmlns:wne="http://schemas.microsoft.com/office/word/2006/wordml" xmlns:wps="http://schemas.microsoft.com/office/word/2010/wordprocessingShape" mc:Ignorable="w14 w15 wp14">
   <w:footnote w:type="separator" w:id="-1">
     <w:p>
       <w:pPr>
@@ -7419,7 +8662,7 @@
 </file>
 
 <file path=word/header1.xml><?xml version="1.0" encoding="utf-8"?>
-<w:hdr xmlns:wpc="http://schemas.microsoft.com/office/word/2010/wordprocessingCanvas" xmlns:mo="http://schemas.microsoft.com/office/mac/office/2008/main" xmlns:mc="http://schemas.openxmlformats.org/markup-compatibility/2006" xmlns:mv="urn:schemas-microsoft-com:mac:vml" xmlns:o="urn:schemas-microsoft-com:office:office" xmlns:r="http://schemas.openxmlformats.org/officeDocument/2006/relationships" xmlns:m="http://schemas.openxmlformats.org/officeDocument/2006/math" xmlns:v="urn:schemas-microsoft-com:vml" xmlns:wp14="http://schemas.microsoft.com/office/word/2010/wordprocessingDrawing" xmlns:wp="http://schemas.openxmlformats.org/drawingml/2006/wordprocessingDrawing" xmlns:w10="urn:schemas-microsoft-com:office:word" xmlns:w="http://schemas.openxmlformats.org/wordprocessingml/2006/main" xmlns:w14="http://schemas.microsoft.com/office/word/2010/wordml" xmlns:w15="http://schemas.microsoft.com/office/word/2012/wordml" xmlns:wpg="http://schemas.microsoft.com/office/word/2010/wordprocessingGroup" xmlns:wpi="http://schemas.microsoft.com/office/word/2010/wordprocessingInk" xmlns:wne="http://schemas.microsoft.com/office/word/2006/wordml" xmlns:wps="http://schemas.microsoft.com/office/word/2010/wordprocessingShape" mc:Ignorable="w14 w15 wp14">
+<w:hdr xmlns:wpc="http://schemas.microsoft.com/office/word/2010/wordprocessingCanvas" xmlns:mc="http://schemas.openxmlformats.org/markup-compatibility/2006" xmlns:o="urn:schemas-microsoft-com:office:office" xmlns:r="http://schemas.openxmlformats.org/officeDocument/2006/relationships" xmlns:m="http://schemas.openxmlformats.org/officeDocument/2006/math" xmlns:v="urn:schemas-microsoft-com:vml" xmlns:wp14="http://schemas.microsoft.com/office/word/2010/wordprocessingDrawing" xmlns:wp="http://schemas.openxmlformats.org/drawingml/2006/wordprocessingDrawing" xmlns:w10="urn:schemas-microsoft-com:office:word" xmlns:w="http://schemas.openxmlformats.org/wordprocessingml/2006/main" xmlns:w14="http://schemas.microsoft.com/office/word/2010/wordml" xmlns:w15="http://schemas.microsoft.com/office/word/2012/wordml" xmlns:wpg="http://schemas.microsoft.com/office/word/2010/wordprocessingGroup" xmlns:wpi="http://schemas.microsoft.com/office/word/2010/wordprocessingInk" xmlns:wne="http://schemas.microsoft.com/office/word/2006/wordml" xmlns:wps="http://schemas.microsoft.com/office/word/2010/wordprocessingShape" mc:Ignorable="w14 w15 wp14">
   <w:p>
     <w:pPr>
       <w:pStyle w:val="Kopfzeile"/>
@@ -7435,7 +8678,7 @@
 </file>
 
 <file path=word/header2.xml><?xml version="1.0" encoding="utf-8"?>
-<w:hdr xmlns:wpc="http://schemas.microsoft.com/office/word/2010/wordprocessingCanvas" xmlns:mo="http://schemas.microsoft.com/office/mac/office/2008/main" xmlns:mc="http://schemas.openxmlformats.org/markup-compatibility/2006" xmlns:mv="urn:schemas-microsoft-com:mac:vml" xmlns:o="urn:schemas-microsoft-com:office:office" xmlns:r="http://schemas.openxmlformats.org/officeDocument/2006/relationships" xmlns:m="http://schemas.openxmlformats.org/officeDocument/2006/math" xmlns:v="urn:schemas-microsoft-com:vml" xmlns:wp14="http://schemas.microsoft.com/office/word/2010/wordprocessingDrawing" xmlns:wp="http://schemas.openxmlformats.org/drawingml/2006/wordprocessingDrawing" xmlns:w10="urn:schemas-microsoft-com:office:word" xmlns:w="http://schemas.openxmlformats.org/wordprocessingml/2006/main" xmlns:w14="http://schemas.microsoft.com/office/word/2010/wordml" xmlns:w15="http://schemas.microsoft.com/office/word/2012/wordml" xmlns:wpg="http://schemas.microsoft.com/office/word/2010/wordprocessingGroup" xmlns:wpi="http://schemas.microsoft.com/office/word/2010/wordprocessingInk" xmlns:wne="http://schemas.microsoft.com/office/word/2006/wordml" xmlns:wps="http://schemas.microsoft.com/office/word/2010/wordprocessingShape" mc:Ignorable="w14 w15 wp14">
+<w:hdr xmlns:wpc="http://schemas.microsoft.com/office/word/2010/wordprocessingCanvas" xmlns:mc="http://schemas.openxmlformats.org/markup-compatibility/2006" xmlns:o="urn:schemas-microsoft-com:office:office" xmlns:r="http://schemas.openxmlformats.org/officeDocument/2006/relationships" xmlns:m="http://schemas.openxmlformats.org/officeDocument/2006/math" xmlns:v="urn:schemas-microsoft-com:vml" xmlns:wp14="http://schemas.microsoft.com/office/word/2010/wordprocessingDrawing" xmlns:wp="http://schemas.openxmlformats.org/drawingml/2006/wordprocessingDrawing" xmlns:w10="urn:schemas-microsoft-com:office:word" xmlns:w="http://schemas.openxmlformats.org/wordprocessingml/2006/main" xmlns:w14="http://schemas.microsoft.com/office/word/2010/wordml" xmlns:w15="http://schemas.microsoft.com/office/word/2012/wordml" xmlns:wpg="http://schemas.microsoft.com/office/word/2010/wordprocessingGroup" xmlns:wpi="http://schemas.microsoft.com/office/word/2010/wordprocessingInk" xmlns:wne="http://schemas.microsoft.com/office/word/2006/wordml" xmlns:wps="http://schemas.microsoft.com/office/word/2010/wordprocessingShape" mc:Ignorable="w14 w15 wp14">
   <w:sdt>
     <w:sdtPr>
       <w:id w:val="9086403"/>
@@ -7482,7 +8725,7 @@
 </file>
 
 <file path=word/header3.xml><?xml version="1.0" encoding="utf-8"?>
-<w:hdr xmlns:wpc="http://schemas.microsoft.com/office/word/2010/wordprocessingCanvas" xmlns:mo="http://schemas.microsoft.com/office/mac/office/2008/main" xmlns:mc="http://schemas.openxmlformats.org/markup-compatibility/2006" xmlns:mv="urn:schemas-microsoft-com:mac:vml" xmlns:o="urn:schemas-microsoft-com:office:office" xmlns:r="http://schemas.openxmlformats.org/officeDocument/2006/relationships" xmlns:m="http://schemas.openxmlformats.org/officeDocument/2006/math" xmlns:v="urn:schemas-microsoft-com:vml" xmlns:wp14="http://schemas.microsoft.com/office/word/2010/wordprocessingDrawing" xmlns:wp="http://schemas.openxmlformats.org/drawingml/2006/wordprocessingDrawing" xmlns:w10="urn:schemas-microsoft-com:office:word" xmlns:w="http://schemas.openxmlformats.org/wordprocessingml/2006/main" xmlns:w14="http://schemas.microsoft.com/office/word/2010/wordml" xmlns:w15="http://schemas.microsoft.com/office/word/2012/wordml" xmlns:wpg="http://schemas.microsoft.com/office/word/2010/wordprocessingGroup" xmlns:wpi="http://schemas.microsoft.com/office/word/2010/wordprocessingInk" xmlns:wne="http://schemas.microsoft.com/office/word/2006/wordml" xmlns:wps="http://schemas.microsoft.com/office/word/2010/wordprocessingShape" mc:Ignorable="w14 w15 wp14">
+<w:hdr xmlns:wpc="http://schemas.microsoft.com/office/word/2010/wordprocessingCanvas" xmlns:mc="http://schemas.openxmlformats.org/markup-compatibility/2006" xmlns:o="urn:schemas-microsoft-com:office:office" xmlns:r="http://schemas.openxmlformats.org/officeDocument/2006/relationships" xmlns:m="http://schemas.openxmlformats.org/officeDocument/2006/math" xmlns:v="urn:schemas-microsoft-com:vml" xmlns:wp14="http://schemas.microsoft.com/office/word/2010/wordprocessingDrawing" xmlns:wp="http://schemas.openxmlformats.org/drawingml/2006/wordprocessingDrawing" xmlns:w10="urn:schemas-microsoft-com:office:word" xmlns:w="http://schemas.openxmlformats.org/wordprocessingml/2006/main" xmlns:w14="http://schemas.microsoft.com/office/word/2010/wordml" xmlns:w15="http://schemas.microsoft.com/office/word/2012/wordml" xmlns:wpg="http://schemas.microsoft.com/office/word/2010/wordprocessingGroup" xmlns:wpi="http://schemas.microsoft.com/office/word/2010/wordprocessingInk" xmlns:wne="http://schemas.microsoft.com/office/word/2006/wordml" xmlns:wps="http://schemas.microsoft.com/office/word/2010/wordprocessingShape" mc:Ignorable="w14 w15 wp14">
   <w:p>
     <w:pPr>
       <w:pStyle w:val="Kopfzeile"/>
@@ -7495,7 +8738,7 @@
         <w:rPr>
           <w:noProof/>
         </w:rPr>
-        <w:t>Projektverlauf</w:t>
+        <w:t>Projektabschluss</w:t>
       </w:r>
     </w:fldSimple>
     <w:r>
@@ -7517,7 +8760,7 @@
       <w:rPr>
         <w:noProof/>
       </w:rPr>
-      <w:t>24</w:t>
+      <w:t>26</w:t>
     </w:r>
     <w:r>
       <w:rPr>
@@ -7530,7 +8773,7 @@
 </file>
 
 <file path=word/header4.xml><?xml version="1.0" encoding="utf-8"?>
-<w:hdr xmlns:wpc="http://schemas.microsoft.com/office/word/2010/wordprocessingCanvas" xmlns:mo="http://schemas.microsoft.com/office/mac/office/2008/main" xmlns:mc="http://schemas.openxmlformats.org/markup-compatibility/2006" xmlns:mv="urn:schemas-microsoft-com:mac:vml" xmlns:o="urn:schemas-microsoft-com:office:office" xmlns:r="http://schemas.openxmlformats.org/officeDocument/2006/relationships" xmlns:m="http://schemas.openxmlformats.org/officeDocument/2006/math" xmlns:v="urn:schemas-microsoft-com:vml" xmlns:wp14="http://schemas.microsoft.com/office/word/2010/wordprocessingDrawing" xmlns:wp="http://schemas.openxmlformats.org/drawingml/2006/wordprocessingDrawing" xmlns:w10="urn:schemas-microsoft-com:office:word" xmlns:w="http://schemas.openxmlformats.org/wordprocessingml/2006/main" xmlns:w14="http://schemas.microsoft.com/office/word/2010/wordml" xmlns:w15="http://schemas.microsoft.com/office/word/2012/wordml" xmlns:wpg="http://schemas.microsoft.com/office/word/2010/wordprocessingGroup" xmlns:wpi="http://schemas.microsoft.com/office/word/2010/wordprocessingInk" xmlns:wne="http://schemas.microsoft.com/office/word/2006/wordml" xmlns:wps="http://schemas.microsoft.com/office/word/2010/wordprocessingShape" mc:Ignorable="w14 w15 wp14">
+<w:hdr xmlns:wpc="http://schemas.microsoft.com/office/word/2010/wordprocessingCanvas" xmlns:mc="http://schemas.openxmlformats.org/markup-compatibility/2006" xmlns:o="urn:schemas-microsoft-com:office:office" xmlns:r="http://schemas.openxmlformats.org/officeDocument/2006/relationships" xmlns:m="http://schemas.openxmlformats.org/officeDocument/2006/math" xmlns:v="urn:schemas-microsoft-com:vml" xmlns:wp14="http://schemas.microsoft.com/office/word/2010/wordprocessingDrawing" xmlns:wp="http://schemas.openxmlformats.org/drawingml/2006/wordprocessingDrawing" xmlns:w10="urn:schemas-microsoft-com:office:word" xmlns:w="http://schemas.openxmlformats.org/wordprocessingml/2006/main" xmlns:w14="http://schemas.microsoft.com/office/word/2010/wordml" xmlns:w15="http://schemas.microsoft.com/office/word/2012/wordml" xmlns:wpg="http://schemas.microsoft.com/office/word/2010/wordprocessingGroup" xmlns:wpi="http://schemas.microsoft.com/office/word/2010/wordprocessingInk" xmlns:wne="http://schemas.microsoft.com/office/word/2006/wordml" xmlns:wps="http://schemas.microsoft.com/office/word/2010/wordprocessingShape" mc:Ignorable="w14 w15 wp14">
   <w:p>
     <w:pPr>
       <w:pStyle w:val="Kopfzeile"/>
@@ -7546,8 +8789,8 @@
 </file>
 
 <file path=word/numbering.xml><?xml version="1.0" encoding="utf-8"?>
-<w:numbering xmlns:wpc="http://schemas.microsoft.com/office/word/2010/wordprocessingCanvas" xmlns:mo="http://schemas.microsoft.com/office/mac/office/2008/main" xmlns:mc="http://schemas.openxmlformats.org/markup-compatibility/2006" xmlns:mv="urn:schemas-microsoft-com:mac:vml" xmlns:o="urn:schemas-microsoft-com:office:office" xmlns:r="http://schemas.openxmlformats.org/officeDocument/2006/relationships" xmlns:m="http://schemas.openxmlformats.org/officeDocument/2006/math" xmlns:v="urn:schemas-microsoft-com:vml" xmlns:wp14="http://schemas.microsoft.com/office/word/2010/wordprocessingDrawing" xmlns:wp="http://schemas.openxmlformats.org/drawingml/2006/wordprocessingDrawing" xmlns:w10="urn:schemas-microsoft-com:office:word" xmlns:w="http://schemas.openxmlformats.org/wordprocessingml/2006/main" xmlns:w14="http://schemas.microsoft.com/office/word/2010/wordml" xmlns:w15="http://schemas.microsoft.com/office/word/2012/wordml" xmlns:wpg="http://schemas.microsoft.com/office/word/2010/wordprocessingGroup" xmlns:wpi="http://schemas.microsoft.com/office/word/2010/wordprocessingInk" xmlns:wne="http://schemas.microsoft.com/office/word/2006/wordml" xmlns:wps="http://schemas.microsoft.com/office/word/2010/wordprocessingShape" mc:Ignorable="w14 w15 wp14">
-  <w:abstractNum w:abstractNumId="0">
+<w:numbering xmlns:wpc="http://schemas.microsoft.com/office/word/2010/wordprocessingCanvas" xmlns:mc="http://schemas.openxmlformats.org/markup-compatibility/2006" xmlns:o="urn:schemas-microsoft-com:office:office" xmlns:r="http://schemas.openxmlformats.org/officeDocument/2006/relationships" xmlns:m="http://schemas.openxmlformats.org/officeDocument/2006/math" xmlns:v="urn:schemas-microsoft-com:vml" xmlns:wp14="http://schemas.microsoft.com/office/word/2010/wordprocessingDrawing" xmlns:wp="http://schemas.openxmlformats.org/drawingml/2006/wordprocessingDrawing" xmlns:w10="urn:schemas-microsoft-com:office:word" xmlns:w="http://schemas.openxmlformats.org/wordprocessingml/2006/main" xmlns:w14="http://schemas.microsoft.com/office/word/2010/wordml" xmlns:w15="http://schemas.microsoft.com/office/word/2012/wordml" xmlns:wpg="http://schemas.microsoft.com/office/word/2010/wordprocessingGroup" xmlns:wpi="http://schemas.microsoft.com/office/word/2010/wordprocessingInk" xmlns:wne="http://schemas.microsoft.com/office/word/2006/wordml" xmlns:wps="http://schemas.microsoft.com/office/word/2010/wordprocessingShape" mc:Ignorable="w14 w15 wp14">
+  <w:abstractNum w:abstractNumId="0" w15:restartNumberingAfterBreak="0">
     <w:nsid w:val="FFFFFF7C"/>
     <w:multiLevelType w:val="singleLevel"/>
     <w:tmpl w:val="0E308A3A"/>
@@ -7564,7 +8807,7 @@
       </w:pPr>
     </w:lvl>
   </w:abstractNum>
-  <w:abstractNum w:abstractNumId="1">
+  <w:abstractNum w:abstractNumId="1" w15:restartNumberingAfterBreak="0">
     <w:nsid w:val="FFFFFF7D"/>
     <w:multiLevelType w:val="singleLevel"/>
     <w:tmpl w:val="CE7AAB54"/>
@@ -7581,7 +8824,7 @@
       </w:pPr>
     </w:lvl>
   </w:abstractNum>
-  <w:abstractNum w:abstractNumId="2">
+  <w:abstractNum w:abstractNumId="2" w15:restartNumberingAfterBreak="0">
     <w:nsid w:val="FFFFFF7E"/>
     <w:multiLevelType w:val="singleLevel"/>
     <w:tmpl w:val="DC809D3C"/>
@@ -7598,7 +8841,7 @@
       </w:pPr>
     </w:lvl>
   </w:abstractNum>
-  <w:abstractNum w:abstractNumId="3">
+  <w:abstractNum w:abstractNumId="3" w15:restartNumberingAfterBreak="0">
     <w:nsid w:val="FFFFFF7F"/>
     <w:multiLevelType w:val="singleLevel"/>
     <w:tmpl w:val="45287DF2"/>
@@ -7615,7 +8858,7 @@
       </w:pPr>
     </w:lvl>
   </w:abstractNum>
-  <w:abstractNum w:abstractNumId="4">
+  <w:abstractNum w:abstractNumId="4" w15:restartNumberingAfterBreak="0">
     <w:nsid w:val="FFFFFF80"/>
     <w:multiLevelType w:val="singleLevel"/>
     <w:tmpl w:val="4AD8B308"/>
@@ -7635,7 +8878,7 @@
       </w:rPr>
     </w:lvl>
   </w:abstractNum>
-  <w:abstractNum w:abstractNumId="5">
+  <w:abstractNum w:abstractNumId="5" w15:restartNumberingAfterBreak="0">
     <w:nsid w:val="FFFFFF81"/>
     <w:multiLevelType w:val="singleLevel"/>
     <w:tmpl w:val="9E7454F2"/>
@@ -7655,7 +8898,7 @@
       </w:rPr>
     </w:lvl>
   </w:abstractNum>
-  <w:abstractNum w:abstractNumId="6">
+  <w:abstractNum w:abstractNumId="6" w15:restartNumberingAfterBreak="0">
     <w:nsid w:val="FFFFFF82"/>
     <w:multiLevelType w:val="singleLevel"/>
     <w:tmpl w:val="00366EF0"/>
@@ -7675,7 +8918,7 @@
       </w:rPr>
     </w:lvl>
   </w:abstractNum>
-  <w:abstractNum w:abstractNumId="7">
+  <w:abstractNum w:abstractNumId="7" w15:restartNumberingAfterBreak="0">
     <w:nsid w:val="FFFFFF83"/>
     <w:multiLevelType w:val="singleLevel"/>
     <w:tmpl w:val="F3546138"/>
@@ -7695,7 +8938,7 @@
       </w:rPr>
     </w:lvl>
   </w:abstractNum>
-  <w:abstractNum w:abstractNumId="8">
+  <w:abstractNum w:abstractNumId="8" w15:restartNumberingAfterBreak="0">
     <w:nsid w:val="FFFFFF88"/>
     <w:multiLevelType w:val="singleLevel"/>
     <w:tmpl w:val="B950C286"/>
@@ -7712,7 +8955,7 @@
       </w:pPr>
     </w:lvl>
   </w:abstractNum>
-  <w:abstractNum w:abstractNumId="9">
+  <w:abstractNum w:abstractNumId="9" w15:restartNumberingAfterBreak="0">
     <w:nsid w:val="FFFFFF89"/>
     <w:multiLevelType w:val="singleLevel"/>
     <w:tmpl w:val="CAF4A7C0"/>
@@ -7732,7 +8975,7 @@
       </w:rPr>
     </w:lvl>
   </w:abstractNum>
-  <w:abstractNum w:abstractNumId="10">
+  <w:abstractNum w:abstractNumId="10" w15:restartNumberingAfterBreak="0">
     <w:nsid w:val="04915D53"/>
     <w:multiLevelType w:val="hybridMultilevel"/>
     <w:tmpl w:val="921E0EB0"/>
@@ -7821,7 +9064,7 @@
       </w:pPr>
     </w:lvl>
   </w:abstractNum>
-  <w:abstractNum w:abstractNumId="11">
+  <w:abstractNum w:abstractNumId="11" w15:restartNumberingAfterBreak="0">
     <w:nsid w:val="07A1563A"/>
     <w:multiLevelType w:val="hybridMultilevel"/>
     <w:tmpl w:val="8EAA804A"/>
@@ -7934,7 +9177,7 @@
       </w:rPr>
     </w:lvl>
   </w:abstractNum>
-  <w:abstractNum w:abstractNumId="12">
+  <w:abstractNum w:abstractNumId="12" w15:restartNumberingAfterBreak="0">
     <w:nsid w:val="12E10657"/>
     <w:multiLevelType w:val="hybridMultilevel"/>
     <w:tmpl w:val="C78CC358"/>
@@ -8047,7 +9290,7 @@
       </w:rPr>
     </w:lvl>
   </w:abstractNum>
-  <w:abstractNum w:abstractNumId="13">
+  <w:abstractNum w:abstractNumId="13" w15:restartNumberingAfterBreak="0">
     <w:nsid w:val="15324869"/>
     <w:multiLevelType w:val="hybridMultilevel"/>
     <w:tmpl w:val="14F43BEE"/>
@@ -8160,7 +9403,7 @@
       </w:rPr>
     </w:lvl>
   </w:abstractNum>
-  <w:abstractNum w:abstractNumId="14">
+  <w:abstractNum w:abstractNumId="14" w15:restartNumberingAfterBreak="0">
     <w:nsid w:val="15BC0AE1"/>
     <w:multiLevelType w:val="hybridMultilevel"/>
     <w:tmpl w:val="C6BCC4CE"/>
@@ -8249,7 +9492,7 @@
       </w:pPr>
     </w:lvl>
   </w:abstractNum>
-  <w:abstractNum w:abstractNumId="15">
+  <w:abstractNum w:abstractNumId="15" w15:restartNumberingAfterBreak="0">
     <w:nsid w:val="1FD27549"/>
     <w:multiLevelType w:val="hybridMultilevel"/>
     <w:tmpl w:val="7FFA36B0"/>
@@ -8362,7 +9605,7 @@
       </w:rPr>
     </w:lvl>
   </w:abstractNum>
-  <w:abstractNum w:abstractNumId="16">
+  <w:abstractNum w:abstractNumId="16" w15:restartNumberingAfterBreak="0">
     <w:nsid w:val="254F0B8A"/>
     <w:multiLevelType w:val="hybridMultilevel"/>
     <w:tmpl w:val="DE52AD60"/>
@@ -8475,7 +9718,7 @@
       </w:rPr>
     </w:lvl>
   </w:abstractNum>
-  <w:abstractNum w:abstractNumId="17">
+  <w:abstractNum w:abstractNumId="17" w15:restartNumberingAfterBreak="0">
     <w:nsid w:val="2B1C1EE2"/>
     <w:multiLevelType w:val="hybridMultilevel"/>
     <w:tmpl w:val="8C00685A"/>
@@ -8588,7 +9831,7 @@
       </w:rPr>
     </w:lvl>
   </w:abstractNum>
-  <w:abstractNum w:abstractNumId="18">
+  <w:abstractNum w:abstractNumId="18" w15:restartNumberingAfterBreak="0">
     <w:nsid w:val="2E287493"/>
     <w:multiLevelType w:val="hybridMultilevel"/>
     <w:tmpl w:val="DECE221A"/>
@@ -8674,7 +9917,7 @@
       </w:pPr>
     </w:lvl>
   </w:abstractNum>
-  <w:abstractNum w:abstractNumId="19">
+  <w:abstractNum w:abstractNumId="19" w15:restartNumberingAfterBreak="0">
     <w:nsid w:val="31694AA9"/>
     <w:multiLevelType w:val="hybridMultilevel"/>
     <w:tmpl w:val="F04AE2B0"/>
@@ -8787,7 +10030,7 @@
       </w:rPr>
     </w:lvl>
   </w:abstractNum>
-  <w:abstractNum w:abstractNumId="20">
+  <w:abstractNum w:abstractNumId="20" w15:restartNumberingAfterBreak="0">
     <w:nsid w:val="32E3666E"/>
     <w:multiLevelType w:val="hybridMultilevel"/>
     <w:tmpl w:val="CE564724"/>
@@ -8900,7 +10143,7 @@
       </w:rPr>
     </w:lvl>
   </w:abstractNum>
-  <w:abstractNum w:abstractNumId="21">
+  <w:abstractNum w:abstractNumId="21" w15:restartNumberingAfterBreak="0">
     <w:nsid w:val="32EC39CD"/>
     <w:multiLevelType w:val="hybridMultilevel"/>
     <w:tmpl w:val="534C084C"/>
@@ -9013,7 +10256,7 @@
       </w:rPr>
     </w:lvl>
   </w:abstractNum>
-  <w:abstractNum w:abstractNumId="22">
+  <w:abstractNum w:abstractNumId="22" w15:restartNumberingAfterBreak="0">
     <w:nsid w:val="497003A0"/>
     <w:multiLevelType w:val="hybridMultilevel"/>
     <w:tmpl w:val="55925A34"/>
@@ -9125,7 +10368,7 @@
       </w:rPr>
     </w:lvl>
   </w:abstractNum>
-  <w:abstractNum w:abstractNumId="23">
+  <w:abstractNum w:abstractNumId="23" w15:restartNumberingAfterBreak="0">
     <w:nsid w:val="49AC084A"/>
     <w:multiLevelType w:val="hybridMultilevel"/>
     <w:tmpl w:val="661A48CA"/>
@@ -9238,7 +10481,7 @@
       </w:rPr>
     </w:lvl>
   </w:abstractNum>
-  <w:abstractNum w:abstractNumId="24">
+  <w:abstractNum w:abstractNumId="24" w15:restartNumberingAfterBreak="0">
     <w:nsid w:val="4AC82151"/>
     <w:multiLevelType w:val="hybridMultilevel"/>
     <w:tmpl w:val="A582E994"/>
@@ -9324,7 +10567,7 @@
       </w:pPr>
     </w:lvl>
   </w:abstractNum>
-  <w:abstractNum w:abstractNumId="25">
+  <w:abstractNum w:abstractNumId="25" w15:restartNumberingAfterBreak="0">
     <w:nsid w:val="4CC14733"/>
     <w:multiLevelType w:val="hybridMultilevel"/>
     <w:tmpl w:val="57249B78"/>
@@ -9436,7 +10679,7 @@
       </w:rPr>
     </w:lvl>
   </w:abstractNum>
-  <w:abstractNum w:abstractNumId="26">
+  <w:abstractNum w:abstractNumId="26" w15:restartNumberingAfterBreak="0">
     <w:nsid w:val="4D6E44DF"/>
     <w:multiLevelType w:val="hybridMultilevel"/>
     <w:tmpl w:val="B1F0B7F0"/>
@@ -9549,7 +10792,7 @@
       </w:rPr>
     </w:lvl>
   </w:abstractNum>
-  <w:abstractNum w:abstractNumId="27">
+  <w:abstractNum w:abstractNumId="27" w15:restartNumberingAfterBreak="0">
     <w:nsid w:val="51043DED"/>
     <w:multiLevelType w:val="multilevel"/>
     <w:tmpl w:val="44A62A82"/>
@@ -9671,7 +10914,7 @@
       </w:rPr>
     </w:lvl>
   </w:abstractNum>
-  <w:abstractNum w:abstractNumId="28">
+  <w:abstractNum w:abstractNumId="28" w15:restartNumberingAfterBreak="0">
     <w:nsid w:val="5A891415"/>
     <w:multiLevelType w:val="hybridMultilevel"/>
     <w:tmpl w:val="31E45A92"/>
@@ -9757,7 +11000,7 @@
       </w:pPr>
     </w:lvl>
   </w:abstractNum>
-  <w:abstractNum w:abstractNumId="29">
+  <w:abstractNum w:abstractNumId="29" w15:restartNumberingAfterBreak="0">
     <w:nsid w:val="5D334507"/>
     <w:multiLevelType w:val="hybridMultilevel"/>
     <w:tmpl w:val="3474BD44"/>
@@ -9870,7 +11113,7 @@
       </w:rPr>
     </w:lvl>
   </w:abstractNum>
-  <w:abstractNum w:abstractNumId="30">
+  <w:abstractNum w:abstractNumId="30" w15:restartNumberingAfterBreak="0">
     <w:nsid w:val="5FE3505E"/>
     <w:multiLevelType w:val="hybridMultilevel"/>
     <w:tmpl w:val="D7F2F860"/>
@@ -10096,7 +11339,7 @@
       </w:pPr>
     </w:pPrDefault>
   </w:docDefaults>
-  <w:latentStyles w:defLockedState="0" w:defUIPriority="99" w:defSemiHidden="0" w:defUnhideWhenUsed="0" w:defQFormat="0" w:count="380">
+  <w:latentStyles w:defLockedState="0" w:defUIPriority="99" w:defSemiHidden="0" w:defUnhideWhenUsed="0" w:defQFormat="0" w:count="371">
     <w:lsdException w:name="Normal" w:uiPriority="0" w:qFormat="1"/>
     <w:lsdException w:name="heading 1" w:uiPriority="9" w:qFormat="1"/>
     <w:lsdException w:name="heading 2" w:semiHidden="1" w:uiPriority="9" w:unhideWhenUsed="1" w:qFormat="1"/>
@@ -10863,7 +12106,7 @@
       <w:rFonts w:ascii="Frutiger Next LT W1G" w:hAnsi="Frutiger Next LT W1G"/>
     </w:rPr>
   </w:style>
-  <w:style w:type="character" w:styleId="Link">
+  <w:style w:type="character" w:styleId="Hyperlink">
     <w:name w:val="Hyperlink"/>
     <w:basedOn w:val="Absatz-Standardschriftart"/>
     <w:uiPriority w:val="99"/>
@@ -11102,7 +12345,6 @@
       <w:spacing w:after="0" w:line="240" w:lineRule="auto"/>
     </w:pPr>
     <w:tblPr>
-      <w:tblInd w:w="0" w:type="dxa"/>
       <w:tblBorders>
         <w:top w:val="single" w:sz="4" w:space="0" w:color="auto"/>
         <w:left w:val="single" w:sz="4" w:space="0" w:color="auto"/>
@@ -11111,12 +12353,6 @@
         <w:insideH w:val="single" w:sz="4" w:space="0" w:color="auto"/>
         <w:insideV w:val="single" w:sz="4" w:space="0" w:color="auto"/>
       </w:tblBorders>
-      <w:tblCellMar>
-        <w:top w:w="0" w:type="dxa"/>
-        <w:left w:w="108" w:type="dxa"/>
-        <w:bottom w:w="0" w:type="dxa"/>
-        <w:right w:w="108" w:type="dxa"/>
-      </w:tblCellMar>
     </w:tblPr>
   </w:style>
   <w:style w:type="paragraph" w:customStyle="1" w:styleId="Abbildung">
@@ -11468,7 +12704,7 @@
 </file>
 
 <file path=customXml/itemProps1.xml><?xml version="1.0" encoding="utf-8"?>
-<ds:datastoreItem xmlns:ds="http://schemas.openxmlformats.org/officeDocument/2006/customXml" ds:itemID="{EC54FA42-3212-ED45-A60B-23D1A6761437}">
+<ds:datastoreItem xmlns:ds="http://schemas.openxmlformats.org/officeDocument/2006/customXml" ds:itemID="{D00D2114-B8FE-4955-92B1-B425D99B312F}">
   <ds:schemaRefs>
     <ds:schemaRef ds:uri="http://schemas.openxmlformats.org/officeDocument/2006/bibliography"/>
   </ds:schemaRefs>

</xml_diff>

<commit_message>
doku update empfehlungen + content analyse
</commit_message>
<xml_diff>
--- a/Dokumentation/Dokumentation Redesign RZ-Webseite.docx
+++ b/Dokumentation/Dokumentation Redesign RZ-Webseite.docx
@@ -1,12 +1,14 @@
 
 <file path=word/document.xml><?xml version="1.0" encoding="utf-8"?>
-<w:document xmlns:wpc="http://schemas.microsoft.com/office/word/2010/wordprocessingCanvas" xmlns:mo="http://schemas.microsoft.com/office/mac/office/2008/main" xmlns:mc="http://schemas.openxmlformats.org/markup-compatibility/2006" xmlns:mv="urn:schemas-microsoft-com:mac:vml" xmlns:o="urn:schemas-microsoft-com:office:office" xmlns:r="http://schemas.openxmlformats.org/officeDocument/2006/relationships" xmlns:m="http://schemas.openxmlformats.org/officeDocument/2006/math" xmlns:v="urn:schemas-microsoft-com:vml" xmlns:wp14="http://schemas.microsoft.com/office/word/2010/wordprocessingDrawing" xmlns:wp="http://schemas.openxmlformats.org/drawingml/2006/wordprocessingDrawing" xmlns:w10="urn:schemas-microsoft-com:office:word" xmlns:w="http://schemas.openxmlformats.org/wordprocessingml/2006/main" xmlns:w14="http://schemas.microsoft.com/office/word/2010/wordml" xmlns:w15="http://schemas.microsoft.com/office/word/2012/wordml" xmlns:wpg="http://schemas.microsoft.com/office/word/2010/wordprocessingGroup" xmlns:wpi="http://schemas.microsoft.com/office/word/2010/wordprocessingInk" xmlns:wne="http://schemas.microsoft.com/office/word/2006/wordml" xmlns:wps="http://schemas.microsoft.com/office/word/2010/wordprocessingShape" mc:Ignorable="w14 w15 wp14">
+<w:document xmlns:wpc="http://schemas.microsoft.com/office/word/2010/wordprocessingCanvas" xmlns:mc="http://schemas.openxmlformats.org/markup-compatibility/2006" xmlns:o="urn:schemas-microsoft-com:office:office" xmlns:r="http://schemas.openxmlformats.org/officeDocument/2006/relationships" xmlns:m="http://schemas.openxmlformats.org/officeDocument/2006/math" xmlns:v="urn:schemas-microsoft-com:vml" xmlns:wp14="http://schemas.microsoft.com/office/word/2010/wordprocessingDrawing" xmlns:wp="http://schemas.openxmlformats.org/drawingml/2006/wordprocessingDrawing" xmlns:w10="urn:schemas-microsoft-com:office:word" xmlns:w="http://schemas.openxmlformats.org/wordprocessingml/2006/main" xmlns:w14="http://schemas.microsoft.com/office/word/2010/wordml" xmlns:w15="http://schemas.microsoft.com/office/word/2012/wordml" xmlns:wpg="http://schemas.microsoft.com/office/word/2010/wordprocessingGroup" xmlns:wpi="http://schemas.microsoft.com/office/word/2010/wordprocessingInk" xmlns:wne="http://schemas.microsoft.com/office/word/2006/wordml" xmlns:wps="http://schemas.microsoft.com/office/word/2010/wordprocessingShape" mc:Ignorable="w14 w15 wp14">
   <w:body>
     <w:p>
       <w:pPr>
         <w:pStyle w:val="TitelseiteText"/>
         <w:jc w:val="right"/>
       </w:pPr>
+      <w:bookmarkStart w:id="0" w:name="_GoBack"/>
+      <w:bookmarkEnd w:id="0"/>
       <w:r>
         <w:rPr>
           <w:noProof/>
@@ -162,20 +164,11 @@
     <w:p>
       <w:pPr>
         <w:pStyle w:val="TitelseiteText"/>
-        <w:rPr>
-          <w:lang w:val="en-US"/>
-        </w:rPr>
-      </w:pPr>
-      <w:r>
-        <w:rPr>
-          <w:lang w:val="en-US"/>
-        </w:rPr>
+      </w:pPr>
+      <w:r>
         <w:t>Praxisseminar</w:t>
       </w:r>
       <w:r>
-        <w:rPr>
-          <w:lang w:val="en-US"/>
-        </w:rPr>
         <w:t xml:space="preserve"> </w:t>
       </w:r>
     </w:p>
@@ -329,23 +322,46 @@
       <w:r>
         <w:t xml:space="preserve"> </w:t>
       </w:r>
-      <w:r>
-        <w:t>Fabian.Huth,</w:t>
+      <w:proofErr w:type="spellStart"/>
+      <w:r>
+        <w:t>Fabian.Huth</w:t>
+      </w:r>
+      <w:proofErr w:type="spellEnd"/>
+      <w:r>
+        <w:t>,</w:t>
       </w:r>
       <w:r>
         <w:t xml:space="preserve"> </w:t>
       </w:r>
-      <w:r>
-        <w:t>Benedikt.Haering,</w:t>
+      <w:proofErr w:type="spellStart"/>
+      <w:r>
+        <w:t>Benedikt.Haering</w:t>
+      </w:r>
+      <w:proofErr w:type="spellEnd"/>
+      <w:r>
+        <w:t>,</w:t>
       </w:r>
       <w:r>
         <w:t xml:space="preserve"> </w:t>
       </w:r>
-      <w:r>
-        <w:t xml:space="preserve">Johannes.Vogl </w:t>
-      </w:r>
-      <w:r>
-        <w:t xml:space="preserve">@stud.uni-regensburg.de  </w:t>
+      <w:proofErr w:type="spellStart"/>
+      <w:r>
+        <w:t>Johannes.Vogl</w:t>
+      </w:r>
+      <w:proofErr w:type="spellEnd"/>
+      <w:r>
+        <w:t xml:space="preserve"> </w:t>
+      </w:r>
+      <w:r>
+        <w:t>@stud.</w:t>
+      </w:r>
+      <w:proofErr w:type="spellStart"/>
+      <w:r>
+        <w:t>uni</w:t>
+      </w:r>
+      <w:proofErr w:type="spellEnd"/>
+      <w:r>
+        <w:t xml:space="preserve">-regensburg.de  </w:t>
       </w:r>
     </w:p>
     <w:p>
@@ -416,7 +432,7 @@
       <w:hyperlink w:anchor="_Toc431303168" w:history="1">
         <w:r>
           <w:rPr>
-            <w:rStyle w:val="Link"/>
+            <w:rStyle w:val="Hyperlink"/>
             <w:rFonts w:eastAsiaTheme="majorEastAsia"/>
             <w:noProof/>
           </w:rPr>
@@ -432,7 +448,7 @@
         </w:r>
         <w:r>
           <w:rPr>
-            <w:rStyle w:val="Link"/>
+            <w:rStyle w:val="Hyperlink"/>
             <w:rFonts w:eastAsiaTheme="majorEastAsia"/>
             <w:noProof/>
           </w:rPr>
@@ -505,7 +521,7 @@
       <w:hyperlink w:anchor="_Toc431303169" w:history="1">
         <w:r>
           <w:rPr>
-            <w:rStyle w:val="Link"/>
+            <w:rStyle w:val="Hyperlink"/>
             <w:rFonts w:eastAsiaTheme="majorEastAsia"/>
             <w:noProof/>
           </w:rPr>
@@ -522,7 +538,7 @@
         </w:r>
         <w:r>
           <w:rPr>
-            <w:rStyle w:val="Link"/>
+            <w:rStyle w:val="Hyperlink"/>
             <w:rFonts w:eastAsiaTheme="majorEastAsia"/>
             <w:noProof/>
           </w:rPr>
@@ -595,7 +611,7 @@
       <w:hyperlink w:anchor="_Toc431303170" w:history="1">
         <w:r>
           <w:rPr>
-            <w:rStyle w:val="Link"/>
+            <w:rStyle w:val="Hyperlink"/>
             <w:rFonts w:eastAsiaTheme="majorEastAsia"/>
             <w:noProof/>
           </w:rPr>
@@ -612,7 +628,7 @@
         </w:r>
         <w:r>
           <w:rPr>
-            <w:rStyle w:val="Link"/>
+            <w:rStyle w:val="Hyperlink"/>
             <w:rFonts w:eastAsiaTheme="majorEastAsia"/>
             <w:noProof/>
           </w:rPr>
@@ -685,7 +701,7 @@
       <w:hyperlink w:anchor="_Toc431303171" w:history="1">
         <w:r>
           <w:rPr>
-            <w:rStyle w:val="Link"/>
+            <w:rStyle w:val="Hyperlink"/>
             <w:rFonts w:eastAsiaTheme="majorEastAsia"/>
             <w:noProof/>
           </w:rPr>
@@ -702,7 +718,7 @@
         </w:r>
         <w:r>
           <w:rPr>
-            <w:rStyle w:val="Link"/>
+            <w:rStyle w:val="Hyperlink"/>
             <w:rFonts w:eastAsiaTheme="majorEastAsia"/>
             <w:noProof/>
           </w:rPr>
@@ -770,7 +786,7 @@
       <w:hyperlink w:anchor="_Toc431303172" w:history="1">
         <w:r>
           <w:rPr>
-            <w:rStyle w:val="Link"/>
+            <w:rStyle w:val="Hyperlink"/>
             <w:rFonts w:eastAsiaTheme="majorEastAsia"/>
             <w:noProof/>
           </w:rPr>
@@ -786,7 +802,7 @@
         </w:r>
         <w:r>
           <w:rPr>
-            <w:rStyle w:val="Link"/>
+            <w:rStyle w:val="Hyperlink"/>
             <w:rFonts w:eastAsiaTheme="majorEastAsia"/>
             <w:noProof/>
           </w:rPr>
@@ -859,7 +875,7 @@
       <w:hyperlink w:anchor="_Toc431303173" w:history="1">
         <w:r>
           <w:rPr>
-            <w:rStyle w:val="Link"/>
+            <w:rStyle w:val="Hyperlink"/>
             <w:rFonts w:eastAsiaTheme="majorEastAsia"/>
             <w:noProof/>
           </w:rPr>
@@ -876,7 +892,7 @@
         </w:r>
         <w:r>
           <w:rPr>
-            <w:rStyle w:val="Link"/>
+            <w:rStyle w:val="Hyperlink"/>
             <w:rFonts w:eastAsiaTheme="majorEastAsia"/>
             <w:noProof/>
           </w:rPr>
@@ -949,7 +965,7 @@
       <w:hyperlink w:anchor="_Toc431303174" w:history="1">
         <w:r>
           <w:rPr>
-            <w:rStyle w:val="Link"/>
+            <w:rStyle w:val="Hyperlink"/>
             <w:rFonts w:eastAsiaTheme="majorEastAsia"/>
             <w:noProof/>
           </w:rPr>
@@ -966,7 +982,7 @@
         </w:r>
         <w:r>
           <w:rPr>
-            <w:rStyle w:val="Link"/>
+            <w:rStyle w:val="Hyperlink"/>
             <w:rFonts w:eastAsiaTheme="majorEastAsia"/>
             <w:noProof/>
           </w:rPr>
@@ -1011,7 +1027,7 @@
             <w:noProof/>
             <w:webHidden/>
           </w:rPr>
-          <w:t>7</w:t>
+          <w:t>8</w:t>
         </w:r>
         <w:r>
           <w:rPr>
@@ -1039,7 +1055,7 @@
       <w:hyperlink w:anchor="_Toc431303175" w:history="1">
         <w:r>
           <w:rPr>
-            <w:rStyle w:val="Link"/>
+            <w:rStyle w:val="Hyperlink"/>
             <w:rFonts w:eastAsiaTheme="majorEastAsia"/>
             <w:noProof/>
           </w:rPr>
@@ -1056,7 +1072,7 @@
         </w:r>
         <w:r>
           <w:rPr>
-            <w:rStyle w:val="Link"/>
+            <w:rStyle w:val="Hyperlink"/>
             <w:rFonts w:eastAsiaTheme="majorEastAsia"/>
             <w:noProof/>
           </w:rPr>
@@ -1101,7 +1117,7 @@
             <w:noProof/>
             <w:webHidden/>
           </w:rPr>
-          <w:t>7</w:t>
+          <w:t>8</w:t>
         </w:r>
         <w:r>
           <w:rPr>
@@ -1130,7 +1146,7 @@
       <w:hyperlink w:anchor="_Toc431303176" w:history="1">
         <w:r>
           <w:rPr>
-            <w:rStyle w:val="Link"/>
+            <w:rStyle w:val="Hyperlink"/>
             <w:rFonts w:eastAsiaTheme="majorEastAsia"/>
             <w:noProof/>
           </w:rPr>
@@ -1148,7 +1164,7 @@
         </w:r>
         <w:r>
           <w:rPr>
-            <w:rStyle w:val="Link"/>
+            <w:rStyle w:val="Hyperlink"/>
             <w:rFonts w:eastAsiaTheme="majorEastAsia"/>
             <w:noProof/>
           </w:rPr>
@@ -1222,7 +1238,7 @@
       <w:hyperlink w:anchor="_Toc431303177" w:history="1">
         <w:r>
           <w:rPr>
-            <w:rStyle w:val="Link"/>
+            <w:rStyle w:val="Hyperlink"/>
             <w:rFonts w:eastAsiaTheme="majorEastAsia"/>
             <w:noProof/>
           </w:rPr>
@@ -1240,7 +1256,7 @@
         </w:r>
         <w:r>
           <w:rPr>
-            <w:rStyle w:val="Link"/>
+            <w:rStyle w:val="Hyperlink"/>
             <w:rFonts w:eastAsiaTheme="majorEastAsia"/>
             <w:noProof/>
           </w:rPr>
@@ -1313,7 +1329,7 @@
       <w:hyperlink w:anchor="_Toc431303178" w:history="1">
         <w:r>
           <w:rPr>
-            <w:rStyle w:val="Link"/>
+            <w:rStyle w:val="Hyperlink"/>
             <w:rFonts w:eastAsiaTheme="majorEastAsia"/>
             <w:noProof/>
           </w:rPr>
@@ -1330,7 +1346,7 @@
         </w:r>
         <w:r>
           <w:rPr>
-            <w:rStyle w:val="Link"/>
+            <w:rStyle w:val="Hyperlink"/>
             <w:rFonts w:eastAsiaTheme="majorEastAsia"/>
             <w:noProof/>
           </w:rPr>
@@ -1375,7 +1391,7 @@
             <w:noProof/>
             <w:webHidden/>
           </w:rPr>
-          <w:t>8</w:t>
+          <w:t>9</w:t>
         </w:r>
         <w:r>
           <w:rPr>
@@ -1404,7 +1420,7 @@
       <w:hyperlink w:anchor="_Toc431303179" w:history="1">
         <w:r>
           <w:rPr>
-            <w:rStyle w:val="Link"/>
+            <w:rStyle w:val="Hyperlink"/>
             <w:rFonts w:eastAsiaTheme="majorEastAsia"/>
             <w:noProof/>
           </w:rPr>
@@ -1422,7 +1438,7 @@
         </w:r>
         <w:r>
           <w:rPr>
-            <w:rStyle w:val="Link"/>
+            <w:rStyle w:val="Hyperlink"/>
             <w:rFonts w:eastAsiaTheme="majorEastAsia"/>
             <w:noProof/>
           </w:rPr>
@@ -1467,7 +1483,7 @@
             <w:noProof/>
             <w:webHidden/>
           </w:rPr>
-          <w:t>8</w:t>
+          <w:t>9</w:t>
         </w:r>
         <w:r>
           <w:rPr>
@@ -1496,7 +1512,7 @@
       <w:hyperlink w:anchor="_Toc431303180" w:history="1">
         <w:r>
           <w:rPr>
-            <w:rStyle w:val="Link"/>
+            <w:rStyle w:val="Hyperlink"/>
             <w:rFonts w:eastAsiaTheme="majorEastAsia"/>
             <w:noProof/>
           </w:rPr>
@@ -1514,7 +1530,7 @@
         </w:r>
         <w:r>
           <w:rPr>
-            <w:rStyle w:val="Link"/>
+            <w:rStyle w:val="Hyperlink"/>
             <w:rFonts w:eastAsiaTheme="majorEastAsia"/>
             <w:noProof/>
           </w:rPr>
@@ -1588,7 +1604,7 @@
       <w:hyperlink w:anchor="_Toc431303181" w:history="1">
         <w:r>
           <w:rPr>
-            <w:rStyle w:val="Link"/>
+            <w:rStyle w:val="Hyperlink"/>
             <w:rFonts w:eastAsiaTheme="majorEastAsia"/>
             <w:noProof/>
           </w:rPr>
@@ -1606,7 +1622,7 @@
         </w:r>
         <w:r>
           <w:rPr>
-            <w:rStyle w:val="Link"/>
+            <w:rStyle w:val="Hyperlink"/>
             <w:rFonts w:eastAsiaTheme="majorEastAsia"/>
             <w:noProof/>
           </w:rPr>
@@ -1679,7 +1695,7 @@
       <w:hyperlink w:anchor="_Toc431303182" w:history="1">
         <w:r>
           <w:rPr>
-            <w:rStyle w:val="Link"/>
+            <w:rStyle w:val="Hyperlink"/>
             <w:rFonts w:eastAsiaTheme="majorEastAsia"/>
             <w:noProof/>
           </w:rPr>
@@ -1696,7 +1712,7 @@
         </w:r>
         <w:r>
           <w:rPr>
-            <w:rStyle w:val="Link"/>
+            <w:rStyle w:val="Hyperlink"/>
             <w:rFonts w:eastAsiaTheme="majorEastAsia"/>
             <w:noProof/>
           </w:rPr>
@@ -1770,7 +1786,7 @@
       <w:hyperlink w:anchor="_Toc431303183" w:history="1">
         <w:r>
           <w:rPr>
-            <w:rStyle w:val="Link"/>
+            <w:rStyle w:val="Hyperlink"/>
             <w:rFonts w:eastAsiaTheme="majorEastAsia"/>
             <w:noProof/>
           </w:rPr>
@@ -1788,7 +1804,7 @@
         </w:r>
         <w:r>
           <w:rPr>
-            <w:rStyle w:val="Link"/>
+            <w:rStyle w:val="Hyperlink"/>
             <w:rFonts w:eastAsiaTheme="majorEastAsia"/>
             <w:noProof/>
           </w:rPr>
@@ -1862,7 +1878,7 @@
       <w:hyperlink w:anchor="_Toc431303184" w:history="1">
         <w:r>
           <w:rPr>
-            <w:rStyle w:val="Link"/>
+            <w:rStyle w:val="Hyperlink"/>
             <w:rFonts w:eastAsiaTheme="majorEastAsia"/>
             <w:noProof/>
           </w:rPr>
@@ -1880,7 +1896,7 @@
         </w:r>
         <w:r>
           <w:rPr>
-            <w:rStyle w:val="Link"/>
+            <w:rStyle w:val="Hyperlink"/>
             <w:rFonts w:eastAsiaTheme="majorEastAsia"/>
             <w:noProof/>
           </w:rPr>
@@ -1954,7 +1970,7 @@
       <w:hyperlink w:anchor="_Toc431303185" w:history="1">
         <w:r>
           <w:rPr>
-            <w:rStyle w:val="Link"/>
+            <w:rStyle w:val="Hyperlink"/>
             <w:rFonts w:eastAsiaTheme="majorEastAsia"/>
             <w:noProof/>
           </w:rPr>
@@ -1972,7 +1988,7 @@
         </w:r>
         <w:r>
           <w:rPr>
-            <w:rStyle w:val="Link"/>
+            <w:rStyle w:val="Hyperlink"/>
             <w:rFonts w:eastAsiaTheme="majorEastAsia"/>
             <w:noProof/>
           </w:rPr>
@@ -2045,7 +2061,7 @@
       <w:hyperlink w:anchor="_Toc431303186" w:history="1">
         <w:r>
           <w:rPr>
-            <w:rStyle w:val="Link"/>
+            <w:rStyle w:val="Hyperlink"/>
             <w:rFonts w:eastAsiaTheme="majorEastAsia"/>
             <w:noProof/>
           </w:rPr>
@@ -2062,7 +2078,7 @@
         </w:r>
         <w:r>
           <w:rPr>
-            <w:rStyle w:val="Link"/>
+            <w:rStyle w:val="Hyperlink"/>
             <w:rFonts w:eastAsiaTheme="majorEastAsia"/>
             <w:noProof/>
           </w:rPr>
@@ -2136,7 +2152,7 @@
       <w:hyperlink w:anchor="_Toc431303187" w:history="1">
         <w:r>
           <w:rPr>
-            <w:rStyle w:val="Link"/>
+            <w:rStyle w:val="Hyperlink"/>
             <w:rFonts w:eastAsiaTheme="majorEastAsia"/>
             <w:noProof/>
           </w:rPr>
@@ -2154,7 +2170,7 @@
         </w:r>
         <w:r>
           <w:rPr>
-            <w:rStyle w:val="Link"/>
+            <w:rStyle w:val="Hyperlink"/>
             <w:rFonts w:eastAsiaTheme="majorEastAsia"/>
             <w:noProof/>
           </w:rPr>
@@ -2228,7 +2244,7 @@
       <w:hyperlink w:anchor="_Toc431303188" w:history="1">
         <w:r>
           <w:rPr>
-            <w:rStyle w:val="Link"/>
+            <w:rStyle w:val="Hyperlink"/>
             <w:rFonts w:eastAsiaTheme="majorEastAsia"/>
             <w:noProof/>
           </w:rPr>
@@ -2246,7 +2262,7 @@
         </w:r>
         <w:r>
           <w:rPr>
-            <w:rStyle w:val="Link"/>
+            <w:rStyle w:val="Hyperlink"/>
             <w:rFonts w:eastAsiaTheme="majorEastAsia"/>
             <w:noProof/>
           </w:rPr>
@@ -2291,7 +2307,7 @@
             <w:noProof/>
             <w:webHidden/>
           </w:rPr>
-          <w:t>15</w:t>
+          <w:t>16</w:t>
         </w:r>
         <w:r>
           <w:rPr>
@@ -2320,7 +2336,7 @@
       <w:hyperlink w:anchor="_Toc431303189" w:history="1">
         <w:r>
           <w:rPr>
-            <w:rStyle w:val="Link"/>
+            <w:rStyle w:val="Hyperlink"/>
             <w:rFonts w:eastAsiaTheme="majorEastAsia"/>
             <w:noProof/>
           </w:rPr>
@@ -2338,7 +2354,7 @@
         </w:r>
         <w:r>
           <w:rPr>
-            <w:rStyle w:val="Link"/>
+            <w:rStyle w:val="Hyperlink"/>
             <w:rFonts w:eastAsiaTheme="majorEastAsia"/>
             <w:noProof/>
           </w:rPr>
@@ -2411,7 +2427,7 @@
       <w:hyperlink w:anchor="_Toc431303190" w:history="1">
         <w:r>
           <w:rPr>
-            <w:rStyle w:val="Link"/>
+            <w:rStyle w:val="Hyperlink"/>
             <w:rFonts w:eastAsiaTheme="majorEastAsia"/>
             <w:noProof/>
           </w:rPr>
@@ -2428,7 +2444,7 @@
         </w:r>
         <w:r>
           <w:rPr>
-            <w:rStyle w:val="Link"/>
+            <w:rStyle w:val="Hyperlink"/>
             <w:rFonts w:eastAsiaTheme="majorEastAsia"/>
             <w:noProof/>
           </w:rPr>
@@ -2473,7 +2489,7 @@
             <w:noProof/>
             <w:webHidden/>
           </w:rPr>
-          <w:t>16</w:t>
+          <w:t>17</w:t>
         </w:r>
         <w:r>
           <w:rPr>
@@ -2502,7 +2518,7 @@
       <w:hyperlink w:anchor="_Toc431303191" w:history="1">
         <w:r>
           <w:rPr>
-            <w:rStyle w:val="Link"/>
+            <w:rStyle w:val="Hyperlink"/>
             <w:rFonts w:eastAsiaTheme="majorEastAsia"/>
             <w:noProof/>
           </w:rPr>
@@ -2520,7 +2536,7 @@
         </w:r>
         <w:r>
           <w:rPr>
-            <w:rStyle w:val="Link"/>
+            <w:rStyle w:val="Hyperlink"/>
             <w:rFonts w:eastAsiaTheme="majorEastAsia"/>
             <w:noProof/>
           </w:rPr>
@@ -2594,7 +2610,7 @@
       <w:hyperlink w:anchor="_Toc431303192" w:history="1">
         <w:r>
           <w:rPr>
-            <w:rStyle w:val="Link"/>
+            <w:rStyle w:val="Hyperlink"/>
             <w:rFonts w:eastAsiaTheme="majorEastAsia"/>
             <w:noProof/>
           </w:rPr>
@@ -2612,7 +2628,7 @@
         </w:r>
         <w:r>
           <w:rPr>
-            <w:rStyle w:val="Link"/>
+            <w:rStyle w:val="Hyperlink"/>
             <w:rFonts w:eastAsiaTheme="majorEastAsia"/>
             <w:noProof/>
           </w:rPr>
@@ -2686,7 +2702,7 @@
       <w:hyperlink w:anchor="_Toc431303193" w:history="1">
         <w:r>
           <w:rPr>
-            <w:rStyle w:val="Link"/>
+            <w:rStyle w:val="Hyperlink"/>
             <w:rFonts w:eastAsiaTheme="majorEastAsia"/>
             <w:noProof/>
           </w:rPr>
@@ -2704,7 +2720,7 @@
         </w:r>
         <w:r>
           <w:rPr>
-            <w:rStyle w:val="Link"/>
+            <w:rStyle w:val="Hyperlink"/>
             <w:rFonts w:eastAsiaTheme="majorEastAsia"/>
             <w:noProof/>
           </w:rPr>
@@ -2777,7 +2793,7 @@
       <w:hyperlink w:anchor="_Toc431303194" w:history="1">
         <w:r>
           <w:rPr>
-            <w:rStyle w:val="Link"/>
+            <w:rStyle w:val="Hyperlink"/>
             <w:rFonts w:eastAsiaTheme="majorEastAsia"/>
             <w:noProof/>
           </w:rPr>
@@ -2794,7 +2810,7 @@
         </w:r>
         <w:r>
           <w:rPr>
-            <w:rStyle w:val="Link"/>
+            <w:rStyle w:val="Hyperlink"/>
             <w:rFonts w:eastAsiaTheme="majorEastAsia"/>
             <w:noProof/>
           </w:rPr>
@@ -2839,7 +2855,7 @@
             <w:noProof/>
             <w:webHidden/>
           </w:rPr>
-          <w:t>20</w:t>
+          <w:t>21</w:t>
         </w:r>
         <w:r>
           <w:rPr>
@@ -2868,7 +2884,7 @@
       <w:hyperlink w:anchor="_Toc431303195" w:history="1">
         <w:r>
           <w:rPr>
-            <w:rStyle w:val="Link"/>
+            <w:rStyle w:val="Hyperlink"/>
             <w:rFonts w:eastAsiaTheme="majorEastAsia"/>
             <w:noProof/>
           </w:rPr>
@@ -2886,7 +2902,7 @@
         </w:r>
         <w:r>
           <w:rPr>
-            <w:rStyle w:val="Link"/>
+            <w:rStyle w:val="Hyperlink"/>
             <w:rFonts w:eastAsiaTheme="majorEastAsia"/>
             <w:noProof/>
           </w:rPr>
@@ -2960,7 +2976,7 @@
       <w:hyperlink w:anchor="_Toc431303196" w:history="1">
         <w:r>
           <w:rPr>
-            <w:rStyle w:val="Link"/>
+            <w:rStyle w:val="Hyperlink"/>
             <w:rFonts w:eastAsiaTheme="majorEastAsia"/>
             <w:noProof/>
           </w:rPr>
@@ -2978,7 +2994,7 @@
         </w:r>
         <w:r>
           <w:rPr>
-            <w:rStyle w:val="Link"/>
+            <w:rStyle w:val="Hyperlink"/>
             <w:rFonts w:eastAsiaTheme="majorEastAsia"/>
             <w:noProof/>
           </w:rPr>
@@ -3051,7 +3067,7 @@
       <w:hyperlink w:anchor="_Toc431303197" w:history="1">
         <w:r>
           <w:rPr>
-            <w:rStyle w:val="Link"/>
+            <w:rStyle w:val="Hyperlink"/>
             <w:rFonts w:eastAsiaTheme="majorEastAsia"/>
             <w:noProof/>
           </w:rPr>
@@ -3068,7 +3084,7 @@
         </w:r>
         <w:r>
           <w:rPr>
-            <w:rStyle w:val="Link"/>
+            <w:rStyle w:val="Hyperlink"/>
             <w:rFonts w:eastAsiaTheme="majorEastAsia"/>
             <w:noProof/>
           </w:rPr>
@@ -3141,7 +3157,7 @@
       <w:hyperlink w:anchor="_Toc431303198" w:history="1">
         <w:r>
           <w:rPr>
-            <w:rStyle w:val="Link"/>
+            <w:rStyle w:val="Hyperlink"/>
             <w:rFonts w:eastAsiaTheme="majorEastAsia"/>
             <w:noProof/>
           </w:rPr>
@@ -3158,7 +3174,7 @@
         </w:r>
         <w:r>
           <w:rPr>
-            <w:rStyle w:val="Link"/>
+            <w:rStyle w:val="Hyperlink"/>
             <w:rFonts w:eastAsiaTheme="majorEastAsia"/>
             <w:noProof/>
           </w:rPr>
@@ -3231,7 +3247,7 @@
       <w:hyperlink w:anchor="_Toc431303199" w:history="1">
         <w:r>
           <w:rPr>
-            <w:rStyle w:val="Link"/>
+            <w:rStyle w:val="Hyperlink"/>
             <w:rFonts w:eastAsiaTheme="majorEastAsia"/>
             <w:noProof/>
           </w:rPr>
@@ -3248,7 +3264,7 @@
         </w:r>
         <w:r>
           <w:rPr>
-            <w:rStyle w:val="Link"/>
+            <w:rStyle w:val="Hyperlink"/>
             <w:rFonts w:eastAsiaTheme="majorEastAsia"/>
             <w:noProof/>
           </w:rPr>
@@ -3322,7 +3338,7 @@
       <w:hyperlink w:anchor="_Toc431303200" w:history="1">
         <w:r>
           <w:rPr>
-            <w:rStyle w:val="Link"/>
+            <w:rStyle w:val="Hyperlink"/>
             <w:rFonts w:eastAsiaTheme="majorEastAsia"/>
             <w:noProof/>
           </w:rPr>
@@ -3340,7 +3356,7 @@
         </w:r>
         <w:r>
           <w:rPr>
-            <w:rStyle w:val="Link"/>
+            <w:rStyle w:val="Hyperlink"/>
             <w:rFonts w:eastAsiaTheme="majorEastAsia"/>
             <w:noProof/>
           </w:rPr>
@@ -3414,7 +3430,7 @@
       <w:hyperlink w:anchor="_Toc431303201" w:history="1">
         <w:r>
           <w:rPr>
-            <w:rStyle w:val="Link"/>
+            <w:rStyle w:val="Hyperlink"/>
             <w:rFonts w:eastAsiaTheme="majorEastAsia"/>
             <w:noProof/>
           </w:rPr>
@@ -3432,7 +3448,7 @@
         </w:r>
         <w:r>
           <w:rPr>
-            <w:rStyle w:val="Link"/>
+            <w:rStyle w:val="Hyperlink"/>
             <w:rFonts w:eastAsiaTheme="majorEastAsia"/>
             <w:noProof/>
           </w:rPr>
@@ -3506,7 +3522,7 @@
       <w:hyperlink w:anchor="_Toc431303202" w:history="1">
         <w:r>
           <w:rPr>
-            <w:rStyle w:val="Link"/>
+            <w:rStyle w:val="Hyperlink"/>
             <w:rFonts w:eastAsiaTheme="majorEastAsia"/>
             <w:noProof/>
           </w:rPr>
@@ -3524,7 +3540,7 @@
         </w:r>
         <w:r>
           <w:rPr>
-            <w:rStyle w:val="Link"/>
+            <w:rStyle w:val="Hyperlink"/>
             <w:rFonts w:eastAsiaTheme="majorEastAsia"/>
             <w:noProof/>
           </w:rPr>
@@ -3598,7 +3614,7 @@
       <w:hyperlink w:anchor="_Toc431303203" w:history="1">
         <w:r>
           <w:rPr>
-            <w:rStyle w:val="Link"/>
+            <w:rStyle w:val="Hyperlink"/>
             <w:rFonts w:eastAsiaTheme="majorEastAsia"/>
             <w:noProof/>
           </w:rPr>
@@ -3616,7 +3632,7 @@
         </w:r>
         <w:r>
           <w:rPr>
-            <w:rStyle w:val="Link"/>
+            <w:rStyle w:val="Hyperlink"/>
             <w:rFonts w:eastAsiaTheme="majorEastAsia"/>
             <w:noProof/>
           </w:rPr>
@@ -3690,7 +3706,7 @@
       <w:hyperlink w:anchor="_Toc431303204" w:history="1">
         <w:r>
           <w:rPr>
-            <w:rStyle w:val="Link"/>
+            <w:rStyle w:val="Hyperlink"/>
             <w:rFonts w:eastAsiaTheme="majorEastAsia"/>
             <w:noProof/>
           </w:rPr>
@@ -3708,7 +3724,7 @@
         </w:r>
         <w:r>
           <w:rPr>
-            <w:rStyle w:val="Link"/>
+            <w:rStyle w:val="Hyperlink"/>
             <w:rFonts w:eastAsiaTheme="majorEastAsia"/>
             <w:noProof/>
           </w:rPr>
@@ -3782,7 +3798,7 @@
       <w:hyperlink w:anchor="_Toc431303205" w:history="1">
         <w:r>
           <w:rPr>
-            <w:rStyle w:val="Link"/>
+            <w:rStyle w:val="Hyperlink"/>
             <w:rFonts w:eastAsiaTheme="majorEastAsia"/>
             <w:noProof/>
           </w:rPr>
@@ -3800,7 +3816,7 @@
         </w:r>
         <w:r>
           <w:rPr>
-            <w:rStyle w:val="Link"/>
+            <w:rStyle w:val="Hyperlink"/>
             <w:rFonts w:eastAsiaTheme="majorEastAsia"/>
             <w:noProof/>
           </w:rPr>
@@ -3874,7 +3890,7 @@
       <w:hyperlink w:anchor="_Toc431303206" w:history="1">
         <w:r>
           <w:rPr>
-            <w:rStyle w:val="Link"/>
+            <w:rStyle w:val="Hyperlink"/>
             <w:rFonts w:eastAsiaTheme="majorEastAsia"/>
             <w:noProof/>
           </w:rPr>
@@ -3892,7 +3908,7 @@
         </w:r>
         <w:r>
           <w:rPr>
-            <w:rStyle w:val="Link"/>
+            <w:rStyle w:val="Hyperlink"/>
             <w:rFonts w:eastAsiaTheme="majorEastAsia"/>
             <w:noProof/>
           </w:rPr>
@@ -3966,7 +3982,7 @@
       <w:hyperlink w:anchor="_Toc431303207" w:history="1">
         <w:r>
           <w:rPr>
-            <w:rStyle w:val="Link"/>
+            <w:rStyle w:val="Hyperlink"/>
             <w:rFonts w:eastAsiaTheme="majorEastAsia"/>
             <w:noProof/>
           </w:rPr>
@@ -3984,7 +4000,7 @@
         </w:r>
         <w:r>
           <w:rPr>
-            <w:rStyle w:val="Link"/>
+            <w:rStyle w:val="Hyperlink"/>
             <w:rFonts w:eastAsiaTheme="majorEastAsia"/>
             <w:noProof/>
           </w:rPr>
@@ -4058,7 +4074,7 @@
       <w:hyperlink w:anchor="_Toc431303208" w:history="1">
         <w:r>
           <w:rPr>
-            <w:rStyle w:val="Link"/>
+            <w:rStyle w:val="Hyperlink"/>
             <w:rFonts w:eastAsiaTheme="majorEastAsia"/>
             <w:noProof/>
           </w:rPr>
@@ -4076,7 +4092,7 @@
         </w:r>
         <w:r>
           <w:rPr>
-            <w:rStyle w:val="Link"/>
+            <w:rStyle w:val="Hyperlink"/>
             <w:rFonts w:eastAsiaTheme="majorEastAsia"/>
             <w:noProof/>
           </w:rPr>
@@ -4150,7 +4166,7 @@
       <w:hyperlink w:anchor="_Toc431303209" w:history="1">
         <w:r>
           <w:rPr>
-            <w:rStyle w:val="Link"/>
+            <w:rStyle w:val="Hyperlink"/>
             <w:rFonts w:eastAsiaTheme="majorEastAsia"/>
             <w:noProof/>
           </w:rPr>
@@ -4168,7 +4184,7 @@
         </w:r>
         <w:r>
           <w:rPr>
-            <w:rStyle w:val="Link"/>
+            <w:rStyle w:val="Hyperlink"/>
             <w:rFonts w:eastAsiaTheme="majorEastAsia"/>
             <w:noProof/>
           </w:rPr>
@@ -4242,7 +4258,7 @@
       <w:hyperlink w:anchor="_Toc431303210" w:history="1">
         <w:r>
           <w:rPr>
-            <w:rStyle w:val="Link"/>
+            <w:rStyle w:val="Hyperlink"/>
             <w:rFonts w:eastAsiaTheme="majorEastAsia"/>
             <w:noProof/>
           </w:rPr>
@@ -4260,7 +4276,7 @@
         </w:r>
         <w:r>
           <w:rPr>
-            <w:rStyle w:val="Link"/>
+            <w:rStyle w:val="Hyperlink"/>
             <w:rFonts w:eastAsiaTheme="majorEastAsia"/>
             <w:noProof/>
           </w:rPr>
@@ -4334,7 +4350,7 @@
       <w:hyperlink w:anchor="_Toc431303211" w:history="1">
         <w:r>
           <w:rPr>
-            <w:rStyle w:val="Link"/>
+            <w:rStyle w:val="Hyperlink"/>
             <w:rFonts w:eastAsiaTheme="majorEastAsia"/>
             <w:noProof/>
           </w:rPr>
@@ -4352,7 +4368,7 @@
         </w:r>
         <w:r>
           <w:rPr>
-            <w:rStyle w:val="Link"/>
+            <w:rStyle w:val="Hyperlink"/>
             <w:rFonts w:eastAsiaTheme="majorEastAsia"/>
             <w:noProof/>
           </w:rPr>
@@ -4426,7 +4442,7 @@
       <w:hyperlink w:anchor="_Toc431303212" w:history="1">
         <w:r>
           <w:rPr>
-            <w:rStyle w:val="Link"/>
+            <w:rStyle w:val="Hyperlink"/>
             <w:rFonts w:eastAsiaTheme="majorEastAsia"/>
             <w:noProof/>
           </w:rPr>
@@ -4444,7 +4460,7 @@
         </w:r>
         <w:r>
           <w:rPr>
-            <w:rStyle w:val="Link"/>
+            <w:rStyle w:val="Hyperlink"/>
             <w:rFonts w:eastAsiaTheme="majorEastAsia"/>
             <w:noProof/>
           </w:rPr>
@@ -4517,7 +4533,7 @@
       <w:hyperlink w:anchor="_Toc431303213" w:history="1">
         <w:r>
           <w:rPr>
-            <w:rStyle w:val="Link"/>
+            <w:rStyle w:val="Hyperlink"/>
             <w:rFonts w:eastAsiaTheme="majorEastAsia"/>
             <w:noProof/>
           </w:rPr>
@@ -4534,7 +4550,7 @@
         </w:r>
         <w:r>
           <w:rPr>
-            <w:rStyle w:val="Link"/>
+            <w:rStyle w:val="Hyperlink"/>
             <w:rFonts w:eastAsiaTheme="majorEastAsia"/>
             <w:noProof/>
           </w:rPr>
@@ -4607,7 +4623,7 @@
       <w:hyperlink w:anchor="_Toc431303214" w:history="1">
         <w:r>
           <w:rPr>
-            <w:rStyle w:val="Link"/>
+            <w:rStyle w:val="Hyperlink"/>
             <w:rFonts w:eastAsiaTheme="majorEastAsia"/>
             <w:noProof/>
           </w:rPr>
@@ -4624,7 +4640,7 @@
         </w:r>
         <w:r>
           <w:rPr>
-            <w:rStyle w:val="Link"/>
+            <w:rStyle w:val="Hyperlink"/>
             <w:rFonts w:eastAsiaTheme="majorEastAsia"/>
             <w:noProof/>
           </w:rPr>
@@ -4697,7 +4713,7 @@
       <w:hyperlink w:anchor="_Toc431303215" w:history="1">
         <w:r>
           <w:rPr>
-            <w:rStyle w:val="Link"/>
+            <w:rStyle w:val="Hyperlink"/>
             <w:rFonts w:eastAsiaTheme="majorEastAsia"/>
             <w:noProof/>
           </w:rPr>
@@ -4714,7 +4730,7 @@
         </w:r>
         <w:r>
           <w:rPr>
-            <w:rStyle w:val="Link"/>
+            <w:rStyle w:val="Hyperlink"/>
             <w:rFonts w:eastAsiaTheme="majorEastAsia"/>
             <w:noProof/>
           </w:rPr>
@@ -4759,7 +4775,7 @@
             <w:noProof/>
             <w:webHidden/>
           </w:rPr>
-          <w:t>31</w:t>
+          <w:t>33</w:t>
         </w:r>
         <w:r>
           <w:rPr>
@@ -4787,7 +4803,7 @@
       <w:hyperlink w:anchor="_Toc431303216" w:history="1">
         <w:r>
           <w:rPr>
-            <w:rStyle w:val="Link"/>
+            <w:rStyle w:val="Hyperlink"/>
             <w:rFonts w:eastAsiaTheme="majorEastAsia"/>
             <w:noProof/>
           </w:rPr>
@@ -4804,7 +4820,7 @@
         </w:r>
         <w:r>
           <w:rPr>
-            <w:rStyle w:val="Link"/>
+            <w:rStyle w:val="Hyperlink"/>
             <w:rFonts w:eastAsiaTheme="majorEastAsia"/>
             <w:noProof/>
           </w:rPr>
@@ -4849,7 +4865,7 @@
             <w:noProof/>
             <w:webHidden/>
           </w:rPr>
-          <w:t>31</w:t>
+          <w:t>33</w:t>
         </w:r>
         <w:r>
           <w:rPr>
@@ -4877,7 +4893,7 @@
       <w:hyperlink w:anchor="_Toc431303217" w:history="1">
         <w:r>
           <w:rPr>
-            <w:rStyle w:val="Link"/>
+            <w:rStyle w:val="Hyperlink"/>
             <w:rFonts w:eastAsiaTheme="majorEastAsia"/>
             <w:noProof/>
           </w:rPr>
@@ -4894,7 +4910,7 @@
         </w:r>
         <w:r>
           <w:rPr>
-            <w:rStyle w:val="Link"/>
+            <w:rStyle w:val="Hyperlink"/>
             <w:rFonts w:eastAsiaTheme="majorEastAsia"/>
             <w:noProof/>
           </w:rPr>
@@ -4939,7 +4955,7 @@
             <w:noProof/>
             <w:webHidden/>
           </w:rPr>
-          <w:t>31</w:t>
+          <w:t>33</w:t>
         </w:r>
         <w:r>
           <w:rPr>
@@ -4967,7 +4983,7 @@
       <w:hyperlink w:anchor="_Toc431303218" w:history="1">
         <w:r>
           <w:rPr>
-            <w:rStyle w:val="Link"/>
+            <w:rStyle w:val="Hyperlink"/>
             <w:rFonts w:eastAsiaTheme="majorEastAsia"/>
             <w:noProof/>
           </w:rPr>
@@ -4984,7 +5000,7 @@
         </w:r>
         <w:r>
           <w:rPr>
-            <w:rStyle w:val="Link"/>
+            <w:rStyle w:val="Hyperlink"/>
             <w:rFonts w:eastAsiaTheme="majorEastAsia"/>
             <w:noProof/>
           </w:rPr>
@@ -5029,7 +5045,7 @@
             <w:noProof/>
             <w:webHidden/>
           </w:rPr>
-          <w:t>31</w:t>
+          <w:t>33</w:t>
         </w:r>
         <w:r>
           <w:rPr>
@@ -5057,7 +5073,7 @@
       <w:hyperlink w:anchor="_Toc431303219" w:history="1">
         <w:r>
           <w:rPr>
-            <w:rStyle w:val="Link"/>
+            <w:rStyle w:val="Hyperlink"/>
             <w:rFonts w:eastAsiaTheme="majorEastAsia"/>
             <w:noProof/>
           </w:rPr>
@@ -5074,7 +5090,7 @@
         </w:r>
         <w:r>
           <w:rPr>
-            <w:rStyle w:val="Link"/>
+            <w:rStyle w:val="Hyperlink"/>
             <w:rFonts w:eastAsiaTheme="majorEastAsia"/>
             <w:noProof/>
           </w:rPr>
@@ -5119,7 +5135,7 @@
             <w:noProof/>
             <w:webHidden/>
           </w:rPr>
-          <w:t>31</w:t>
+          <w:t>33</w:t>
         </w:r>
         <w:r>
           <w:rPr>
@@ -5147,7 +5163,7 @@
       <w:hyperlink w:anchor="_Toc431303220" w:history="1">
         <w:r>
           <w:rPr>
-            <w:rStyle w:val="Link"/>
+            <w:rStyle w:val="Hyperlink"/>
             <w:rFonts w:eastAsiaTheme="majorEastAsia"/>
             <w:noProof/>
           </w:rPr>
@@ -5164,7 +5180,7 @@
         </w:r>
         <w:r>
           <w:rPr>
-            <w:rStyle w:val="Link"/>
+            <w:rStyle w:val="Hyperlink"/>
             <w:rFonts w:eastAsiaTheme="majorEastAsia"/>
             <w:noProof/>
           </w:rPr>
@@ -5209,7 +5225,7 @@
             <w:noProof/>
             <w:webHidden/>
           </w:rPr>
-          <w:t>31</w:t>
+          <w:t>33</w:t>
         </w:r>
         <w:r>
           <w:rPr>
@@ -5237,7 +5253,7 @@
       <w:hyperlink w:anchor="_Toc431303221" w:history="1">
         <w:r>
           <w:rPr>
-            <w:rStyle w:val="Link"/>
+            <w:rStyle w:val="Hyperlink"/>
             <w:rFonts w:eastAsiaTheme="majorEastAsia"/>
             <w:noProof/>
           </w:rPr>
@@ -5254,7 +5270,7 @@
         </w:r>
         <w:r>
           <w:rPr>
-            <w:rStyle w:val="Link"/>
+            <w:rStyle w:val="Hyperlink"/>
             <w:rFonts w:eastAsiaTheme="majorEastAsia"/>
             <w:noProof/>
           </w:rPr>
@@ -5299,7 +5315,7 @@
             <w:noProof/>
             <w:webHidden/>
           </w:rPr>
-          <w:t>31</w:t>
+          <w:t>33</w:t>
         </w:r>
         <w:r>
           <w:rPr>
@@ -5327,7 +5343,7 @@
       <w:hyperlink w:anchor="_Toc431303222" w:history="1">
         <w:r>
           <w:rPr>
-            <w:rStyle w:val="Link"/>
+            <w:rStyle w:val="Hyperlink"/>
             <w:rFonts w:eastAsiaTheme="majorEastAsia"/>
             <w:noProof/>
           </w:rPr>
@@ -5344,7 +5360,7 @@
         </w:r>
         <w:r>
           <w:rPr>
-            <w:rStyle w:val="Link"/>
+            <w:rStyle w:val="Hyperlink"/>
             <w:rFonts w:eastAsiaTheme="majorEastAsia"/>
             <w:noProof/>
           </w:rPr>
@@ -5389,7 +5405,7 @@
             <w:noProof/>
             <w:webHidden/>
           </w:rPr>
-          <w:t>31</w:t>
+          <w:t>33</w:t>
         </w:r>
         <w:r>
           <w:rPr>
@@ -5418,7 +5434,7 @@
       <w:hyperlink w:anchor="_Toc431303223" w:history="1">
         <w:r>
           <w:rPr>
-            <w:rStyle w:val="Link"/>
+            <w:rStyle w:val="Hyperlink"/>
             <w:rFonts w:eastAsiaTheme="majorEastAsia"/>
             <w:noProof/>
           </w:rPr>
@@ -5436,7 +5452,7 @@
         </w:r>
         <w:r>
           <w:rPr>
-            <w:rStyle w:val="Link"/>
+            <w:rStyle w:val="Hyperlink"/>
             <w:rFonts w:eastAsiaTheme="majorEastAsia"/>
             <w:noProof/>
           </w:rPr>
@@ -5481,7 +5497,7 @@
             <w:noProof/>
             <w:webHidden/>
           </w:rPr>
-          <w:t>31</w:t>
+          <w:t>33</w:t>
         </w:r>
         <w:r>
           <w:rPr>
@@ -5510,7 +5526,7 @@
       <w:hyperlink w:anchor="_Toc431303224" w:history="1">
         <w:r>
           <w:rPr>
-            <w:rStyle w:val="Link"/>
+            <w:rStyle w:val="Hyperlink"/>
             <w:rFonts w:eastAsiaTheme="majorEastAsia"/>
             <w:noProof/>
           </w:rPr>
@@ -5528,7 +5544,7 @@
         </w:r>
         <w:r>
           <w:rPr>
-            <w:rStyle w:val="Link"/>
+            <w:rStyle w:val="Hyperlink"/>
             <w:rFonts w:eastAsiaTheme="majorEastAsia"/>
             <w:noProof/>
           </w:rPr>
@@ -5573,7 +5589,7 @@
             <w:noProof/>
             <w:webHidden/>
           </w:rPr>
-          <w:t>32</w:t>
+          <w:t>33</w:t>
         </w:r>
         <w:r>
           <w:rPr>
@@ -5602,7 +5618,7 @@
       <w:hyperlink w:anchor="_Toc431303225" w:history="1">
         <w:r>
           <w:rPr>
-            <w:rStyle w:val="Link"/>
+            <w:rStyle w:val="Hyperlink"/>
             <w:rFonts w:eastAsiaTheme="majorEastAsia"/>
             <w:noProof/>
           </w:rPr>
@@ -5620,7 +5636,7 @@
         </w:r>
         <w:r>
           <w:rPr>
-            <w:rStyle w:val="Link"/>
+            <w:rStyle w:val="Hyperlink"/>
             <w:rFonts w:eastAsiaTheme="majorEastAsia"/>
             <w:noProof/>
           </w:rPr>
@@ -5665,7 +5681,7 @@
             <w:noProof/>
             <w:webHidden/>
           </w:rPr>
-          <w:t>32</w:t>
+          <w:t>33</w:t>
         </w:r>
         <w:r>
           <w:rPr>
@@ -5693,7 +5709,7 @@
       <w:hyperlink w:anchor="_Toc431303226" w:history="1">
         <w:r>
           <w:rPr>
-            <w:rStyle w:val="Link"/>
+            <w:rStyle w:val="Hyperlink"/>
             <w:rFonts w:eastAsiaTheme="majorEastAsia"/>
             <w:noProof/>
           </w:rPr>
@@ -5710,7 +5726,7 @@
         </w:r>
         <w:r>
           <w:rPr>
-            <w:rStyle w:val="Link"/>
+            <w:rStyle w:val="Hyperlink"/>
             <w:rFonts w:eastAsiaTheme="majorEastAsia"/>
             <w:noProof/>
           </w:rPr>
@@ -5755,7 +5771,7 @@
             <w:noProof/>
             <w:webHidden/>
           </w:rPr>
-          <w:t>32</w:t>
+          <w:t>33</w:t>
         </w:r>
         <w:r>
           <w:rPr>
@@ -5778,7 +5794,7 @@
       <w:hyperlink w:anchor="_Toc431303227" w:history="1">
         <w:r>
           <w:rPr>
-            <w:rStyle w:val="Link"/>
+            <w:rStyle w:val="Hyperlink"/>
             <w:rFonts w:eastAsiaTheme="majorEastAsia"/>
             <w:noProof/>
           </w:rPr>
@@ -5794,7 +5810,7 @@
         </w:r>
         <w:r>
           <w:rPr>
-            <w:rStyle w:val="Link"/>
+            <w:rStyle w:val="Hyperlink"/>
             <w:rFonts w:eastAsiaTheme="majorEastAsia"/>
             <w:noProof/>
           </w:rPr>
@@ -5839,7 +5855,7 @@
             <w:noProof/>
             <w:webHidden/>
           </w:rPr>
-          <w:t>32</w:t>
+          <w:t>33</w:t>
         </w:r>
         <w:r>
           <w:rPr>
@@ -5887,8 +5903,6 @@
         <w:t>Abbildungen</w:t>
       </w:r>
     </w:p>
-    <w:bookmarkStart w:id="0" w:name="_GoBack"/>
-    <w:bookmarkEnd w:id="0"/>
     <w:p>
       <w:pPr>
         <w:pStyle w:val="Abbildungsverzeichnis"/>
@@ -5914,7 +5928,7 @@
       <w:hyperlink w:anchor="_Toc431303228" w:history="1">
         <w:r>
           <w:rPr>
-            <w:rStyle w:val="Link"/>
+            <w:rStyle w:val="Hyperlink"/>
             <w:noProof/>
           </w:rPr>
           <w:t>Abbildung 1 Beispiel Begriffe Navigation</w:t>
@@ -5985,7 +5999,7 @@
       <w:hyperlink w:anchor="_Toc431303229" w:history="1">
         <w:r>
           <w:rPr>
-            <w:rStyle w:val="Link"/>
+            <w:rStyle w:val="Hyperlink"/>
             <w:noProof/>
           </w:rPr>
           <w:t>Abbildung 2 Imperia GUI (Ausschnitt)</w:t>
@@ -6081,7 +6095,7 @@
       <w:hyperlink w:anchor="_Toc431295463" w:history="1">
         <w:r>
           <w:rPr>
-            <w:rStyle w:val="Link"/>
+            <w:rStyle w:val="Hyperlink"/>
             <w:noProof/>
           </w:rPr>
           <w:t>Tabelle 1 Fehler Probanden Original und Redesign</w:t>
@@ -6125,7 +6139,7 @@
             <w:noProof/>
             <w:webHidden/>
           </w:rPr>
-          <w:t>31</w:t>
+          <w:t>33</w:t>
         </w:r>
         <w:r>
           <w:rPr>
@@ -6187,7 +6201,15 @@
     </w:p>
     <w:p>
       <w:r>
-        <w:t>Da es für die Webseite keine zentrale Administrationsstelle, sondern viele verschiedene Mitarbeiter des Rechenzentrums unabhänig voneinander Inhalt einspeisen, ist sie im Laufe der Zeit unkontrollierbar und ohne ein entscheidendes Kernkonzept gewachsen und Inhalte und Strukturen "auseinandergelaufen". Ebenso prüft keine zentrale Instanz die Webseite auf veraltete oder redundante Informationen. Diese Mängel führen zu einem Verlust an Übersichtlichkeit, fehlender Orientierung an den Wünschen und Bedürfnissen der Nutzer und steigender Unzufriedenheit von Besuchern. Da jedoch das Rechenzentrum einen zentralen und einmaligen Dienstleister an der Universität darstellt, muss die Webseite solchen Ansprüchen genügen.</w:t>
+        <w:t xml:space="preserve">Da es für die Webseite keine zentrale Administrationsstelle, sondern viele verschiedene Mitarbeiter des Rechenzentrums </w:t>
+      </w:r>
+      <w:proofErr w:type="spellStart"/>
+      <w:r>
+        <w:t>unabhänig</w:t>
+      </w:r>
+      <w:proofErr w:type="spellEnd"/>
+      <w:r>
+        <w:t xml:space="preserve"> voneinander Inhalt einspeisen, ist sie im Laufe der Zeit unkontrollierbar und ohne ein entscheidendes Kernkonzept gewachsen und Inhalte und Strukturen "auseinandergelaufen". Ebenso prüft keine zentrale Instanz die Webseite auf veraltete oder redundante Informationen. Diese Mängel führen zu einem Verlust an Übersichtlichkeit, fehlender Orientierung an den Wünschen und Bedürfnissen der Nutzer und steigender Unzufriedenheit von Besuchern. Da jedoch das Rechenzentrum einen zentralen und einmaligen Dienstleister an der Universität darstellt, muss die Webseite solchen Ansprüchen genügen.</w:t>
       </w:r>
     </w:p>
     <w:p>
@@ -6210,7 +6232,15 @@
     </w:p>
     <w:p>
       <w:r>
-        <w:t xml:space="preserve">Die Webseite des Rechenzentrums bietet Informationen und Zugang zu allen seinen Leistungen - "allen Belangen der Informations- und Kommunikationstechnik (IuK)" der </w:t>
+        <w:t>Die Webseite des Rechenzentrums bietet Informationen und Zugang zu allen seinen Leistungen - "allen Belangen der Informations- und Kommunikationstechnik (</w:t>
+      </w:r>
+      <w:proofErr w:type="spellStart"/>
+      <w:r>
+        <w:t>IuK</w:t>
+      </w:r>
+      <w:proofErr w:type="spellEnd"/>
+      <w:r>
+        <w:t xml:space="preserve">)" der </w:t>
       </w:r>
       <w:r>
         <w:lastRenderedPageBreak/>
@@ -6275,7 +6305,15 @@
     </w:p>
     <w:p>
       <w:r>
-        <w:t>Ziel des Projekts ist es, die Webseite des Rechenzentrums strukturell neu zu gestalten. Im Gegensatz zur bisherigen Seite, soll hierbei die neue Version mehr Wert auf eine nutzerorientierte Gestaltung (User Centered Design) legen.</w:t>
+        <w:t xml:space="preserve">Ziel des Projekts ist es, die Webseite des Rechenzentrums strukturell neu zu gestalten. Im Gegensatz zur bisherigen Seite, soll hierbei die neue Version mehr Wert auf eine nutzerorientierte Gestaltung (User </w:t>
+      </w:r>
+      <w:proofErr w:type="spellStart"/>
+      <w:r>
+        <w:t>Centered</w:t>
+      </w:r>
+      <w:proofErr w:type="spellEnd"/>
+      <w:r>
+        <w:t xml:space="preserve"> Design) legen.</w:t>
       </w:r>
     </w:p>
     <w:p>
@@ -6408,7 +6446,15 @@
     </w:p>
     <w:p>
       <w:r>
-        <w:t xml:space="preserve">Der finale Projektplan ist als "Projektplan Relaunch RZ-Webseite.mpp" im Abgabeordner zu finden. </w:t>
+        <w:t>Der finale Projektplan ist als "Projektplan Relaunch RZ-</w:t>
+      </w:r>
+      <w:proofErr w:type="spellStart"/>
+      <w:r>
+        <w:t>Webseite.mpp</w:t>
+      </w:r>
+      <w:proofErr w:type="spellEnd"/>
+      <w:r>
+        <w:t xml:space="preserve">" im Abgabeordner zu finden. </w:t>
       </w:r>
     </w:p>
     <w:p>
@@ -6422,6 +6468,7 @@
       </w:pPr>
       <w:bookmarkStart w:id="8" w:name="_Toc431303174"/>
       <w:r>
+        <w:lastRenderedPageBreak/>
         <w:t>Anforderungsanalyse</w:t>
       </w:r>
       <w:bookmarkEnd w:id="8"/>
@@ -6438,11 +6485,7 @@
     </w:p>
     <w:p>
       <w:r>
-        <w:t xml:space="preserve">In einem ersten Schritt wird erkannt, dass die Struktur der Webseite des Rechenzentrums der Universität Regensburg sowohl breit, als auch tief angelegt ist. Identische Informationen finden sich dabei an verschiedenen Stellen auf der Seite, was zu Verwirrung </w:t>
-      </w:r>
-      <w:r>
-        <w:lastRenderedPageBreak/>
-        <w:t>bei der Benutzung führt. Ebenso ist die Navigationsstruktur eher breit (durch "nur" drei Menüebenen), jedoch hinterlassen externe Verlinkungen und Tabs auf einzelnen Seiten den Eindruck einer tiefen Struktur. Dies führ</w:t>
+        <w:t>In einem ersten Schritt wird erkannt, dass die Struktur der Webseite des Rechenzentrums der Universität Regensburg sowohl breit, als auch tief angelegt ist. Identische Informationen finden sich dabei an verschiedenen Stellen auf der Seite, was zu Verwirrung bei der Benutzung führt. Ebenso ist die Navigationsstruktur eher breit (durch "nur" drei Menüebenen), jedoch hinterlassen externe Verlinkungen und Tabs auf einzelnen Seiten den Eindruck einer tiefen Struktur. Dies führ</w:t>
       </w:r>
     </w:p>
     <w:p/>
@@ -6502,7 +6545,39 @@
     </w:p>
     <w:p>
       <w:r>
-        <w:t>International werden die University of Cambridge, University of Oxford und die Université Paris-Sorbonne untersucht. Die Rechenzentrumsseite der Pariser Universität kann leider nicht gefunden werden, stattdessen wird die Harvard University analysiert. Von diesen Seiten besitzen zwei eine breit</w:t>
+        <w:t xml:space="preserve">International werden die University </w:t>
+      </w:r>
+      <w:proofErr w:type="spellStart"/>
+      <w:r>
+        <w:t>of</w:t>
+      </w:r>
+      <w:proofErr w:type="spellEnd"/>
+      <w:r>
+        <w:t xml:space="preserve"> Cambridge, University </w:t>
+      </w:r>
+      <w:proofErr w:type="spellStart"/>
+      <w:r>
+        <w:t>of</w:t>
+      </w:r>
+      <w:proofErr w:type="spellEnd"/>
+      <w:r>
+        <w:t xml:space="preserve"> Oxford und die </w:t>
+      </w:r>
+      <w:proofErr w:type="spellStart"/>
+      <w:r>
+        <w:t>Université</w:t>
+      </w:r>
+      <w:proofErr w:type="spellEnd"/>
+      <w:r>
+        <w:t xml:space="preserve"> Paris-</w:t>
+      </w:r>
+      <w:proofErr w:type="spellStart"/>
+      <w:r>
+        <w:t>Sorbonne</w:t>
+      </w:r>
+      <w:proofErr w:type="spellEnd"/>
+      <w:r>
+        <w:t xml:space="preserve"> untersucht. Die Rechenzentrumsseite der Pariser Universität kann leider nicht gefunden werden, stattdessen wird die Harvard University analysiert. Von diesen Seiten besitzen zwei eine breit</w:t>
       </w:r>
       <w:r>
         <w:t xml:space="preserve">e (Oxford und Harvard) und eine </w:t>
@@ -6517,6 +6592,7 @@
       </w:pPr>
       <w:bookmarkStart w:id="12" w:name="_Toc431303178"/>
       <w:r>
+        <w:lastRenderedPageBreak/>
         <w:t>Content Analyse</w:t>
       </w:r>
       <w:bookmarkEnd w:id="12"/>
@@ -6525,6 +6601,11 @@
       </w:r>
     </w:p>
     <w:p>
+      <w:r>
+        <w:t>Damit eine Klassifikation und Weiterverarbeitung der Information der ursprünglichen Webseite des Rechenzentrums erfolgen konnte muss zuerst eine Content-Analyse erfolgen. Mit dieser Methode werden alle Inhalte der Seite erfasst und in eine übersichtliche Form gebracht.</w:t>
+      </w:r>
+    </w:p>
+    <w:p>
       <w:pPr>
         <w:pStyle w:val="berschrift4"/>
       </w:pPr>
@@ -6536,35 +6617,42 @@
     </w:p>
     <w:p>
       <w:r>
-        <w:t xml:space="preserve">Unter dem Begriff Content Analyse können zahlreiche Methoden der Geisteswissenschaft sowie der Informationstechnologie zur Erfassung von praktischer Information zusammengefasst werden. In diesem Projekt soll sie einen Ansatz liefern, die vorhandene Information, welche sich auf der Rechenzentrums-Webseite befindet, in eine sinnvolle </w:t>
+        <w:t xml:space="preserve">Unter dem Begriff Content Analyse können zahlreiche Methoden der Geisteswissenschaft sowie der Informationstechnologie zur Erfassung von praktischer Information zusammengefasst werden. In diesem Projekt soll sie einen Ansatz liefern, die vorhandene Information, welche sich auf der Rechenzentrums-Webseite befindet, in eine sinnvolle und übersichtliche Struktur zu überführen. Die Ergebnisse der Content Analyse sollen eine Möglichkeit schaffen, vorhandene Inhalte einfach und schnell miteinander abzugleichen, um enthaltene Redundanzen und wenig genutzte Themenbereiche sinnvoll zu bearbeiten. Des Weiteren soll sie als Entscheidungshilfe zur Priorisierung bei strittigen Entscheidungen bezüglich des Inhalts dienen. </w:t>
+      </w:r>
+    </w:p>
+    <w:p>
+      <w:pPr>
+        <w:pStyle w:val="berschrift4"/>
+      </w:pPr>
+      <w:bookmarkStart w:id="14" w:name="_Toc431303180"/>
+      <w:r>
+        <w:t>Durchführung</w:t>
+      </w:r>
+      <w:bookmarkEnd w:id="14"/>
+    </w:p>
+    <w:p>
+      <w:r>
+        <w:t>Bereits während des ersten Stakeholder-Treffens wird deutlich, dass das Rechenzentrum keine aktuelle Auflistung der verwendeten Inhalte besitzt. So muss zu der eigentlichen Bewertung der Inhalte eine Übersicht der einzelnen Unterseiten erstellt werden, welche den eigentlichen Aufbau der Webseite darstellt. Zu Beginn werden als Unterstützung des Analyseprozesses Sitemaps mit automatisierten Tools erstellt. Ein Sitemap ist eine Form der hierarchischen Darstellung einer Webseite inklusive aller untergeordneten Einzeldokumente. Alle verwendeten Angebote zur Erstellung von Sitemaps sind entweder kostenfreie oder zeitlich und funktional begrenzte Dienste. Es stellt sich schnell heraus, dass diese für die umfangreiche Content Analyse ungeeignet sind. Meist sind Komplikationen mit den automatisch erstellten Dateien dafür verantwortlich, dass die Ergebnisse unzureichend sind. Eine händische Anpassung der Dateien stellt sich als viel zu aufwendig dar. Auch der Zugriff und die Bearbeitungsmöglichkeit der erfassten Daten ist eingeschränkt oder schlichtweg unmöglich. Somit muss der Ansatz einer automatisierten Erfassung der Seitenstruktur und das nachträgliche Erfassen von inhaltlicher In</w:t>
       </w:r>
       <w:r>
         <w:lastRenderedPageBreak/>
-        <w:t xml:space="preserve">und übersichtliche Struktur zu überführen. Die Ergebnisse der Content Analyse sollen eine Möglichkeit schaffen, vorhandene Inhalte einfach und schnell miteinander abzugleichen, um enthaltene Redundanzen und wenig genutzte Themenbereiche sinnvoll zu bearbeiten. Des Weiteren soll sie als Entscheidungshilfe zur Priorisierung bei strittigen Entscheidungen bezüglich des Inhalts dienen. </w:t>
+        <w:t xml:space="preserve">formation wieder verworfen werden - stattdessen muss eine manuelle Zusammenstellung der Inhalte erfolgen. Dies erfordert, dass jede Unterseite der Webseite gesichtet und zudem ihr textueller Inhalt kurz beschrieben wird. Am Ende werden die gesammelten Daten in einem Spreadsheet gesammelt, um schnell und einfach die gesamte Navigationsstruktur in Kombination mit den Inhalten überblicken zu können. Das erstellte Dokument dient als Ausgangspunkt für mehrere andere Methoden zur Anforderungsanalyse. So kann zum Beispiel auf der Struktur der Content Analyse die </w:t>
+      </w:r>
+      <w:proofErr w:type="spellStart"/>
+      <w:r>
+        <w:t>Piwik</w:t>
+      </w:r>
+      <w:proofErr w:type="spellEnd"/>
+      <w:r>
+        <w:t xml:space="preserve"> Analyse gestartet werden und Zugriffszahlen auf Unterseiten gleich auf die Struktur der Webseite abgebildet werden.</w:t>
       </w:r>
     </w:p>
     <w:p>
       <w:pPr>
         <w:pStyle w:val="berschrift4"/>
       </w:pPr>
-      <w:bookmarkStart w:id="14" w:name="_Toc431303180"/>
-      <w:r>
-        <w:t>Durchführung</w:t>
-      </w:r>
-      <w:bookmarkEnd w:id="14"/>
-    </w:p>
-    <w:p>
-      <w:r>
-        <w:t>Bereits während des ersten Stakeholder-Treffens wird deutlich, dass das Rechenzentrum keine aktuelle Auflistung der verwendeten Inhalte besitzt. So muss zu der eigentlichen Bewertung der Inhalte eine Übersicht der einzelnen Unterseiten erstellt werden, welche den eigentlichen Aufbau der Webseite darstellt. Zu Beginn werden als Unterstützung des Analyseprozesses Sitemaps mit automatisierten Tools erstellt. Ein Sitemap ist eine Form der hierarchischen Darstellung einer Webseite inklusive aller untergeordneten Einzeldokumente. Alle verwendeten Angebote zur Erstellung von Sitemaps sind entweder kostenfreie oder zeitlich und funktional begrenzte Dienste. Es stellt sich schnell heraus, dass diese für die umfangreiche Content Analyse ungeeignet sind. Meist sind Komplikationen mit den automatisch erstellten Dateien dafür verantwortlich, dass die Ergebnisse unzureichend sind. Eine händische Anpassung der Dateien stellt sich als viel zu aufwendig dar. Auch der Zugriff und die Bearbeitungsmöglichkeit der erfassten Daten ist eingeschränkt oder schlichtweg unmöglich. Somit muss der Ansatz einer automatisierten Erfassung der Seitenstruktur und das nachträgliche Erfassen von inhaltlicher Information wieder verworfen werden - stattdessen muss eine manuelle Zusammenstellung der Inhalte erfolgen. Dies erfordert, dass jede Unterseite der Webseite gesichtet und zudem ihr textueller Inhalt kurz beschrieben wird. Am Ende werden die gesammelten Daten in einem Spreadsheet gesammelt, um schnell und einfach die gesamte Navigationsstruktur in Kombination mit den Inhalten überblicken zu können. Das erstellte Dokument dient als Ausgangspunkt für mehrere andere Methoden zur Anforderungsanalyse. So kann zum Beispiel auf der Struktur der Content Analyse die Piwik Analyse gestartet werden und Zugriffszahlen auf Unterseiten gleich auf die Struktur der Webseite abgebildet werden.</w:t>
-      </w:r>
-    </w:p>
-    <w:p>
-      <w:pPr>
-        <w:pStyle w:val="berschrift4"/>
-      </w:pPr>
       <w:bookmarkStart w:id="15" w:name="_Toc431303181"/>
       <w:r>
-        <w:lastRenderedPageBreak/>
         <w:t>Ergebnisse</w:t>
       </w:r>
       <w:bookmarkEnd w:id="15"/>
@@ -6639,14 +6727,35 @@
         <w:pStyle w:val="berschrift3"/>
       </w:pPr>
       <w:bookmarkStart w:id="16" w:name="_Toc431303182"/>
-      <w:r>
-        <w:t>Piwik- und Log-Daten-Analyse</w:t>
+      <w:proofErr w:type="spellStart"/>
+      <w:r>
+        <w:t>Piwik</w:t>
+      </w:r>
+      <w:proofErr w:type="spellEnd"/>
+      <w:r>
+        <w:t>- und Log-Daten-Analyse</w:t>
       </w:r>
       <w:bookmarkEnd w:id="16"/>
     </w:p>
     <w:p>
       <w:r>
-        <w:t xml:space="preserve">Zur Auswertung von Server-Daten der aktuellen Webseite stellt das Rechenzentrum dem Projektteam das Webanalytik-Werkzeug "Piwik" zur Verfügung. Hierfür erhielt die Projektgruppe am 26. Mai 2015 eine Einführung in die wichtigsten Funktionen. Anzumerken ist, dass eine manuelle Auswertung der Server-Daten nicht mehr durchgeführt wird, da alle relevanten Informationen aus der Software "Piwik" zu entnehmen sind. </w:t>
+        <w:t>Zur Auswertung von Server-Daten der aktuellen Webseite stellt das Rechenzentrum dem Projektteam das Webanalytik-Werkzeug "</w:t>
+      </w:r>
+      <w:proofErr w:type="spellStart"/>
+      <w:r>
+        <w:t>Piwik</w:t>
+      </w:r>
+      <w:proofErr w:type="spellEnd"/>
+      <w:r>
+        <w:t>" zur Verfügung. Hierfür erhielt die Projektgruppe am 26. Mai 2015 eine Einführung in die wichtigsten Funktionen. Anzumerken ist, dass eine manuelle Auswertung der Server-Daten nicht mehr durchgeführt wird, da alle relevanten Informationen aus der Software "</w:t>
+      </w:r>
+      <w:proofErr w:type="spellStart"/>
+      <w:r>
+        <w:t>Piwik</w:t>
+      </w:r>
+      <w:proofErr w:type="spellEnd"/>
+      <w:r>
+        <w:t xml:space="preserve">" zu entnehmen sind. </w:t>
       </w:r>
     </w:p>
     <w:p>
@@ -6655,16 +6764,29 @@
       </w:pPr>
       <w:bookmarkStart w:id="17" w:name="_Toc431303183"/>
       <w:r>
-        <w:t>Definition Piwik</w:t>
+        <w:t xml:space="preserve">Definition </w:t>
+      </w:r>
+      <w:proofErr w:type="spellStart"/>
+      <w:r>
+        <w:t>Piwik</w:t>
       </w:r>
       <w:bookmarkEnd w:id="17"/>
+      <w:proofErr w:type="spellEnd"/>
       <w:r>
         <w:t xml:space="preserve"> </w:t>
       </w:r>
     </w:p>
     <w:p>
       <w:r>
-        <w:t xml:space="preserve">Bei Piwik handelt es sich um ein Open-Source-Programm, welches im Bereich Webanalytik Anwendung findet. Der Funktionsumfang umfasst: </w:t>
+        <w:t xml:space="preserve">Bei </w:t>
+      </w:r>
+      <w:proofErr w:type="spellStart"/>
+      <w:r>
+        <w:t>Piwik</w:t>
+      </w:r>
+      <w:proofErr w:type="spellEnd"/>
+      <w:r>
+        <w:t xml:space="preserve"> handelt es sich um ein Open-Source-Programm, welches im Bereich Webanalytik Anwendung findet. Der Funktionsumfang umfasst: </w:t>
       </w:r>
     </w:p>
     <w:p>
@@ -6686,9 +6808,29 @@
           <w:ilvl w:val="0"/>
           <w:numId w:val="29"/>
         </w:numPr>
-      </w:pPr>
-      <w:r>
-        <w:t>Unique Visits mit third party cookies</w:t>
+        <w:rPr>
+          <w:lang w:val="en-US"/>
+        </w:rPr>
+      </w:pPr>
+      <w:r>
+        <w:rPr>
+          <w:lang w:val="en-US"/>
+        </w:rPr>
+        <w:t xml:space="preserve">Unique Visits </w:t>
+      </w:r>
+      <w:proofErr w:type="spellStart"/>
+      <w:r>
+        <w:rPr>
+          <w:lang w:val="en-US"/>
+        </w:rPr>
+        <w:t>mit</w:t>
+      </w:r>
+      <w:proofErr w:type="spellEnd"/>
+      <w:r>
+        <w:rPr>
+          <w:lang w:val="en-US"/>
+        </w:rPr>
+        <w:t xml:space="preserve"> third party cookies</w:t>
       </w:r>
     </w:p>
     <w:p>
@@ -6712,6 +6854,7 @@
         </w:numPr>
       </w:pPr>
       <w:r>
+        <w:lastRenderedPageBreak/>
         <w:t>Referenzanalyse</w:t>
       </w:r>
     </w:p>
@@ -6783,14 +6926,29 @@
     <w:p/>
     <w:p>
       <w:r>
-        <w:lastRenderedPageBreak/>
-        <w:t xml:space="preserve">Im Vergleich mit Google Analytics hat Piwik den Vorteil, die datenschutzrechtlich sensiblen </w:t>
+        <w:t xml:space="preserve">Im Vergleich mit Google Analytics hat </w:t>
+      </w:r>
+      <w:proofErr w:type="spellStart"/>
+      <w:r>
+        <w:t>Piwik</w:t>
+      </w:r>
+      <w:proofErr w:type="spellEnd"/>
+      <w:r>
+        <w:t xml:space="preserve"> den Vorteil, die datenschutzrechtlich sensiblen </w:t>
       </w:r>
       <w:r>
         <w:t>Log Daten</w:t>
       </w:r>
       <w:r>
-        <w:t xml:space="preserve"> auf dem eigenen Server zu speichern. In Deutschland ist Piwik nach Google Analytics das meistverwendete Webanalytik-Werkzeug (https://de.wikipedia.org/wiki/Piwik). </w:t>
+        <w:t xml:space="preserve"> auf dem eigenen Server zu speichern. In Deutschland ist </w:t>
+      </w:r>
+      <w:proofErr w:type="spellStart"/>
+      <w:r>
+        <w:t>Piwik</w:t>
+      </w:r>
+      <w:proofErr w:type="spellEnd"/>
+      <w:r>
+        <w:t xml:space="preserve"> nach Google Analytics das meistverwendete Webanalytik-Werkzeug (https://de.wikipedia.org/wiki/Piwik). </w:t>
       </w:r>
     </w:p>
     <w:p>
@@ -6827,14 +6985,32 @@
       <w:r>
         <w:fldChar w:fldCharType="separate"/>
       </w:r>
-      <w:r>
-        <w:t>Contextual Inquiry</w:t>
-      </w:r>
+      <w:proofErr w:type="spellStart"/>
+      <w:r>
+        <w:t>Contextual</w:t>
+      </w:r>
+      <w:proofErr w:type="spellEnd"/>
+      <w:r>
+        <w:t xml:space="preserve"> </w:t>
+      </w:r>
+      <w:proofErr w:type="spellStart"/>
+      <w:r>
+        <w:t>Inquiry</w:t>
+      </w:r>
+      <w:proofErr w:type="spellEnd"/>
       <w:r>
         <w:fldChar w:fldCharType="end"/>
       </w:r>
       <w:r>
-        <w:t xml:space="preserve">) nicht aufgelistet werden. Somit stehen keine Daten, wie Seitenaufrufe oder Besucheranalysen zur Verfügung. Der Grund hierfür ist, dass Piwik keine Inhalt, die mit "HTTPS" (https://de.wikipedia.org/wiki/Hypertext_Transfer_Protocol_Secure) übertragen werden, erfassen kann. Für detailliertere Informationen zu dieser Thematik sind bereits unter folgenden Adressen zahlreiche Foreneinträge zu finden: </w:t>
+        <w:t xml:space="preserve">) nicht aufgelistet werden. Somit stehen keine Daten, wie Seitenaufrufe oder Besucheranalysen zur Verfügung. Der Grund hierfür ist, dass </w:t>
+      </w:r>
+      <w:proofErr w:type="spellStart"/>
+      <w:r>
+        <w:t>Piwik</w:t>
+      </w:r>
+      <w:proofErr w:type="spellEnd"/>
+      <w:r>
+        <w:t xml:space="preserve"> keine Inhalt, die mit "HTTPS" (https://de.wikipedia.org/wiki/Hypertext_Transfer_Protocol_Secure) übertragen werden, erfassen kann. Für detailliertere Informationen zu dieser Thematik sind bereits unter folgenden Adressen zahlreiche Foreneinträge zu finden: </w:t>
       </w:r>
     </w:p>
     <w:p>
@@ -6863,7 +7039,31 @@
     </w:p>
     <w:p>
       <w:r>
-        <w:t xml:space="preserve">Nach Rücksprache mit Michael Giesz kann auch das Rechenzentrum für dieses Problem keine Lösung anbieten. Jedoch ist es möglich durch Methoden, wie Contextual Inquiry oder Fragebogen, die fehlenden Informationen zu beschaffen. </w:t>
+        <w:t xml:space="preserve">Nach Rücksprache mit Michael </w:t>
+      </w:r>
+      <w:proofErr w:type="spellStart"/>
+      <w:r>
+        <w:t>Giesz</w:t>
+      </w:r>
+      <w:proofErr w:type="spellEnd"/>
+      <w:r>
+        <w:t xml:space="preserve"> kann auch das Rechenzentrum für dieses Problem keine Lösung anbieten. Jedoch ist es möglich durch Methoden, wie </w:t>
+      </w:r>
+      <w:proofErr w:type="spellStart"/>
+      <w:r>
+        <w:t>Contextual</w:t>
+      </w:r>
+      <w:proofErr w:type="spellEnd"/>
+      <w:r>
+        <w:t xml:space="preserve"> </w:t>
+      </w:r>
+      <w:proofErr w:type="spellStart"/>
+      <w:r>
+        <w:t>Inquiry</w:t>
+      </w:r>
+      <w:proofErr w:type="spellEnd"/>
+      <w:r>
+        <w:t xml:space="preserve"> oder Fragebogen, die fehlenden Informationen zu beschaffen. </w:t>
       </w:r>
     </w:p>
     <w:p/>
@@ -6879,7 +7079,15 @@
     </w:p>
     <w:p>
       <w:r>
-        <w:t xml:space="preserve">Bevor mit der Analyse begonnen werden kann, muss innerhalb der Projektgruppe festgelegt werden, welche in Piwik enthaltenen Informationen, für die spätere Neustrukturierung der Webseite relevant sind und welche vernachlässigt werden können. Die Mitglieder einigen sich auf folgenden Punkte: </w:t>
+        <w:t xml:space="preserve">Bevor mit der Analyse begonnen werden kann, muss innerhalb der Projektgruppe festgelegt werden, welche in </w:t>
+      </w:r>
+      <w:proofErr w:type="spellStart"/>
+      <w:r>
+        <w:t>Piwik</w:t>
+      </w:r>
+      <w:proofErr w:type="spellEnd"/>
+      <w:r>
+        <w:t xml:space="preserve"> enthaltenen Informationen, für die spätere Neustrukturierung der Webseite relevant sind und welche vernachlässigt werden können. Die Mitglieder einigen sich auf folgenden Punkte: </w:t>
       </w:r>
     </w:p>
     <w:p>
@@ -6903,6 +7111,7 @@
         </w:numPr>
       </w:pPr>
       <w:r>
+        <w:lastRenderedPageBreak/>
         <w:t xml:space="preserve">Durchschnittliche Zeit pro Aufenthalt auf der jeweiligen Seite </w:t>
       </w:r>
     </w:p>
@@ -6933,11 +7142,15 @@
     <w:p/>
     <w:p>
       <w:r>
-        <w:t xml:space="preserve">Hinsichtlich des Umfangs der Piwik-Analyse einigen sich die Mitglieder auf die 50 meistbesuchten RZ-Inhalte. Dabei werden bei den zehn meistbesuchten Seiten alle oben </w:t>
-      </w:r>
-      <w:r>
-        <w:lastRenderedPageBreak/>
-        <w:t>genannten Informationen aufgelistet. Für die restlichen 40 Inhalte erstellt das Projektteam eine Tabelle, worin Seitenansichten, Absprungrate, Durchschnittszeit pro Seite und die Ausstiegsrate enthalten sind.</w:t>
+        <w:t xml:space="preserve">Hinsichtlich des Umfangs der </w:t>
+      </w:r>
+      <w:proofErr w:type="spellStart"/>
+      <w:r>
+        <w:t>Piwik</w:t>
+      </w:r>
+      <w:proofErr w:type="spellEnd"/>
+      <w:r>
+        <w:t>-Analyse einigen sich die Mitglieder auf die 50 meistbesuchten RZ-Inhalte. Dabei werden bei den zehn meistbesuchten Seiten alle oben genannten Informationen aufgelistet. Für die restlichen 40 Inhalte erstellt das Projektteam eine Tabelle, worin Seitenansichten, Absprungrate, Durchschnittszeit pro Seite und die Ausstiegsrate enthalten sind.</w:t>
       </w:r>
     </w:p>
     <w:p>
@@ -7006,7 +7219,16 @@
         </w:numPr>
       </w:pPr>
       <w:r>
-        <w:t>E-Mail: Erhöhte Absprungrate auf dieser Seite. Hohe Anzahl der Nutzer öffnet nach dieser Seite weiterhin Inhalte, die im Kontext E-Mail angesiedelt sind. Daraus lässt sich folgern, dass nicht alle Benutzer die gesuchten Informationen gefunden haben. Auch eine geringe Ausstiegsrate deutet darauf hin. Geringe Anzahl an Benutzer verwendet den Link zu GroupWise.</w:t>
+        <w:lastRenderedPageBreak/>
+        <w:t xml:space="preserve">E-Mail: Erhöhte Absprungrate auf dieser Seite. Hohe Anzahl der Nutzer öffnet nach dieser Seite weiterhin Inhalte, die im Kontext E-Mail angesiedelt sind. Daraus lässt sich folgern, dass nicht alle Benutzer die gesuchten Informationen gefunden haben. Auch eine geringe Ausstiegsrate deutet darauf hin. Geringe Anzahl an Benutzer verwendet den Link zu </w:t>
+      </w:r>
+      <w:proofErr w:type="spellStart"/>
+      <w:r>
+        <w:t>GroupWise</w:t>
+      </w:r>
+      <w:proofErr w:type="spellEnd"/>
+      <w:r>
+        <w:t>.</w:t>
       </w:r>
     </w:p>
     <w:p>
@@ -7018,11 +7240,23 @@
         </w:numPr>
       </w:pPr>
       <w:r>
-        <w:t xml:space="preserve">Ihre universitäre E-Mail-Adresse per Web-Access benutzen: Nutzer, die auf diese Seite gelangen sind auf der Suche nach Informationen über E-Mail. Hohe Anzahl direkter Zugriffe lässt den Aufruf über Bookmarks vermuten. </w:t>
-      </w:r>
-      <w:r>
-        <w:lastRenderedPageBreak/>
-        <w:t>65% der Nutzer, die auf diese Seite gelangen rufen im Anschluss GroupWise auf. Lässt vermuten, dass die Hauptfunktion dieser Seite der Link zu GroupWise ist.</w:t>
+        <w:t xml:space="preserve">Ihre universitäre E-Mail-Adresse per Web-Access benutzen: Nutzer, die auf diese Seite gelangen sind auf der Suche nach Informationen über E-Mail. Hohe Anzahl direkter Zugriffe lässt den Aufruf über Bookmarks vermuten. 65% der Nutzer, die auf diese Seite gelangen rufen im Anschluss </w:t>
+      </w:r>
+      <w:proofErr w:type="spellStart"/>
+      <w:r>
+        <w:t>GroupWise</w:t>
+      </w:r>
+      <w:proofErr w:type="spellEnd"/>
+      <w:r>
+        <w:t xml:space="preserve"> auf. Lässt vermuten, dass die Hauptfunktion dieser Seite der Link zu </w:t>
+      </w:r>
+      <w:proofErr w:type="spellStart"/>
+      <w:r>
+        <w:t>GroupWise</w:t>
+      </w:r>
+      <w:proofErr w:type="spellEnd"/>
+      <w:r>
+        <w:t xml:space="preserve"> ist.</w:t>
       </w:r>
     </w:p>
     <w:p>
@@ -7046,7 +7280,15 @@
         </w:numPr>
       </w:pPr>
       <w:r>
-        <w:t>Support: Da diese Seite keine essenziellen Informationen beinhaltet, ist die Anzahl der Ausstiege auffällig. Benutzerverwaltung, Workgroupmanager, VPN scheinen beliebte Funktionen zu sein.</w:t>
+        <w:t xml:space="preserve">Support: Da diese Seite keine essenziellen Informationen beinhaltet, ist die Anzahl der Ausstiege auffällig. Benutzerverwaltung, </w:t>
+      </w:r>
+      <w:proofErr w:type="spellStart"/>
+      <w:r>
+        <w:t>Workgroupmanager</w:t>
+      </w:r>
+      <w:proofErr w:type="spellEnd"/>
+      <w:r>
+        <w:t>, VPN scheinen beliebte Funktionen zu sein.</w:t>
       </w:r>
     </w:p>
     <w:p>
@@ -7058,7 +7300,23 @@
         </w:numPr>
       </w:pPr>
       <w:r>
-        <w:t>VPN: Die hohe Zahl der direkten Aufrufe lässt Bookmarks vermuten. Jedoch navigieren auch viele Benutzer durch die Menüstruktur der Webseite. Der größte Teil der Benutzer verwendet diesen Inhalt, um den Outlink „sslgate.uni- regensburg.de“ aufzurufen. Nach dieser Seite navigieren die meisten Nutzer zu Inhalten mit einem anderen Thema. Dies lässt vermuten, dass ihr Informationsbedürfnis gestillt wurde.</w:t>
+        <w:t xml:space="preserve">VPN: Die hohe Zahl der direkten Aufrufe lässt Bookmarks vermuten. Jedoch navigieren auch viele Benutzer durch die Menüstruktur der Webseite. Der größte Teil der Benutzer verwendet diesen Inhalt, um den </w:t>
+      </w:r>
+      <w:proofErr w:type="spellStart"/>
+      <w:r>
+        <w:t>Outlink</w:t>
+      </w:r>
+      <w:proofErr w:type="spellEnd"/>
+      <w:r>
+        <w:t xml:space="preserve"> „</w:t>
+      </w:r>
+      <w:proofErr w:type="spellStart"/>
+      <w:r>
+        <w:t>sslgate.uni</w:t>
+      </w:r>
+      <w:proofErr w:type="spellEnd"/>
+      <w:r>
+        <w:t>- regensburg.de“ aufzurufen. Nach dieser Seite navigieren die meisten Nutzer zu Inhalten mit einem anderen Thema. Dies lässt vermuten, dass ihr Informationsbedürfnis gestillt wurde.</w:t>
       </w:r>
     </w:p>
     <w:p>
@@ -7094,7 +7352,11 @@
         <w:t>asswort vergessen</w:t>
       </w:r>
       <w:r>
-        <w:t>: Eine Ausstiegsrate von 48% lässt vermuten, dass bei vielen Besuchern das Informationsbedürfnis befriedigt bzw. das Problem gelöst wurde. Ein weiteres Indiz hierfür ist, dass die Nutzer neben „Mein RZ-Account“ keine weiteren Inhalte zu diesem Thema aufrufen. Der geringe Zugriff über Suchmaschinen überrascht.</w:t>
+        <w:t xml:space="preserve">: Eine Ausstiegsrate von 48% lässt vermuten, dass bei vielen Besuchern das Informationsbedürfnis befriedigt bzw. das Problem gelöst </w:t>
+      </w:r>
+      <w:r>
+        <w:lastRenderedPageBreak/>
+        <w:t>wurde. Ein weiteres Indiz hierfür ist, dass die Nutzer neben „Mein RZ-Account“ keine weiteren Inhalte zu diesem Thema aufrufen. Der geringe Zugriff über Suchmaschinen überrascht.</w:t>
       </w:r>
     </w:p>
     <w:p>
@@ -7106,11 +7368,15 @@
         </w:numPr>
       </w:pPr>
       <w:r>
-        <w:t xml:space="preserve">Meine Drucker: Da Nutzer außer „WebPrint“ und „Drucken“ Inhalte mit einer anderen Thematik aufrufen, lässt sich annehmen, dass sie auf der Seite „Meine Drucker“ die gewünschten Informationen gefunden haben. Jedoch spricht die geringe Zahl der Ausstiege dagegen. Ein weiteres Indiz gegen das Auffinden der gesuchten Information ist die hohe Anzahl der Nutzer, die </w:t>
-      </w:r>
-      <w:r>
-        <w:lastRenderedPageBreak/>
-        <w:t xml:space="preserve">nach „Meine Drucker“ wieder zur Startseite navigieren. Dies könnte bedeuten, dass die Besucher an einer anderen Stelle suchen wollen und deshalb die Suche wieder von vorne beginnen. Die hohe Zahl der erneuten Aufrufe </w:t>
+        <w:t>Meine Drucker: Da Nutzer außer „</w:t>
+      </w:r>
+      <w:proofErr w:type="spellStart"/>
+      <w:r>
+        <w:t>WebPrint</w:t>
+      </w:r>
+      <w:proofErr w:type="spellEnd"/>
+      <w:r>
+        <w:t xml:space="preserve">“ und „Drucken“ Inhalte mit einer anderen Thematik aufrufen, lässt sich annehmen, dass sie auf der Seite „Meine Drucker“ die gewünschten Informationen gefunden haben. Jedoch spricht die geringe Zahl der Ausstiege dagegen. Ein weiteres Indiz gegen das Auffinden der gesuchten Information ist die hohe Anzahl der Nutzer, die nach „Meine Drucker“ wieder zur Startseite navigieren. Dies könnte bedeuten, dass die Besucher an einer anderen Stelle suchen wollen und deshalb die Suche wieder von vorne beginnen. Die hohe Zahl der erneuten Aufrufe </w:t>
       </w:r>
       <w:r>
         <w:t>ü</w:t>
@@ -7209,7 +7475,11 @@
         </w:numPr>
       </w:pPr>
       <w:r>
-        <w:t>Software für Studierende, am Campus WLAN, Lehre und Lernen und Benutzerverwaltung: Seiten ohne wichtigen Inhalt. Sie dienen als „Top-Level-Seite“ und verlinken auf ihre Unterseiten. Davon kommen die niedrige Durchschnittszeit und die niedrige Ausstiegsrate.</w:t>
+        <w:t>Software für Studierende, am Campus WLAN, Lehre und Lernen und Benutzerverwaltung: Seiten ohne wichtigen Inhalt. Sie dienen als „Top-Level-</w:t>
+      </w:r>
+      <w:r>
+        <w:lastRenderedPageBreak/>
+        <w:t>Seite“ und verlinken auf ihre Unterseiten. Davon kommen die niedrige Durchschnittszeit und die niedrige Ausstiegsrate.</w:t>
       </w:r>
     </w:p>
     <w:p>
@@ -7220,8 +7490,13 @@
           <w:numId w:val="21"/>
         </w:numPr>
       </w:pPr>
-      <w:r>
-        <w:t xml:space="preserve">Netstorage: Hat zwar mit 82% eine relativ hohe Ausstiegsrate. Mit einem auffälligeren Link könnte die Ausstiegsrate eventuell noch gesteigert werden.  </w:t>
+      <w:proofErr w:type="spellStart"/>
+      <w:r>
+        <w:t>Netstorage</w:t>
+      </w:r>
+      <w:proofErr w:type="spellEnd"/>
+      <w:r>
+        <w:t xml:space="preserve">: Hat zwar mit 82% eine relativ hohe Ausstiegsrate. Mit einem auffälligeren Link könnte die Ausstiegsrate eventuell noch gesteigert werden.  </w:t>
       </w:r>
     </w:p>
     <w:p>
@@ -7256,8 +7531,13 @@
           <w:numId w:val="21"/>
         </w:numPr>
       </w:pPr>
-      <w:r>
-        <w:t xml:space="preserve">Workgroupmanager: Ist eine beliebte Funktion mit sehr hoher Durchschnittszeit. Könnte eventuell durch einen besseren Aufbau noch gesenkt werden. </w:t>
+      <w:proofErr w:type="spellStart"/>
+      <w:r>
+        <w:t>Workgroupmanager</w:t>
+      </w:r>
+      <w:proofErr w:type="spellEnd"/>
+      <w:r>
+        <w:t xml:space="preserve">: Ist eine beliebte Funktion mit sehr hoher Durchschnittszeit. Könnte eventuell durch einen besseren Aufbau noch gesenkt werden. </w:t>
       </w:r>
     </w:p>
     <w:p>
@@ -7269,7 +7549,6 @@
         </w:numPr>
       </w:pPr>
       <w:r>
-        <w:lastRenderedPageBreak/>
         <w:t>Mit Android ins WLAN: Beim Blick auf den Inhalt stellt man fest, dass die Ausstiegsrate höher als 63% sein sollte.</w:t>
       </w:r>
     </w:p>
@@ -7281,8 +7560,13 @@
           <w:numId w:val="21"/>
         </w:numPr>
       </w:pPr>
-      <w:r>
-        <w:t xml:space="preserve">WebPrint, Zugänge ohne Novell Client und Meine Homepage: Besitzen eine sehr niedrige Ausstiegsrate. </w:t>
+      <w:proofErr w:type="spellStart"/>
+      <w:r>
+        <w:t>WebPrint</w:t>
+      </w:r>
+      <w:proofErr w:type="spellEnd"/>
+      <w:r>
+        <w:t xml:space="preserve">, Zugänge ohne Novell Client und Meine Homepage: Besitzen eine sehr niedrige Ausstiegsrate. </w:t>
       </w:r>
     </w:p>
     <w:p>
@@ -7304,12 +7588,22 @@
       <w:bookmarkStart w:id="20" w:name="_Ref431283196"/>
       <w:bookmarkStart w:id="21" w:name="_Ref431283216"/>
       <w:bookmarkStart w:id="22" w:name="_Toc431303186"/>
-      <w:r>
-        <w:t>Contextual Inquiry</w:t>
+      <w:proofErr w:type="spellStart"/>
+      <w:r>
+        <w:t>Contextual</w:t>
+      </w:r>
+      <w:proofErr w:type="spellEnd"/>
+      <w:r>
+        <w:t xml:space="preserve"> </w:t>
+      </w:r>
+      <w:proofErr w:type="spellStart"/>
+      <w:r>
+        <w:t>Inquiry</w:t>
       </w:r>
       <w:bookmarkEnd w:id="20"/>
       <w:bookmarkEnd w:id="21"/>
       <w:bookmarkEnd w:id="22"/>
+      <w:proofErr w:type="spellEnd"/>
       <w:r>
         <w:t xml:space="preserve"> </w:t>
       </w:r>
@@ -7322,7 +7616,23 @@
         <w:t>erfolgreiche</w:t>
       </w:r>
       <w:r>
-        <w:t xml:space="preserve"> Umgestaltung der Webseite des Rechenzentrums ist es wichtig zu analysieren, wie die aktuelle Version von den Nutzern verwendet wird. Hierfür wird die Methode Contextual Inquiry verwendet. </w:t>
+        <w:t xml:space="preserve"> Umgestaltung der Webseite des Rechenzentrums ist es wichtig zu analysieren, wie die aktuelle Version von den Nutzern verwendet wird. Hierfür wird die Methode </w:t>
+      </w:r>
+      <w:proofErr w:type="spellStart"/>
+      <w:r>
+        <w:t>Contextual</w:t>
+      </w:r>
+      <w:proofErr w:type="spellEnd"/>
+      <w:r>
+        <w:t xml:space="preserve"> </w:t>
+      </w:r>
+      <w:proofErr w:type="spellStart"/>
+      <w:r>
+        <w:t>Inquiry</w:t>
+      </w:r>
+      <w:proofErr w:type="spellEnd"/>
+      <w:r>
+        <w:t xml:space="preserve"> verwendet. </w:t>
       </w:r>
     </w:p>
     <w:p>
@@ -7337,13 +7647,49 @@
     </w:p>
     <w:p>
       <w:r>
-        <w:t xml:space="preserve">Während einer Contextual Inquiry beobachten die Testleiter den Probanden beim normalen Gebrauch der Webseite und fertigen dabei Notizen an. Die Testgruppe wird in zwei Teile zerlegt: Studenten und Mitarbeiter des Rechenzentrums. Dabei soll festgestellt werden, ob Studierende ein anderes Informationsbedürfnis besitzen als Mitarbeiter. Für die Gruppe Student sollen 20 Probanden gefunden werden, die idealerweise aus unterschiedlichen Fakultäten der Universität stammen. Um Mitarbeiter des </w:t>
+        <w:t xml:space="preserve">Während einer </w:t>
+      </w:r>
+      <w:proofErr w:type="spellStart"/>
+      <w:r>
+        <w:t>Contextual</w:t>
+      </w:r>
+      <w:proofErr w:type="spellEnd"/>
+      <w:r>
+        <w:t xml:space="preserve"> </w:t>
+      </w:r>
+      <w:proofErr w:type="spellStart"/>
+      <w:r>
+        <w:t>Inquiry</w:t>
+      </w:r>
+      <w:proofErr w:type="spellEnd"/>
+      <w:r>
+        <w:t xml:space="preserve"> beobachten die Testleiter den Probanden beim normalen Gebrauch der Webseite und fertigen dabei Notizen an. Die Testgruppe wird in zwei Teile zerlegt: Studenten und Mitarbeiter des Rechenzentrums. Dabei soll festgestellt werden, ob Studierende ein anderes Informationsbedürfnis besitzen als Mitarbeiter. Für die Gruppe Student sollen 20 Probanden gefunden werden, die idealerweise aus unterschiedlichen Fakultäten der Universität stammen. Um Mitarbeiter des </w:t>
       </w:r>
       <w:r>
         <w:t>Rechenzentrums</w:t>
       </w:r>
       <w:r>
-        <w:t xml:space="preserve"> erreichen zu können, kontaktiert die Projektgruppe den Ansprechpartner Michael Giesz, welcher daraufhin Termine mit sechs Angestellten vereinbart. Die Aufgabenstellung an die Probanden lautet: "Benutzen Sie die Webseite des Rechenzentrum genauso, wie Sie es üblicherweise auch tun und führen Sie dabei alle von Ihnen verwendeten Funktionen vor." Zusätzlich wird im Anschluss ein Interview angehängt, worin die Testpersonen nach positiven und negativen Eigenschaften des Testobjekts befragt werden. Für die spätere Auswertung wird der Bildschirm mit Hilfe der Software "Quicktime" aufgenommen. </w:t>
+        <w:t xml:space="preserve"> erreichen zu können, kontaktiert die Projektgruppe den Ansprechpartner Michael </w:t>
+      </w:r>
+      <w:proofErr w:type="spellStart"/>
+      <w:r>
+        <w:t>Giesz</w:t>
+      </w:r>
+      <w:proofErr w:type="spellEnd"/>
+      <w:r>
+        <w:t xml:space="preserve">, welcher daraufhin Termine mit sechs Angestellten vereinbart. Die Aufgabenstellung an die Probanden lautet: "Benutzen Sie die Webseite des Rechenzentrum genauso, wie Sie es üblicherweise auch tun und führen Sie dabei alle von Ihnen verwendeten Funktionen vor." Zusätzlich wird im Anschluss ein Interview angehängt, worin die Testpersonen nach positiven und negativen Eigenschaften des Testobjekts befragt werden. </w:t>
+      </w:r>
+      <w:r>
+        <w:lastRenderedPageBreak/>
+        <w:t>Für die spätere Auswertung wird der Bildschirm mit Hilfe der Software "</w:t>
+      </w:r>
+      <w:proofErr w:type="spellStart"/>
+      <w:r>
+        <w:t>Quicktime</w:t>
+      </w:r>
+      <w:proofErr w:type="spellEnd"/>
+      <w:r>
+        <w:t xml:space="preserve">" aufgenommen. </w:t>
       </w:r>
     </w:p>
     <w:p>
@@ -7361,100 +7707,229 @@
     </w:p>
     <w:p>
       <w:r>
-        <w:t xml:space="preserve">Für eine übersichtliche Auflistung der Ergebnisse wird ein Excel-Dokument (CI-Studenten Auswertung.xslx) erstellt, worin auf der X-Achse die ID der Probanden, demographische Daten (Alter, Geschlecht, </w:t>
+        <w:t xml:space="preserve">Für eine übersichtliche Auflistung der Ergebnisse wird ein Excel-Dokument (CI-Studenten </w:t>
+      </w:r>
+      <w:proofErr w:type="spellStart"/>
+      <w:r>
+        <w:t>Auswertung.xslx</w:t>
+      </w:r>
+      <w:proofErr w:type="spellEnd"/>
+      <w:r>
+        <w:t xml:space="preserve">) erstellt, worin auf der X-Achse die ID der Probanden, demographische Daten (Alter, Geschlecht, </w:t>
       </w:r>
       <w:r>
         <w:t>Studi</w:t>
       </w:r>
       <w:r>
-        <w:t xml:space="preserve">enfach) und Eintrittspunkt in die Webseite des Rechenzentrums positioniert sind. Zusätzlich sind dort alle Funktionen der Webseite aufgelistet, die während der Contextual Inquiry erwähnt wurden. Auf der Y-Achse sind die 20 Probanden aufgelistet. Sollte ein Teilnehmer während seiner Contextual Inquiry </w:t>
-      </w:r>
+        <w:t xml:space="preserve">enfach) und Eintrittspunkt in die Webseite des Rechenzentrums positioniert sind. Zusätzlich sind dort alle Funktionen der Webseite aufgelistet, die während der </w:t>
+      </w:r>
+      <w:proofErr w:type="spellStart"/>
+      <w:r>
+        <w:t>Contextual</w:t>
+      </w:r>
+      <w:proofErr w:type="spellEnd"/>
+      <w:r>
+        <w:t xml:space="preserve"> </w:t>
+      </w:r>
+      <w:proofErr w:type="spellStart"/>
+      <w:r>
+        <w:t>Inquiry</w:t>
+      </w:r>
+      <w:proofErr w:type="spellEnd"/>
+      <w:r>
+        <w:t xml:space="preserve"> erwähnt wurden. Auf der Y-Achse sind die 20 Probanden aufgelistet. Sollte ein Teilnehmer während seiner </w:t>
+      </w:r>
+      <w:proofErr w:type="spellStart"/>
+      <w:r>
+        <w:t>Contextual</w:t>
+      </w:r>
+      <w:proofErr w:type="spellEnd"/>
+      <w:r>
+        <w:t xml:space="preserve"> </w:t>
+      </w:r>
+      <w:proofErr w:type="spellStart"/>
+      <w:r>
+        <w:t>Inquiry</w:t>
+      </w:r>
+      <w:proofErr w:type="spellEnd"/>
+      <w:r>
+        <w:t xml:space="preserve"> eine der oben genannten Funktionen verwendet haben, wird die Spalte mit "1" gekennzeichnet. Ansonsten wird eine "0" eingetragen. </w:t>
+      </w:r>
+    </w:p>
+    <w:p>
+      <w:r>
+        <w:t xml:space="preserve">Nachdem alle Daten eingetragen wurden, wird für jede Spalte eine Zeile mit "Summe" und eine Zeile mit "prozentuale Nutzung" berechnet, die angeben, wie oft die Funktion insgesamt verwendet wird. Für eine bessere Übersichtlichkeit werden die Zeilen mit "Summe" und "prozentuale Nutzung" farbig markiert. </w:t>
+      </w:r>
+    </w:p>
+    <w:p>
+      <w:r>
+        <w:t xml:space="preserve">Zusammenfassend lässt sich festhalten, dass Funktionen wie RZ-Passwort ändern (100%), Software (60%), WLAN (60%), Geräteregistrierung (80%), Druckerguthaben (45%) am häufigsten verwendet werden. Hingegen suchen die Probanden Informationen über Linux (5%), Smartphone </w:t>
+      </w:r>
+      <w:proofErr w:type="spellStart"/>
+      <w:r>
+        <w:t>Sync</w:t>
+      </w:r>
+      <w:proofErr w:type="spellEnd"/>
+      <w:r>
+        <w:t xml:space="preserve"> (5%), Apple on Campus (5%) eher selten. Hierbei ist jedoch anzumerken, dass das alleinige Auftreten der Funktionen in dieser </w:t>
+      </w:r>
+      <w:proofErr w:type="spellStart"/>
+      <w:r>
+        <w:t>Contextual</w:t>
+      </w:r>
+      <w:proofErr w:type="spellEnd"/>
+      <w:r>
+        <w:t xml:space="preserve"> </w:t>
+      </w:r>
+      <w:proofErr w:type="spellStart"/>
+      <w:r>
+        <w:t>Inquiry</w:t>
+      </w:r>
+      <w:proofErr w:type="spellEnd"/>
+      <w:r>
+        <w:t xml:space="preserve"> für eine </w:t>
+      </w:r>
+      <w:r>
+        <w:t>häufige</w:t>
+      </w:r>
+      <w:r>
+        <w:t xml:space="preserve"> Benutzung spricht. </w:t>
+      </w:r>
+    </w:p>
+    <w:p>
+      <w:r>
+        <w:t xml:space="preserve">Zusätzlich erstellt das Projektteam ein Dokument (Anmerkungen CI-Studenten Auswertung.pdf), in dem alle Anmerkungen und Auffälligkeiten während und nach der Durchführung zusammengetragen werden. </w:t>
+      </w:r>
+    </w:p>
+    <w:p>
+      <w:pPr>
+        <w:pStyle w:val="berschrift4"/>
+      </w:pPr>
+      <w:bookmarkStart w:id="25" w:name="_Toc431303189"/>
+      <w:r>
+        <w:t>Ergebnisse von Mitarbeitern</w:t>
+      </w:r>
+      <w:bookmarkEnd w:id="25"/>
+    </w:p>
+    <w:p>
+      <w:r>
+        <w:t xml:space="preserve">Ähnlich wie unter Punkt 2.1.2.3 wird für die Auswertung der </w:t>
+      </w:r>
+      <w:proofErr w:type="spellStart"/>
+      <w:r>
+        <w:t>Contextual</w:t>
+      </w:r>
+      <w:proofErr w:type="spellEnd"/>
+      <w:r>
+        <w:t xml:space="preserve"> </w:t>
+      </w:r>
+      <w:proofErr w:type="spellStart"/>
+      <w:r>
+        <w:t>Inquiry</w:t>
+      </w:r>
+      <w:proofErr w:type="spellEnd"/>
+      <w:r>
+        <w:t xml:space="preserve"> mit Mitarbeitern ebenfalls ein Dokument (CI-Mitarbeiter Auswertung.pdf) erstellt. Darin sind alle Funktionen aufgelistet, welche die Mitarbeiter während des Tests angegeben hatten. Zusätzlich enthält der Punkt "Anmerkungen" wichtige Aussagen der Mitarbeiter des Rechenzentrums. </w:t>
+      </w:r>
+    </w:p>
+    <w:p>
       <w:r>
         <w:lastRenderedPageBreak/>
-        <w:t xml:space="preserve">eine der oben genannten Funktionen verwendet haben, wird die Spalte mit "1" gekennzeichnet. Ansonsten wird eine "0" eingetragen. </w:t>
-      </w:r>
-    </w:p>
-    <w:p>
-      <w:r>
-        <w:t xml:space="preserve">Nachdem alle Daten eingetragen wurden, wird für jede Spalte eine Zeile mit "Summe" und eine Zeile mit "prozentuale Nutzung" berechnet, die angeben, wie oft die Funktion insgesamt verwendet wird. Für eine bessere Übersichtlichkeit werden die Zeilen mit "Summe" und "prozentuale Nutzung" farbig markiert. </w:t>
-      </w:r>
-    </w:p>
-    <w:p>
-      <w:r>
-        <w:t xml:space="preserve">Zusammenfassend lässt sich festhalten, dass Funktionen wie RZ-Passwort ändern (100%), Software (60%), WLAN (60%), Geräteregistrierung (80%), Druckerguthaben (45%) am häufigsten verwendet werden. Hingegen suchen die Probanden Informationen über Linux (5%), Smartphone Sync (5%), Apple on Campus (5%) eher selten. Hierbei ist jedoch anzumerken, dass das alleinige Auftreten der Funktionen in dieser Contextual Inquiry für eine </w:t>
-      </w:r>
-      <w:r>
-        <w:t>häufige</w:t>
-      </w:r>
-      <w:r>
-        <w:t xml:space="preserve"> Benutzung spricht. </w:t>
-      </w:r>
-    </w:p>
-    <w:p>
-      <w:r>
-        <w:t xml:space="preserve">Zusätzlich erstellt das Projektteam ein Dokument (Anmerkungen CI-Studenten Auswertung.pdf), in dem alle Anmerkungen und Auffälligkeiten während und nach der Durchführung zusammengetragen werden. </w:t>
+        <w:t xml:space="preserve">Eine Unterteilung in zwei Dateien (Auswertung und Anmerkungen), wie bei der </w:t>
+      </w:r>
+      <w:proofErr w:type="spellStart"/>
+      <w:r>
+        <w:t>Contextual</w:t>
+      </w:r>
+      <w:proofErr w:type="spellEnd"/>
+      <w:r>
+        <w:t xml:space="preserve"> </w:t>
+      </w:r>
+      <w:proofErr w:type="spellStart"/>
+      <w:r>
+        <w:t>Inquiry</w:t>
+      </w:r>
+      <w:proofErr w:type="spellEnd"/>
+      <w:r>
+        <w:t xml:space="preserve"> mit Studenten wird als nicht notwendig empfunden, da mit einer Testgruppe von sechs Personen nur eine begrenzte Datenmenge erhoben werden konnte.</w:t>
+      </w:r>
+    </w:p>
+    <w:p>
+      <w:pPr>
+        <w:pStyle w:val="berschrift3"/>
+      </w:pPr>
+      <w:bookmarkStart w:id="26" w:name="_Toc431303190"/>
+      <w:r>
+        <w:t>Fragebogen</w:t>
+      </w:r>
+      <w:bookmarkEnd w:id="26"/>
+    </w:p>
+    <w:p>
+      <w:r>
+        <w:t xml:space="preserve">Da die vorher durchgeführten </w:t>
+      </w:r>
+      <w:proofErr w:type="spellStart"/>
+      <w:r>
+        <w:t>Contextual</w:t>
+      </w:r>
+      <w:proofErr w:type="spellEnd"/>
+      <w:r>
+        <w:t xml:space="preserve"> </w:t>
+      </w:r>
+      <w:proofErr w:type="spellStart"/>
+      <w:r>
+        <w:t>Inquiry</w:t>
+      </w:r>
+      <w:proofErr w:type="spellEnd"/>
+      <w:r>
+        <w:t xml:space="preserve"> sehr zeitaufwändig ist und deswegen lediglich mit 24 Probanden (20 Studierende, 6 Mitarbeiter) durchgeführt werden konnte, </w:t>
+      </w:r>
+    </w:p>
+    <w:p>
+      <w:r>
+        <w:t xml:space="preserve">einigten sich die Projektmitglieder darauf, dass ein eigens erstellter Fragebogen den nächsten Schritt der Anforderungsanalyse darstellt. Ziel dieser Methode ist es, die vorher in der </w:t>
+      </w:r>
+      <w:proofErr w:type="spellStart"/>
+      <w:r>
+        <w:t>Piwik</w:t>
+      </w:r>
+      <w:proofErr w:type="spellEnd"/>
+      <w:r>
+        <w:t xml:space="preserve">-Analyse und </w:t>
+      </w:r>
+      <w:proofErr w:type="spellStart"/>
+      <w:r>
+        <w:t>Contextual</w:t>
+      </w:r>
+      <w:proofErr w:type="spellEnd"/>
+      <w:r>
+        <w:t xml:space="preserve"> </w:t>
+      </w:r>
+      <w:proofErr w:type="spellStart"/>
+      <w:r>
+        <w:t>Inquiry</w:t>
+      </w:r>
+      <w:proofErr w:type="spellEnd"/>
+      <w:r>
+        <w:t xml:space="preserve"> erlangten </w:t>
+      </w:r>
+      <w:r>
+        <w:t>Ergebnisse</w:t>
+      </w:r>
+      <w:r>
+        <w:t xml:space="preserve"> dank einer größeren und leichter zugänglichen Zielgruppe zu erweitern. Kerninhalte sind dabei Angaben über die meistbenutzen Funktionen der Webseite und die </w:t>
+      </w:r>
+      <w:r>
+        <w:t>Zufriedenheit</w:t>
+      </w:r>
+      <w:r>
+        <w:t xml:space="preserve"> der Nutzer. </w:t>
       </w:r>
     </w:p>
     <w:p>
       <w:pPr>
         <w:pStyle w:val="berschrift4"/>
       </w:pPr>
-      <w:bookmarkStart w:id="25" w:name="_Toc431303189"/>
-      <w:r>
-        <w:t>Ergebnisse von Mitarbeitern</w:t>
-      </w:r>
-      <w:bookmarkEnd w:id="25"/>
-    </w:p>
-    <w:p>
-      <w:r>
-        <w:t xml:space="preserve">Ähnlich wie unter Punkt 2.1.2.3 wird für die Auswertung der Contextual Inquiry mit Mitarbeitern ebenfalls ein Dokument (CI-Mitarbeiter Auswertung.pdf) erstellt. Darin sind alle Funktionen aufgelistet, welche die Mitarbeiter während des Tests angegeben hatten. Zusätzlich enthält der Punkt "Anmerkungen" wichtige Aussagen der Mitarbeiter des Rechenzentrums. </w:t>
-      </w:r>
-    </w:p>
-    <w:p>
-      <w:r>
-        <w:t>Eine Unterteilung in zwei Dateien (Auswertung und Anmerkungen), wie bei der Contextual Inquiry mit Studenten wird als nicht notwendig empfunden, da mit einer Testgruppe von sechs Personen nur eine begrenzte Datenmenge erhoben werden konnte.</w:t>
-      </w:r>
-    </w:p>
-    <w:p>
-      <w:pPr>
-        <w:pStyle w:val="berschrift3"/>
-      </w:pPr>
-      <w:bookmarkStart w:id="26" w:name="_Toc431303190"/>
-      <w:r>
-        <w:t>Fragebogen</w:t>
-      </w:r>
-      <w:bookmarkEnd w:id="26"/>
-    </w:p>
-    <w:p>
-      <w:r>
-        <w:t xml:space="preserve">Da die vorher durchgeführten Contextual Inquiry sehr zeitaufwändig ist und deswegen lediglich mit 24 Probanden (20 Studierende, 6 Mitarbeiter) durchgeführt werden konnte, </w:t>
-      </w:r>
-    </w:p>
-    <w:p>
-      <w:r>
-        <w:t>einigten sich die Projektmitglieder darauf, dass ein eigens erstellter Fragebogen den nächsten Schritt der Anforderungsanalyse darstellt. Ziel dieser Methode ist es, die vor</w:t>
-      </w:r>
-      <w:r>
-        <w:lastRenderedPageBreak/>
-        <w:t xml:space="preserve">her in der Piwik-Analyse und Contextual Inquiry erlangten </w:t>
-      </w:r>
-      <w:r>
-        <w:t>Ergebnisse</w:t>
-      </w:r>
-      <w:r>
-        <w:t xml:space="preserve"> dank einer größeren und leichter zugänglichen Zielgruppe zu erweitern. Kerninhalte sind dabei Angaben über die meistbenutzen Funktionen der Webseite und die </w:t>
-      </w:r>
-      <w:r>
-        <w:t>Zufriedenheit</w:t>
-      </w:r>
-      <w:r>
-        <w:t xml:space="preserve"> der Nutzer. </w:t>
-      </w:r>
-    </w:p>
-    <w:p>
-      <w:pPr>
-        <w:pStyle w:val="berschrift4"/>
-      </w:pPr>
       <w:bookmarkStart w:id="27" w:name="_Toc431303191"/>
       <w:r>
         <w:t>Ablauf und Durchführung</w:t>
@@ -7466,7 +7941,15 @@
     </w:p>
     <w:p>
       <w:r>
-        <w:t xml:space="preserve">Den Fragebogen erstellt das Projektteam mit Hilfe von Google Docs, im speziellen Google Formulare. Da sich diese Methode bereits in vorangegangen Projekten bewährt hat, wird sie auch hier verwendet. </w:t>
+        <w:t xml:space="preserve">Den Fragebogen erstellt das Projektteam mit Hilfe von Google </w:t>
+      </w:r>
+      <w:proofErr w:type="spellStart"/>
+      <w:r>
+        <w:t>Docs</w:t>
+      </w:r>
+      <w:proofErr w:type="spellEnd"/>
+      <w:r>
+        <w:t xml:space="preserve">, im speziellen Google Formulare. Da sich diese Methode bereits in vorangegangen Projekten bewährt hat, wird sie auch hier verwendet. </w:t>
       </w:r>
     </w:p>
     <w:p>
@@ -7477,7 +7960,15 @@
         <w:t>Vertretern</w:t>
       </w:r>
       <w:r>
-        <w:t xml:space="preserve"> des Rechenzentrums zugesendet. Michael Giesz und Dr. Christoph Bauer haben dabei die Möglichkeit Anmerkungen und Verbesserungsverschläge anzubringen, die dann</w:t>
+        <w:t xml:space="preserve"> des Rechenzentrums zugesendet. Michael </w:t>
+      </w:r>
+      <w:proofErr w:type="spellStart"/>
+      <w:r>
+        <w:t>Giesz</w:t>
+      </w:r>
+      <w:proofErr w:type="spellEnd"/>
+      <w:r>
+        <w:t xml:space="preserve"> und Dr. Christoph Bauer haben dabei die Möglichkeit Anmerkungen und Verbesserungsverschläge anzubringen, die dann</w:t>
       </w:r>
       <w:r>
         <w:t xml:space="preserve"> im Anschluss umgesetzt werden.</w:t>
@@ -7563,6 +8054,7 @@
     </w:p>
     <w:p>
       <w:r>
+        <w:lastRenderedPageBreak/>
         <w:t xml:space="preserve">Diese Komponente des Bogens soll einen Überblick über die Teilnehmer ermöglichen. Somit kann untersucht werden, ob zwischen den verschiedenen Altersgruppen Ungleichheiten bestehen, Fakultäten unterschiedliche Funktionen verwenden oder welche Verschiedenheiten zwischen Dozent, </w:t>
       </w:r>
       <w:r>
@@ -7579,7 +8071,6 @@
     </w:p>
     <w:p>
       <w:r>
-        <w:lastRenderedPageBreak/>
         <w:t>Der</w:t>
       </w:r>
       <w:r>
@@ -7714,6 +8205,7 @@
     </w:p>
     <w:p>
       <w:r>
+        <w:lastRenderedPageBreak/>
         <w:t xml:space="preserve">Hierbei liegt der Fokus auf den Funktionen der Webseite, welche die Teilnehmer aufrufen und in </w:t>
       </w:r>
       <w:r>
@@ -7725,7 +8217,31 @@
     </w:p>
     <w:p>
       <w:r>
-        <w:t xml:space="preserve">Ähnlich wie zuvor wünschen die Vertreter des Rechenzentrums bei Frage 9 anstatt eines Freitextfeldes mehrere Auswahlmöglichkeiten. Die hierbei angegebenen Antwortkategorien sind aus den Ergebnissen der Contextual Inquiry abgeleitet und werden mit den Ergebnissen der Piwik-Analyse ergänzt. Zusätzlich wird ein Feld mit "Sonstiges angefügt", um nicht in den Antwortkategorie passende Antworten </w:t>
+        <w:t xml:space="preserve">Ähnlich wie zuvor wünschen die Vertreter des Rechenzentrums bei Frage 9 anstatt eines Freitextfeldes mehrere Auswahlmöglichkeiten. Die hierbei angegebenen Antwortkategorien sind aus den Ergebnissen der </w:t>
+      </w:r>
+      <w:proofErr w:type="spellStart"/>
+      <w:r>
+        <w:t>Contextual</w:t>
+      </w:r>
+      <w:proofErr w:type="spellEnd"/>
+      <w:r>
+        <w:t xml:space="preserve"> </w:t>
+      </w:r>
+      <w:proofErr w:type="spellStart"/>
+      <w:r>
+        <w:t>Inquiry</w:t>
+      </w:r>
+      <w:proofErr w:type="spellEnd"/>
+      <w:r>
+        <w:t xml:space="preserve"> abgeleitet und werden mit den Ergebnissen der </w:t>
+      </w:r>
+      <w:proofErr w:type="spellStart"/>
+      <w:r>
+        <w:t>Piwik</w:t>
+      </w:r>
+      <w:proofErr w:type="spellEnd"/>
+      <w:r>
+        <w:t xml:space="preserve">-Analyse ergänzt. Zusätzlich wird ein Feld mit "Sonstiges angefügt", um nicht in den Antwortkategorie passende Antworten </w:t>
       </w:r>
       <w:r>
         <w:t>abgleichen</w:t>
@@ -7777,155 +8293,233 @@
         </w:numPr>
       </w:pPr>
       <w:r>
+        <w:t xml:space="preserve">Nennen Sie aus Ihrer Sicht negative Aspekte der Webseite des Rechenzentrums. </w:t>
+      </w:r>
+    </w:p>
+    <w:p>
+      <w:r>
+        <w:t>Neben einer Bewertung der Webseite erhoffen sich die Projektmitglieder konkrete Ansatzpunkte, die verbessert werden müssen.</w:t>
+      </w:r>
+    </w:p>
+    <w:p>
+      <w:r>
+        <w:t xml:space="preserve">In das Testfeld von Frage 19 können sich Teilnehmer eintragen, falls sie für weitere Tests oder Fragen zur Verfügung stehen. </w:t>
+      </w:r>
+    </w:p>
+    <w:p>
+      <w:pPr>
+        <w:pStyle w:val="berschrift4"/>
+      </w:pPr>
+      <w:bookmarkStart w:id="29" w:name="_Toc431303193"/>
+      <w:r>
+        <w:t>Ergebnisse</w:t>
+      </w:r>
+      <w:bookmarkEnd w:id="29"/>
+      <w:r>
+        <w:t xml:space="preserve"> </w:t>
+      </w:r>
+    </w:p>
+    <w:p>
+      <w:r>
+        <w:t xml:space="preserve">Ähnlich wie bei der </w:t>
+      </w:r>
+      <w:proofErr w:type="spellStart"/>
+      <w:r>
+        <w:t>Piwik</w:t>
+      </w:r>
+      <w:proofErr w:type="spellEnd"/>
+      <w:r>
+        <w:t xml:space="preserve">-Analyse und der </w:t>
+      </w:r>
+      <w:proofErr w:type="spellStart"/>
+      <w:r>
+        <w:t>Contextual</w:t>
+      </w:r>
+      <w:proofErr w:type="spellEnd"/>
+      <w:r>
+        <w:t xml:space="preserve"> </w:t>
+      </w:r>
+      <w:proofErr w:type="spellStart"/>
+      <w:r>
+        <w:t>Inquiry</w:t>
+      </w:r>
+      <w:proofErr w:type="spellEnd"/>
+      <w:r>
+        <w:t xml:space="preserve"> soll dieses Kapitel lediglich einen kurzen Überblick über die Ergebnisse dieser Methode geben. Eine exakte Auflistung und Darstellung der Resultate kann dem Dokument "Ergebnisse Fragebogen.pdf" entnommen werden. </w:t>
+      </w:r>
+    </w:p>
+    <w:p>
+      <w:r>
+        <w:t xml:space="preserve">Mit Hilfe des Fragebogens konnten nicht wie in der </w:t>
+      </w:r>
+      <w:proofErr w:type="spellStart"/>
+      <w:r>
+        <w:t>Contextual</w:t>
+      </w:r>
+      <w:proofErr w:type="spellEnd"/>
+      <w:r>
+        <w:t xml:space="preserve"> </w:t>
+      </w:r>
+      <w:proofErr w:type="spellStart"/>
+      <w:r>
+        <w:t>Inquiry</w:t>
+      </w:r>
+      <w:proofErr w:type="spellEnd"/>
+      <w:r>
+        <w:t xml:space="preserve"> nur die Zielgruppen Student und Bediensteter erreicht werden, sondern auch neun Dozenten nahmen daran </w:t>
+      </w:r>
+      <w:r>
+        <w:t>teil</w:t>
+      </w:r>
+      <w:r>
+        <w:t>. Neben dieser Gruppe beantworteten zehn Bedienstete und 17 Studenten die Fragen. Somit ist es nicht verwunderlich, dass die Altersgruppe 20-29 Jahre mit 50% am stärksten verstreten ist. Die Altersgruppe 40-49 Jahre ist mit 19.4% am zeithäufigsten vertreten. Mit 63,9% (23) nahmen fast doppelt so viele Frauen am Fragebogen Teil wie Männer (13).</w:t>
+      </w:r>
+    </w:p>
+    <w:p>
+      <w:r>
         <w:lastRenderedPageBreak/>
-        <w:t xml:space="preserve">Nennen Sie aus Ihrer Sicht negative Aspekte der Webseite des Rechenzentrums. </w:t>
-      </w:r>
-    </w:p>
-    <w:p>
-      <w:r>
-        <w:t>Neben einer Bewertung der Webseite erhoffen sich die Projektmitglieder konkrete Ansatzpunkte, die verbessert werden müssen.</w:t>
-      </w:r>
-    </w:p>
-    <w:p>
-      <w:r>
-        <w:t xml:space="preserve">In das Testfeld von Frage 19 können sich Teilnehmer eintragen, falls sie für weitere Tests oder Fragen zur Verfügung stehen. </w:t>
+        <w:t xml:space="preserve">Die Fakultät für Sprach- Literatur- und Kulturwissenschaften stellt mit 37,1% (13) die größte Gruppe der </w:t>
+      </w:r>
+      <w:r>
+        <w:t>Antwortenden</w:t>
+      </w:r>
+      <w:r>
+        <w:t xml:space="preserve"> dar. Anzumerken ist, dass außer der Fakultät für Katholische Theologie, der Fakultät für Wirtschaftswissenschaften und der Fakultät für Chemie und Pharmazie alle anderen Fakultäten unter den Teilnehmern vertreten sind. </w:t>
+      </w:r>
+    </w:p>
+    <w:p>
+      <w:r>
+        <w:t xml:space="preserve">Auffällig, dass 97,1% aller Teilnehmer die Webseite des Rechenzentrums auf Desktop-Rechnern oder Laptops verwenden. Somit kann festgehalten werden, dass beim späteren Umbau der Inhalte auf eine Optimierung für diese Geräte im Vordergrund stehen muss. </w:t>
+      </w:r>
+    </w:p>
+    <w:p>
+      <w:r>
+        <w:t>Eine negative Auffälligkeit ist die Tatsache, dass mehr als 65% der Tei</w:t>
+      </w:r>
+      <w:r>
+        <w:t>l</w:t>
+      </w:r>
+      <w:r>
+        <w:t>nehmer nicht durch die Menüstruktur</w:t>
+      </w:r>
+      <w:r>
+        <w:t xml:space="preserve"> navigieren, um gewünschten Inhalte aufzurufen, sondern dies mit Hilfe von Bookmarks oder Suchmaschinen tun. </w:t>
+      </w:r>
+    </w:p>
+    <w:p>
+      <w:r>
+        <w:t>Die zentralen Informationen welche die Teilnehmer auf der Webseite suchen, sind das RZ</w:t>
+      </w:r>
+      <w:r>
+        <w:t>-Passwort ändern (94%), die Ger</w:t>
+      </w:r>
+      <w:r>
+        <w:t xml:space="preserve">äteregistrierung (88%) und die Softwarebeschaffung (77%). Mehr als die Hälfte der Teilnehmer gaben an, bereits nach den Punkten WLAN (51%), </w:t>
+      </w:r>
+      <w:proofErr w:type="spellStart"/>
+      <w:r>
+        <w:t>Groupwise</w:t>
+      </w:r>
+      <w:proofErr w:type="spellEnd"/>
+      <w:r>
+        <w:t xml:space="preserve"> (57%) und VPN (51%) gesucht zu haben. Ein weitere viel gesuchte Kategorie „Drucken“ zeigt sich mit den Zahlen zu Informationen zum Druckerguthaben (45%) und Drucken an der Universität Regensburg (43%).</w:t>
+      </w:r>
+    </w:p>
+    <w:p>
+      <w:r>
+        <w:t xml:space="preserve">Von allen Befragten gaben 57% an die von Ihnen gesuchte Information immer gefunden zu haben. Weitere 40% der Teilnehmer gaben an die gesuchte Information meist gefunden zu haben. Nur ein Teilnehmer gab an gesuchte Information meist nicht zu erhalten. Die Teilnehmer welche Informationen nicht finden konnten gaben an Informationen zu Software </w:t>
+      </w:r>
+      <w:r>
+        <w:t>bzw. dem</w:t>
+      </w:r>
+      <w:r>
+        <w:t xml:space="preserve"> Softwarekatalog gesucht zu haben. Auch Informationen zu Mail-Einrichtung bzw. </w:t>
+      </w:r>
+      <w:proofErr w:type="spellStart"/>
+      <w:r>
+        <w:t>Groupwise</w:t>
+      </w:r>
+      <w:proofErr w:type="spellEnd"/>
+      <w:r>
+        <w:t xml:space="preserve"> konnte nicht aufgefunden werden.</w:t>
+      </w:r>
+    </w:p>
+    <w:p>
+      <w:r>
+        <w:t xml:space="preserve">Die abschließende Bewertung der Webseite durch die Antwortenden ergibt einen durchschnittlichen Wert von 2,8. Dies zeigt, dass die aktuelle Version der Webseite die Nutzer </w:t>
+      </w:r>
+      <w:r>
+        <w:t>zufriedenstellt</w:t>
+      </w:r>
+      <w:r>
+        <w:t>, jedoch in einigen Bereichen noch Nachbesserungsbedarf besteht.</w:t>
+      </w:r>
+    </w:p>
+    <w:p>
+      <w:r>
+        <w:t>Überraschenderweise geben die Teilnehmer bei der Frage nach den positiven Aspekten der Webseite vor allem die</w:t>
+      </w:r>
+      <w:r>
+        <w:t xml:space="preserve"> übersichtliche </w:t>
+      </w:r>
+      <w:proofErr w:type="spellStart"/>
+      <w:r>
+        <w:t>Informationstruktur</w:t>
+      </w:r>
+      <w:proofErr w:type="spellEnd"/>
+      <w:r>
+        <w:t xml:space="preserve"> an. Jedoch mit der Anmerkung, dass die notwendigen Funktionen mit einer gewissen Einarbeitungszeit und der damit verbunden Suche gefunden wurden. Das Softwareangebot und der Informa</w:t>
+      </w:r>
+      <w:r>
+        <w:lastRenderedPageBreak/>
+        <w:t>tionsgehalt wurden als positiv empfunden. Auch das gute Kontaktangebot und der immer sichtbare Ansprechpartner zum entsprechenden Thema wurden als gut empfunden.</w:t>
+      </w:r>
+    </w:p>
+    <w:p>
+      <w:r>
+        <w:t xml:space="preserve">Als zentraler negativer Punkt kristallisiert sich das CMS </w:t>
+      </w:r>
+      <w:proofErr w:type="spellStart"/>
+      <w:r>
+        <w:t>Imperia</w:t>
+      </w:r>
+      <w:proofErr w:type="spellEnd"/>
+      <w:r>
+        <w:t xml:space="preserve"> heraus. Der Großteil der negativen Aspekte ist auf das unübersichtliche Design des CMS zurückzuführen. So wird zum einen das unschöne Design, aber auch die damit verbundene Suchfunktion von vielen Teilnehmern bemängelt. Ein weiterer, mehrfach genannter negativer Aspekt sind die granularen Informationseinheiten und dadurch schwierige Abgrenzung der Inhalte. Mehrfach wurden auch spezifische Punkte genannt die für den einzelnen Teilnehmer schwer zu finden waren (Email, Wartungsarbeiten). Auch wurde bemängelt, dass Information oft stark redundant vorhanden ist. Des Weiteren bemängelten einige Teilnehmer die Unübersichtlichkeit der Newsseite bzw. die Auffindbarkeit von aktuellen Meldungen.</w:t>
+      </w:r>
+    </w:p>
+    <w:p>
+      <w:pPr>
+        <w:pStyle w:val="berschrift3"/>
+      </w:pPr>
+      <w:bookmarkStart w:id="30" w:name="_Toc431303194"/>
+      <w:r>
+        <w:t xml:space="preserve">Card </w:t>
+      </w:r>
+      <w:proofErr w:type="spellStart"/>
+      <w:r>
+        <w:t>Sorting</w:t>
+      </w:r>
+      <w:bookmarkEnd w:id="30"/>
+      <w:proofErr w:type="spellEnd"/>
+    </w:p>
+    <w:p>
+      <w:r>
+        <w:t xml:space="preserve">Beim Card </w:t>
+      </w:r>
+      <w:proofErr w:type="spellStart"/>
+      <w:r>
+        <w:t>Sorting</w:t>
+      </w:r>
+      <w:proofErr w:type="spellEnd"/>
+      <w:r>
+        <w:t xml:space="preserve"> werden von Probanden vorgegebene Begriffe selbstständig und möglichst ohne äußere Einflüsse in für sie sinnvollen Kategorien gesammelt. Diesen Kategorien werden Namen zugewiesen, die die beinhalteten Begriffe möglichst aussagekräftig zusammenfassen. So entstehen bei mehreren Testpersonen mehr oder weniger ähnliche Strukturen. Ziel dieser Methode ist es, diese Strukturen, die von echten Nutzern erstellt wurden, einen sinnvollen Kompromiss aus allen Ergebnissen und so eine intuitive Gliederung der Elemente zu erreichen.</w:t>
       </w:r>
     </w:p>
     <w:p>
       <w:pPr>
         <w:pStyle w:val="berschrift4"/>
       </w:pPr>
-      <w:bookmarkStart w:id="29" w:name="_Toc431303193"/>
-      <w:r>
-        <w:t>Ergebnisse</w:t>
-      </w:r>
-      <w:bookmarkEnd w:id="29"/>
-      <w:r>
-        <w:t xml:space="preserve"> </w:t>
-      </w:r>
-    </w:p>
-    <w:p>
-      <w:r>
-        <w:t xml:space="preserve">Ähnlich wie bei der Piwik-Analyse und der Contextual Inquiry soll dieses Kapitel lediglich einen kurzen Überblick über die Ergebnisse dieser Methode geben. Eine exakte Auflistung und Darstellung der Resultate kann dem Dokument "Ergebnisse Fragebogen.pdf" entnommen werden. </w:t>
-      </w:r>
-    </w:p>
-    <w:p>
-      <w:r>
-        <w:t xml:space="preserve">Mit Hilfe des Fragebogens konnten nicht wie in der Contextual Inquiry nur die Zielgruppen Student und Bediensteter erreicht werden, sondern auch neun Dozenten nahmen daran </w:t>
-      </w:r>
-      <w:r>
-        <w:t>teil</w:t>
-      </w:r>
-      <w:r>
-        <w:t>. Neben dieser Gruppe beantworteten zehn Bedienstete und 17 Studenten die Fragen. Somit ist es nicht verwunderlich, dass die Altersgruppe 20-29 Jahre mit 50% am stärksten verstreten ist. Die Altersgruppe 40-49 Jahre ist mit 19.4% am zeithäufigsten vertreten. Mit 63,9% (23) nahmen fast doppelt so viele Frauen am Fragebogen Teil wie Männer (13).</w:t>
-      </w:r>
-    </w:p>
-    <w:p>
-      <w:r>
-        <w:t xml:space="preserve">Die Fakultät für Sprach- Literatur- und Kulturwissenschaften stellt mit 37,1% (13) die größte Gruppe der </w:t>
-      </w:r>
-      <w:r>
-        <w:t>Antwortenden</w:t>
-      </w:r>
-      <w:r>
-        <w:t xml:space="preserve"> dar. Anzumerken ist, dass außer der Fakultät für Katholische Theologie, der Fakultät für Wirtschaftswissenschaften und der Fakultät für Chemie und Pharmazie alle anderen Fakultäten unter den Teilnehmern vertreten sind. </w:t>
-      </w:r>
-    </w:p>
-    <w:p>
-      <w:r>
-        <w:t xml:space="preserve">Auffällig, dass 97,1% aller Teilnehmer die Webseite des Rechenzentrums auf Desktop-Rechnern oder Laptops verwenden. Somit kann festgehalten werden, dass beim späteren Umbau der Inhalte auf eine Optimierung für diese Geräte im Vordergrund stehen muss. </w:t>
-      </w:r>
-    </w:p>
-    <w:p>
-      <w:r>
-        <w:t>Eine negative Auffälligkeit ist die Tatsache, dass mehr als 65% der Tei</w:t>
-      </w:r>
-      <w:r>
-        <w:t>l</w:t>
-      </w:r>
-      <w:r>
-        <w:t>nehmer nicht durch die Menüstruktur</w:t>
-      </w:r>
-      <w:r>
-        <w:t xml:space="preserve"> navigieren, um gewünschten Inhalte aufzurufen, sondern dies mit Hilfe von Bookmarks oder Suchmaschinen tun. </w:t>
-      </w:r>
-    </w:p>
-    <w:p>
-      <w:r>
-        <w:t>Die zentralen Informationen welche die Teilnehmer auf der Webseite suchen, sind das RZ</w:t>
-      </w:r>
-      <w:r>
-        <w:t>-Passwort ändern (94%), die Ger</w:t>
-      </w:r>
-      <w:r>
-        <w:t xml:space="preserve">äteregistrierung (88%) und die Softwarebeschaffung (77%). Mehr als die Hälfte der Teilnehmer gaben an, bereits nach den Punkten WLAN (51%), Groupwise (57%) und VPN (51%) gesucht zu haben. Ein weitere viel gesuchte </w:t>
-      </w:r>
-      <w:r>
-        <w:lastRenderedPageBreak/>
-        <w:t>Kategorie „Drucken“ zeigt sich mit den Zahlen zu Informationen zum Druckerguthaben (45%) und Drucken an der Universität Regensburg (43%).</w:t>
-      </w:r>
-    </w:p>
-    <w:p>
-      <w:r>
-        <w:t xml:space="preserve">Von allen Befragten gaben 57% an die von Ihnen gesuchte Information immer gefunden zu haben. Weitere 40% der Teilnehmer gaben an die gesuchte Information meist gefunden zu haben. Nur ein Teilnehmer gab an gesuchte Information meist nicht zu erhalten. Die Teilnehmer welche Informationen nicht finden konnten gaben an Informationen zu Software </w:t>
-      </w:r>
-      <w:r>
-        <w:t>bzw. dem</w:t>
-      </w:r>
-      <w:r>
-        <w:t xml:space="preserve"> Softwarekatalog gesucht zu haben. Auch Informationen zu Mail-Einrichtung bzw. Groupwise konnte nicht aufgefunden werden.</w:t>
-      </w:r>
-    </w:p>
-    <w:p>
-      <w:r>
-        <w:t xml:space="preserve">Die abschließende Bewertung der Webseite durch die Antwortenden ergibt einen durchschnittlichen Wert von 2,8. Dies zeigt, dass die aktuelle Version der Webseite die Nutzer </w:t>
-      </w:r>
-      <w:r>
-        <w:t>zufriedenstellt</w:t>
-      </w:r>
-      <w:r>
-        <w:t>, jedoch in einigen Bereichen noch Nachbesserungsbedarf besteht.</w:t>
-      </w:r>
-    </w:p>
-    <w:p>
-      <w:r>
-        <w:t>Überraschenderweise geben die Teilnehmer bei der Frage nach den positiven Aspekten der Webseite vor allem die</w:t>
-      </w:r>
-      <w:r>
-        <w:t xml:space="preserve"> übersichtliche Informationstruktur</w:t>
-      </w:r>
-      <w:r>
-        <w:t xml:space="preserve"> an. Jedoch mit der Anmerkung, dass die notwendigen Funktionen mit einer gewissen Einarbeitungszeit und der damit verbunden Suche gefunden wurden. Das Softwareangebot und der Informationsgehalt wurden als positiv empfunden. Auch das gute Kontaktangebot und der immer sichtbare Ansprechpartner zum entsprechenden Thema wurden als gut empfunden.</w:t>
-      </w:r>
-    </w:p>
-    <w:p>
-      <w:r>
-        <w:t>Als zentraler negativer Punkt kristallisiert sich das CMS Imperia heraus. Der Großteil der negativen Aspekte ist auf das unübersichtliche Design des CMS zurückzuführen. So wird zum einen das unschöne Design, aber auch die damit verbundene Suchfunktion von vielen Teilnehmern bemängelt. Ein weiterer, mehrfach genannter negativer Aspekt sind die granularen Informationseinheiten und dadurch schwierige Abgrenzung der Inhalte. Mehrfach wurden auch spezifische Punkte genannt die für den einzelnen Teilnehmer schwer zu finden waren (Email, Wartungsarbeiten). Auch wurde bemängelt, dass Information oft stark redundant vorhanden ist. Des Weiteren bemängelten einige Teilnehmer die Unübersichtlichkeit der Newsseite bzw. die Auffindbarkeit von aktuellen Meldungen.</w:t>
-      </w:r>
-    </w:p>
-    <w:p>
-      <w:pPr>
-        <w:pStyle w:val="berschrift3"/>
-      </w:pPr>
-      <w:bookmarkStart w:id="30" w:name="_Toc431303194"/>
-      <w:r>
-        <w:t>Card Sorting</w:t>
-      </w:r>
-      <w:bookmarkEnd w:id="30"/>
-    </w:p>
-    <w:p>
-      <w:r>
-        <w:t xml:space="preserve">Beim Card Sorting werden von Probanden vorgegebene Begriffe selbstständig und möglichst ohne äußere Einflüsse in für sie sinnvollen Kategorien gesammelt. Diesen Kategorien werden Namen zugewiesen, die die beinhalteten Begriffe möglichst aussagekräftig </w:t>
-      </w:r>
-      <w:r>
-        <w:lastRenderedPageBreak/>
-        <w:t>zusammenfassen. So entstehen bei mehreren Testpersonen mehr oder weniger ähnliche Strukturen. Ziel dieser Methode ist es, diese Strukturen, die von echten Nutzern erstellt wurden, einen sinnvollen Kompromiss aus allen Ergebnissen und so eine intuitive Gliederung der Elemente zu erreichen.</w:t>
-      </w:r>
-    </w:p>
-    <w:p>
-      <w:pPr>
-        <w:pStyle w:val="berschrift4"/>
-      </w:pPr>
       <w:bookmarkStart w:id="31" w:name="_Toc431303195"/>
       <w:r>
         <w:t>Vorbereitung und Durchführung</w:t>
@@ -7934,7 +8528,23 @@
     </w:p>
     <w:p>
       <w:r>
-        <w:t>Sämtliche Begriffe, die die Probanden sortieren sollen, werden der zweiten Ebene der Navigation der aktuellen Webseite des Rechenzentrums entnommen. So werden keine zu allgemeinen bzw. zu spezifischen Begriffe in das Card Sorting mit aufgenommen. Da sich in der dritten Ebene nur weitere Spezifikationen der zweiten Ebene befinden, werden diese hier nicht berücksichtigt. So ergeben sich für das Card Sorting insgesamt 74 Begriffe.</w:t>
+        <w:t xml:space="preserve">Sämtliche Begriffe, die die Probanden sortieren sollen, werden der zweiten Ebene der Navigation der aktuellen Webseite des Rechenzentrums entnommen. So werden keine zu allgemeinen bzw. zu spezifischen Begriffe in das Card </w:t>
+      </w:r>
+      <w:proofErr w:type="spellStart"/>
+      <w:r>
+        <w:t>Sorting</w:t>
+      </w:r>
+      <w:proofErr w:type="spellEnd"/>
+      <w:r>
+        <w:t xml:space="preserve"> mit aufgenommen. Da sich in der dritten Ebene nur weitere Spezifikationen der zweiten Ebene befinden, werden diese hier nicht berücksichtigt. So ergeben sich für das Card </w:t>
+      </w:r>
+      <w:proofErr w:type="spellStart"/>
+      <w:r>
+        <w:t>Sorting</w:t>
+      </w:r>
+      <w:proofErr w:type="spellEnd"/>
+      <w:r>
+        <w:t xml:space="preserve"> insgesamt 74 Begriffe.</w:t>
       </w:r>
     </w:p>
     <w:p>
@@ -7964,7 +8574,7 @@
             <v:path o:extrusionok="f" gradientshapeok="t" o:connecttype="rect"/>
             <o:lock v:ext="edit" aspectratio="t"/>
           </v:shapetype>
-          <v:shape id="_x0000_i1025" type="#_x0000_t75" style="width:126pt;height:482pt">
+          <v:shape id="_x0000_i1025" type="#_x0000_t75" style="width:126pt;height:482.25pt">
             <v:imagedata r:id="rId11" o:title="beispiel begriffe navigation"/>
           </v:shape>
         </w:pict>
@@ -7982,7 +8592,10 @@
         <w:fldChar w:fldCharType="begin"/>
       </w:r>
       <w:r>
-        <w:instrText xml:space="preserve"> SEQ Abbildung \* ARABIC </w:instrText>
+        <w:instrText xml:space="preserve"> SEQ Abbildung \* ARABI</w:instrText>
+      </w:r>
+      <w:r>
+        <w:instrText xml:space="preserve">C </w:instrText>
       </w:r>
       <w:r>
         <w:fldChar w:fldCharType="separate"/>
@@ -8014,7 +8627,31 @@
     </w:p>
     <w:p>
       <w:r>
-        <w:t xml:space="preserve">Das Card Sorting wird im Internet auf der Seite usabilitytools.com gehostet. Vor der eigentlichen Studie wird mit einem kurzen Text das Projekt, die Methode des Card Sortings, sowie das Ziel der Methode erklärt. Bei der Durchführung des Sortierens befinden sich alle unverwendeten Begriffe in einer Spalte am linken Bildschirmrad, durch Drag-and-Drop lassen sie sich in eine neue oder bereits </w:t>
+        <w:t xml:space="preserve">Das Card </w:t>
+      </w:r>
+      <w:proofErr w:type="spellStart"/>
+      <w:r>
+        <w:t>Sorting</w:t>
+      </w:r>
+      <w:proofErr w:type="spellEnd"/>
+      <w:r>
+        <w:t xml:space="preserve"> wird im Internet auf der Seite usabilitytools.com gehostet. Vor der eigentlichen Studie wird mit einem kurzen Text das Projekt, die Methode des Card </w:t>
+      </w:r>
+      <w:proofErr w:type="spellStart"/>
+      <w:r>
+        <w:t>Sortings</w:t>
+      </w:r>
+      <w:proofErr w:type="spellEnd"/>
+      <w:r>
+        <w:t>, sowie das Ziel der Methode erklärt. Bei der Durchführung des Sortierens befinden sich alle unverwendeten Begriffe in einer Spalte am linken Bildschirmrad, durch Drag-</w:t>
+      </w:r>
+      <w:proofErr w:type="spellStart"/>
+      <w:r>
+        <w:t>and</w:t>
+      </w:r>
+      <w:proofErr w:type="spellEnd"/>
+      <w:r>
+        <w:t xml:space="preserve">-Drop lassen sie sich in eine neue oder bereits </w:t>
       </w:r>
       <w:r>
         <w:t>erstellte</w:t>
@@ -8081,7 +8718,15 @@
     </w:p>
     <w:p>
       <w:r>
-        <w:t xml:space="preserve">Analog zu allen Ergebnissen in dieser Dokumentation soll dieses Kapitel lediglich einen kurzen Überblick über die Ergebnisse des Card Sortings geben. Eine exakte Auflistung und Darstellung der Resultate kann dem Dokument "Ergebnisse Card Sorting.pdf" entnommen werden. </w:t>
+        <w:t xml:space="preserve">Analog zu allen Ergebnissen in dieser Dokumentation soll dieses Kapitel lediglich einen kurzen Überblick über die Ergebnisse des Card </w:t>
+      </w:r>
+      <w:proofErr w:type="spellStart"/>
+      <w:r>
+        <w:t>Sortings</w:t>
+      </w:r>
+      <w:proofErr w:type="spellEnd"/>
+      <w:r>
+        <w:t xml:space="preserve"> geben. Eine exakte Auflistung und Darstellung der Resultate kann dem Dokument "Ergebnisse Card Sorting.pdf" entnommen werden. </w:t>
       </w:r>
     </w:p>
     <w:p>
@@ -8209,9 +8854,11 @@
           <w:numId w:val="13"/>
         </w:numPr>
       </w:pPr>
+      <w:proofErr w:type="spellStart"/>
       <w:r>
         <w:t>Workgroupmanager</w:t>
       </w:r>
+      <w:proofErr w:type="spellEnd"/>
     </w:p>
     <w:p>
       <w:pPr>
@@ -8287,12 +8934,28 @@
     </w:p>
     <w:p>
       <w:r>
-        <w:t>Diese Liste stellt keinen endgültigen Aufbau der Neugestaltung an, sondern spiegelt eine erste Erkenntnis aus den Daten des Card Sortings dar.</w:t>
-      </w:r>
-    </w:p>
-    <w:p>
-      <w:r>
-        <w:t>Eine Teilnehmerin benennt die gewählten Kategorien nicht und eine weitere Teilnehmerin verwendet teilweise unbrauchbare Namen wie "must have, interessiert aber niemanden". Erkenntnisse aus diesen Gruppierungen Ergebnisse werden jedoch auch mit in die Ergebnisse aufgenommen, lediglich die unbrauchbaren Namen werden nicht verwendet.</w:t>
+        <w:t xml:space="preserve">Diese Liste stellt keinen endgültigen Aufbau der Neugestaltung an, sondern spiegelt eine erste Erkenntnis aus den Daten des Card </w:t>
+      </w:r>
+      <w:proofErr w:type="spellStart"/>
+      <w:r>
+        <w:t>Sortings</w:t>
+      </w:r>
+      <w:proofErr w:type="spellEnd"/>
+      <w:r>
+        <w:t xml:space="preserve"> dar.</w:t>
+      </w:r>
+    </w:p>
+    <w:p>
+      <w:r>
+        <w:t xml:space="preserve">Eine Teilnehmerin benennt die gewählten Kategorien nicht und eine weitere Teilnehmerin verwendet teilweise unbrauchbare Namen wie "must </w:t>
+      </w:r>
+      <w:proofErr w:type="spellStart"/>
+      <w:r>
+        <w:t>have</w:t>
+      </w:r>
+      <w:proofErr w:type="spellEnd"/>
+      <w:r>
+        <w:t>, interessiert aber niemanden". Erkenntnisse aus diesen Gruppierungen Ergebnisse werden jedoch auch mit in die Ergebnisse aufgenommen, lediglich die unbrauchbaren Namen werden nicht verwendet.</w:t>
       </w:r>
     </w:p>
     <w:p>
@@ -8316,7 +8979,15 @@
         <w:t>des Prototyps</w:t>
       </w:r>
       <w:r>
-        <w:t xml:space="preserve"> wird mit dem Content Management System (CMS) Imperia in der Version 8.6 durchgeführt. Zu Beginn der Projektarbeit wird den Teilnehmern eine Einführungsveranstaltung angeboten, um den Umgang mit dem CMS zu erlernen. Hier werden die Grundkenntnisse wie zum Beispiel Seiten erstellen, Seiten ändern und  Medienverwaltung vermittelt. Im Rahmen der Einführungsveranstaltung wird auch ein Zugang zum Testsystem zur Verfügung gestellt in welcher der Prototyp umgesetzt wird. Damit alle Projektteilnehmer gemeinsam an einer Struktur arbeiten können, wird der RZ-Account eines Teilnehmers genutzt.</w:t>
+        <w:t xml:space="preserve"> wird mit dem Content Management System (CMS) </w:t>
+      </w:r>
+      <w:proofErr w:type="spellStart"/>
+      <w:r>
+        <w:t>Imperia</w:t>
+      </w:r>
+      <w:proofErr w:type="spellEnd"/>
+      <w:r>
+        <w:t xml:space="preserve"> in der Version 8.6 durchgeführt. Zu Beginn der Projektarbeit wird den Teilnehmern eine Einführungsveranstaltung angeboten, um den Umgang mit dem CMS zu erlernen. Hier werden die Grundkenntnisse wie zum Beispiel Seiten erstellen, Seiten ändern und  Medienverwaltung vermittelt. Im Rahmen der Einführungsveranstaltung wird auch ein Zugang zum Testsystem zur Verfügung gestellt in welcher der Prototyp umgesetzt wird. Damit alle Projektteilnehmer gemeinsam an einer Struktur arbeiten können, wird der RZ-Account eines Teilnehmers genutzt.</w:t>
       </w:r>
     </w:p>
     <w:p>
@@ -8327,7 +8998,7 @@
       <w:r>
         <w:lastRenderedPageBreak/>
         <w:pict w14:anchorId="4AF5147D">
-          <v:shape id="_x0000_i1026" type="#_x0000_t75" style="width:401pt;height:272pt">
+          <v:shape id="_x0000_i1026" type="#_x0000_t75" style="width:401.25pt;height:272.25pt">
             <v:imagedata r:id="rId12" o:title="2"/>
           </v:shape>
         </w:pict>
@@ -8378,8 +9049,13 @@
         <w:pStyle w:val="berschrift3"/>
       </w:pPr>
       <w:bookmarkStart w:id="36" w:name="_Toc431303198"/>
-      <w:r>
-        <w:t>Personas &amp; Szenarien</w:t>
+      <w:proofErr w:type="spellStart"/>
+      <w:r>
+        <w:t>Personas</w:t>
+      </w:r>
+      <w:proofErr w:type="spellEnd"/>
+      <w:r>
+        <w:t xml:space="preserve"> &amp; Szenarien</w:t>
       </w:r>
       <w:bookmarkEnd w:id="36"/>
       <w:r>
@@ -8388,17 +9064,67 @@
     </w:p>
     <w:p>
       <w:r>
-        <w:t>Um den Prototypen vorab ohne Nutzer testen zu können, wurden Personas erstellt.</w:t>
-      </w:r>
-    </w:p>
-    <w:p>
-      <w:r>
-        <w:t>Personas sind fiktive Personen, welche eine Nutzergruppe repräsentiert. Eine Persona vereint alle Eigenschaften die für diese Nutzergruppe zutreffen. Außerdem sollen bei kritischen Fragen zu späteren Design-Entscheidungen helfen. Erhoben wurden diese Eigenschaften aus der Contextual Inquiry, dem Card Sorting, der Piwik Analyse und dem Fragebogen. Darauf folgend werden zu jeder Persona individuelle Szenarien erstellt. Diese Szenarien wurden ebenfalls aus den erhobenen Eigenschaften abgeleitet.</w:t>
-      </w:r>
-    </w:p>
-    <w:p>
-      <w:r>
-        <w:t>Personas und die dazugehörigen Szenarien, modellieren eine exemplarische Nutzung des Systems. Dies dient dazu, im Vorfeld bereits Designentscheidungen zu bestimmten Nutzergruppen zu treffen.</w:t>
+        <w:t xml:space="preserve">Um den Prototypen vorab ohne Nutzer testen zu können, wurden </w:t>
+      </w:r>
+      <w:proofErr w:type="spellStart"/>
+      <w:r>
+        <w:t>Personas</w:t>
+      </w:r>
+      <w:proofErr w:type="spellEnd"/>
+      <w:r>
+        <w:t xml:space="preserve"> erstellt.</w:t>
+      </w:r>
+    </w:p>
+    <w:p>
+      <w:proofErr w:type="spellStart"/>
+      <w:r>
+        <w:t>Personas</w:t>
+      </w:r>
+      <w:proofErr w:type="spellEnd"/>
+      <w:r>
+        <w:t xml:space="preserve"> sind fiktive Personen, welche eine Nutzergruppe repräsentiert. Eine Persona vereint alle Eigenschaften die für diese Nutzergruppe zutreffen. Außerdem sollen bei kritischen Fragen zu späteren Design-Entscheidungen helfen. Erhoben wurden diese Eigenschaften aus der </w:t>
+      </w:r>
+      <w:proofErr w:type="spellStart"/>
+      <w:r>
+        <w:t>Contextual</w:t>
+      </w:r>
+      <w:proofErr w:type="spellEnd"/>
+      <w:r>
+        <w:t xml:space="preserve"> </w:t>
+      </w:r>
+      <w:proofErr w:type="spellStart"/>
+      <w:r>
+        <w:t>Inquiry</w:t>
+      </w:r>
+      <w:proofErr w:type="spellEnd"/>
+      <w:r>
+        <w:t xml:space="preserve">, dem Card </w:t>
+      </w:r>
+      <w:proofErr w:type="spellStart"/>
+      <w:r>
+        <w:t>Sorting</w:t>
+      </w:r>
+      <w:proofErr w:type="spellEnd"/>
+      <w:r>
+        <w:t xml:space="preserve">, der </w:t>
+      </w:r>
+      <w:proofErr w:type="spellStart"/>
+      <w:r>
+        <w:t>Piwik</w:t>
+      </w:r>
+      <w:proofErr w:type="spellEnd"/>
+      <w:r>
+        <w:t xml:space="preserve"> Analyse und dem Fragebogen. Darauf folgend werden zu jeder Persona individuelle Szenarien erstellt. Diese Szenarien wurden ebenfalls aus den erhobenen Eigenschaften abgeleitet.</w:t>
+      </w:r>
+    </w:p>
+    <w:p>
+      <w:proofErr w:type="spellStart"/>
+      <w:r>
+        <w:t>Personas</w:t>
+      </w:r>
+      <w:proofErr w:type="spellEnd"/>
+      <w:r>
+        <w:t xml:space="preserve"> und die dazugehörigen Szenarien, modellieren eine exemplarische Nutzung des Systems. Dies dient dazu, im Vorfeld bereits Designentscheidungen zu bestimmten Nutzergruppen zu treffen.</w:t>
       </w:r>
     </w:p>
     <w:p>
@@ -8479,12 +9205,52 @@
     </w:p>
     <w:p>
       <w:r>
-        <w:t>Das Ergebnis aus dieser Methode sind sieben unterschiedliche Personas.</w:t>
-      </w:r>
-    </w:p>
-    <w:p>
-      <w:r>
-        <w:t>Die Hintergrundinformationen der Personas sind eine Kombinationen aus Contextual Inquiry (Studierende und Angestellte der Universität Regensburg) und frei zugänglichen Lebensläufen von Angestellten der Universität Regensburg. Die Charakteristika der Personas sollen alle Eigenschaften der identifizierten Nutzergruppen abbilden. Jeder Persona werden nach Fertigstellung der Charakteristika verschiedene Szenarien zugeordnet. Diese werden aus den am häufigsten benutzten Funktionen der Webseite des Rechenzentrums abgeleitet.</w:t>
+        <w:t xml:space="preserve">Das Ergebnis aus dieser Methode sind sieben unterschiedliche </w:t>
+      </w:r>
+      <w:proofErr w:type="spellStart"/>
+      <w:r>
+        <w:t>Personas</w:t>
+      </w:r>
+      <w:proofErr w:type="spellEnd"/>
+      <w:r>
+        <w:t>.</w:t>
+      </w:r>
+    </w:p>
+    <w:p>
+      <w:r>
+        <w:t xml:space="preserve">Die Hintergrundinformationen der </w:t>
+      </w:r>
+      <w:proofErr w:type="spellStart"/>
+      <w:r>
+        <w:t>Personas</w:t>
+      </w:r>
+      <w:proofErr w:type="spellEnd"/>
+      <w:r>
+        <w:t xml:space="preserve"> sind eine Kombinationen aus </w:t>
+      </w:r>
+      <w:proofErr w:type="spellStart"/>
+      <w:r>
+        <w:t>Contextual</w:t>
+      </w:r>
+      <w:proofErr w:type="spellEnd"/>
+      <w:r>
+        <w:t xml:space="preserve"> </w:t>
+      </w:r>
+      <w:proofErr w:type="spellStart"/>
+      <w:r>
+        <w:t>Inquiry</w:t>
+      </w:r>
+      <w:proofErr w:type="spellEnd"/>
+      <w:r>
+        <w:t xml:space="preserve"> (Studierende und Angestellte der Universität Regensburg) und frei zugänglichen Lebensläufen von Angestellten der Universität Regensburg. Die Charakteristika der </w:t>
+      </w:r>
+      <w:proofErr w:type="spellStart"/>
+      <w:r>
+        <w:t>Personas</w:t>
+      </w:r>
+      <w:proofErr w:type="spellEnd"/>
+      <w:r>
+        <w:t xml:space="preserve"> sollen alle Eigenschaften der identifizierten Nutzergruppen abbilden. Jeder Persona werden nach Fertigstellung der Charakteristika verschiedene Szenarien zugeordnet. Diese werden aus den am häufigsten benutzten Funktionen der Webseite des Rechenzentrums abgeleitet.</w:t>
       </w:r>
     </w:p>
     <w:p>
@@ -8499,7 +9265,15 @@
     </w:p>
     <w:p>
       <w:r>
-        <w:t>Als Ausgangspunkt für die Konstruktion des Prototyps stehen alle in der Anforderungsanalyse genannten Methoden. So wird gemeinsam in mehreren Meetings aus den verwendeten Methoden eine geeignete Struktur entwickelt und diese in einem Prototypen umgewandelt. So müssen die für die Umsetzung notwendigen Menüpunkte diskutiert und eingebunden werden, sowie die Inhalte und deren Gestaltung besprochen werden. Nachfolgend werden die Designentscheidungen für alle Menüpunkte auf der ersten Ebene näher erläutert:</w:t>
+        <w:t xml:space="preserve">Als Ausgangspunkt für die Konstruktion des Prototyps stehen alle in der Anforderungsanalyse genannten Methoden. So wird gemeinsam in mehreren Meetings aus den verwendeten Methoden eine geeignete Struktur entwickelt und diese in </w:t>
+      </w:r>
+      <w:proofErr w:type="gramStart"/>
+      <w:r>
+        <w:t>einem Prototypen</w:t>
+      </w:r>
+      <w:proofErr w:type="gramEnd"/>
+      <w:r>
+        <w:t xml:space="preserve"> umgewandelt. So müssen die für die Umsetzung notwendigen Menüpunkte diskutiert und eingebunden werden, sowie die Inhalte und deren Gestaltung besprochen werden. Nachfolgend werden die Designentscheidungen für alle Menüpunkte auf der ersten Ebene näher erläutert:</w:t>
       </w:r>
     </w:p>
     <w:p>
@@ -8522,7 +9296,15 @@
     </w:p>
     <w:p>
       <w:r>
-        <w:t xml:space="preserve">Durch die designtechnischen Einschränkungen des CMS Imperia lassen sich Menüpunkte der dritten und zweiten Ebene kaum unterscheiden. Deswegen liegt der Fokus in der neuen Struktur insgesamt darauf, dass auf der ersten Ebene mehr Information liegt als auf der dritten Ebene. So entsteht eine insgesamt sehr breite Struktur, so dass </w:t>
+        <w:t xml:space="preserve">Durch die designtechnischen Einschränkungen des CMS </w:t>
+      </w:r>
+      <w:proofErr w:type="spellStart"/>
+      <w:r>
+        <w:t>Imperia</w:t>
+      </w:r>
+      <w:proofErr w:type="spellEnd"/>
+      <w:r>
+        <w:t xml:space="preserve"> lassen sich Menüpunkte der dritten und zweiten Ebene kaum unterscheiden. Deswegen liegt der Fokus in der neuen Struktur insgesamt darauf, dass auf der ersten Ebene mehr Information liegt als auf der dritten Ebene. So entsteht eine insgesamt sehr breite Struktur, so dass </w:t>
       </w:r>
       <w:r>
         <w:lastRenderedPageBreak/>
@@ -8531,7 +9313,15 @@
     </w:p>
     <w:p>
       <w:r>
-        <w:t>Die Inhalte auf der neuen Webseite werden größtenteils beibehalten, jedoch benötigen sie eine einheitliche grafische Darstellung. Dies geschieht indem die von Imperia zur Verfügung gestellte Funktion "ausklappbarer Text" verwendet wird, um Inhalte mit viel Information sinnvoll zu strukturieren. Auf der ursprünglichen Webseite des Rechenzentrums werden neben dieser Funktion, auch Tabs oder Menüpunkte auf der dritten Ebene verwendet, dies soll in der neuen Struktur vermieden werden.</w:t>
+        <w:t xml:space="preserve">Die Inhalte auf der neuen Webseite werden größtenteils beibehalten, jedoch benötigen sie eine einheitliche grafische Darstellung. Dies geschieht indem die von </w:t>
+      </w:r>
+      <w:proofErr w:type="spellStart"/>
+      <w:r>
+        <w:t>Imperia</w:t>
+      </w:r>
+      <w:proofErr w:type="spellEnd"/>
+      <w:r>
+        <w:t xml:space="preserve"> zur Verfügung gestellte Funktion "ausklappbarer Text" verwendet wird, um Inhalte mit viel Information sinnvoll zu strukturieren. Auf der ursprünglichen Webseite des Rechenzentrums werden neben dieser Funktion, auch Tabs oder Menüpunkte auf der dritten Ebene verwendet, dies soll in der neuen Struktur vermieden werden.</w:t>
       </w:r>
     </w:p>
     <w:p>
@@ -8546,7 +9336,31 @@
     </w:p>
     <w:p>
       <w:r>
-        <w:t>Weitere kleinere Designentscheidungen betreffen die Zusammenführung der Frequently Asked Questions (FAQs), die an einer zentralen Stelle zur Verfügung gestellt werden und die direkte Weiterleitung von Elementen in der Navigationsleiste zu externen Links.</w:t>
+        <w:t xml:space="preserve">Weitere kleinere Designentscheidungen betreffen die Zusammenführung der </w:t>
+      </w:r>
+      <w:proofErr w:type="spellStart"/>
+      <w:r>
+        <w:t>Frequently</w:t>
+      </w:r>
+      <w:proofErr w:type="spellEnd"/>
+      <w:r>
+        <w:t xml:space="preserve"> </w:t>
+      </w:r>
+      <w:proofErr w:type="spellStart"/>
+      <w:r>
+        <w:t>Asked</w:t>
+      </w:r>
+      <w:proofErr w:type="spellEnd"/>
+      <w:r>
+        <w:t xml:space="preserve"> </w:t>
+      </w:r>
+      <w:proofErr w:type="spellStart"/>
+      <w:r>
+        <w:t>Questions</w:t>
+      </w:r>
+      <w:proofErr w:type="spellEnd"/>
+      <w:r>
+        <w:t xml:space="preserve"> (FAQs), die an einer zentralen Stelle zur Verfügung gestellt werden und die direkte Weiterleitung von Elementen in der Navigationsleiste zu externen Links.</w:t>
       </w:r>
     </w:p>
     <w:p>
@@ -8561,7 +9375,15 @@
     </w:p>
     <w:p>
       <w:r>
-        <w:t>Die Landingpage des Rechenzentrums wird von "Startseite RZ" zu "Home" umbenannt, dies stellt mittlerweile eine allgemeingültige Praxis da. Ursprünglich befindet sich auf der Startseite eine Auflistung der Newsmeldungen und Ankündigungen, diese sind basierend auf der Anforderungsanalyse, jedoch nicht als Kernpunkt anzusehen. Damit die wichtigsten Informationen auf dem Einstiegspunkt der Webseite vorzufinden sind, werden neben einem Slider für Newsmeldungen und Ankündigungen, auch der aktuelle Status von Wartungsarbeiten, sowie eine Auflistung von Quicklinks zur Verfügung ge</w:t>
+        <w:t xml:space="preserve">Die Landingpage des Rechenzentrums wird von "Startseite RZ" zu "Home" umbenannt, dies stellt mittlerweile eine allgemeingültige Praxis da. Ursprünglich befindet sich auf der Startseite eine Auflistung der Newsmeldungen und Ankündigungen, diese sind basierend auf der Anforderungsanalyse, jedoch nicht als Kernpunkt anzusehen. Damit die wichtigsten Informationen auf dem Einstiegspunkt der Webseite vorzufinden sind, werden neben einem </w:t>
+      </w:r>
+      <w:proofErr w:type="spellStart"/>
+      <w:r>
+        <w:t>Slider</w:t>
+      </w:r>
+      <w:proofErr w:type="spellEnd"/>
+      <w:r>
+        <w:t xml:space="preserve"> für Newsmeldungen und Ankündigungen, auch der aktuelle Status von Wartungsarbeiten, sowie eine Auflistung von Quicklinks zur Verfügung ge</w:t>
       </w:r>
       <w:r>
         <w:lastRenderedPageBreak/>
@@ -8622,7 +9444,23 @@
     </w:p>
     <w:p>
       <w:r>
-        <w:t>Der Menüpunkt "Software" bleibt in der neuen Struktur erhalten, wird jedoch vom Inhalt verändert. Es werden viele Unterpunkte entfernt und an anderen Stellen sinnvoller implementiert. Demnach werden etwa die verschiedenen dezentralen Softwareempfehlungen der ursprünglichen Seite an einem Punkt "Softwareempfehlungen" zusammengeführt. Der Menüpunkt zum CMS Imperia wird auch als eigener Menüpunkt von "Software" eingeführt. Als größte Anpassung wird die Erweiterung des Softwarekatalogs eingeführt. So wird auch Software die auf der ursprünglichen Seite einen Sonderstatus besitzen (SPSS, Citavi, Betriebssysteme, Office) eingepflegt. Sie erhalten lediglich weitere Angaben zu speziellen Dokumentationen, Anleitungen und Besonderheiten zum Downloadverfahren. Mit dieser Methode wird eine einzige Anlaufstelle für das gesamte Softwareangebot des Rechenzentrums geschaffen. Lediglich die Betriebssysteme behalten aufgrund ihrer Beschaffenheit einen Sonderstatus und werden in einem eigenen Menüpunkt auf zweiter Ebene zusammengefasst.</w:t>
+        <w:t xml:space="preserve">Der Menüpunkt "Software" bleibt in der neuen Struktur erhalten, wird jedoch vom Inhalt verändert. Es werden viele Unterpunkte entfernt und an anderen Stellen sinnvoller implementiert. Demnach werden etwa die verschiedenen dezentralen Softwareempfehlungen der ursprünglichen Seite an einem Punkt "Softwareempfehlungen" zusammengeführt. Der Menüpunkt zum CMS </w:t>
+      </w:r>
+      <w:proofErr w:type="spellStart"/>
+      <w:r>
+        <w:t>Imperia</w:t>
+      </w:r>
+      <w:proofErr w:type="spellEnd"/>
+      <w:r>
+        <w:t xml:space="preserve"> wird auch als eigener Menüpunkt von "Software" eingeführt. Als größte Anpassung wird die Erweiterung des Softwarekatalogs eingeführt. So wird auch Software die auf der ursprünglichen Seite einen Sonderstatus besitzen (SPSS, </w:t>
+      </w:r>
+      <w:proofErr w:type="spellStart"/>
+      <w:r>
+        <w:t>Citavi</w:t>
+      </w:r>
+      <w:proofErr w:type="spellEnd"/>
+      <w:r>
+        <w:t>, Betriebssysteme, Office) eingepflegt. Sie erhalten lediglich weitere Angaben zu speziellen Dokumentationen, Anleitungen und Besonderheiten zum Downloadverfahren. Mit dieser Methode wird eine einzige Anlaufstelle für das gesamte Softwareangebot des Rechenzentrums geschaffen. Lediglich die Betriebssysteme behalten aufgrund ihrer Beschaffenheit einen Sonderstatus und werden in einem eigenen Menüpunkt auf zweiter Ebene zusammengefasst.</w:t>
       </w:r>
     </w:p>
     <w:p>
@@ -8753,7 +9591,15 @@
     </w:p>
     <w:p>
       <w:r>
-        <w:t>Der Menüpunkt wurde durch die Ergebnisse der Anforderungsanalyse als zweckmäßig erachtet. Deshalb wird für den Nutzer ein Menüpunkt geschaffen unter dem er alle relevanten Informationen zu Verwaltungsangelegenheiten findet (zum Beispiel Antragsformulare, Rechtliches oder Informationen zum Workgroupmanager).</w:t>
+        <w:t xml:space="preserve">Der Menüpunkt wurde durch die Ergebnisse der Anforderungsanalyse als zweckmäßig erachtet. Deshalb wird für den Nutzer ein Menüpunkt geschaffen unter dem er alle relevanten Informationen zu Verwaltungsangelegenheiten findet (zum Beispiel Antragsformulare, Rechtliches oder Informationen zum </w:t>
+      </w:r>
+      <w:proofErr w:type="spellStart"/>
+      <w:r>
+        <w:t>Workgroupmanager</w:t>
+      </w:r>
+      <w:proofErr w:type="spellEnd"/>
+      <w:r>
+        <w:t>).</w:t>
       </w:r>
     </w:p>
     <w:p>
@@ -8798,7 +9644,15 @@
     </w:p>
     <w:p>
       <w:r>
-        <w:t>Aufgrund von technischer Umsetzbarkeit und zeitlichem Aufwand können im Rahmen der Erstellung des Prototypens nicht alle, für eine komplette Überarbeitung der ursprünglichen Rechenzentrums-Webseite, notwendigen Arbeiten umgesetzt werden. Die nicht umgesetzten Arbeitsschritte werden dem Rechenzentrum, jedoch noch in Form von Empfehlungen vorgelegt. Der limitierende Faktor der Inhaltsmigration ist vor allem die reine Masse an Information. Es können nicht alle Unterseiten in die neue Struktur migriert werden, sondern nur der Teil, welcher anhand der Piwik-Daten als wichtig eingestuft wurde. Dies betrifft vor allem die Seiten auf der dritten Ebene. Außerdem wird der Prototyp dahingehend begrenzt, dass nicht alle Linkverweise im Fließtext an die neue Struktur angepasst werden können. Auch hier ist die Masse an anzupassenden Links im Zeitrahmen des Projektes nicht zu bewältigen. Auch viele dynamische El</w:t>
+        <w:t xml:space="preserve">Aufgrund von technischer Umsetzbarkeit und zeitlichem Aufwand können im Rahmen der Erstellung des Prototypens nicht alle, für eine komplette Überarbeitung der ursprünglichen Rechenzentrums-Webseite, notwendigen Arbeiten umgesetzt werden. Die nicht umgesetzten Arbeitsschritte werden dem Rechenzentrum, jedoch noch in Form von Empfehlungen vorgelegt. Der limitierende Faktor der Inhaltsmigration ist vor allem die reine Masse an Information. Es können nicht alle Unterseiten in die neue Struktur migriert werden, sondern nur der Teil, welcher anhand der </w:t>
+      </w:r>
+      <w:proofErr w:type="spellStart"/>
+      <w:r>
+        <w:t>Piwik</w:t>
+      </w:r>
+      <w:proofErr w:type="spellEnd"/>
+      <w:r>
+        <w:t>-Daten als wichtig eingestuft wurde. Dies betrifft vor allem die Seiten auf der dritten Ebene. Außerdem wird der Prototyp dahingehend begrenzt, dass nicht alle Linkverweise im Fließtext an die neue Struktur angepasst werden können. Auch hier ist die Masse an anzupassenden Links im Zeitrahmen des Projektes nicht zu bewältigen. Auch viele dynamische El</w:t>
       </w:r>
       <w:r>
         <w:t>e</w:t>
@@ -8840,14 +9694,96 @@
       <w:bookmarkEnd w:id="52"/>
     </w:p>
     <w:p>
+      <w:r>
+        <w:t xml:space="preserve">Da einige Punkte nicht im Rahmen des Projektes umgesetzt werden können, aber dennoch Beachtung finden müssen, werden in diesem Abschnitt Empfehlungen für weitere Arbeitsschritte und Maßnahmen ausgestellt. Diese Empfehlungen konnten im Rahmen der Anforderungsanalyse, der Auswertung von quantitativen Daten und in persönlichen Gesprächen erarbeitet werden. Aus den Dialogen der </w:t>
+      </w:r>
+      <w:proofErr w:type="spellStart"/>
+      <w:r>
+        <w:t>Contextual</w:t>
+      </w:r>
+      <w:proofErr w:type="spellEnd"/>
+      <w:r>
+        <w:t xml:space="preserve"> </w:t>
+      </w:r>
+      <w:proofErr w:type="spellStart"/>
+      <w:r>
+        <w:t>Inquiry</w:t>
+      </w:r>
+      <w:proofErr w:type="spellEnd"/>
+      <w:r>
+        <w:t xml:space="preserve"> wird deutlich, dass viele Studenten wenig darüber informiert sind welche Dienste und Möglichkeiten das Rechenzentrum zur Verfügung stellt. Vielen Studenten sind bis auf die Passwortänderung und das Guthabenkonto wenig bis keine anderen Informationen der Rechenzentrums Seite bekannt. Es ist nötig, dass gerade diese große Nutzergruppe besser informiert wird, dies könnte zum Beispiel zu Studienbeginn erfolgen.</w:t>
+      </w:r>
+    </w:p>
+    <w:p>
+      <w:r>
+        <w:t xml:space="preserve">Die rechte Spalte kann im CMS </w:t>
+      </w:r>
+      <w:proofErr w:type="spellStart"/>
+      <w:r>
+        <w:t>Imperia</w:t>
+      </w:r>
+      <w:proofErr w:type="spellEnd"/>
+      <w:r>
+        <w:t xml:space="preserve"> individuell angepasst werden. Diese Funktionalität wurde im Prototyp nur exemplarisch gestaltet. Sie sollte zukünftig dazu genutzt werden einen globalen Login zu realisieren und somit die Anzahl der Anmeldungen mit dem RZ-Account zu verringern. Außerdem können für das aktuell angezeigte Thema ein Ansprechpartner definiert und die entsprechenden Kontaktdaten angezeigt werden (auch wenn eine Weiterleitung zum Infostand erfolgen soll).</w:t>
+      </w:r>
+    </w:p>
+    <w:p>
+      <w:r>
+        <w:t>Viele ähnliche Funktionalitäten werden auf der ursprünglichen Seite mit unterschiedlichen Methoden umgesetzt. Als Beispiel können die unterschiedlich umgesetzten Suchfunktionalitäten genannt werden. Diese sollten in einem einheitlichen Format dargestellt werden, als Vorbild kann hier die Suche des Softwarekataloges genutzt werden.</w:t>
+      </w:r>
+    </w:p>
+    <w:p>
+      <w:r>
+        <w:lastRenderedPageBreak/>
+        <w:t>Auf der ursprünglichen Seite des Rechenzentrums ist eine inhaltliche Struktur erkennbar, die der internen Organisation des Rechenzentrums entspricht. Dies sollte unter allen Umständen vermieden werden. Um dem Nutzer eine bestmögliche Struktur zu liefern sollten der Inhalt und dessen thematische Organisation im Vordergrund stehen. Es sollte über eine Neuordnung der redaktionellen Prozesse nachgedacht werden, bestenfalls ist ein Mitarbeiter für die Instandhaltung und Inhaltspflege des CMS der Rechenzentrums-Webseite verantwortlich. Im Rahmen dieses Projektes kann nicht näher auf die Prozessgestaltung eingegangen werden, da zu viele Faktoren der sozialen und finanziellen Ebenen auf diese Problematik Einfluss nehmen.</w:t>
+      </w:r>
+    </w:p>
+    <w:p>
+      <w:r>
+        <w:t>Ein wünschenswerte Aspekt der neuen Webseite, wäre zur nutzerorientierten Gestaltung, auch eine nutzergruppenorientierte Gestaltung. Im Bereich des Fragebogens wurden die drei großen Nutzergruppen Studenten, Mitarbeiter und Dozenten identifiziert. Im Rahmen einer Neugestaltung sollten die Inhalte auf jede der drei Gruppen individuell angepasst werden. Dieser Aspekt kann nicht berücksichtigt werden, da dieses Projekt den Fokus auf die benutzerorientierte Gestaltung der Webseite legt und ein System entwickelt, welches von allen Gruppen gleichermaßen gut genutzt werden kann.</w:t>
+      </w:r>
+    </w:p>
+    <w:p>
+      <w:r>
+        <w:t xml:space="preserve">Die grundlegendste Empfehlung die das Projektteam ausspricht ist jedoch der Erwerb (oder ein Update auf eine aktuelle Version) eines neuen Content Management Systems. Sowohl aus den Ergebnissen der Anforderungsanalyse als auch aus persönlicher Erfahrung im Umgang mit </w:t>
+      </w:r>
+      <w:proofErr w:type="spellStart"/>
+      <w:r>
+        <w:t>Imperia</w:t>
+      </w:r>
+      <w:proofErr w:type="spellEnd"/>
+      <w:r>
+        <w:t xml:space="preserve"> in der Version 8.6 wird gefolgert, dass das CMS nicht mehr zeitgemäß ist. Vielfach wird in den Ergebnissen der Anforderungsanalyse als größtes Manko das Design der Webseite genannt. Die Einschränkungen die </w:t>
+      </w:r>
+      <w:proofErr w:type="spellStart"/>
+      <w:r>
+        <w:t>Imperia</w:t>
+      </w:r>
+      <w:proofErr w:type="spellEnd"/>
+      <w:r>
+        <w:t xml:space="preserve"> in den Bereichen Layout und Design mit sich bringt, sind für ein aktuelles CMS nicht mehr tragbar. Auch das Erstellen von neuen oder dynamischen Inhalten gestaltet sich als unnötig kompliziert. Bevor eine Inhaltsmigration im selben CMS in Betracht gezogen wird, sollte die Möglichkeit eines Wechsels des CMS (oder ein Update) überprüft werden. Abhilfe könnte hier das kostenfreie System TYPO3 liefern, welches neben verschiedenen Templates auch kostenfreie Erweiterungen bietet.</w:t>
+      </w:r>
+    </w:p>
+    <w:p>
       <w:pPr>
         <w:pStyle w:val="berschrift2"/>
       </w:pPr>
       <w:bookmarkStart w:id="53" w:name="_Toc431303215"/>
-      <w:r>
-        <w:t>Heuristic Walkthrough</w:t>
+      <w:proofErr w:type="spellStart"/>
+      <w:r>
+        <w:lastRenderedPageBreak/>
+        <w:t>Heuristic</w:t>
+      </w:r>
+      <w:proofErr w:type="spellEnd"/>
+      <w:r>
+        <w:t xml:space="preserve"> </w:t>
+      </w:r>
+      <w:proofErr w:type="spellStart"/>
+      <w:r>
+        <w:t>Walkthrough</w:t>
       </w:r>
       <w:bookmarkEnd w:id="53"/>
+      <w:proofErr w:type="spellEnd"/>
     </w:p>
     <w:p>
       <w:pPr>
@@ -8879,13 +9815,36 @@
     <w:p>
       <w:pPr>
         <w:pStyle w:val="berschrift2"/>
+        <w:rPr>
+          <w:lang w:val="en-US"/>
+        </w:rPr>
       </w:pPr>
       <w:bookmarkStart w:id="56" w:name="_Toc431303218"/>
       <w:r>
-        <w:t>Usability-Test (A-B-Vergleich)</w:t>
+        <w:rPr>
+          <w:lang w:val="en-US"/>
+        </w:rPr>
+        <w:t>Usability-Test (A-B-</w:t>
+      </w:r>
+      <w:proofErr w:type="spellStart"/>
+      <w:r>
+        <w:rPr>
+          <w:lang w:val="en-US"/>
+        </w:rPr>
+        <w:t>Vergleich</w:t>
+      </w:r>
+      <w:proofErr w:type="spellEnd"/>
+      <w:r>
+        <w:rPr>
+          <w:lang w:val="en-US"/>
+        </w:rPr>
+        <w:t>)</w:t>
       </w:r>
       <w:bookmarkEnd w:id="56"/>
       <w:r>
+        <w:rPr>
+          <w:lang w:val="en-US"/>
+        </w:rPr>
         <w:t xml:space="preserve"> </w:t>
       </w:r>
     </w:p>
@@ -9381,6 +10340,7 @@
                 <w:szCs w:val="22"/>
               </w:rPr>
             </w:pPr>
+            <w:proofErr w:type="spellStart"/>
             <w:r>
               <w:rPr>
                 <w:rFonts w:ascii="Calibri" w:hAnsi="Calibri"/>
@@ -9389,6 +10349,7 @@
               </w:rPr>
               <w:t>Redesign</w:t>
             </w:r>
+            <w:proofErr w:type="spellEnd"/>
           </w:p>
         </w:tc>
         <w:tc>
@@ -9536,7 +10497,6 @@
       </w:pPr>
       <w:bookmarkStart w:id="63" w:name="_Toc431303224"/>
       <w:r>
-        <w:lastRenderedPageBreak/>
         <w:t>Qualitative Ergebnisse</w:t>
       </w:r>
       <w:bookmarkEnd w:id="63"/>
@@ -9592,6 +10552,7 @@
         <w:ind w:firstLine="0"/>
       </w:pPr>
       <w:r>
+        <w:lastRenderedPageBreak/>
         <w:t xml:space="preserve">Außerdem konnten alle vorher definierten Projektphasen (Anforderungsanalyse, Konzeptionsphase, Nutzertests) und die im SRS-Dokument aufgelisteten Anforderungen innerhalb der geplanten Zeitrahmens abgeliefert werden. </w:t>
       </w:r>
     </w:p>
@@ -9832,6 +10793,7 @@
           <w:lang w:val="en-US"/>
         </w:rPr>
       </w:pPr>
+      <w:proofErr w:type="spellStart"/>
       <w:r>
         <w:rPr>
           <w:lang w:val="en-US"/>
@@ -9845,6 +10807,7 @@
         </w:rPr>
         <w:t>raturverzeichnis</w:t>
       </w:r>
+      <w:proofErr w:type="spellEnd"/>
     </w:p>
     <w:p>
       <w:pPr>
@@ -9860,12 +10823,23 @@
         <w:t xml:space="preserve"> (</w:t>
       </w:r>
       <w:r>
-        <w:t>2010). Concise Rules of APA Style (6th ed.). Washington: United Book Press.</w:t>
+        <w:t xml:space="preserve">2010). Concise Rules of APA Style (6th </w:t>
+      </w:r>
+      <w:proofErr w:type="gramStart"/>
+      <w:r>
+        <w:t>ed</w:t>
+      </w:r>
+      <w:proofErr w:type="gramEnd"/>
+      <w:r>
+        <w:t>.). Washington: United Book Press.</w:t>
       </w:r>
     </w:p>
     <w:p>
       <w:pPr>
         <w:pStyle w:val="LiteraturverzeichnisEintrge"/>
+        <w:rPr>
+          <w:lang w:val="de-DE"/>
+        </w:rPr>
       </w:pPr>
       <w:r>
         <w:t>Norman, A. D. (1988</w:t>
@@ -9892,6 +10866,9 @@
         <w:t xml:space="preserve">http://www.psychologytoday.com/. </w:t>
       </w:r>
       <w:r>
+        <w:rPr>
+          <w:lang w:val="de-DE"/>
+        </w:rPr>
         <w:t>[24.12.2010]</w:t>
       </w:r>
     </w:p>
@@ -9909,7 +10886,21 @@
         <w:rPr>
           <w:lang w:val="de-DE"/>
         </w:rPr>
-        <w:t xml:space="preserve"> Hornung A., &amp; Lukesch H. (2008). </w:t>
+        <w:t xml:space="preserve"> Hornung A., &amp; </w:t>
+      </w:r>
+      <w:proofErr w:type="spellStart"/>
+      <w:r>
+        <w:rPr>
+          <w:lang w:val="de-DE"/>
+        </w:rPr>
+        <w:t>Lukesch</w:t>
+      </w:r>
+      <w:proofErr w:type="spellEnd"/>
+      <w:r>
+        <w:rPr>
+          <w:lang w:val="de-DE"/>
+        </w:rPr>
+        <w:t xml:space="preserve"> H. (2008). </w:t>
       </w:r>
       <w:r>
         <w:rPr>
@@ -9953,8 +10944,21 @@
       <w:r>
         <w:br/>
       </w:r>
-      <w:r>
-        <w:t>Lukesch/downloads/Lehre/gestaltung_seminararbeiten.pdf</w:t>
+      <w:proofErr w:type="spellStart"/>
+      <w:r>
+        <w:t>Lukesch</w:t>
+      </w:r>
+      <w:proofErr w:type="spellEnd"/>
+      <w:r>
+        <w:t>/downloads/</w:t>
+      </w:r>
+      <w:proofErr w:type="spellStart"/>
+      <w:r>
+        <w:t>Lehre</w:t>
+      </w:r>
+      <w:proofErr w:type="spellEnd"/>
+      <w:r>
+        <w:t>/gestaltung_seminararbeiten.pdf</w:t>
       </w:r>
       <w:r>
         <w:t>. [07.02.2011]</w:t>
@@ -10154,7 +11158,7 @@
 </file>
 
 <file path=word/endnotes.xml><?xml version="1.0" encoding="utf-8"?>
-<w:endnotes xmlns:wpc="http://schemas.microsoft.com/office/word/2010/wordprocessingCanvas" xmlns:mo="http://schemas.microsoft.com/office/mac/office/2008/main" xmlns:mc="http://schemas.openxmlformats.org/markup-compatibility/2006" xmlns:mv="urn:schemas-microsoft-com:mac:vml" xmlns:o="urn:schemas-microsoft-com:office:office" xmlns:r="http://schemas.openxmlformats.org/officeDocument/2006/relationships" xmlns:m="http://schemas.openxmlformats.org/officeDocument/2006/math" xmlns:v="urn:schemas-microsoft-com:vml" xmlns:wp14="http://schemas.microsoft.com/office/word/2010/wordprocessingDrawing" xmlns:wp="http://schemas.openxmlformats.org/drawingml/2006/wordprocessingDrawing" xmlns:w10="urn:schemas-microsoft-com:office:word" xmlns:w="http://schemas.openxmlformats.org/wordprocessingml/2006/main" xmlns:w14="http://schemas.microsoft.com/office/word/2010/wordml" xmlns:w15="http://schemas.microsoft.com/office/word/2012/wordml" xmlns:wpg="http://schemas.microsoft.com/office/word/2010/wordprocessingGroup" xmlns:wpi="http://schemas.microsoft.com/office/word/2010/wordprocessingInk" xmlns:wne="http://schemas.microsoft.com/office/word/2006/wordml" xmlns:wps="http://schemas.microsoft.com/office/word/2010/wordprocessingShape" mc:Ignorable="w14 w15 wp14">
+<w:endnotes xmlns:wpc="http://schemas.microsoft.com/office/word/2010/wordprocessingCanvas" xmlns:mc="http://schemas.openxmlformats.org/markup-compatibility/2006" xmlns:o="urn:schemas-microsoft-com:office:office" xmlns:r="http://schemas.openxmlformats.org/officeDocument/2006/relationships" xmlns:m="http://schemas.openxmlformats.org/officeDocument/2006/math" xmlns:v="urn:schemas-microsoft-com:vml" xmlns:wp14="http://schemas.microsoft.com/office/word/2010/wordprocessingDrawing" xmlns:wp="http://schemas.openxmlformats.org/drawingml/2006/wordprocessingDrawing" xmlns:w10="urn:schemas-microsoft-com:office:word" xmlns:w="http://schemas.openxmlformats.org/wordprocessingml/2006/main" xmlns:w14="http://schemas.microsoft.com/office/word/2010/wordml" xmlns:w15="http://schemas.microsoft.com/office/word/2012/wordml" xmlns:wpg="http://schemas.microsoft.com/office/word/2010/wordprocessingGroup" xmlns:wpi="http://schemas.microsoft.com/office/word/2010/wordprocessingInk" xmlns:wne="http://schemas.microsoft.com/office/word/2006/wordml" xmlns:wps="http://schemas.microsoft.com/office/word/2010/wordprocessingShape" mc:Ignorable="w14 w15 wp14">
   <w:endnote w:type="separator" w:id="-1">
     <w:p>
       <w:pPr>
@@ -10179,7 +11183,7 @@
 </file>
 
 <file path=word/footnotes.xml><?xml version="1.0" encoding="utf-8"?>
-<w:footnotes xmlns:wpc="http://schemas.microsoft.com/office/word/2010/wordprocessingCanvas" xmlns:mo="http://schemas.microsoft.com/office/mac/office/2008/main" xmlns:mc="http://schemas.openxmlformats.org/markup-compatibility/2006" xmlns:mv="urn:schemas-microsoft-com:mac:vml" xmlns:o="urn:schemas-microsoft-com:office:office" xmlns:r="http://schemas.openxmlformats.org/officeDocument/2006/relationships" xmlns:m="http://schemas.openxmlformats.org/officeDocument/2006/math" xmlns:v="urn:schemas-microsoft-com:vml" xmlns:wp14="http://schemas.microsoft.com/office/word/2010/wordprocessingDrawing" xmlns:wp="http://schemas.openxmlformats.org/drawingml/2006/wordprocessingDrawing" xmlns:w10="urn:schemas-microsoft-com:office:word" xmlns:w="http://schemas.openxmlformats.org/wordprocessingml/2006/main" xmlns:w14="http://schemas.microsoft.com/office/word/2010/wordml" xmlns:w15="http://schemas.microsoft.com/office/word/2012/wordml" xmlns:wpg="http://schemas.microsoft.com/office/word/2010/wordprocessingGroup" xmlns:wpi="http://schemas.microsoft.com/office/word/2010/wordprocessingInk" xmlns:wne="http://schemas.microsoft.com/office/word/2006/wordml" xmlns:wps="http://schemas.microsoft.com/office/word/2010/wordprocessingShape" mc:Ignorable="w14 w15 wp14">
+<w:footnotes xmlns:wpc="http://schemas.microsoft.com/office/word/2010/wordprocessingCanvas" xmlns:mc="http://schemas.openxmlformats.org/markup-compatibility/2006" xmlns:o="urn:schemas-microsoft-com:office:office" xmlns:r="http://schemas.openxmlformats.org/officeDocument/2006/relationships" xmlns:m="http://schemas.openxmlformats.org/officeDocument/2006/math" xmlns:v="urn:schemas-microsoft-com:vml" xmlns:wp14="http://schemas.microsoft.com/office/word/2010/wordprocessingDrawing" xmlns:wp="http://schemas.openxmlformats.org/drawingml/2006/wordprocessingDrawing" xmlns:w10="urn:schemas-microsoft-com:office:word" xmlns:w="http://schemas.openxmlformats.org/wordprocessingml/2006/main" xmlns:w14="http://schemas.microsoft.com/office/word/2010/wordml" xmlns:w15="http://schemas.microsoft.com/office/word/2012/wordml" xmlns:wpg="http://schemas.microsoft.com/office/word/2010/wordprocessingGroup" xmlns:wpi="http://schemas.microsoft.com/office/word/2010/wordprocessingInk" xmlns:wne="http://schemas.microsoft.com/office/word/2006/wordml" xmlns:wps="http://schemas.microsoft.com/office/word/2010/wordprocessingShape" mc:Ignorable="w14 w15 wp14">
   <w:footnote w:type="separator" w:id="-1">
     <w:p>
       <w:pPr>
@@ -10204,7 +11208,7 @@
 </file>
 
 <file path=word/header1.xml><?xml version="1.0" encoding="utf-8"?>
-<w:hdr xmlns:wpc="http://schemas.microsoft.com/office/word/2010/wordprocessingCanvas" xmlns:mo="http://schemas.microsoft.com/office/mac/office/2008/main" xmlns:mc="http://schemas.openxmlformats.org/markup-compatibility/2006" xmlns:mv="urn:schemas-microsoft-com:mac:vml" xmlns:o="urn:schemas-microsoft-com:office:office" xmlns:r="http://schemas.openxmlformats.org/officeDocument/2006/relationships" xmlns:m="http://schemas.openxmlformats.org/officeDocument/2006/math" xmlns:v="urn:schemas-microsoft-com:vml" xmlns:wp14="http://schemas.microsoft.com/office/word/2010/wordprocessingDrawing" xmlns:wp="http://schemas.openxmlformats.org/drawingml/2006/wordprocessingDrawing" xmlns:w10="urn:schemas-microsoft-com:office:word" xmlns:w="http://schemas.openxmlformats.org/wordprocessingml/2006/main" xmlns:w14="http://schemas.microsoft.com/office/word/2010/wordml" xmlns:w15="http://schemas.microsoft.com/office/word/2012/wordml" xmlns:wpg="http://schemas.microsoft.com/office/word/2010/wordprocessingGroup" xmlns:wpi="http://schemas.microsoft.com/office/word/2010/wordprocessingInk" xmlns:wne="http://schemas.microsoft.com/office/word/2006/wordml" xmlns:wps="http://schemas.microsoft.com/office/word/2010/wordprocessingShape" mc:Ignorable="w14 w15 wp14">
+<w:hdr xmlns:wpc="http://schemas.microsoft.com/office/word/2010/wordprocessingCanvas" xmlns:mc="http://schemas.openxmlformats.org/markup-compatibility/2006" xmlns:o="urn:schemas-microsoft-com:office:office" xmlns:r="http://schemas.openxmlformats.org/officeDocument/2006/relationships" xmlns:m="http://schemas.openxmlformats.org/officeDocument/2006/math" xmlns:v="urn:schemas-microsoft-com:vml" xmlns:wp14="http://schemas.microsoft.com/office/word/2010/wordprocessingDrawing" xmlns:wp="http://schemas.openxmlformats.org/drawingml/2006/wordprocessingDrawing" xmlns:w10="urn:schemas-microsoft-com:office:word" xmlns:w="http://schemas.openxmlformats.org/wordprocessingml/2006/main" xmlns:w14="http://schemas.microsoft.com/office/word/2010/wordml" xmlns:w15="http://schemas.microsoft.com/office/word/2012/wordml" xmlns:wpg="http://schemas.microsoft.com/office/word/2010/wordprocessingGroup" xmlns:wpi="http://schemas.microsoft.com/office/word/2010/wordprocessingInk" xmlns:wne="http://schemas.microsoft.com/office/word/2006/wordml" xmlns:wps="http://schemas.microsoft.com/office/word/2010/wordprocessingShape" mc:Ignorable="w14 w15 wp14">
   <w:p>
     <w:pPr>
       <w:pStyle w:val="Kopfzeile"/>
@@ -10220,7 +11224,7 @@
 </file>
 
 <file path=word/header2.xml><?xml version="1.0" encoding="utf-8"?>
-<w:hdr xmlns:wpc="http://schemas.microsoft.com/office/word/2010/wordprocessingCanvas" xmlns:mo="http://schemas.microsoft.com/office/mac/office/2008/main" xmlns:mc="http://schemas.openxmlformats.org/markup-compatibility/2006" xmlns:mv="urn:schemas-microsoft-com:mac:vml" xmlns:o="urn:schemas-microsoft-com:office:office" xmlns:r="http://schemas.openxmlformats.org/officeDocument/2006/relationships" xmlns:m="http://schemas.openxmlformats.org/officeDocument/2006/math" xmlns:v="urn:schemas-microsoft-com:vml" xmlns:wp14="http://schemas.microsoft.com/office/word/2010/wordprocessingDrawing" xmlns:wp="http://schemas.openxmlformats.org/drawingml/2006/wordprocessingDrawing" xmlns:w10="urn:schemas-microsoft-com:office:word" xmlns:w="http://schemas.openxmlformats.org/wordprocessingml/2006/main" xmlns:w14="http://schemas.microsoft.com/office/word/2010/wordml" xmlns:w15="http://schemas.microsoft.com/office/word/2012/wordml" xmlns:wpg="http://schemas.microsoft.com/office/word/2010/wordprocessingGroup" xmlns:wpi="http://schemas.microsoft.com/office/word/2010/wordprocessingInk" xmlns:wne="http://schemas.microsoft.com/office/word/2006/wordml" xmlns:wps="http://schemas.microsoft.com/office/word/2010/wordprocessingShape" mc:Ignorable="w14 w15 wp14">
+<w:hdr xmlns:wpc="http://schemas.microsoft.com/office/word/2010/wordprocessingCanvas" xmlns:mc="http://schemas.openxmlformats.org/markup-compatibility/2006" xmlns:o="urn:schemas-microsoft-com:office:office" xmlns:r="http://schemas.openxmlformats.org/officeDocument/2006/relationships" xmlns:m="http://schemas.openxmlformats.org/officeDocument/2006/math" xmlns:v="urn:schemas-microsoft-com:vml" xmlns:wp14="http://schemas.microsoft.com/office/word/2010/wordprocessingDrawing" xmlns:wp="http://schemas.openxmlformats.org/drawingml/2006/wordprocessingDrawing" xmlns:w10="urn:schemas-microsoft-com:office:word" xmlns:w="http://schemas.openxmlformats.org/wordprocessingml/2006/main" xmlns:w14="http://schemas.microsoft.com/office/word/2010/wordml" xmlns:w15="http://schemas.microsoft.com/office/word/2012/wordml" xmlns:wpg="http://schemas.microsoft.com/office/word/2010/wordprocessingGroup" xmlns:wpi="http://schemas.microsoft.com/office/word/2010/wordprocessingInk" xmlns:wne="http://schemas.microsoft.com/office/word/2006/wordml" xmlns:wps="http://schemas.microsoft.com/office/word/2010/wordprocessingShape" mc:Ignorable="w14 w15 wp14">
   <w:sdt>
     <w:sdtPr>
       <w:id w:val="9086403"/>
@@ -10267,7 +11271,7 @@
 </file>
 
 <file path=word/header3.xml><?xml version="1.0" encoding="utf-8"?>
-<w:hdr xmlns:wpc="http://schemas.microsoft.com/office/word/2010/wordprocessingCanvas" xmlns:mo="http://schemas.microsoft.com/office/mac/office/2008/main" xmlns:mc="http://schemas.openxmlformats.org/markup-compatibility/2006" xmlns:mv="urn:schemas-microsoft-com:mac:vml" xmlns:o="urn:schemas-microsoft-com:office:office" xmlns:r="http://schemas.openxmlformats.org/officeDocument/2006/relationships" xmlns:m="http://schemas.openxmlformats.org/officeDocument/2006/math" xmlns:v="urn:schemas-microsoft-com:vml" xmlns:wp14="http://schemas.microsoft.com/office/word/2010/wordprocessingDrawing" xmlns:wp="http://schemas.openxmlformats.org/drawingml/2006/wordprocessingDrawing" xmlns:w10="urn:schemas-microsoft-com:office:word" xmlns:w="http://schemas.openxmlformats.org/wordprocessingml/2006/main" xmlns:w14="http://schemas.microsoft.com/office/word/2010/wordml" xmlns:w15="http://schemas.microsoft.com/office/word/2012/wordml" xmlns:wpg="http://schemas.microsoft.com/office/word/2010/wordprocessingGroup" xmlns:wpi="http://schemas.microsoft.com/office/word/2010/wordprocessingInk" xmlns:wne="http://schemas.microsoft.com/office/word/2006/wordml" xmlns:wps="http://schemas.microsoft.com/office/word/2010/wordprocessingShape" mc:Ignorable="w14 w15 wp14">
+<w:hdr xmlns:wpc="http://schemas.microsoft.com/office/word/2010/wordprocessingCanvas" xmlns:mc="http://schemas.openxmlformats.org/markup-compatibility/2006" xmlns:o="urn:schemas-microsoft-com:office:office" xmlns:r="http://schemas.openxmlformats.org/officeDocument/2006/relationships" xmlns:m="http://schemas.openxmlformats.org/officeDocument/2006/math" xmlns:v="urn:schemas-microsoft-com:vml" xmlns:wp14="http://schemas.microsoft.com/office/word/2010/wordprocessingDrawing" xmlns:wp="http://schemas.openxmlformats.org/drawingml/2006/wordprocessingDrawing" xmlns:w10="urn:schemas-microsoft-com:office:word" xmlns:w="http://schemas.openxmlformats.org/wordprocessingml/2006/main" xmlns:w14="http://schemas.microsoft.com/office/word/2010/wordml" xmlns:w15="http://schemas.microsoft.com/office/word/2012/wordml" xmlns:wpg="http://schemas.microsoft.com/office/word/2010/wordprocessingGroup" xmlns:wpi="http://schemas.microsoft.com/office/word/2010/wordprocessingInk" xmlns:wne="http://schemas.microsoft.com/office/word/2006/wordml" xmlns:wps="http://schemas.microsoft.com/office/word/2010/wordprocessingShape" mc:Ignorable="w14 w15 wp14">
   <w:p>
     <w:pPr>
       <w:pStyle w:val="Kopfzeile"/>
@@ -10288,7 +11292,7 @@
       <w:rPr>
         <w:noProof/>
       </w:rPr>
-      <w:t>Projektabschluss</w:t>
+      <w:t>Projektverlauf</w:t>
     </w:r>
     <w:r>
       <w:rPr>
@@ -10315,7 +11319,7 @@
       <w:rPr>
         <w:noProof/>
       </w:rPr>
-      <w:t>33</w:t>
+      <w:t>21</w:t>
     </w:r>
     <w:r>
       <w:rPr>
@@ -10328,7 +11332,7 @@
 </file>
 
 <file path=word/header4.xml><?xml version="1.0" encoding="utf-8"?>
-<w:hdr xmlns:wpc="http://schemas.microsoft.com/office/word/2010/wordprocessingCanvas" xmlns:mo="http://schemas.microsoft.com/office/mac/office/2008/main" xmlns:mc="http://schemas.openxmlformats.org/markup-compatibility/2006" xmlns:mv="urn:schemas-microsoft-com:mac:vml" xmlns:o="urn:schemas-microsoft-com:office:office" xmlns:r="http://schemas.openxmlformats.org/officeDocument/2006/relationships" xmlns:m="http://schemas.openxmlformats.org/officeDocument/2006/math" xmlns:v="urn:schemas-microsoft-com:vml" xmlns:wp14="http://schemas.microsoft.com/office/word/2010/wordprocessingDrawing" xmlns:wp="http://schemas.openxmlformats.org/drawingml/2006/wordprocessingDrawing" xmlns:w10="urn:schemas-microsoft-com:office:word" xmlns:w="http://schemas.openxmlformats.org/wordprocessingml/2006/main" xmlns:w14="http://schemas.microsoft.com/office/word/2010/wordml" xmlns:w15="http://schemas.microsoft.com/office/word/2012/wordml" xmlns:wpg="http://schemas.microsoft.com/office/word/2010/wordprocessingGroup" xmlns:wpi="http://schemas.microsoft.com/office/word/2010/wordprocessingInk" xmlns:wne="http://schemas.microsoft.com/office/word/2006/wordml" xmlns:wps="http://schemas.microsoft.com/office/word/2010/wordprocessingShape" mc:Ignorable="w14 w15 wp14">
+<w:hdr xmlns:wpc="http://schemas.microsoft.com/office/word/2010/wordprocessingCanvas" xmlns:mc="http://schemas.openxmlformats.org/markup-compatibility/2006" xmlns:o="urn:schemas-microsoft-com:office:office" xmlns:r="http://schemas.openxmlformats.org/officeDocument/2006/relationships" xmlns:m="http://schemas.openxmlformats.org/officeDocument/2006/math" xmlns:v="urn:schemas-microsoft-com:vml" xmlns:wp14="http://schemas.microsoft.com/office/word/2010/wordprocessingDrawing" xmlns:wp="http://schemas.openxmlformats.org/drawingml/2006/wordprocessingDrawing" xmlns:w10="urn:schemas-microsoft-com:office:word" xmlns:w="http://schemas.openxmlformats.org/wordprocessingml/2006/main" xmlns:w14="http://schemas.microsoft.com/office/word/2010/wordml" xmlns:w15="http://schemas.microsoft.com/office/word/2012/wordml" xmlns:wpg="http://schemas.microsoft.com/office/word/2010/wordprocessingGroup" xmlns:wpi="http://schemas.microsoft.com/office/word/2010/wordprocessingInk" xmlns:wne="http://schemas.microsoft.com/office/word/2006/wordml" xmlns:wps="http://schemas.microsoft.com/office/word/2010/wordprocessingShape" mc:Ignorable="w14 w15 wp14">
   <w:p>
     <w:pPr>
       <w:pStyle w:val="Kopfzeile"/>
@@ -10344,8 +11348,8 @@
 </file>
 
 <file path=word/numbering.xml><?xml version="1.0" encoding="utf-8"?>
-<w:numbering xmlns:wpc="http://schemas.microsoft.com/office/word/2010/wordprocessingCanvas" xmlns:mo="http://schemas.microsoft.com/office/mac/office/2008/main" xmlns:mc="http://schemas.openxmlformats.org/markup-compatibility/2006" xmlns:mv="urn:schemas-microsoft-com:mac:vml" xmlns:o="urn:schemas-microsoft-com:office:office" xmlns:r="http://schemas.openxmlformats.org/officeDocument/2006/relationships" xmlns:m="http://schemas.openxmlformats.org/officeDocument/2006/math" xmlns:v="urn:schemas-microsoft-com:vml" xmlns:wp14="http://schemas.microsoft.com/office/word/2010/wordprocessingDrawing" xmlns:wp="http://schemas.openxmlformats.org/drawingml/2006/wordprocessingDrawing" xmlns:w10="urn:schemas-microsoft-com:office:word" xmlns:w="http://schemas.openxmlformats.org/wordprocessingml/2006/main" xmlns:w14="http://schemas.microsoft.com/office/word/2010/wordml" xmlns:w15="http://schemas.microsoft.com/office/word/2012/wordml" xmlns:wpg="http://schemas.microsoft.com/office/word/2010/wordprocessingGroup" xmlns:wpi="http://schemas.microsoft.com/office/word/2010/wordprocessingInk" xmlns:wne="http://schemas.microsoft.com/office/word/2006/wordml" xmlns:wps="http://schemas.microsoft.com/office/word/2010/wordprocessingShape" mc:Ignorable="w14 w15 wp14">
-  <w:abstractNum w:abstractNumId="0">
+<w:numbering xmlns:wpc="http://schemas.microsoft.com/office/word/2010/wordprocessingCanvas" xmlns:mc="http://schemas.openxmlformats.org/markup-compatibility/2006" xmlns:o="urn:schemas-microsoft-com:office:office" xmlns:r="http://schemas.openxmlformats.org/officeDocument/2006/relationships" xmlns:m="http://schemas.openxmlformats.org/officeDocument/2006/math" xmlns:v="urn:schemas-microsoft-com:vml" xmlns:wp14="http://schemas.microsoft.com/office/word/2010/wordprocessingDrawing" xmlns:wp="http://schemas.openxmlformats.org/drawingml/2006/wordprocessingDrawing" xmlns:w10="urn:schemas-microsoft-com:office:word" xmlns:w="http://schemas.openxmlformats.org/wordprocessingml/2006/main" xmlns:w14="http://schemas.microsoft.com/office/word/2010/wordml" xmlns:w15="http://schemas.microsoft.com/office/word/2012/wordml" xmlns:wpg="http://schemas.microsoft.com/office/word/2010/wordprocessingGroup" xmlns:wpi="http://schemas.microsoft.com/office/word/2010/wordprocessingInk" xmlns:wne="http://schemas.microsoft.com/office/word/2006/wordml" xmlns:wps="http://schemas.microsoft.com/office/word/2010/wordprocessingShape" mc:Ignorable="w14 w15 wp14">
+  <w:abstractNum w:abstractNumId="0" w15:restartNumberingAfterBreak="0">
     <w:nsid w:val="FFFFFF7C"/>
     <w:multiLevelType w:val="singleLevel"/>
     <w:tmpl w:val="0E308A3A"/>
@@ -10362,7 +11366,7 @@
       </w:pPr>
     </w:lvl>
   </w:abstractNum>
-  <w:abstractNum w:abstractNumId="1">
+  <w:abstractNum w:abstractNumId="1" w15:restartNumberingAfterBreak="0">
     <w:nsid w:val="FFFFFF7D"/>
     <w:multiLevelType w:val="singleLevel"/>
     <w:tmpl w:val="CE7AAB54"/>
@@ -10379,7 +11383,7 @@
       </w:pPr>
     </w:lvl>
   </w:abstractNum>
-  <w:abstractNum w:abstractNumId="2">
+  <w:abstractNum w:abstractNumId="2" w15:restartNumberingAfterBreak="0">
     <w:nsid w:val="FFFFFF7E"/>
     <w:multiLevelType w:val="singleLevel"/>
     <w:tmpl w:val="DC809D3C"/>
@@ -10396,7 +11400,7 @@
       </w:pPr>
     </w:lvl>
   </w:abstractNum>
-  <w:abstractNum w:abstractNumId="3">
+  <w:abstractNum w:abstractNumId="3" w15:restartNumberingAfterBreak="0">
     <w:nsid w:val="FFFFFF7F"/>
     <w:multiLevelType w:val="singleLevel"/>
     <w:tmpl w:val="45287DF2"/>
@@ -10413,7 +11417,7 @@
       </w:pPr>
     </w:lvl>
   </w:abstractNum>
-  <w:abstractNum w:abstractNumId="4">
+  <w:abstractNum w:abstractNumId="4" w15:restartNumberingAfterBreak="0">
     <w:nsid w:val="FFFFFF80"/>
     <w:multiLevelType w:val="singleLevel"/>
     <w:tmpl w:val="4AD8B308"/>
@@ -10433,7 +11437,7 @@
       </w:rPr>
     </w:lvl>
   </w:abstractNum>
-  <w:abstractNum w:abstractNumId="5">
+  <w:abstractNum w:abstractNumId="5" w15:restartNumberingAfterBreak="0">
     <w:nsid w:val="FFFFFF81"/>
     <w:multiLevelType w:val="singleLevel"/>
     <w:tmpl w:val="9E7454F2"/>
@@ -10453,7 +11457,7 @@
       </w:rPr>
     </w:lvl>
   </w:abstractNum>
-  <w:abstractNum w:abstractNumId="6">
+  <w:abstractNum w:abstractNumId="6" w15:restartNumberingAfterBreak="0">
     <w:nsid w:val="FFFFFF82"/>
     <w:multiLevelType w:val="singleLevel"/>
     <w:tmpl w:val="00366EF0"/>
@@ -10473,7 +11477,7 @@
       </w:rPr>
     </w:lvl>
   </w:abstractNum>
-  <w:abstractNum w:abstractNumId="7">
+  <w:abstractNum w:abstractNumId="7" w15:restartNumberingAfterBreak="0">
     <w:nsid w:val="FFFFFF83"/>
     <w:multiLevelType w:val="singleLevel"/>
     <w:tmpl w:val="F3546138"/>
@@ -10493,7 +11497,7 @@
       </w:rPr>
     </w:lvl>
   </w:abstractNum>
-  <w:abstractNum w:abstractNumId="8">
+  <w:abstractNum w:abstractNumId="8" w15:restartNumberingAfterBreak="0">
     <w:nsid w:val="FFFFFF88"/>
     <w:multiLevelType w:val="singleLevel"/>
     <w:tmpl w:val="B950C286"/>
@@ -10510,7 +11514,7 @@
       </w:pPr>
     </w:lvl>
   </w:abstractNum>
-  <w:abstractNum w:abstractNumId="9">
+  <w:abstractNum w:abstractNumId="9" w15:restartNumberingAfterBreak="0">
     <w:nsid w:val="FFFFFF89"/>
     <w:multiLevelType w:val="singleLevel"/>
     <w:tmpl w:val="CAF4A7C0"/>
@@ -10530,7 +11534,7 @@
       </w:rPr>
     </w:lvl>
   </w:abstractNum>
-  <w:abstractNum w:abstractNumId="10">
+  <w:abstractNum w:abstractNumId="10" w15:restartNumberingAfterBreak="0">
     <w:nsid w:val="04915D53"/>
     <w:multiLevelType w:val="hybridMultilevel"/>
     <w:tmpl w:val="921E0EB0"/>
@@ -10619,7 +11623,7 @@
       </w:pPr>
     </w:lvl>
   </w:abstractNum>
-  <w:abstractNum w:abstractNumId="11">
+  <w:abstractNum w:abstractNumId="11" w15:restartNumberingAfterBreak="0">
     <w:nsid w:val="07A1563A"/>
     <w:multiLevelType w:val="hybridMultilevel"/>
     <w:tmpl w:val="8EAA804A"/>
@@ -10732,7 +11736,7 @@
       </w:rPr>
     </w:lvl>
   </w:abstractNum>
-  <w:abstractNum w:abstractNumId="12">
+  <w:abstractNum w:abstractNumId="12" w15:restartNumberingAfterBreak="0">
     <w:nsid w:val="12E10657"/>
     <w:multiLevelType w:val="hybridMultilevel"/>
     <w:tmpl w:val="C78CC358"/>
@@ -10845,7 +11849,7 @@
       </w:rPr>
     </w:lvl>
   </w:abstractNum>
-  <w:abstractNum w:abstractNumId="13">
+  <w:abstractNum w:abstractNumId="13" w15:restartNumberingAfterBreak="0">
     <w:nsid w:val="13C06C77"/>
     <w:multiLevelType w:val="hybridMultilevel"/>
     <w:tmpl w:val="E188E1A0"/>
@@ -10958,7 +11962,7 @@
       </w:rPr>
     </w:lvl>
   </w:abstractNum>
-  <w:abstractNum w:abstractNumId="14">
+  <w:abstractNum w:abstractNumId="14" w15:restartNumberingAfterBreak="0">
     <w:nsid w:val="15324869"/>
     <w:multiLevelType w:val="hybridMultilevel"/>
     <w:tmpl w:val="14F43BEE"/>
@@ -11071,7 +12075,7 @@
       </w:rPr>
     </w:lvl>
   </w:abstractNum>
-  <w:abstractNum w:abstractNumId="15">
+  <w:abstractNum w:abstractNumId="15" w15:restartNumberingAfterBreak="0">
     <w:nsid w:val="15BC0AE1"/>
     <w:multiLevelType w:val="hybridMultilevel"/>
     <w:tmpl w:val="C6BCC4CE"/>
@@ -11160,7 +12164,7 @@
       </w:pPr>
     </w:lvl>
   </w:abstractNum>
-  <w:abstractNum w:abstractNumId="16">
+  <w:abstractNum w:abstractNumId="16" w15:restartNumberingAfterBreak="0">
     <w:nsid w:val="1C6F091C"/>
     <w:multiLevelType w:val="hybridMultilevel"/>
     <w:tmpl w:val="3A7AE734"/>
@@ -11273,7 +12277,7 @@
       </w:rPr>
     </w:lvl>
   </w:abstractNum>
-  <w:abstractNum w:abstractNumId="17">
+  <w:abstractNum w:abstractNumId="17" w15:restartNumberingAfterBreak="0">
     <w:nsid w:val="1FD27549"/>
     <w:multiLevelType w:val="hybridMultilevel"/>
     <w:tmpl w:val="7FFA36B0"/>
@@ -11386,7 +12390,7 @@
       </w:rPr>
     </w:lvl>
   </w:abstractNum>
-  <w:abstractNum w:abstractNumId="18">
+  <w:abstractNum w:abstractNumId="18" w15:restartNumberingAfterBreak="0">
     <w:nsid w:val="254F0B8A"/>
     <w:multiLevelType w:val="hybridMultilevel"/>
     <w:tmpl w:val="DE52AD60"/>
@@ -11499,7 +12503,7 @@
       </w:rPr>
     </w:lvl>
   </w:abstractNum>
-  <w:abstractNum w:abstractNumId="19">
+  <w:abstractNum w:abstractNumId="19" w15:restartNumberingAfterBreak="0">
     <w:nsid w:val="2B1C1EE2"/>
     <w:multiLevelType w:val="hybridMultilevel"/>
     <w:tmpl w:val="8C00685A"/>
@@ -11612,7 +12616,7 @@
       </w:rPr>
     </w:lvl>
   </w:abstractNum>
-  <w:abstractNum w:abstractNumId="20">
+  <w:abstractNum w:abstractNumId="20" w15:restartNumberingAfterBreak="0">
     <w:nsid w:val="2E287493"/>
     <w:multiLevelType w:val="hybridMultilevel"/>
     <w:tmpl w:val="DECE221A"/>
@@ -11698,7 +12702,7 @@
       </w:pPr>
     </w:lvl>
   </w:abstractNum>
-  <w:abstractNum w:abstractNumId="21">
+  <w:abstractNum w:abstractNumId="21" w15:restartNumberingAfterBreak="0">
     <w:nsid w:val="31694AA9"/>
     <w:multiLevelType w:val="hybridMultilevel"/>
     <w:tmpl w:val="F04AE2B0"/>
@@ -11811,7 +12815,7 @@
       </w:rPr>
     </w:lvl>
   </w:abstractNum>
-  <w:abstractNum w:abstractNumId="22">
+  <w:abstractNum w:abstractNumId="22" w15:restartNumberingAfterBreak="0">
     <w:nsid w:val="32E3666E"/>
     <w:multiLevelType w:val="hybridMultilevel"/>
     <w:tmpl w:val="CE564724"/>
@@ -11924,7 +12928,7 @@
       </w:rPr>
     </w:lvl>
   </w:abstractNum>
-  <w:abstractNum w:abstractNumId="23">
+  <w:abstractNum w:abstractNumId="23" w15:restartNumberingAfterBreak="0">
     <w:nsid w:val="32EC39CD"/>
     <w:multiLevelType w:val="hybridMultilevel"/>
     <w:tmpl w:val="534C084C"/>
@@ -12037,7 +13041,7 @@
       </w:rPr>
     </w:lvl>
   </w:abstractNum>
-  <w:abstractNum w:abstractNumId="24">
+  <w:abstractNum w:abstractNumId="24" w15:restartNumberingAfterBreak="0">
     <w:nsid w:val="3B9E55D3"/>
     <w:multiLevelType w:val="hybridMultilevel"/>
     <w:tmpl w:val="9B78FB9C"/>
@@ -12150,7 +13154,7 @@
       </w:rPr>
     </w:lvl>
   </w:abstractNum>
-  <w:abstractNum w:abstractNumId="25">
+  <w:abstractNum w:abstractNumId="25" w15:restartNumberingAfterBreak="0">
     <w:nsid w:val="3D5829E9"/>
     <w:multiLevelType w:val="hybridMultilevel"/>
     <w:tmpl w:val="45E23F76"/>
@@ -12262,7 +13266,7 @@
       </w:rPr>
     </w:lvl>
   </w:abstractNum>
-  <w:abstractNum w:abstractNumId="26">
+  <w:abstractNum w:abstractNumId="26" w15:restartNumberingAfterBreak="0">
     <w:nsid w:val="497003A0"/>
     <w:multiLevelType w:val="hybridMultilevel"/>
     <w:tmpl w:val="95741338"/>
@@ -12374,7 +13378,7 @@
       </w:rPr>
     </w:lvl>
   </w:abstractNum>
-  <w:abstractNum w:abstractNumId="27">
+  <w:abstractNum w:abstractNumId="27" w15:restartNumberingAfterBreak="0">
     <w:nsid w:val="49AC084A"/>
     <w:multiLevelType w:val="hybridMultilevel"/>
     <w:tmpl w:val="661A48CA"/>
@@ -12487,7 +13491,7 @@
       </w:rPr>
     </w:lvl>
   </w:abstractNum>
-  <w:abstractNum w:abstractNumId="28">
+  <w:abstractNum w:abstractNumId="28" w15:restartNumberingAfterBreak="0">
     <w:nsid w:val="4AC82151"/>
     <w:multiLevelType w:val="hybridMultilevel"/>
     <w:tmpl w:val="A582E994"/>
@@ -12573,7 +13577,7 @@
       </w:pPr>
     </w:lvl>
   </w:abstractNum>
-  <w:abstractNum w:abstractNumId="29">
+  <w:abstractNum w:abstractNumId="29" w15:restartNumberingAfterBreak="0">
     <w:nsid w:val="4CC14733"/>
     <w:multiLevelType w:val="hybridMultilevel"/>
     <w:tmpl w:val="57249B78"/>
@@ -12685,7 +13689,7 @@
       </w:rPr>
     </w:lvl>
   </w:abstractNum>
-  <w:abstractNum w:abstractNumId="30">
+  <w:abstractNum w:abstractNumId="30" w15:restartNumberingAfterBreak="0">
     <w:nsid w:val="4D6E44DF"/>
     <w:multiLevelType w:val="hybridMultilevel"/>
     <w:tmpl w:val="B1F0B7F0"/>
@@ -12798,7 +13802,7 @@
       </w:rPr>
     </w:lvl>
   </w:abstractNum>
-  <w:abstractNum w:abstractNumId="31">
+  <w:abstractNum w:abstractNumId="31" w15:restartNumberingAfterBreak="0">
     <w:nsid w:val="51043DED"/>
     <w:multiLevelType w:val="multilevel"/>
     <w:tmpl w:val="44A62A82"/>
@@ -12920,7 +13924,7 @@
       </w:rPr>
     </w:lvl>
   </w:abstractNum>
-  <w:abstractNum w:abstractNumId="32">
+  <w:abstractNum w:abstractNumId="32" w15:restartNumberingAfterBreak="0">
     <w:nsid w:val="57157CD1"/>
     <w:multiLevelType w:val="hybridMultilevel"/>
     <w:tmpl w:val="3FCE275E"/>
@@ -13033,7 +14037,7 @@
       </w:rPr>
     </w:lvl>
   </w:abstractNum>
-  <w:abstractNum w:abstractNumId="33">
+  <w:abstractNum w:abstractNumId="33" w15:restartNumberingAfterBreak="0">
     <w:nsid w:val="5A891415"/>
     <w:multiLevelType w:val="hybridMultilevel"/>
     <w:tmpl w:val="31E45A92"/>
@@ -13119,7 +14123,7 @@
       </w:pPr>
     </w:lvl>
   </w:abstractNum>
-  <w:abstractNum w:abstractNumId="34">
+  <w:abstractNum w:abstractNumId="34" w15:restartNumberingAfterBreak="0">
     <w:nsid w:val="5D334507"/>
     <w:multiLevelType w:val="hybridMultilevel"/>
     <w:tmpl w:val="3474BD44"/>
@@ -13232,7 +14236,7 @@
       </w:rPr>
     </w:lvl>
   </w:abstractNum>
-  <w:abstractNum w:abstractNumId="35">
+  <w:abstractNum w:abstractNumId="35" w15:restartNumberingAfterBreak="0">
     <w:nsid w:val="5FE3505E"/>
     <w:multiLevelType w:val="hybridMultilevel"/>
     <w:tmpl w:val="D7F2F860"/>
@@ -13345,7 +14349,7 @@
       </w:rPr>
     </w:lvl>
   </w:abstractNum>
-  <w:abstractNum w:abstractNumId="36">
+  <w:abstractNum w:abstractNumId="36" w15:restartNumberingAfterBreak="0">
     <w:nsid w:val="6DD25927"/>
     <w:multiLevelType w:val="hybridMultilevel"/>
     <w:tmpl w:val="F5568B80"/>
@@ -13431,7 +14435,7 @@
       </w:pPr>
     </w:lvl>
   </w:abstractNum>
-  <w:abstractNum w:abstractNumId="37">
+  <w:abstractNum w:abstractNumId="37" w15:restartNumberingAfterBreak="0">
     <w:nsid w:val="755A4566"/>
     <w:multiLevelType w:val="hybridMultilevel"/>
     <w:tmpl w:val="15A01B12"/>
@@ -13544,7 +14548,7 @@
       </w:rPr>
     </w:lvl>
   </w:abstractNum>
-  <w:abstractNum w:abstractNumId="38">
+  <w:abstractNum w:abstractNumId="38" w15:restartNumberingAfterBreak="0">
     <w:nsid w:val="77A078E8"/>
     <w:multiLevelType w:val="hybridMultilevel"/>
     <w:tmpl w:val="61741E4E"/>
@@ -13657,7 +14661,7 @@
       </w:rPr>
     </w:lvl>
   </w:abstractNum>
-  <w:abstractNum w:abstractNumId="39">
+  <w:abstractNum w:abstractNumId="39" w15:restartNumberingAfterBreak="0">
     <w:nsid w:val="7B111E60"/>
     <w:multiLevelType w:val="hybridMultilevel"/>
     <w:tmpl w:val="F42E0A2E"/>
@@ -13910,7 +14914,7 @@
       </w:pPr>
     </w:pPrDefault>
   </w:docDefaults>
-  <w:latentStyles w:defLockedState="0" w:defUIPriority="99" w:defSemiHidden="0" w:defUnhideWhenUsed="0" w:defQFormat="0" w:count="380">
+  <w:latentStyles w:defLockedState="0" w:defUIPriority="99" w:defSemiHidden="0" w:defUnhideWhenUsed="0" w:defQFormat="0" w:count="371">
     <w:lsdException w:name="Normal" w:uiPriority="0" w:qFormat="1"/>
     <w:lsdException w:name="heading 1" w:uiPriority="9" w:qFormat="1"/>
     <w:lsdException w:name="heading 2" w:semiHidden="1" w:uiPriority="9" w:unhideWhenUsed="1" w:qFormat="1"/>
@@ -14677,7 +15681,7 @@
       <w:rFonts w:ascii="Frutiger Next LT W1G" w:hAnsi="Frutiger Next LT W1G"/>
     </w:rPr>
   </w:style>
-  <w:style w:type="character" w:styleId="Link">
+  <w:style w:type="character" w:styleId="Hyperlink">
     <w:name w:val="Hyperlink"/>
     <w:basedOn w:val="Absatz-Standardschriftart"/>
     <w:uiPriority w:val="99"/>
@@ -14916,7 +15920,6 @@
       <w:spacing w:after="0" w:line="240" w:lineRule="auto"/>
     </w:pPr>
     <w:tblPr>
-      <w:tblInd w:w="0" w:type="dxa"/>
       <w:tblBorders>
         <w:top w:val="single" w:sz="4" w:space="0" w:color="auto"/>
         <w:left w:val="single" w:sz="4" w:space="0" w:color="auto"/>
@@ -14925,12 +15928,6 @@
         <w:insideH w:val="single" w:sz="4" w:space="0" w:color="auto"/>
         <w:insideV w:val="single" w:sz="4" w:space="0" w:color="auto"/>
       </w:tblBorders>
-      <w:tblCellMar>
-        <w:top w:w="0" w:type="dxa"/>
-        <w:left w:w="108" w:type="dxa"/>
-        <w:bottom w:w="0" w:type="dxa"/>
-        <w:right w:w="108" w:type="dxa"/>
-      </w:tblCellMar>
     </w:tblPr>
   </w:style>
   <w:style w:type="paragraph" w:customStyle="1" w:styleId="Abbildung">
@@ -15282,7 +16279,7 @@
 </file>
 
 <file path=customXml/itemProps1.xml><?xml version="1.0" encoding="utf-8"?>
-<ds:datastoreItem xmlns:ds="http://schemas.openxmlformats.org/officeDocument/2006/customXml" ds:itemID="{CF13F116-34F3-4D4C-B1E9-E8DA33707D9C}">
+<ds:datastoreItem xmlns:ds="http://schemas.openxmlformats.org/officeDocument/2006/customXml" ds:itemID="{5C4B930D-22A0-497B-83A1-83D8AD7EE455}">
   <ds:schemaRefs>
     <ds:schemaRef ds:uri="http://schemas.openxmlformats.org/officeDocument/2006/bibliography"/>
   </ds:schemaRefs>

</xml_diff>